<commit_message>
TFS 11603 - New Submission;
git-tfs-id: [https://tfs.omnicloud.local/tfs/cco%20program/]$/eCoaching_V2;C40568
</commit_message>
<xml_diff>
--- a/Unit Test/Web/CCO_eCoaching_Log_New_Submission_UTC.docx
+++ b/Unit Test/Web/CCO_eCoaching_Log_New_Submission_UTC.docx
@@ -686,6 +686,53 @@
           </w:p>
         </w:tc>
       </w:tr>
+      <w:tr>
+        <w:tc>
+          <w:tcPr>
+            <w:tcW w:w="1440" w:type="dxa"/>
+          </w:tcPr>
+          <w:p>
+            <w:pPr>
+              <w:pStyle w:val="hdr1"/>
+              <w:ind w:left="0"/>
+              <w:jc w:val="left"/>
+            </w:pPr>
+            <w:r>
+              <w:t>7/30/2018</w:t>
+            </w:r>
+          </w:p>
+        </w:tc>
+        <w:tc>
+          <w:tcPr>
+            <w:tcW w:w="7224" w:type="dxa"/>
+          </w:tcPr>
+          <w:p>
+            <w:pPr>
+              <w:pStyle w:val="hdr1"/>
+              <w:ind w:left="0"/>
+              <w:jc w:val="left"/>
+            </w:pPr>
+            <w:r>
+              <w:t>TFS 11602 – More explicit message is needed when sub-coaching reason is not selected</w:t>
+            </w:r>
+          </w:p>
+        </w:tc>
+        <w:tc>
+          <w:tcPr>
+            <w:tcW w:w="2790" w:type="dxa"/>
+          </w:tcPr>
+          <w:p>
+            <w:pPr>
+              <w:pStyle w:val="hdr1"/>
+              <w:ind w:left="0"/>
+              <w:jc w:val="left"/>
+            </w:pPr>
+            <w:r>
+              <w:t>Lili Huang</w:t>
+            </w:r>
+          </w:p>
+        </w:tc>
+      </w:tr>
     </w:tbl>
     <w:p>
       <w:pPr>
@@ -1203,8 +1250,6 @@
               </w:rPr>
               <w:t>Supervisor;</w:t>
             </w:r>
-            <w:bookmarkStart w:id="3" w:name="_GoBack"/>
-            <w:bookmarkEnd w:id="3"/>
           </w:p>
           <w:p>
             <w:pPr>
@@ -1376,7 +1421,20 @@
               <w:rPr>
                 <w:sz w:val="20"/>
               </w:rPr>
-              <w:t>New submission page displays with “Module” dropdown only.</w:t>
+              <w:t xml:space="preserve">New submission page displays with </w:t>
+            </w:r>
+            <w:r>
+              <w:rPr>
+                <w:b/>
+                <w:sz w:val="20"/>
+              </w:rPr>
+              <w:t>Module</w:t>
+            </w:r>
+            <w:r>
+              <w:rPr>
+                <w:sz w:val="20"/>
+              </w:rPr>
+              <w:t xml:space="preserve"> dropdown only.</w:t>
             </w:r>
           </w:p>
           <w:p>
@@ -1490,7 +1548,7 @@
               <w:rPr>
                 <w:sz w:val="20"/>
               </w:rPr>
-              <w:t>Select “</w:t>
+              <w:t xml:space="preserve">Select </w:t>
             </w:r>
             <w:r>
               <w:rPr>
@@ -1503,7 +1561,7 @@
               <w:rPr>
                 <w:sz w:val="20"/>
               </w:rPr>
-              <w:t>” Module</w:t>
+              <w:t xml:space="preserve"> Module</w:t>
             </w:r>
           </w:p>
         </w:tc>
@@ -1524,9 +1582,16 @@
             </w:pPr>
             <w:r>
               <w:rPr>
-                <w:sz w:val="20"/>
-              </w:rPr>
-              <w:t>“Site” dropdown displays.</w:t>
+                <w:b/>
+                <w:sz w:val="20"/>
+              </w:rPr>
+              <w:t>Site</w:t>
+            </w:r>
+            <w:r>
+              <w:rPr>
+                <w:sz w:val="20"/>
+              </w:rPr>
+              <w:t xml:space="preserve"> dropdown displays.</w:t>
             </w:r>
           </w:p>
         </w:tc>
@@ -1645,26 +1710,40 @@
             </w:pPr>
             <w:r>
               <w:rPr>
-                <w:sz w:val="20"/>
-              </w:rPr>
-              <w:t>“Employee” dropdown displays;</w:t>
-            </w:r>
-          </w:p>
-          <w:p>
-            <w:pPr>
-              <w:tabs>
-                <w:tab w:val="left" w:pos="360"/>
-              </w:tabs>
-              <w:jc w:val="center"/>
-              <w:rPr>
-                <w:sz w:val="20"/>
-              </w:rPr>
-            </w:pPr>
-            <w:r>
-              <w:rPr>
-                <w:sz w:val="20"/>
-              </w:rPr>
-              <w:t>“Program” dropdown displays.</w:t>
+                <w:b/>
+                <w:sz w:val="20"/>
+              </w:rPr>
+              <w:t>Employee</w:t>
+            </w:r>
+            <w:r>
+              <w:rPr>
+                <w:sz w:val="20"/>
+              </w:rPr>
+              <w:t xml:space="preserve"> dropdown displays;</w:t>
+            </w:r>
+          </w:p>
+          <w:p>
+            <w:pPr>
+              <w:tabs>
+                <w:tab w:val="left" w:pos="360"/>
+              </w:tabs>
+              <w:jc w:val="center"/>
+              <w:rPr>
+                <w:sz w:val="20"/>
+              </w:rPr>
+            </w:pPr>
+            <w:r>
+              <w:rPr>
+                <w:b/>
+                <w:sz w:val="20"/>
+              </w:rPr>
+              <w:t>Program</w:t>
+            </w:r>
+            <w:r>
+              <w:rPr>
+                <w:sz w:val="20"/>
+              </w:rPr>
+              <w:t xml:space="preserve"> dropdown displays.</w:t>
             </w:r>
           </w:p>
         </w:tc>
@@ -1928,9 +2007,16 @@
             </w:pPr>
             <w:r>
               <w:rPr>
-                <w:sz w:val="20"/>
-              </w:rPr>
-              <w:t>“Will you be delivering the coaching session?” radio button display</w:t>
+                <w:b/>
+                <w:sz w:val="20"/>
+              </w:rPr>
+              <w:t>Will you be delivering the coaching session?</w:t>
+            </w:r>
+            <w:r>
+              <w:rPr>
+                <w:sz w:val="20"/>
+              </w:rPr>
+              <w:t xml:space="preserve"> radio button display</w:t>
             </w:r>
             <w:r>
               <w:rPr>
@@ -2058,7 +2144,7 @@
               <w:rPr>
                 <w:sz w:val="20"/>
               </w:rPr>
-              <w:t>Select “</w:t>
+              <w:t xml:space="preserve">Select </w:t>
             </w:r>
             <w:r>
               <w:rPr>
@@ -2071,7 +2157,7 @@
               <w:rPr>
                 <w:sz w:val="20"/>
               </w:rPr>
-              <w:t>” Module</w:t>
+              <w:t xml:space="preserve"> Module</w:t>
             </w:r>
           </w:p>
         </w:tc>
@@ -2098,26 +2184,40 @@
             </w:pPr>
             <w:r>
               <w:rPr>
-                <w:sz w:val="20"/>
-              </w:rPr>
-              <w:t>“Employee” dropdown displays;</w:t>
-            </w:r>
-          </w:p>
-          <w:p>
-            <w:pPr>
-              <w:tabs>
-                <w:tab w:val="left" w:pos="360"/>
-              </w:tabs>
-              <w:jc w:val="center"/>
-              <w:rPr>
-                <w:sz w:val="20"/>
-              </w:rPr>
-            </w:pPr>
-            <w:r>
-              <w:rPr>
-                <w:sz w:val="20"/>
-              </w:rPr>
-              <w:t>“Program” dropdown displays.</w:t>
+                <w:b/>
+                <w:sz w:val="20"/>
+              </w:rPr>
+              <w:t>Employee</w:t>
+            </w:r>
+            <w:r>
+              <w:rPr>
+                <w:sz w:val="20"/>
+              </w:rPr>
+              <w:t xml:space="preserve"> dropdown displays;</w:t>
+            </w:r>
+          </w:p>
+          <w:p>
+            <w:pPr>
+              <w:tabs>
+                <w:tab w:val="left" w:pos="360"/>
+              </w:tabs>
+              <w:jc w:val="center"/>
+              <w:rPr>
+                <w:sz w:val="20"/>
+              </w:rPr>
+            </w:pPr>
+            <w:r>
+              <w:rPr>
+                <w:b/>
+                <w:sz w:val="20"/>
+              </w:rPr>
+              <w:t>Program</w:t>
+            </w:r>
+            <w:r>
+              <w:rPr>
+                <w:sz w:val="20"/>
+              </w:rPr>
+              <w:t xml:space="preserve"> dropdown displays.</w:t>
             </w:r>
           </w:p>
         </w:tc>
@@ -2535,7 +2635,7 @@
               <w:rPr>
                 <w:sz w:val="20"/>
               </w:rPr>
-              <w:t>Select “</w:t>
+              <w:t xml:space="preserve">Select </w:t>
             </w:r>
             <w:r>
               <w:rPr>
@@ -2548,7 +2648,7 @@
               <w:rPr>
                 <w:sz w:val="20"/>
               </w:rPr>
-              <w:t>” module</w:t>
+              <w:t xml:space="preserve"> module</w:t>
             </w:r>
           </w:p>
         </w:tc>
@@ -2983,7 +3083,7 @@
               <w:rPr>
                 <w:sz w:val="20"/>
               </w:rPr>
-              <w:t>Select “</w:t>
+              <w:t xml:space="preserve">Select </w:t>
             </w:r>
             <w:r>
               <w:rPr>
@@ -2996,7 +3096,7 @@
               <w:rPr>
                 <w:sz w:val="20"/>
               </w:rPr>
-              <w:t>” module</w:t>
+              <w:t xml:space="preserve"> module</w:t>
             </w:r>
           </w:p>
         </w:tc>
@@ -3431,7 +3531,7 @@
               <w:rPr>
                 <w:sz w:val="20"/>
               </w:rPr>
-              <w:t>Select “</w:t>
+              <w:t xml:space="preserve">Select </w:t>
             </w:r>
             <w:r>
               <w:rPr>
@@ -3444,7 +3544,7 @@
               <w:rPr>
                 <w:sz w:val="20"/>
               </w:rPr>
-              <w:t>” module</w:t>
+              <w:t xml:space="preserve"> module</w:t>
             </w:r>
           </w:p>
         </w:tc>
@@ -3616,26 +3716,40 @@
             </w:pPr>
             <w:r>
               <w:rPr>
-                <w:sz w:val="20"/>
-              </w:rPr>
-              <w:t>“Employee” dropdown displays;</w:t>
-            </w:r>
-          </w:p>
-          <w:p>
-            <w:pPr>
-              <w:tabs>
-                <w:tab w:val="left" w:pos="360"/>
-              </w:tabs>
-              <w:jc w:val="center"/>
-              <w:rPr>
-                <w:sz w:val="20"/>
-              </w:rPr>
-            </w:pPr>
-            <w:r>
-              <w:rPr>
-                <w:sz w:val="20"/>
-              </w:rPr>
-              <w:t>“Behavior” dropdown displays.</w:t>
+                <w:b/>
+                <w:sz w:val="20"/>
+              </w:rPr>
+              <w:t>Employee</w:t>
+            </w:r>
+            <w:r>
+              <w:rPr>
+                <w:sz w:val="20"/>
+              </w:rPr>
+              <w:t xml:space="preserve"> dropdown displays;</w:t>
+            </w:r>
+          </w:p>
+          <w:p>
+            <w:pPr>
+              <w:tabs>
+                <w:tab w:val="left" w:pos="360"/>
+              </w:tabs>
+              <w:jc w:val="center"/>
+              <w:rPr>
+                <w:sz w:val="20"/>
+              </w:rPr>
+            </w:pPr>
+            <w:r>
+              <w:rPr>
+                <w:b/>
+                <w:sz w:val="20"/>
+              </w:rPr>
+              <w:t>Behavior</w:t>
+            </w:r>
+            <w:r>
+              <w:rPr>
+                <w:sz w:val="20"/>
+              </w:rPr>
+              <w:t xml:space="preserve"> dropdown displays.</w:t>
             </w:r>
           </w:p>
         </w:tc>
@@ -4017,13 +4131,27 @@
               <w:rPr>
                 <w:sz w:val="20"/>
               </w:rPr>
-              <w:t>Select “Yes”</w:t>
-            </w:r>
-            <w:r>
-              <w:rPr>
-                <w:sz w:val="20"/>
-              </w:rPr>
-              <w:t xml:space="preserve"> or “No”</w:t>
+              <w:t xml:space="preserve">Select </w:t>
+            </w:r>
+            <w:r>
+              <w:rPr>
+                <w:b/>
+                <w:sz w:val="20"/>
+              </w:rPr>
+              <w:t>Yes</w:t>
+            </w:r>
+            <w:r>
+              <w:rPr>
+                <w:sz w:val="20"/>
+              </w:rPr>
+              <w:t xml:space="preserve"> or </w:t>
+            </w:r>
+            <w:r>
+              <w:rPr>
+                <w:b/>
+                <w:sz w:val="20"/>
+              </w:rPr>
+              <w:t>No</w:t>
             </w:r>
             <w:r>
               <w:rPr>
@@ -4035,7 +4163,14 @@
               <w:rPr>
                 <w:sz w:val="20"/>
               </w:rPr>
-              <w:t>for “Will you be delivering the coaching session?”</w:t>
+              <w:t xml:space="preserve">for </w:t>
+            </w:r>
+            <w:r>
+              <w:rPr>
+                <w:b/>
+                <w:sz w:val="20"/>
+              </w:rPr>
+              <w:t>Will you be delivering the coaching session?</w:t>
             </w:r>
           </w:p>
         </w:tc>
@@ -4698,9 +4833,16 @@
             </w:r>
             <w:r>
               <w:rPr>
-                <w:sz w:val="20"/>
-              </w:rPr>
-              <w:t>“Do you need to submit a progressive disciplinary coaching (WARNING)?” displays;</w:t>
+                <w:b/>
+                <w:sz w:val="20"/>
+              </w:rPr>
+              <w:t>Do you need to submit a progressive disciplinary coaching (WARNING)?</w:t>
+            </w:r>
+            <w:r>
+              <w:rPr>
+                <w:sz w:val="20"/>
+              </w:rPr>
+              <w:t xml:space="preserve"> displays;</w:t>
             </w:r>
           </w:p>
           <w:p>
@@ -4839,7 +4981,20 @@
               <w:rPr>
                 <w:sz w:val="20"/>
               </w:rPr>
-              <w:t>Select “Yes” (submit as a warning)</w:t>
+              <w:t xml:space="preserve">Select </w:t>
+            </w:r>
+            <w:r>
+              <w:rPr>
+                <w:b/>
+                <w:sz w:val="20"/>
+              </w:rPr>
+              <w:t>Yes</w:t>
+            </w:r>
+            <w:r>
+              <w:rPr>
+                <w:sz w:val="20"/>
+              </w:rPr>
+              <w:t xml:space="preserve"> (submit as a warning)</w:t>
             </w:r>
           </w:p>
         </w:tc>
@@ -5317,6 +5472,12 @@
                 <w:sz w:val="20"/>
               </w:rPr>
             </w:pPr>
+            <w:r>
+              <w:rPr>
+                <w:sz w:val="20"/>
+              </w:rPr>
+              <w:t>NS-14</w:t>
+            </w:r>
           </w:p>
         </w:tc>
         <w:tc>
@@ -5339,6 +5500,12 @@
                 <w:sz w:val="20"/>
               </w:rPr>
             </w:pPr>
+            <w:r>
+              <w:rPr>
+                <w:sz w:val="20"/>
+              </w:rPr>
+              <w:t>Same as NS-1</w:t>
+            </w:r>
           </w:p>
         </w:tc>
         <w:tc>
@@ -5362,6 +5529,180 @@
                 <w:sz w:val="20"/>
               </w:rPr>
             </w:pPr>
+            <w:r>
+              <w:rPr>
+                <w:sz w:val="20"/>
+              </w:rPr>
+              <w:t xml:space="preserve">Launch </w:t>
+            </w:r>
+            <w:r>
+              <w:rPr>
+                <w:sz w:val="20"/>
+              </w:rPr>
+              <w:t xml:space="preserve">eCoaching Log </w:t>
+            </w:r>
+            <w:r>
+              <w:rPr>
+                <w:sz w:val="20"/>
+              </w:rPr>
+              <w:t>Web application</w:t>
+            </w:r>
+            <w:r>
+              <w:rPr>
+                <w:sz w:val="20"/>
+              </w:rPr>
+              <w:t>.</w:t>
+            </w:r>
+          </w:p>
+          <w:p>
+            <w:pPr>
+              <w:tabs>
+                <w:tab w:val="left" w:pos="360"/>
+              </w:tabs>
+              <w:jc w:val="center"/>
+              <w:rPr>
+                <w:sz w:val="20"/>
+              </w:rPr>
+            </w:pPr>
+          </w:p>
+          <w:p>
+            <w:pPr>
+              <w:tabs>
+                <w:tab w:val="left" w:pos="360"/>
+              </w:tabs>
+              <w:jc w:val="center"/>
+              <w:rPr>
+                <w:sz w:val="20"/>
+              </w:rPr>
+            </w:pPr>
+            <w:r>
+              <w:rPr>
+                <w:sz w:val="20"/>
+              </w:rPr>
+              <w:t xml:space="preserve">Select </w:t>
+            </w:r>
+            <w:r>
+              <w:rPr>
+                <w:b/>
+                <w:sz w:val="20"/>
+              </w:rPr>
+              <w:t>CSR</w:t>
+            </w:r>
+            <w:r>
+              <w:rPr>
+                <w:sz w:val="20"/>
+              </w:rPr>
+              <w:t xml:space="preserve"> module;</w:t>
+            </w:r>
+          </w:p>
+          <w:p>
+            <w:pPr>
+              <w:tabs>
+                <w:tab w:val="left" w:pos="360"/>
+              </w:tabs>
+              <w:jc w:val="center"/>
+              <w:rPr>
+                <w:sz w:val="20"/>
+              </w:rPr>
+            </w:pPr>
+            <w:r>
+              <w:rPr>
+                <w:sz w:val="20"/>
+              </w:rPr>
+              <w:t>Enter all required information, except:</w:t>
+            </w:r>
+          </w:p>
+          <w:p>
+            <w:pPr>
+              <w:tabs>
+                <w:tab w:val="left" w:pos="360"/>
+              </w:tabs>
+              <w:jc w:val="center"/>
+              <w:rPr>
+                <w:sz w:val="20"/>
+              </w:rPr>
+            </w:pPr>
+            <w:r>
+              <w:rPr>
+                <w:sz w:val="20"/>
+              </w:rPr>
+              <w:t xml:space="preserve">Select </w:t>
+            </w:r>
+            <w:r>
+              <w:rPr>
+                <w:i/>
+                <w:sz w:val="20"/>
+              </w:rPr>
+              <w:t>ONLY</w:t>
+            </w:r>
+            <w:r>
+              <w:rPr>
+                <w:sz w:val="20"/>
+              </w:rPr>
+              <w:t xml:space="preserve"> one coaching reason;</w:t>
+            </w:r>
+          </w:p>
+          <w:p>
+            <w:pPr>
+              <w:tabs>
+                <w:tab w:val="left" w:pos="360"/>
+              </w:tabs>
+              <w:jc w:val="center"/>
+              <w:rPr>
+                <w:sz w:val="20"/>
+              </w:rPr>
+            </w:pPr>
+            <w:r>
+              <w:rPr>
+                <w:sz w:val="20"/>
+              </w:rPr>
+              <w:t>Select a coaching value (Opportunity or Reinforcement);</w:t>
+            </w:r>
+          </w:p>
+          <w:p>
+            <w:pPr>
+              <w:tabs>
+                <w:tab w:val="left" w:pos="360"/>
+              </w:tabs>
+              <w:jc w:val="center"/>
+              <w:rPr>
+                <w:sz w:val="20"/>
+              </w:rPr>
+            </w:pPr>
+            <w:r>
+              <w:rPr>
+                <w:sz w:val="20"/>
+              </w:rPr>
+              <w:t>Do not select any sub coaching reason;</w:t>
+            </w:r>
+          </w:p>
+          <w:p>
+            <w:pPr>
+              <w:tabs>
+                <w:tab w:val="left" w:pos="360"/>
+              </w:tabs>
+              <w:jc w:val="center"/>
+              <w:rPr>
+                <w:sz w:val="20"/>
+              </w:rPr>
+            </w:pPr>
+          </w:p>
+          <w:p>
+            <w:pPr>
+              <w:tabs>
+                <w:tab w:val="left" w:pos="360"/>
+              </w:tabs>
+              <w:jc w:val="center"/>
+              <w:rPr>
+                <w:sz w:val="20"/>
+              </w:rPr>
+            </w:pPr>
+            <w:r>
+              <w:rPr>
+                <w:sz w:val="20"/>
+              </w:rPr>
+              <w:t>Click Submit</w:t>
+            </w:r>
           </w:p>
         </w:tc>
         <w:tc>
@@ -5385,6 +5726,42 @@
                 <w:sz w:val="20"/>
               </w:rPr>
             </w:pPr>
+            <w:r>
+              <w:rPr>
+                <w:sz w:val="20"/>
+              </w:rPr>
+              <w:t>Validation error message displays:</w:t>
+            </w:r>
+          </w:p>
+          <w:p>
+            <w:pPr>
+              <w:tabs>
+                <w:tab w:val="left" w:pos="360"/>
+              </w:tabs>
+              <w:jc w:val="center"/>
+              <w:rPr>
+                <w:sz w:val="20"/>
+              </w:rPr>
+            </w:pPr>
+          </w:p>
+          <w:p>
+            <w:pPr>
+              <w:tabs>
+                <w:tab w:val="left" w:pos="360"/>
+              </w:tabs>
+              <w:jc w:val="center"/>
+              <w:rPr>
+                <w:b/>
+                <w:sz w:val="20"/>
+              </w:rPr>
+            </w:pPr>
+            <w:r>
+              <w:rPr>
+                <w:b/>
+                <w:sz w:val="20"/>
+              </w:rPr>
+              <w:t>Failed to save your submission. Please ensure you have entered all required fields.</w:t>
+            </w:r>
           </w:p>
         </w:tc>
         <w:tc>
@@ -5407,6 +5784,12 @@
                 <w:sz w:val="20"/>
               </w:rPr>
             </w:pPr>
+            <w:r>
+              <w:rPr>
+                <w:sz w:val="20"/>
+              </w:rPr>
+              <w:t>P</w:t>
+            </w:r>
           </w:p>
         </w:tc>
       </w:tr>
@@ -5432,6 +5815,12 @@
                 <w:sz w:val="20"/>
               </w:rPr>
             </w:pPr>
+            <w:r>
+              <w:rPr>
+                <w:sz w:val="20"/>
+              </w:rPr>
+              <w:t>NS-15</w:t>
+            </w:r>
           </w:p>
         </w:tc>
         <w:tc>
@@ -5454,6 +5843,12 @@
                 <w:sz w:val="20"/>
               </w:rPr>
             </w:pPr>
+            <w:r>
+              <w:rPr>
+                <w:sz w:val="20"/>
+              </w:rPr>
+              <w:t>Same as NS-1</w:t>
+            </w:r>
           </w:p>
         </w:tc>
         <w:tc>
@@ -5477,6 +5872,99 @@
                 <w:sz w:val="20"/>
               </w:rPr>
             </w:pPr>
+            <w:r>
+              <w:rPr>
+                <w:sz w:val="20"/>
+              </w:rPr>
+              <w:t>Repeat NS-14 for all other modules:</w:t>
+            </w:r>
+          </w:p>
+          <w:p>
+            <w:pPr>
+              <w:tabs>
+                <w:tab w:val="left" w:pos="360"/>
+              </w:tabs>
+              <w:jc w:val="center"/>
+              <w:rPr>
+                <w:b/>
+                <w:sz w:val="20"/>
+              </w:rPr>
+            </w:pPr>
+            <w:r>
+              <w:rPr>
+                <w:b/>
+                <w:sz w:val="20"/>
+              </w:rPr>
+              <w:t>LSA</w:t>
+            </w:r>
+          </w:p>
+          <w:p>
+            <w:pPr>
+              <w:tabs>
+                <w:tab w:val="left" w:pos="360"/>
+              </w:tabs>
+              <w:jc w:val="center"/>
+              <w:rPr>
+                <w:b/>
+                <w:sz w:val="20"/>
+              </w:rPr>
+            </w:pPr>
+            <w:r>
+              <w:rPr>
+                <w:b/>
+                <w:sz w:val="20"/>
+              </w:rPr>
+              <w:t>Quality</w:t>
+            </w:r>
+          </w:p>
+          <w:p>
+            <w:pPr>
+              <w:tabs>
+                <w:tab w:val="left" w:pos="360"/>
+              </w:tabs>
+              <w:jc w:val="center"/>
+              <w:rPr>
+                <w:b/>
+                <w:sz w:val="20"/>
+              </w:rPr>
+            </w:pPr>
+            <w:r>
+              <w:rPr>
+                <w:b/>
+                <w:sz w:val="20"/>
+              </w:rPr>
+              <w:t>Supervisor</w:t>
+            </w:r>
+          </w:p>
+          <w:p>
+            <w:pPr>
+              <w:tabs>
+                <w:tab w:val="left" w:pos="360"/>
+              </w:tabs>
+              <w:jc w:val="center"/>
+              <w:rPr>
+                <w:b/>
+                <w:sz w:val="20"/>
+              </w:rPr>
+            </w:pPr>
+            <w:r>
+              <w:rPr>
+                <w:b/>
+                <w:sz w:val="20"/>
+              </w:rPr>
+              <w:t>Training</w:t>
+            </w:r>
+          </w:p>
+          <w:p>
+            <w:pPr>
+              <w:tabs>
+                <w:tab w:val="left" w:pos="360"/>
+              </w:tabs>
+              <w:jc w:val="center"/>
+              <w:rPr>
+                <w:sz w:val="20"/>
+              </w:rPr>
+            </w:pPr>
           </w:p>
         </w:tc>
         <w:tc>
@@ -5500,6 +5988,13 @@
                 <w:sz w:val="20"/>
               </w:rPr>
             </w:pPr>
+            <w:r>
+              <w:rPr>
+                <w:sz w:val="20"/>
+              </w:rPr>
+              <w:lastRenderedPageBreak/>
+              <w:t>Same as NS-14</w:t>
+            </w:r>
           </w:p>
         </w:tc>
         <w:tc>
@@ -5522,6 +6017,12 @@
                 <w:sz w:val="20"/>
               </w:rPr>
             </w:pPr>
+            <w:r>
+              <w:rPr>
+                <w:sz w:val="20"/>
+              </w:rPr>
+              <w:t>P</w:t>
+            </w:r>
           </w:p>
         </w:tc>
       </w:tr>
@@ -5652,6 +6153,8 @@
               </w:rPr>
               <w:t>Lili Huang</w:t>
             </w:r>
+            <w:bookmarkStart w:id="3" w:name="_GoBack"/>
+            <w:bookmarkEnd w:id="3"/>
           </w:p>
         </w:tc>
         <w:tc>
@@ -5694,36 +6197,49 @@
               </w:tabs>
               <w:jc w:val="center"/>
               <w:rPr>
-                <w:sz w:val="20"/>
-              </w:rPr>
-            </w:pPr>
-            <w:r>
-              <w:rPr>
-                <w:sz w:val="20"/>
+                <w:sz w:val="18"/>
+                <w:szCs w:val="18"/>
+              </w:rPr>
+            </w:pPr>
+            <w:r>
+              <w:rPr>
+                <w:sz w:val="18"/>
+                <w:szCs w:val="18"/>
+              </w:rPr>
+              <w:t xml:space="preserve">7/30/2018, </w:t>
+            </w:r>
+            <w:r>
+              <w:rPr>
+                <w:sz w:val="18"/>
+                <w:szCs w:val="18"/>
               </w:rPr>
               <w:t>4</w:t>
             </w:r>
             <w:r>
               <w:rPr>
-                <w:sz w:val="20"/>
+                <w:sz w:val="18"/>
+                <w:szCs w:val="18"/>
               </w:rPr>
               <w:t>/</w:t>
             </w:r>
             <w:r>
               <w:rPr>
-                <w:sz w:val="20"/>
+                <w:sz w:val="18"/>
+                <w:szCs w:val="18"/>
               </w:rPr>
               <w:t>21</w:t>
             </w:r>
             <w:r>
               <w:rPr>
-                <w:sz w:val="20"/>
+                <w:sz w:val="18"/>
+                <w:szCs w:val="18"/>
               </w:rPr>
               <w:t>/201</w:t>
             </w:r>
             <w:r>
               <w:rPr>
-                <w:sz w:val="20"/>
+                <w:sz w:val="18"/>
+                <w:szCs w:val="18"/>
               </w:rPr>
               <w:t>8</w:t>
             </w:r>
@@ -6155,7 +6671,7 @@
         </mc:Choice>
         <mc:Fallback>
           <w:pict>
-            <v:line w14:anchorId="42BEEFCC" id="Line 4" o:spid="_x0000_s1026" style="position:absolute;z-index:251675136;visibility:visible;mso-wrap-style:square;mso-width-percent:0;mso-height-percent:0;mso-wrap-distance-left:9pt;mso-wrap-distance-top:0;mso-wrap-distance-right:9pt;mso-wrap-distance-bottom:0;mso-position-horizontal:absolute;mso-position-horizontal-relative:text;mso-position-vertical:absolute;mso-position-vertical-relative:text;mso-width-percent:0;mso-height-percent:0;mso-width-relative:page;mso-height-relative:page" from="0,4.8pt" to="10in,4.8pt" o:gfxdata="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" o:allowincell="f"/>
+            <v:line w14:anchorId="782F43E6" id="Line 4" o:spid="_x0000_s1026" style="position:absolute;z-index:251675136;visibility:visible;mso-wrap-style:square;mso-width-percent:0;mso-height-percent:0;mso-wrap-distance-left:9pt;mso-wrap-distance-top:0;mso-wrap-distance-right:9pt;mso-wrap-distance-bottom:0;mso-position-horizontal:absolute;mso-position-horizontal-relative:text;mso-position-vertical:absolute;mso-position-vertical-relative:text;mso-width-percent:0;mso-height-percent:0;mso-width-relative:page;mso-height-relative:page" from="0,4.8pt" to="10in,4.8pt" o:gfxdata="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" o:allowincell="f"/>
           </w:pict>
         </mc:Fallback>
       </mc:AlternateContent>
@@ -6265,7 +6781,7 @@
         <w:noProof/>
         <w:sz w:val="18"/>
       </w:rPr>
-      <w:t>5</w:t>
+      <w:t>6</w:t>
     </w:r>
     <w:r>
       <w:rPr>
@@ -6384,7 +6900,7 @@
         </mc:Choice>
         <mc:Fallback>
           <w:pict>
-            <v:line w14:anchorId="1C68B8F7" id="Line 1" o:spid="_x0000_s1026" style="position:absolute;z-index:251647488;visibility:visible;mso-wrap-style:square;mso-width-percent:0;mso-height-percent:0;mso-wrap-distance-left:9pt;mso-wrap-distance-top:0;mso-wrap-distance-right:9pt;mso-wrap-distance-bottom:0;mso-position-horizontal:absolute;mso-position-horizontal-relative:text;mso-position-vertical:absolute;mso-position-vertical-relative:text;mso-width-percent:0;mso-height-percent:0;mso-width-relative:page;mso-height-relative:page" from="0,14.4pt" to="10in,14.4pt" o:gfxdata="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" o:allowincell="f"/>
+            <v:line w14:anchorId="633F3A6C" id="Line 1" o:spid="_x0000_s1026" style="position:absolute;z-index:251647488;visibility:visible;mso-wrap-style:square;mso-width-percent:0;mso-height-percent:0;mso-wrap-distance-left:9pt;mso-wrap-distance-top:0;mso-wrap-distance-right:9pt;mso-wrap-distance-bottom:0;mso-position-horizontal:absolute;mso-position-horizontal-relative:text;mso-position-vertical:absolute;mso-position-vertical-relative:text;mso-width-percent:0;mso-height-percent:0;mso-width-relative:page;mso-height-relative:page" from="0,14.4pt" to="10in,14.4pt" o:gfxdata="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" o:allowincell="f"/>
           </w:pict>
         </mc:Fallback>
       </mc:AlternateContent>
@@ -11907,7 +12423,7 @@
 </file>
 
 <file path=customXml/itemProps1.xml><?xml version="1.0" encoding="utf-8"?>
-<ds:datastoreItem xmlns:ds="http://schemas.openxmlformats.org/officeDocument/2006/customXml" ds:itemID="{0A8D867F-5CD7-4F99-8EEB-B471437C905F}">
+<ds:datastoreItem xmlns:ds="http://schemas.openxmlformats.org/officeDocument/2006/customXml" ds:itemID="{09AE412D-BC30-43C0-AE58-28B08DD58299}">
   <ds:schemaRefs>
     <ds:schemaRef ds:uri="http://schemas.openxmlformats.org/officeDocument/2006/bibliography"/>
   </ds:schemaRefs>

</xml_diff>

<commit_message>
TFS11792 - Submit page Cancel button locks up the page when there are validation errors
git-tfs-id: [https://tfs.omnicloud.local/tfs/cco%20program/]$/eCoaching_V2;C40680
</commit_message>
<xml_diff>
--- a/Unit Test/Web/CCO_eCoaching_Log_New_Submission_UTC.docx
+++ b/Unit Test/Web/CCO_eCoaching_Log_New_Submission_UTC.docx
@@ -637,20 +637,44 @@
               <w:pStyle w:val="hdr1"/>
               <w:ind w:left="0"/>
               <w:jc w:val="left"/>
-            </w:pPr>
-            <w:r>
+              <w:rPr>
+                <w:sz w:val="20"/>
+              </w:rPr>
+            </w:pPr>
+            <w:r>
+              <w:rPr>
+                <w:sz w:val="20"/>
+              </w:rPr>
+              <w:t>0</w:t>
+            </w:r>
+            <w:r>
+              <w:rPr>
+                <w:sz w:val="20"/>
+              </w:rPr>
               <w:t>4</w:t>
             </w:r>
             <w:r>
+              <w:rPr>
+                <w:sz w:val="20"/>
+              </w:rPr>
               <w:t>/</w:t>
             </w:r>
             <w:r>
+              <w:rPr>
+                <w:sz w:val="20"/>
+              </w:rPr>
               <w:t>23</w:t>
             </w:r>
             <w:r>
+              <w:rPr>
+                <w:sz w:val="20"/>
+              </w:rPr>
               <w:t>/201</w:t>
             </w:r>
             <w:r>
+              <w:rPr>
+                <w:sz w:val="20"/>
+              </w:rPr>
               <w:t>8</w:t>
             </w:r>
           </w:p>
@@ -664,8 +688,14 @@
               <w:pStyle w:val="hdr1"/>
               <w:ind w:left="0"/>
               <w:jc w:val="left"/>
-            </w:pPr>
-            <w:r>
+              <w:rPr>
+                <w:sz w:val="20"/>
+              </w:rPr>
+            </w:pPr>
+            <w:r>
+              <w:rPr>
+                <w:sz w:val="20"/>
+              </w:rPr>
               <w:t>Initial revision.</w:t>
             </w:r>
           </w:p>
@@ -679,8 +709,14 @@
               <w:pStyle w:val="hdr1"/>
               <w:ind w:left="0"/>
               <w:jc w:val="left"/>
-            </w:pPr>
-            <w:r>
+              <w:rPr>
+                <w:sz w:val="20"/>
+              </w:rPr>
+            </w:pPr>
+            <w:r>
+              <w:rPr>
+                <w:sz w:val="20"/>
+              </w:rPr>
               <w:t>Lili Huang</w:t>
             </w:r>
           </w:p>
@@ -696,8 +732,20 @@
               <w:pStyle w:val="hdr1"/>
               <w:ind w:left="0"/>
               <w:jc w:val="left"/>
-            </w:pPr>
-            <w:r>
+              <w:rPr>
+                <w:sz w:val="20"/>
+              </w:rPr>
+            </w:pPr>
+            <w:r>
+              <w:rPr>
+                <w:sz w:val="20"/>
+              </w:rPr>
+              <w:t>0</w:t>
+            </w:r>
+            <w:r>
+              <w:rPr>
+                <w:sz w:val="20"/>
+              </w:rPr>
               <w:t>7/30/2018</w:t>
             </w:r>
           </w:p>
@@ -711,8 +759,14 @@
               <w:pStyle w:val="hdr1"/>
               <w:ind w:left="0"/>
               <w:jc w:val="left"/>
-            </w:pPr>
-            <w:r>
+              <w:rPr>
+                <w:sz w:val="20"/>
+              </w:rPr>
+            </w:pPr>
+            <w:r>
+              <w:rPr>
+                <w:sz w:val="20"/>
+              </w:rPr>
               <w:t>TFS 11602 – More explicit message is needed when sub-coaching reason is not selected</w:t>
             </w:r>
           </w:p>
@@ -726,8 +780,109 @@
               <w:pStyle w:val="hdr1"/>
               <w:ind w:left="0"/>
               <w:jc w:val="left"/>
-            </w:pPr>
-            <w:r>
+              <w:rPr>
+                <w:sz w:val="20"/>
+              </w:rPr>
+            </w:pPr>
+            <w:r>
+              <w:rPr>
+                <w:sz w:val="20"/>
+              </w:rPr>
+              <w:t>Lili Huang</w:t>
+            </w:r>
+          </w:p>
+        </w:tc>
+      </w:tr>
+      <w:tr>
+        <w:tc>
+          <w:tcPr>
+            <w:tcW w:w="1440" w:type="dxa"/>
+          </w:tcPr>
+          <w:p>
+            <w:pPr>
+              <w:pStyle w:val="hdr1"/>
+              <w:ind w:left="0"/>
+              <w:jc w:val="left"/>
+              <w:rPr>
+                <w:sz w:val="20"/>
+              </w:rPr>
+            </w:pPr>
+            <w:r>
+              <w:rPr>
+                <w:sz w:val="20"/>
+              </w:rPr>
+              <w:t>08/21/2018</w:t>
+            </w:r>
+          </w:p>
+        </w:tc>
+        <w:tc>
+          <w:tcPr>
+            <w:tcW w:w="7224" w:type="dxa"/>
+          </w:tcPr>
+          <w:p>
+            <w:pPr>
+              <w:pStyle w:val="hdr1"/>
+              <w:ind w:left="0"/>
+              <w:jc w:val="left"/>
+              <w:rPr>
+                <w:sz w:val="20"/>
+              </w:rPr>
+            </w:pPr>
+            <w:r>
+              <w:rPr>
+                <w:sz w:val="20"/>
+              </w:rPr>
+              <w:t>TFS 11792 – Submit page ‘locks up’ if have error and select cancel/stay on this page</w:t>
+            </w:r>
+          </w:p>
+          <w:p>
+            <w:pPr>
+              <w:pStyle w:val="hdr1"/>
+              <w:ind w:left="0"/>
+              <w:jc w:val="left"/>
+              <w:rPr>
+                <w:sz w:val="20"/>
+              </w:rPr>
+            </w:pPr>
+            <w:r>
+              <w:rPr>
+                <w:sz w:val="20"/>
+              </w:rPr>
+              <w:t>Added NS-16</w:t>
+            </w:r>
+            <w:r>
+              <w:rPr>
+                <w:sz w:val="20"/>
+              </w:rPr>
+              <w:t>, NS-17</w:t>
+            </w:r>
+            <w:r>
+              <w:rPr>
+                <w:sz w:val="20"/>
+              </w:rPr>
+              <w:t>.</w:t>
+            </w:r>
+            <w:bookmarkStart w:id="2" w:name="_GoBack"/>
+            <w:bookmarkEnd w:id="2"/>
+          </w:p>
+        </w:tc>
+        <w:tc>
+          <w:tcPr>
+            <w:tcW w:w="2790" w:type="dxa"/>
+          </w:tcPr>
+          <w:p>
+            <w:pPr>
+              <w:pStyle w:val="hdr1"/>
+              <w:ind w:left="0"/>
+              <w:jc w:val="left"/>
+              <w:rPr>
+                <w:sz w:val="20"/>
+              </w:rPr>
+            </w:pPr>
+            <w:r>
+              <w:rPr>
+                <w:sz w:val="20"/>
+              </w:rPr>
               <w:t>Lili Huang</w:t>
             </w:r>
           </w:p>
@@ -755,7 +910,7 @@
           <w:rFonts w:ascii="Arial" w:hAnsi="Arial"/>
         </w:rPr>
       </w:pPr>
-      <w:bookmarkStart w:id="2" w:name="_Toc492474653"/>
+      <w:bookmarkStart w:id="3" w:name="_Toc492474653"/>
     </w:p>
     <w:tbl>
       <w:tblPr>
@@ -778,7 +933,7 @@
               <w:right w:val="nil"/>
             </w:tcBorders>
           </w:tcPr>
-          <w:bookmarkEnd w:id="2"/>
+          <w:bookmarkEnd w:id="3"/>
           <w:p>
             <w:pPr>
               <w:tabs>
@@ -830,21 +985,7 @@
               <w:rPr>
                 <w:sz w:val="20"/>
               </w:rPr>
-              <w:t>eCoaching Log (</w:t>
-            </w:r>
-            <w:proofErr w:type="spellStart"/>
-            <w:r>
-              <w:rPr>
-                <w:sz w:val="20"/>
-              </w:rPr>
-              <w:t>eCL</w:t>
-            </w:r>
-            <w:proofErr w:type="spellEnd"/>
-            <w:r>
-              <w:rPr>
-                <w:sz w:val="20"/>
-              </w:rPr>
-              <w:t>)</w:t>
+              <w:t>eCoaching Log (eCL)</w:t>
             </w:r>
           </w:p>
         </w:tc>
@@ -964,21 +1105,19 @@
         <w:tblLook w:val="0000" w:firstRow="0" w:lastRow="0" w:firstColumn="0" w:lastColumn="0" w:noHBand="0" w:noVBand="0"/>
       </w:tblPr>
       <w:tblGrid>
-        <w:gridCol w:w="564"/>
-        <w:gridCol w:w="744"/>
-        <w:gridCol w:w="4200"/>
-        <w:gridCol w:w="339"/>
-        <w:gridCol w:w="750"/>
-        <w:gridCol w:w="3186"/>
-        <w:gridCol w:w="639"/>
-        <w:gridCol w:w="2811"/>
-        <w:gridCol w:w="1275"/>
+        <w:gridCol w:w="1311"/>
+        <w:gridCol w:w="4210"/>
+        <w:gridCol w:w="4285"/>
+        <w:gridCol w:w="3458"/>
+        <w:gridCol w:w="1278"/>
       </w:tblGrid>
       <w:tr>
-        <w:tc>
-          <w:tcPr>
-            <w:tcW w:w="1308" w:type="dxa"/>
-            <w:gridSpan w:val="2"/>
+        <w:trPr>
+          <w:trHeight w:val="204"/>
+        </w:trPr>
+        <w:tc>
+          <w:tcPr>
+            <w:tcW w:w="1311" w:type="dxa"/>
             <w:shd w:val="solid" w:color="auto" w:fill="000000"/>
           </w:tcPr>
           <w:p>
@@ -1005,7 +1144,7 @@
         </w:tc>
         <w:tc>
           <w:tcPr>
-            <w:tcW w:w="4200" w:type="dxa"/>
+            <w:tcW w:w="4210" w:type="dxa"/>
             <w:shd w:val="solid" w:color="auto" w:fill="000000"/>
           </w:tcPr>
           <w:p>
@@ -1032,8 +1171,7 @@
         </w:tc>
         <w:tc>
           <w:tcPr>
-            <w:tcW w:w="4275" w:type="dxa"/>
-            <w:gridSpan w:val="3"/>
+            <w:tcW w:w="4285" w:type="dxa"/>
             <w:shd w:val="solid" w:color="auto" w:fill="000000"/>
           </w:tcPr>
           <w:p>
@@ -1060,8 +1198,7 @@
         </w:tc>
         <w:tc>
           <w:tcPr>
-            <w:tcW w:w="3450" w:type="dxa"/>
-            <w:gridSpan w:val="2"/>
+            <w:tcW w:w="3458" w:type="dxa"/>
             <w:shd w:val="solid" w:color="auto" w:fill="000000"/>
           </w:tcPr>
           <w:p>
@@ -1088,7 +1225,7 @@
         </w:tc>
         <w:tc>
           <w:tcPr>
-            <w:tcW w:w="1275" w:type="dxa"/>
+            <w:tcW w:w="1278" w:type="dxa"/>
             <w:shd w:val="solid" w:color="auto" w:fill="000000"/>
           </w:tcPr>
           <w:p>
@@ -1115,10 +1252,12 @@
         </w:tc>
       </w:tr>
       <w:tr>
-        <w:tc>
-          <w:tcPr>
-            <w:tcW w:w="1308" w:type="dxa"/>
-            <w:gridSpan w:val="2"/>
+        <w:trPr>
+          <w:trHeight w:val="2301"/>
+        </w:trPr>
+        <w:tc>
+          <w:tcPr>
+            <w:tcW w:w="1311" w:type="dxa"/>
           </w:tcPr>
           <w:p>
             <w:pPr>
@@ -1146,7 +1285,7 @@
         </w:tc>
         <w:tc>
           <w:tcPr>
-            <w:tcW w:w="4200" w:type="dxa"/>
+            <w:tcW w:w="4210" w:type="dxa"/>
           </w:tcPr>
           <w:p>
             <w:pPr>
@@ -1185,21 +1324,7 @@
               <w:rPr>
                 <w:sz w:val="20"/>
               </w:rPr>
-              <w:t xml:space="preserve">(table </w:t>
-            </w:r>
-            <w:proofErr w:type="spellStart"/>
-            <w:r>
-              <w:rPr>
-                <w:sz w:val="20"/>
-              </w:rPr>
-              <w:t>UI_User_Role</w:t>
-            </w:r>
-            <w:proofErr w:type="spellEnd"/>
-            <w:r>
-              <w:rPr>
-                <w:sz w:val="20"/>
-              </w:rPr>
-              <w:t>)</w:t>
+              <w:t>(table UI_User_Role)</w:t>
             </w:r>
           </w:p>
           <w:p>
@@ -1281,153 +1406,159 @@
                 <w:sz w:val="20"/>
               </w:rPr>
             </w:pPr>
-            <w:proofErr w:type="spellStart"/>
             <w:r>
               <w:rPr>
                 <w:b/>
                 <w:sz w:val="20"/>
               </w:rPr>
-              <w:t>SrManager</w:t>
-            </w:r>
-            <w:proofErr w:type="spellEnd"/>
-            <w:r>
+              <w:t>SrManager;</w:t>
+            </w:r>
+          </w:p>
+          <w:p>
+            <w:pPr>
+              <w:tabs>
+                <w:tab w:val="left" w:pos="360"/>
+              </w:tabs>
+              <w:jc w:val="center"/>
               <w:rPr>
                 <w:b/>
                 <w:sz w:val="20"/>
               </w:rPr>
-              <w:t>;</w:t>
-            </w:r>
-          </w:p>
-          <w:p>
-            <w:pPr>
-              <w:tabs>
-                <w:tab w:val="left" w:pos="360"/>
-              </w:tabs>
-              <w:jc w:val="center"/>
+            </w:pPr>
+            <w:r>
               <w:rPr>
                 <w:b/>
                 <w:sz w:val="20"/>
               </w:rPr>
-            </w:pPr>
-            <w:r>
+              <w:t>Director;</w:t>
+            </w:r>
+          </w:p>
+          <w:p>
+            <w:pPr>
+              <w:tabs>
+                <w:tab w:val="left" w:pos="360"/>
+              </w:tabs>
+              <w:jc w:val="center"/>
               <w:rPr>
                 <w:b/>
                 <w:sz w:val="20"/>
               </w:rPr>
-              <w:t>Director;</w:t>
-            </w:r>
-          </w:p>
-          <w:p>
-            <w:pPr>
-              <w:tabs>
-                <w:tab w:val="left" w:pos="360"/>
-              </w:tabs>
-              <w:jc w:val="center"/>
+            </w:pPr>
+            <w:r>
               <w:rPr>
                 <w:b/>
                 <w:sz w:val="20"/>
               </w:rPr>
+              <w:t>Employee;</w:t>
+            </w:r>
+          </w:p>
+          <w:p>
+            <w:pPr>
+              <w:tabs>
+                <w:tab w:val="left" w:pos="360"/>
+              </w:tabs>
+              <w:jc w:val="center"/>
+              <w:rPr>
+                <w:sz w:val="20"/>
+              </w:rPr>
             </w:pPr>
             <w:r>
               <w:rPr>
                 <w:b/>
                 <w:sz w:val="20"/>
               </w:rPr>
-              <w:t>Employee;</w:t>
-            </w:r>
-          </w:p>
-          <w:p>
-            <w:pPr>
-              <w:tabs>
-                <w:tab w:val="left" w:pos="360"/>
-              </w:tabs>
-              <w:jc w:val="center"/>
-              <w:rPr>
-                <w:sz w:val="20"/>
-              </w:rPr>
-            </w:pPr>
+              <w:t>Restricted</w:t>
+            </w:r>
+          </w:p>
+        </w:tc>
+        <w:tc>
+          <w:tcPr>
+            <w:tcW w:w="4285" w:type="dxa"/>
+          </w:tcPr>
+          <w:p>
+            <w:pPr>
+              <w:tabs>
+                <w:tab w:val="left" w:pos="360"/>
+              </w:tabs>
+              <w:jc w:val="center"/>
+              <w:rPr>
+                <w:sz w:val="20"/>
+              </w:rPr>
+            </w:pPr>
+            <w:r>
+              <w:rPr>
+                <w:sz w:val="20"/>
+              </w:rPr>
+              <w:t xml:space="preserve">Launch </w:t>
+            </w:r>
+            <w:r>
+              <w:rPr>
+                <w:sz w:val="20"/>
+              </w:rPr>
+              <w:t>eCoaching Log</w:t>
+            </w:r>
+            <w:r>
+              <w:rPr>
+                <w:sz w:val="20"/>
+              </w:rPr>
+              <w:t xml:space="preserve"> </w:t>
+            </w:r>
+            <w:r>
+              <w:rPr>
+                <w:sz w:val="20"/>
+              </w:rPr>
+              <w:t>Web application</w:t>
+            </w:r>
+            <w:r>
+              <w:rPr>
+                <w:sz w:val="20"/>
+              </w:rPr>
+              <w:t>.</w:t>
+            </w:r>
+          </w:p>
+          <w:p>
+            <w:pPr>
+              <w:tabs>
+                <w:tab w:val="left" w:pos="360"/>
+              </w:tabs>
+              <w:jc w:val="center"/>
+              <w:rPr>
+                <w:sz w:val="20"/>
+              </w:rPr>
+            </w:pPr>
+            <w:r>
+              <w:rPr>
+                <w:sz w:val="20"/>
+              </w:rPr>
+              <w:t>Click New Submission in the menu bar.</w:t>
+            </w:r>
+          </w:p>
+        </w:tc>
+        <w:tc>
+          <w:tcPr>
+            <w:tcW w:w="3458" w:type="dxa"/>
+          </w:tcPr>
+          <w:p>
+            <w:pPr>
+              <w:tabs>
+                <w:tab w:val="left" w:pos="360"/>
+              </w:tabs>
+              <w:jc w:val="center"/>
+              <w:rPr>
+                <w:sz w:val="20"/>
+              </w:rPr>
+            </w:pPr>
+            <w:r>
+              <w:rPr>
+                <w:sz w:val="20"/>
+              </w:rPr>
+              <w:t xml:space="preserve">New submission page displays with </w:t>
+            </w:r>
             <w:r>
               <w:rPr>
                 <w:b/>
                 <w:sz w:val="20"/>
               </w:rPr>
-              <w:t>Restricted</w:t>
-            </w:r>
-          </w:p>
-        </w:tc>
-        <w:tc>
-          <w:tcPr>
-            <w:tcW w:w="4275" w:type="dxa"/>
-            <w:gridSpan w:val="3"/>
-          </w:tcPr>
-          <w:p>
-            <w:pPr>
-              <w:tabs>
-                <w:tab w:val="left" w:pos="360"/>
-              </w:tabs>
-              <w:jc w:val="center"/>
-              <w:rPr>
-                <w:sz w:val="20"/>
-              </w:rPr>
-            </w:pPr>
-            <w:r>
-              <w:rPr>
-                <w:sz w:val="20"/>
-              </w:rPr>
-              <w:t xml:space="preserve">Launch </w:t>
-            </w:r>
-            <w:r>
-              <w:rPr>
-                <w:sz w:val="20"/>
-              </w:rPr>
-              <w:t>eCoaching Log</w:t>
-            </w:r>
-            <w:r>
-              <w:rPr>
-                <w:sz w:val="20"/>
-              </w:rPr>
-              <w:t xml:space="preserve"> </w:t>
-            </w:r>
-            <w:r>
-              <w:rPr>
-                <w:sz w:val="20"/>
-              </w:rPr>
-              <w:t>Web application</w:t>
-            </w:r>
-            <w:r>
-              <w:rPr>
-                <w:sz w:val="20"/>
-              </w:rPr>
-              <w:t>.</w:t>
-            </w:r>
-          </w:p>
-        </w:tc>
-        <w:tc>
-          <w:tcPr>
-            <w:tcW w:w="3450" w:type="dxa"/>
-            <w:gridSpan w:val="2"/>
-          </w:tcPr>
-          <w:p>
-            <w:pPr>
-              <w:tabs>
-                <w:tab w:val="left" w:pos="360"/>
-              </w:tabs>
-              <w:jc w:val="center"/>
-              <w:rPr>
-                <w:sz w:val="20"/>
-              </w:rPr>
-            </w:pPr>
-            <w:r>
-              <w:rPr>
-                <w:sz w:val="20"/>
-              </w:rPr>
-              <w:t xml:space="preserve">New submission page displays with </w:t>
-            </w:r>
-            <w:r>
-              <w:rPr>
-                <w:b/>
-                <w:sz w:val="20"/>
-              </w:rPr>
               <w:t>Module</w:t>
             </w:r>
             <w:r>
@@ -1462,7 +1593,7 @@
         </w:tc>
         <w:tc>
           <w:tcPr>
-            <w:tcW w:w="1275" w:type="dxa"/>
+            <w:tcW w:w="1278" w:type="dxa"/>
           </w:tcPr>
           <w:p>
             <w:pPr>
@@ -1484,10 +1615,12 @@
         </w:tc>
       </w:tr>
       <w:tr>
-        <w:tc>
-          <w:tcPr>
-            <w:tcW w:w="1308" w:type="dxa"/>
-            <w:gridSpan w:val="2"/>
+        <w:trPr>
+          <w:trHeight w:val="228"/>
+        </w:trPr>
+        <w:tc>
+          <w:tcPr>
+            <w:tcW w:w="1311" w:type="dxa"/>
           </w:tcPr>
           <w:p>
             <w:pPr>
@@ -1509,7 +1642,7 @@
         </w:tc>
         <w:tc>
           <w:tcPr>
-            <w:tcW w:w="4200" w:type="dxa"/>
+            <w:tcW w:w="4210" w:type="dxa"/>
           </w:tcPr>
           <w:p>
             <w:pPr>
@@ -1531,8 +1664,7 @@
         </w:tc>
         <w:tc>
           <w:tcPr>
-            <w:tcW w:w="4275" w:type="dxa"/>
-            <w:gridSpan w:val="3"/>
+            <w:tcW w:w="4285" w:type="dxa"/>
           </w:tcPr>
           <w:p>
             <w:pPr>
@@ -1567,8 +1699,7 @@
         </w:tc>
         <w:tc>
           <w:tcPr>
-            <w:tcW w:w="3450" w:type="dxa"/>
-            <w:gridSpan w:val="2"/>
+            <w:tcW w:w="3458" w:type="dxa"/>
           </w:tcPr>
           <w:p>
             <w:pPr>
@@ -1597,7 +1728,7 @@
         </w:tc>
         <w:tc>
           <w:tcPr>
-            <w:tcW w:w="1275" w:type="dxa"/>
+            <w:tcW w:w="1278" w:type="dxa"/>
           </w:tcPr>
           <w:p>
             <w:pPr>
@@ -1619,10 +1750,12 @@
         </w:tc>
       </w:tr>
       <w:tr>
-        <w:tc>
-          <w:tcPr>
-            <w:tcW w:w="1308" w:type="dxa"/>
-            <w:gridSpan w:val="2"/>
+        <w:trPr>
+          <w:trHeight w:val="469"/>
+        </w:trPr>
+        <w:tc>
+          <w:tcPr>
+            <w:tcW w:w="1311" w:type="dxa"/>
           </w:tcPr>
           <w:p>
             <w:pPr>
@@ -1650,7 +1783,7 @@
         </w:tc>
         <w:tc>
           <w:tcPr>
-            <w:tcW w:w="4200" w:type="dxa"/>
+            <w:tcW w:w="4210" w:type="dxa"/>
           </w:tcPr>
           <w:p>
             <w:pPr>
@@ -1672,8 +1805,7 @@
         </w:tc>
         <w:tc>
           <w:tcPr>
-            <w:tcW w:w="4275" w:type="dxa"/>
-            <w:gridSpan w:val="3"/>
+            <w:tcW w:w="4285" w:type="dxa"/>
           </w:tcPr>
           <w:p>
             <w:pPr>
@@ -1695,8 +1827,7 @@
         </w:tc>
         <w:tc>
           <w:tcPr>
-            <w:tcW w:w="3450" w:type="dxa"/>
-            <w:gridSpan w:val="2"/>
+            <w:tcW w:w="3458" w:type="dxa"/>
           </w:tcPr>
           <w:p>
             <w:pPr>
@@ -1749,7 +1880,7 @@
         </w:tc>
         <w:tc>
           <w:tcPr>
-            <w:tcW w:w="1275" w:type="dxa"/>
+            <w:tcW w:w="1278" w:type="dxa"/>
           </w:tcPr>
           <w:p>
             <w:pPr>
@@ -1771,10 +1902,12 @@
         </w:tc>
       </w:tr>
       <w:tr>
-        <w:tc>
-          <w:tcPr>
-            <w:tcW w:w="1308" w:type="dxa"/>
-            <w:gridSpan w:val="2"/>
+        <w:trPr>
+          <w:trHeight w:val="457"/>
+        </w:trPr>
+        <w:tc>
+          <w:tcPr>
+            <w:tcW w:w="1311" w:type="dxa"/>
           </w:tcPr>
           <w:p>
             <w:pPr>
@@ -1802,7 +1935,7 @@
         </w:tc>
         <w:tc>
           <w:tcPr>
-            <w:tcW w:w="4200" w:type="dxa"/>
+            <w:tcW w:w="4210" w:type="dxa"/>
           </w:tcPr>
           <w:p>
             <w:pPr>
@@ -1824,8 +1957,7 @@
         </w:tc>
         <w:tc>
           <w:tcPr>
-            <w:tcW w:w="4275" w:type="dxa"/>
-            <w:gridSpan w:val="3"/>
+            <w:tcW w:w="4285" w:type="dxa"/>
           </w:tcPr>
           <w:p>
             <w:pPr>
@@ -1847,8 +1979,7 @@
         </w:tc>
         <w:tc>
           <w:tcPr>
-            <w:tcW w:w="3450" w:type="dxa"/>
-            <w:gridSpan w:val="2"/>
+            <w:tcW w:w="3458" w:type="dxa"/>
           </w:tcPr>
           <w:p>
             <w:pPr>
@@ -1870,7 +2001,7 @@
         </w:tc>
         <w:tc>
           <w:tcPr>
-            <w:tcW w:w="1275" w:type="dxa"/>
+            <w:tcW w:w="1278" w:type="dxa"/>
           </w:tcPr>
           <w:p>
             <w:pPr>
@@ -1892,10 +2023,12 @@
         </w:tc>
       </w:tr>
       <w:tr>
-        <w:tc>
-          <w:tcPr>
-            <w:tcW w:w="1308" w:type="dxa"/>
-            <w:gridSpan w:val="2"/>
+        <w:trPr>
+          <w:trHeight w:val="457"/>
+        </w:trPr>
+        <w:tc>
+          <w:tcPr>
+            <w:tcW w:w="1311" w:type="dxa"/>
             <w:tcBorders>
               <w:top w:val="single" w:sz="4" w:space="0" w:color="auto"/>
               <w:left w:val="single" w:sz="4" w:space="0" w:color="auto"/>
@@ -1929,7 +2062,7 @@
         </w:tc>
         <w:tc>
           <w:tcPr>
-            <w:tcW w:w="4200" w:type="dxa"/>
+            <w:tcW w:w="4210" w:type="dxa"/>
             <w:tcBorders>
               <w:top w:val="single" w:sz="4" w:space="0" w:color="auto"/>
               <w:left w:val="single" w:sz="4" w:space="0" w:color="auto"/>
@@ -1957,8 +2090,7 @@
         </w:tc>
         <w:tc>
           <w:tcPr>
-            <w:tcW w:w="4275" w:type="dxa"/>
-            <w:gridSpan w:val="3"/>
+            <w:tcW w:w="4285" w:type="dxa"/>
             <w:tcBorders>
               <w:top w:val="single" w:sz="4" w:space="0" w:color="auto"/>
               <w:left w:val="single" w:sz="4" w:space="0" w:color="auto"/>
@@ -1986,8 +2118,7 @@
         </w:tc>
         <w:tc>
           <w:tcPr>
-            <w:tcW w:w="3450" w:type="dxa"/>
-            <w:gridSpan w:val="2"/>
+            <w:tcW w:w="3458" w:type="dxa"/>
             <w:tcBorders>
               <w:top w:val="single" w:sz="4" w:space="0" w:color="auto"/>
               <w:left w:val="single" w:sz="4" w:space="0" w:color="auto"/>
@@ -2028,7 +2159,7 @@
         </w:tc>
         <w:tc>
           <w:tcPr>
-            <w:tcW w:w="1275" w:type="dxa"/>
+            <w:tcW w:w="1278" w:type="dxa"/>
             <w:tcBorders>
               <w:top w:val="single" w:sz="4" w:space="0" w:color="auto"/>
               <w:left w:val="single" w:sz="4" w:space="0" w:color="auto"/>
@@ -2056,10 +2187,12 @@
         </w:tc>
       </w:tr>
       <w:tr>
-        <w:tc>
-          <w:tcPr>
-            <w:tcW w:w="1308" w:type="dxa"/>
-            <w:gridSpan w:val="2"/>
+        <w:trPr>
+          <w:trHeight w:val="457"/>
+        </w:trPr>
+        <w:tc>
+          <w:tcPr>
+            <w:tcW w:w="1311" w:type="dxa"/>
             <w:tcBorders>
               <w:top w:val="single" w:sz="4" w:space="0" w:color="auto"/>
               <w:left w:val="single" w:sz="4" w:space="0" w:color="auto"/>
@@ -2093,7 +2226,7 @@
         </w:tc>
         <w:tc>
           <w:tcPr>
-            <w:tcW w:w="4200" w:type="dxa"/>
+            <w:tcW w:w="4210" w:type="dxa"/>
             <w:tcBorders>
               <w:top w:val="single" w:sz="4" w:space="0" w:color="auto"/>
               <w:left w:val="single" w:sz="4" w:space="0" w:color="auto"/>
@@ -2121,8 +2254,7 @@
         </w:tc>
         <w:tc>
           <w:tcPr>
-            <w:tcW w:w="4275" w:type="dxa"/>
-            <w:gridSpan w:val="3"/>
+            <w:tcW w:w="4285" w:type="dxa"/>
             <w:tcBorders>
               <w:top w:val="single" w:sz="4" w:space="0" w:color="auto"/>
               <w:left w:val="single" w:sz="4" w:space="0" w:color="auto"/>
@@ -2163,8 +2295,7 @@
         </w:tc>
         <w:tc>
           <w:tcPr>
-            <w:tcW w:w="3450" w:type="dxa"/>
-            <w:gridSpan w:val="2"/>
+            <w:tcW w:w="3458" w:type="dxa"/>
             <w:tcBorders>
               <w:top w:val="single" w:sz="4" w:space="0" w:color="auto"/>
               <w:left w:val="single" w:sz="4" w:space="0" w:color="auto"/>
@@ -2223,7 +2354,7 @@
         </w:tc>
         <w:tc>
           <w:tcPr>
-            <w:tcW w:w="1275" w:type="dxa"/>
+            <w:tcW w:w="1278" w:type="dxa"/>
             <w:tcBorders>
               <w:top w:val="single" w:sz="4" w:space="0" w:color="auto"/>
               <w:left w:val="single" w:sz="4" w:space="0" w:color="auto"/>
@@ -2251,10 +2382,12 @@
         </w:tc>
       </w:tr>
       <w:tr>
-        <w:tc>
-          <w:tcPr>
-            <w:tcW w:w="1308" w:type="dxa"/>
-            <w:gridSpan w:val="2"/>
+        <w:trPr>
+          <w:trHeight w:val="228"/>
+        </w:trPr>
+        <w:tc>
+          <w:tcPr>
+            <w:tcW w:w="1311" w:type="dxa"/>
             <w:tcBorders>
               <w:top w:val="single" w:sz="4" w:space="0" w:color="auto"/>
               <w:left w:val="single" w:sz="4" w:space="0" w:color="auto"/>
@@ -2288,7 +2421,7 @@
         </w:tc>
         <w:tc>
           <w:tcPr>
-            <w:tcW w:w="4200" w:type="dxa"/>
+            <w:tcW w:w="4210" w:type="dxa"/>
             <w:tcBorders>
               <w:top w:val="single" w:sz="4" w:space="0" w:color="auto"/>
               <w:left w:val="single" w:sz="4" w:space="0" w:color="auto"/>
@@ -2316,8 +2449,7 @@
         </w:tc>
         <w:tc>
           <w:tcPr>
-            <w:tcW w:w="4275" w:type="dxa"/>
-            <w:gridSpan w:val="3"/>
+            <w:tcW w:w="4285" w:type="dxa"/>
             <w:tcBorders>
               <w:top w:val="single" w:sz="4" w:space="0" w:color="auto"/>
               <w:left w:val="single" w:sz="4" w:space="0" w:color="auto"/>
@@ -2345,8 +2477,7 @@
         </w:tc>
         <w:tc>
           <w:tcPr>
-            <w:tcW w:w="3450" w:type="dxa"/>
-            <w:gridSpan w:val="2"/>
+            <w:tcW w:w="3458" w:type="dxa"/>
             <w:tcBorders>
               <w:top w:val="single" w:sz="4" w:space="0" w:color="auto"/>
               <w:left w:val="single" w:sz="4" w:space="0" w:color="auto"/>
@@ -2374,7 +2505,7 @@
         </w:tc>
         <w:tc>
           <w:tcPr>
-            <w:tcW w:w="1275" w:type="dxa"/>
+            <w:tcW w:w="1278" w:type="dxa"/>
             <w:tcBorders>
               <w:top w:val="single" w:sz="4" w:space="0" w:color="auto"/>
               <w:left w:val="single" w:sz="4" w:space="0" w:color="auto"/>
@@ -2402,10 +2533,12 @@
         </w:tc>
       </w:tr>
       <w:tr>
-        <w:tc>
-          <w:tcPr>
-            <w:tcW w:w="1308" w:type="dxa"/>
-            <w:gridSpan w:val="2"/>
+        <w:trPr>
+          <w:trHeight w:val="228"/>
+        </w:trPr>
+        <w:tc>
+          <w:tcPr>
+            <w:tcW w:w="1311" w:type="dxa"/>
             <w:tcBorders>
               <w:top w:val="single" w:sz="4" w:space="0" w:color="auto"/>
               <w:left w:val="single" w:sz="4" w:space="0" w:color="auto"/>
@@ -2439,7 +2572,7 @@
         </w:tc>
         <w:tc>
           <w:tcPr>
-            <w:tcW w:w="4200" w:type="dxa"/>
+            <w:tcW w:w="4210" w:type="dxa"/>
             <w:tcBorders>
               <w:top w:val="single" w:sz="4" w:space="0" w:color="auto"/>
               <w:left w:val="single" w:sz="4" w:space="0" w:color="auto"/>
@@ -2467,8 +2600,7 @@
         </w:tc>
         <w:tc>
           <w:tcPr>
-            <w:tcW w:w="4275" w:type="dxa"/>
-            <w:gridSpan w:val="3"/>
+            <w:tcW w:w="4285" w:type="dxa"/>
             <w:tcBorders>
               <w:top w:val="single" w:sz="4" w:space="0" w:color="auto"/>
               <w:left w:val="single" w:sz="4" w:space="0" w:color="auto"/>
@@ -2496,8 +2628,7 @@
         </w:tc>
         <w:tc>
           <w:tcPr>
-            <w:tcW w:w="3450" w:type="dxa"/>
-            <w:gridSpan w:val="2"/>
+            <w:tcW w:w="3458" w:type="dxa"/>
             <w:tcBorders>
               <w:top w:val="single" w:sz="4" w:space="0" w:color="auto"/>
               <w:left w:val="single" w:sz="4" w:space="0" w:color="auto"/>
@@ -2525,7 +2656,7 @@
         </w:tc>
         <w:tc>
           <w:tcPr>
-            <w:tcW w:w="1275" w:type="dxa"/>
+            <w:tcW w:w="1278" w:type="dxa"/>
             <w:tcBorders>
               <w:top w:val="single" w:sz="4" w:space="0" w:color="auto"/>
               <w:left w:val="single" w:sz="4" w:space="0" w:color="auto"/>
@@ -2553,10 +2684,12 @@
         </w:tc>
       </w:tr>
       <w:tr>
-        <w:tc>
-          <w:tcPr>
-            <w:tcW w:w="1308" w:type="dxa"/>
-            <w:gridSpan w:val="2"/>
+        <w:trPr>
+          <w:trHeight w:val="228"/>
+        </w:trPr>
+        <w:tc>
+          <w:tcPr>
+            <w:tcW w:w="1311" w:type="dxa"/>
             <w:tcBorders>
               <w:top w:val="single" w:sz="4" w:space="0" w:color="auto"/>
               <w:left w:val="single" w:sz="4" w:space="0" w:color="auto"/>
@@ -2584,7 +2717,7 @@
         </w:tc>
         <w:tc>
           <w:tcPr>
-            <w:tcW w:w="4200" w:type="dxa"/>
+            <w:tcW w:w="4210" w:type="dxa"/>
             <w:tcBorders>
               <w:top w:val="single" w:sz="4" w:space="0" w:color="auto"/>
               <w:left w:val="single" w:sz="4" w:space="0" w:color="auto"/>
@@ -2612,8 +2745,7 @@
         </w:tc>
         <w:tc>
           <w:tcPr>
-            <w:tcW w:w="4275" w:type="dxa"/>
-            <w:gridSpan w:val="3"/>
+            <w:tcW w:w="4285" w:type="dxa"/>
             <w:tcBorders>
               <w:top w:val="single" w:sz="4" w:space="0" w:color="auto"/>
               <w:left w:val="single" w:sz="4" w:space="0" w:color="auto"/>
@@ -2654,8 +2786,7 @@
         </w:tc>
         <w:tc>
           <w:tcPr>
-            <w:tcW w:w="3450" w:type="dxa"/>
-            <w:gridSpan w:val="2"/>
+            <w:tcW w:w="3458" w:type="dxa"/>
             <w:tcBorders>
               <w:top w:val="single" w:sz="4" w:space="0" w:color="auto"/>
               <w:left w:val="single" w:sz="4" w:space="0" w:color="auto"/>
@@ -2683,7 +2814,7 @@
         </w:tc>
         <w:tc>
           <w:tcPr>
-            <w:tcW w:w="1275" w:type="dxa"/>
+            <w:tcW w:w="1278" w:type="dxa"/>
             <w:tcBorders>
               <w:top w:val="single" w:sz="4" w:space="0" w:color="auto"/>
               <w:left w:val="single" w:sz="4" w:space="0" w:color="auto"/>
@@ -2711,10 +2842,12 @@
         </w:tc>
       </w:tr>
       <w:tr>
-        <w:tc>
-          <w:tcPr>
-            <w:tcW w:w="1308" w:type="dxa"/>
-            <w:gridSpan w:val="2"/>
+        <w:trPr>
+          <w:trHeight w:val="228"/>
+        </w:trPr>
+        <w:tc>
+          <w:tcPr>
+            <w:tcW w:w="1311" w:type="dxa"/>
             <w:tcBorders>
               <w:top w:val="single" w:sz="4" w:space="0" w:color="auto"/>
               <w:left w:val="single" w:sz="4" w:space="0" w:color="auto"/>
@@ -2742,7 +2875,7 @@
         </w:tc>
         <w:tc>
           <w:tcPr>
-            <w:tcW w:w="4200" w:type="dxa"/>
+            <w:tcW w:w="4210" w:type="dxa"/>
             <w:tcBorders>
               <w:top w:val="single" w:sz="4" w:space="0" w:color="auto"/>
               <w:left w:val="single" w:sz="4" w:space="0" w:color="auto"/>
@@ -2770,8 +2903,7 @@
         </w:tc>
         <w:tc>
           <w:tcPr>
-            <w:tcW w:w="4275" w:type="dxa"/>
-            <w:gridSpan w:val="3"/>
+            <w:tcW w:w="4285" w:type="dxa"/>
             <w:tcBorders>
               <w:top w:val="single" w:sz="4" w:space="0" w:color="auto"/>
               <w:left w:val="single" w:sz="4" w:space="0" w:color="auto"/>
@@ -2799,8 +2931,7 @@
         </w:tc>
         <w:tc>
           <w:tcPr>
-            <w:tcW w:w="3450" w:type="dxa"/>
-            <w:gridSpan w:val="2"/>
+            <w:tcW w:w="3458" w:type="dxa"/>
             <w:tcBorders>
               <w:top w:val="single" w:sz="4" w:space="0" w:color="auto"/>
               <w:left w:val="single" w:sz="4" w:space="0" w:color="auto"/>
@@ -2828,7 +2959,7 @@
         </w:tc>
         <w:tc>
           <w:tcPr>
-            <w:tcW w:w="1275" w:type="dxa"/>
+            <w:tcW w:w="1278" w:type="dxa"/>
             <w:tcBorders>
               <w:top w:val="single" w:sz="4" w:space="0" w:color="auto"/>
               <w:left w:val="single" w:sz="4" w:space="0" w:color="auto"/>
@@ -2856,10 +2987,12 @@
         </w:tc>
       </w:tr>
       <w:tr>
-        <w:tc>
-          <w:tcPr>
-            <w:tcW w:w="1308" w:type="dxa"/>
-            <w:gridSpan w:val="2"/>
+        <w:trPr>
+          <w:trHeight w:val="228"/>
+        </w:trPr>
+        <w:tc>
+          <w:tcPr>
+            <w:tcW w:w="1311" w:type="dxa"/>
             <w:tcBorders>
               <w:top w:val="single" w:sz="4" w:space="0" w:color="auto"/>
               <w:left w:val="single" w:sz="4" w:space="0" w:color="auto"/>
@@ -2887,7 +3020,7 @@
         </w:tc>
         <w:tc>
           <w:tcPr>
-            <w:tcW w:w="4200" w:type="dxa"/>
+            <w:tcW w:w="4210" w:type="dxa"/>
             <w:tcBorders>
               <w:top w:val="single" w:sz="4" w:space="0" w:color="auto"/>
               <w:left w:val="single" w:sz="4" w:space="0" w:color="auto"/>
@@ -2915,8 +3048,7 @@
         </w:tc>
         <w:tc>
           <w:tcPr>
-            <w:tcW w:w="4275" w:type="dxa"/>
-            <w:gridSpan w:val="3"/>
+            <w:tcW w:w="4285" w:type="dxa"/>
             <w:tcBorders>
               <w:top w:val="single" w:sz="4" w:space="0" w:color="auto"/>
               <w:left w:val="single" w:sz="4" w:space="0" w:color="auto"/>
@@ -2944,8 +3076,7 @@
         </w:tc>
         <w:tc>
           <w:tcPr>
-            <w:tcW w:w="3450" w:type="dxa"/>
-            <w:gridSpan w:val="2"/>
+            <w:tcW w:w="3458" w:type="dxa"/>
             <w:tcBorders>
               <w:top w:val="single" w:sz="4" w:space="0" w:color="auto"/>
               <w:left w:val="single" w:sz="4" w:space="0" w:color="auto"/>
@@ -2973,7 +3104,7 @@
         </w:tc>
         <w:tc>
           <w:tcPr>
-            <w:tcW w:w="1275" w:type="dxa"/>
+            <w:tcW w:w="1278" w:type="dxa"/>
             <w:tcBorders>
               <w:top w:val="single" w:sz="4" w:space="0" w:color="auto"/>
               <w:left w:val="single" w:sz="4" w:space="0" w:color="auto"/>
@@ -3001,10 +3132,12 @@
         </w:tc>
       </w:tr>
       <w:tr>
-        <w:tc>
-          <w:tcPr>
-            <w:tcW w:w="1308" w:type="dxa"/>
-            <w:gridSpan w:val="2"/>
+        <w:trPr>
+          <w:trHeight w:val="228"/>
+        </w:trPr>
+        <w:tc>
+          <w:tcPr>
+            <w:tcW w:w="1311" w:type="dxa"/>
             <w:tcBorders>
               <w:top w:val="single" w:sz="4" w:space="0" w:color="auto"/>
               <w:left w:val="single" w:sz="4" w:space="0" w:color="auto"/>
@@ -3032,7 +3165,7 @@
         </w:tc>
         <w:tc>
           <w:tcPr>
-            <w:tcW w:w="4200" w:type="dxa"/>
+            <w:tcW w:w="4210" w:type="dxa"/>
             <w:tcBorders>
               <w:top w:val="single" w:sz="4" w:space="0" w:color="auto"/>
               <w:left w:val="single" w:sz="4" w:space="0" w:color="auto"/>
@@ -3060,8 +3193,7 @@
         </w:tc>
         <w:tc>
           <w:tcPr>
-            <w:tcW w:w="4275" w:type="dxa"/>
-            <w:gridSpan w:val="3"/>
+            <w:tcW w:w="4285" w:type="dxa"/>
             <w:tcBorders>
               <w:top w:val="single" w:sz="4" w:space="0" w:color="auto"/>
               <w:left w:val="single" w:sz="4" w:space="0" w:color="auto"/>
@@ -3102,8 +3234,7 @@
         </w:tc>
         <w:tc>
           <w:tcPr>
-            <w:tcW w:w="3450" w:type="dxa"/>
-            <w:gridSpan w:val="2"/>
+            <w:tcW w:w="3458" w:type="dxa"/>
             <w:tcBorders>
               <w:top w:val="single" w:sz="4" w:space="0" w:color="auto"/>
               <w:left w:val="single" w:sz="4" w:space="0" w:color="auto"/>
@@ -3131,7 +3262,7 @@
         </w:tc>
         <w:tc>
           <w:tcPr>
-            <w:tcW w:w="1275" w:type="dxa"/>
+            <w:tcW w:w="1278" w:type="dxa"/>
             <w:tcBorders>
               <w:top w:val="single" w:sz="4" w:space="0" w:color="auto"/>
               <w:left w:val="single" w:sz="4" w:space="0" w:color="auto"/>
@@ -3159,10 +3290,12 @@
         </w:tc>
       </w:tr>
       <w:tr>
-        <w:tc>
-          <w:tcPr>
-            <w:tcW w:w="1308" w:type="dxa"/>
-            <w:gridSpan w:val="2"/>
+        <w:trPr>
+          <w:trHeight w:val="228"/>
+        </w:trPr>
+        <w:tc>
+          <w:tcPr>
+            <w:tcW w:w="1311" w:type="dxa"/>
             <w:tcBorders>
               <w:top w:val="single" w:sz="4" w:space="0" w:color="auto"/>
               <w:left w:val="single" w:sz="4" w:space="0" w:color="auto"/>
@@ -3190,7 +3323,7 @@
         </w:tc>
         <w:tc>
           <w:tcPr>
-            <w:tcW w:w="4200" w:type="dxa"/>
+            <w:tcW w:w="4210" w:type="dxa"/>
             <w:tcBorders>
               <w:top w:val="single" w:sz="4" w:space="0" w:color="auto"/>
               <w:left w:val="single" w:sz="4" w:space="0" w:color="auto"/>
@@ -3218,8 +3351,7 @@
         </w:tc>
         <w:tc>
           <w:tcPr>
-            <w:tcW w:w="4275" w:type="dxa"/>
-            <w:gridSpan w:val="3"/>
+            <w:tcW w:w="4285" w:type="dxa"/>
             <w:tcBorders>
               <w:top w:val="single" w:sz="4" w:space="0" w:color="auto"/>
               <w:left w:val="single" w:sz="4" w:space="0" w:color="auto"/>
@@ -3247,8 +3379,7 @@
         </w:tc>
         <w:tc>
           <w:tcPr>
-            <w:tcW w:w="3450" w:type="dxa"/>
-            <w:gridSpan w:val="2"/>
+            <w:tcW w:w="3458" w:type="dxa"/>
             <w:tcBorders>
               <w:top w:val="single" w:sz="4" w:space="0" w:color="auto"/>
               <w:left w:val="single" w:sz="4" w:space="0" w:color="auto"/>
@@ -3276,7 +3407,7 @@
         </w:tc>
         <w:tc>
           <w:tcPr>
-            <w:tcW w:w="1275" w:type="dxa"/>
+            <w:tcW w:w="1278" w:type="dxa"/>
             <w:tcBorders>
               <w:top w:val="single" w:sz="4" w:space="0" w:color="auto"/>
               <w:left w:val="single" w:sz="4" w:space="0" w:color="auto"/>
@@ -3304,10 +3435,12 @@
         </w:tc>
       </w:tr>
       <w:tr>
-        <w:tc>
-          <w:tcPr>
-            <w:tcW w:w="1308" w:type="dxa"/>
-            <w:gridSpan w:val="2"/>
+        <w:trPr>
+          <w:trHeight w:val="228"/>
+        </w:trPr>
+        <w:tc>
+          <w:tcPr>
+            <w:tcW w:w="1311" w:type="dxa"/>
             <w:tcBorders>
               <w:top w:val="single" w:sz="4" w:space="0" w:color="auto"/>
               <w:left w:val="single" w:sz="4" w:space="0" w:color="auto"/>
@@ -3335,7 +3468,7 @@
         </w:tc>
         <w:tc>
           <w:tcPr>
-            <w:tcW w:w="4200" w:type="dxa"/>
+            <w:tcW w:w="4210" w:type="dxa"/>
             <w:tcBorders>
               <w:top w:val="single" w:sz="4" w:space="0" w:color="auto"/>
               <w:left w:val="single" w:sz="4" w:space="0" w:color="auto"/>
@@ -3363,8 +3496,7 @@
         </w:tc>
         <w:tc>
           <w:tcPr>
-            <w:tcW w:w="4275" w:type="dxa"/>
-            <w:gridSpan w:val="3"/>
+            <w:tcW w:w="4285" w:type="dxa"/>
             <w:tcBorders>
               <w:top w:val="single" w:sz="4" w:space="0" w:color="auto"/>
               <w:left w:val="single" w:sz="4" w:space="0" w:color="auto"/>
@@ -3392,8 +3524,7 @@
         </w:tc>
         <w:tc>
           <w:tcPr>
-            <w:tcW w:w="3450" w:type="dxa"/>
-            <w:gridSpan w:val="2"/>
+            <w:tcW w:w="3458" w:type="dxa"/>
             <w:tcBorders>
               <w:top w:val="single" w:sz="4" w:space="0" w:color="auto"/>
               <w:left w:val="single" w:sz="4" w:space="0" w:color="auto"/>
@@ -3421,7 +3552,7 @@
         </w:tc>
         <w:tc>
           <w:tcPr>
-            <w:tcW w:w="1275" w:type="dxa"/>
+            <w:tcW w:w="1278" w:type="dxa"/>
             <w:tcBorders>
               <w:top w:val="single" w:sz="4" w:space="0" w:color="auto"/>
               <w:left w:val="single" w:sz="4" w:space="0" w:color="auto"/>
@@ -3449,10 +3580,12 @@
         </w:tc>
       </w:tr>
       <w:tr>
-        <w:tc>
-          <w:tcPr>
-            <w:tcW w:w="1308" w:type="dxa"/>
-            <w:gridSpan w:val="2"/>
+        <w:trPr>
+          <w:trHeight w:val="228"/>
+        </w:trPr>
+        <w:tc>
+          <w:tcPr>
+            <w:tcW w:w="1311" w:type="dxa"/>
             <w:tcBorders>
               <w:top w:val="single" w:sz="4" w:space="0" w:color="auto"/>
               <w:left w:val="single" w:sz="4" w:space="0" w:color="auto"/>
@@ -3480,7 +3613,7 @@
         </w:tc>
         <w:tc>
           <w:tcPr>
-            <w:tcW w:w="4200" w:type="dxa"/>
+            <w:tcW w:w="4210" w:type="dxa"/>
             <w:tcBorders>
               <w:top w:val="single" w:sz="4" w:space="0" w:color="auto"/>
               <w:left w:val="single" w:sz="4" w:space="0" w:color="auto"/>
@@ -3508,8 +3641,7 @@
         </w:tc>
         <w:tc>
           <w:tcPr>
-            <w:tcW w:w="4275" w:type="dxa"/>
-            <w:gridSpan w:val="3"/>
+            <w:tcW w:w="4285" w:type="dxa"/>
             <w:tcBorders>
               <w:top w:val="single" w:sz="4" w:space="0" w:color="auto"/>
               <w:left w:val="single" w:sz="4" w:space="0" w:color="auto"/>
@@ -3550,8 +3682,7 @@
         </w:tc>
         <w:tc>
           <w:tcPr>
-            <w:tcW w:w="3450" w:type="dxa"/>
-            <w:gridSpan w:val="2"/>
+            <w:tcW w:w="3458" w:type="dxa"/>
             <w:tcBorders>
               <w:top w:val="single" w:sz="4" w:space="0" w:color="auto"/>
               <w:left w:val="single" w:sz="4" w:space="0" w:color="auto"/>
@@ -3579,7 +3710,7 @@
         </w:tc>
         <w:tc>
           <w:tcPr>
-            <w:tcW w:w="1275" w:type="dxa"/>
+            <w:tcW w:w="1278" w:type="dxa"/>
             <w:tcBorders>
               <w:top w:val="single" w:sz="4" w:space="0" w:color="auto"/>
               <w:left w:val="single" w:sz="4" w:space="0" w:color="auto"/>
@@ -3607,10 +3738,12 @@
         </w:tc>
       </w:tr>
       <w:tr>
-        <w:tc>
-          <w:tcPr>
-            <w:tcW w:w="1308" w:type="dxa"/>
-            <w:gridSpan w:val="2"/>
+        <w:trPr>
+          <w:trHeight w:val="457"/>
+        </w:trPr>
+        <w:tc>
+          <w:tcPr>
+            <w:tcW w:w="1311" w:type="dxa"/>
             <w:tcBorders>
               <w:top w:val="single" w:sz="4" w:space="0" w:color="auto"/>
               <w:left w:val="single" w:sz="4" w:space="0" w:color="auto"/>
@@ -3638,7 +3771,7 @@
         </w:tc>
         <w:tc>
           <w:tcPr>
-            <w:tcW w:w="4200" w:type="dxa"/>
+            <w:tcW w:w="4210" w:type="dxa"/>
             <w:tcBorders>
               <w:top w:val="single" w:sz="4" w:space="0" w:color="auto"/>
               <w:left w:val="single" w:sz="4" w:space="0" w:color="auto"/>
@@ -3666,8 +3799,7 @@
         </w:tc>
         <w:tc>
           <w:tcPr>
-            <w:tcW w:w="4275" w:type="dxa"/>
-            <w:gridSpan w:val="3"/>
+            <w:tcW w:w="4285" w:type="dxa"/>
             <w:tcBorders>
               <w:top w:val="single" w:sz="4" w:space="0" w:color="auto"/>
               <w:left w:val="single" w:sz="4" w:space="0" w:color="auto"/>
@@ -3695,8 +3827,7 @@
         </w:tc>
         <w:tc>
           <w:tcPr>
-            <w:tcW w:w="3450" w:type="dxa"/>
-            <w:gridSpan w:val="2"/>
+            <w:tcW w:w="3458" w:type="dxa"/>
             <w:tcBorders>
               <w:top w:val="single" w:sz="4" w:space="0" w:color="auto"/>
               <w:left w:val="single" w:sz="4" w:space="0" w:color="auto"/>
@@ -3755,7 +3886,7 @@
         </w:tc>
         <w:tc>
           <w:tcPr>
-            <w:tcW w:w="1275" w:type="dxa"/>
+            <w:tcW w:w="1278" w:type="dxa"/>
             <w:tcBorders>
               <w:top w:val="single" w:sz="4" w:space="0" w:color="auto"/>
               <w:left w:val="single" w:sz="4" w:space="0" w:color="auto"/>
@@ -3783,10 +3914,12 @@
         </w:tc>
       </w:tr>
       <w:tr>
-        <w:tc>
-          <w:tcPr>
-            <w:tcW w:w="1308" w:type="dxa"/>
-            <w:gridSpan w:val="2"/>
+        <w:trPr>
+          <w:trHeight w:val="240"/>
+        </w:trPr>
+        <w:tc>
+          <w:tcPr>
+            <w:tcW w:w="1311" w:type="dxa"/>
             <w:tcBorders>
               <w:top w:val="single" w:sz="4" w:space="0" w:color="auto"/>
               <w:left w:val="single" w:sz="4" w:space="0" w:color="auto"/>
@@ -3814,7 +3947,7 @@
         </w:tc>
         <w:tc>
           <w:tcPr>
-            <w:tcW w:w="4200" w:type="dxa"/>
+            <w:tcW w:w="4210" w:type="dxa"/>
             <w:tcBorders>
               <w:top w:val="single" w:sz="4" w:space="0" w:color="auto"/>
               <w:left w:val="single" w:sz="4" w:space="0" w:color="auto"/>
@@ -3842,8 +3975,7 @@
         </w:tc>
         <w:tc>
           <w:tcPr>
-            <w:tcW w:w="4275" w:type="dxa"/>
-            <w:gridSpan w:val="3"/>
+            <w:tcW w:w="4285" w:type="dxa"/>
             <w:tcBorders>
               <w:top w:val="single" w:sz="4" w:space="0" w:color="auto"/>
               <w:left w:val="single" w:sz="4" w:space="0" w:color="auto"/>
@@ -3871,8 +4003,7 @@
         </w:tc>
         <w:tc>
           <w:tcPr>
-            <w:tcW w:w="3450" w:type="dxa"/>
-            <w:gridSpan w:val="2"/>
+            <w:tcW w:w="3458" w:type="dxa"/>
             <w:tcBorders>
               <w:top w:val="single" w:sz="4" w:space="0" w:color="auto"/>
               <w:left w:val="single" w:sz="4" w:space="0" w:color="auto"/>
@@ -3900,7 +4031,7 @@
         </w:tc>
         <w:tc>
           <w:tcPr>
-            <w:tcW w:w="1275" w:type="dxa"/>
+            <w:tcW w:w="1278" w:type="dxa"/>
             <w:tcBorders>
               <w:top w:val="single" w:sz="4" w:space="0" w:color="auto"/>
               <w:left w:val="single" w:sz="4" w:space="0" w:color="auto"/>
@@ -3928,10 +4059,12 @@
         </w:tc>
       </w:tr>
       <w:tr>
-        <w:tc>
-          <w:tcPr>
-            <w:tcW w:w="1308" w:type="dxa"/>
-            <w:gridSpan w:val="2"/>
+        <w:trPr>
+          <w:trHeight w:val="228"/>
+        </w:trPr>
+        <w:tc>
+          <w:tcPr>
+            <w:tcW w:w="1311" w:type="dxa"/>
             <w:tcBorders>
               <w:top w:val="single" w:sz="4" w:space="0" w:color="auto"/>
               <w:left w:val="single" w:sz="4" w:space="0" w:color="auto"/>
@@ -3953,7 +4086,7 @@
         </w:tc>
         <w:tc>
           <w:tcPr>
-            <w:tcW w:w="4200" w:type="dxa"/>
+            <w:tcW w:w="4210" w:type="dxa"/>
             <w:tcBorders>
               <w:top w:val="single" w:sz="4" w:space="0" w:color="auto"/>
               <w:left w:val="single" w:sz="4" w:space="0" w:color="auto"/>
@@ -3975,8 +4108,7 @@
         </w:tc>
         <w:tc>
           <w:tcPr>
-            <w:tcW w:w="4275" w:type="dxa"/>
-            <w:gridSpan w:val="3"/>
+            <w:tcW w:w="4285" w:type="dxa"/>
             <w:tcBorders>
               <w:top w:val="single" w:sz="4" w:space="0" w:color="auto"/>
               <w:left w:val="single" w:sz="4" w:space="0" w:color="auto"/>
@@ -3998,8 +4130,7 @@
         </w:tc>
         <w:tc>
           <w:tcPr>
-            <w:tcW w:w="3450" w:type="dxa"/>
-            <w:gridSpan w:val="2"/>
+            <w:tcW w:w="3458" w:type="dxa"/>
             <w:tcBorders>
               <w:top w:val="single" w:sz="4" w:space="0" w:color="auto"/>
               <w:left w:val="single" w:sz="4" w:space="0" w:color="auto"/>
@@ -4021,7 +4152,7 @@
         </w:tc>
         <w:tc>
           <w:tcPr>
-            <w:tcW w:w="1275" w:type="dxa"/>
+            <w:tcW w:w="1278" w:type="dxa"/>
             <w:tcBorders>
               <w:top w:val="single" w:sz="4" w:space="0" w:color="auto"/>
               <w:left w:val="single" w:sz="4" w:space="0" w:color="auto"/>
@@ -4043,10 +4174,12 @@
         </w:tc>
       </w:tr>
       <w:tr>
-        <w:tc>
-          <w:tcPr>
-            <w:tcW w:w="1308" w:type="dxa"/>
-            <w:gridSpan w:val="2"/>
+        <w:trPr>
+          <w:trHeight w:val="927"/>
+        </w:trPr>
+        <w:tc>
+          <w:tcPr>
+            <w:tcW w:w="1311" w:type="dxa"/>
             <w:tcBorders>
               <w:top w:val="single" w:sz="4" w:space="0" w:color="auto"/>
               <w:left w:val="single" w:sz="4" w:space="0" w:color="auto"/>
@@ -4080,7 +4213,7 @@
         </w:tc>
         <w:tc>
           <w:tcPr>
-            <w:tcW w:w="4200" w:type="dxa"/>
+            <w:tcW w:w="4210" w:type="dxa"/>
             <w:tcBorders>
               <w:top w:val="single" w:sz="4" w:space="0" w:color="auto"/>
               <w:left w:val="single" w:sz="4" w:space="0" w:color="auto"/>
@@ -4108,8 +4241,7 @@
         </w:tc>
         <w:tc>
           <w:tcPr>
-            <w:tcW w:w="4275" w:type="dxa"/>
-            <w:gridSpan w:val="3"/>
+            <w:tcW w:w="4285" w:type="dxa"/>
             <w:tcBorders>
               <w:top w:val="single" w:sz="4" w:space="0" w:color="auto"/>
               <w:left w:val="single" w:sz="4" w:space="0" w:color="auto"/>
@@ -4176,8 +4308,7 @@
         </w:tc>
         <w:tc>
           <w:tcPr>
-            <w:tcW w:w="3450" w:type="dxa"/>
-            <w:gridSpan w:val="2"/>
+            <w:tcW w:w="3458" w:type="dxa"/>
             <w:tcBorders>
               <w:top w:val="single" w:sz="4" w:space="0" w:color="auto"/>
               <w:left w:val="single" w:sz="4" w:space="0" w:color="auto"/>
@@ -4240,7 +4371,7 @@
         </w:tc>
         <w:tc>
           <w:tcPr>
-            <w:tcW w:w="1275" w:type="dxa"/>
+            <w:tcW w:w="1278" w:type="dxa"/>
             <w:tcBorders>
               <w:top w:val="single" w:sz="4" w:space="0" w:color="auto"/>
               <w:left w:val="single" w:sz="4" w:space="0" w:color="auto"/>
@@ -4268,10 +4399,12 @@
         </w:tc>
       </w:tr>
       <w:tr>
-        <w:tc>
-          <w:tcPr>
-            <w:tcW w:w="1308" w:type="dxa"/>
-            <w:gridSpan w:val="2"/>
+        <w:trPr>
+          <w:trHeight w:val="457"/>
+        </w:trPr>
+        <w:tc>
+          <w:tcPr>
+            <w:tcW w:w="1311" w:type="dxa"/>
             <w:tcBorders>
               <w:top w:val="single" w:sz="4" w:space="0" w:color="auto"/>
               <w:left w:val="single" w:sz="4" w:space="0" w:color="auto"/>
@@ -4305,7 +4438,7 @@
         </w:tc>
         <w:tc>
           <w:tcPr>
-            <w:tcW w:w="4200" w:type="dxa"/>
+            <w:tcW w:w="4210" w:type="dxa"/>
             <w:tcBorders>
               <w:top w:val="single" w:sz="4" w:space="0" w:color="auto"/>
               <w:left w:val="single" w:sz="4" w:space="0" w:color="auto"/>
@@ -4333,8 +4466,7 @@
         </w:tc>
         <w:tc>
           <w:tcPr>
-            <w:tcW w:w="4275" w:type="dxa"/>
-            <w:gridSpan w:val="3"/>
+            <w:tcW w:w="4285" w:type="dxa"/>
             <w:tcBorders>
               <w:top w:val="single" w:sz="4" w:space="0" w:color="auto"/>
               <w:left w:val="single" w:sz="4" w:space="0" w:color="auto"/>
@@ -4391,8 +4523,7 @@
         </w:tc>
         <w:tc>
           <w:tcPr>
-            <w:tcW w:w="3450" w:type="dxa"/>
-            <w:gridSpan w:val="2"/>
+            <w:tcW w:w="3458" w:type="dxa"/>
             <w:tcBorders>
               <w:top w:val="single" w:sz="4" w:space="0" w:color="auto"/>
               <w:left w:val="single" w:sz="4" w:space="0" w:color="auto"/>
@@ -4420,7 +4551,7 @@
         </w:tc>
         <w:tc>
           <w:tcPr>
-            <w:tcW w:w="1275" w:type="dxa"/>
+            <w:tcW w:w="1278" w:type="dxa"/>
             <w:tcBorders>
               <w:top w:val="single" w:sz="4" w:space="0" w:color="auto"/>
               <w:left w:val="single" w:sz="4" w:space="0" w:color="auto"/>
@@ -4448,10 +4579,12 @@
         </w:tc>
       </w:tr>
       <w:tr>
-        <w:tc>
-          <w:tcPr>
-            <w:tcW w:w="1308" w:type="dxa"/>
-            <w:gridSpan w:val="2"/>
+        <w:trPr>
+          <w:trHeight w:val="686"/>
+        </w:trPr>
+        <w:tc>
+          <w:tcPr>
+            <w:tcW w:w="1311" w:type="dxa"/>
             <w:tcBorders>
               <w:top w:val="single" w:sz="4" w:space="0" w:color="auto"/>
               <w:left w:val="single" w:sz="4" w:space="0" w:color="auto"/>
@@ -4485,7 +4618,7 @@
         </w:tc>
         <w:tc>
           <w:tcPr>
-            <w:tcW w:w="4200" w:type="dxa"/>
+            <w:tcW w:w="4210" w:type="dxa"/>
             <w:tcBorders>
               <w:top w:val="single" w:sz="4" w:space="0" w:color="auto"/>
               <w:left w:val="single" w:sz="4" w:space="0" w:color="auto"/>
@@ -4513,8 +4646,7 @@
         </w:tc>
         <w:tc>
           <w:tcPr>
-            <w:tcW w:w="4275" w:type="dxa"/>
-            <w:gridSpan w:val="3"/>
+            <w:tcW w:w="4285" w:type="dxa"/>
             <w:tcBorders>
               <w:top w:val="single" w:sz="4" w:space="0" w:color="auto"/>
               <w:left w:val="single" w:sz="4" w:space="0" w:color="auto"/>
@@ -4559,8 +4691,7 @@
         </w:tc>
         <w:tc>
           <w:tcPr>
-            <w:tcW w:w="3450" w:type="dxa"/>
-            <w:gridSpan w:val="2"/>
+            <w:tcW w:w="3458" w:type="dxa"/>
             <w:tcBorders>
               <w:top w:val="single" w:sz="4" w:space="0" w:color="auto"/>
               <w:left w:val="single" w:sz="4" w:space="0" w:color="auto"/>
@@ -4628,7 +4759,7 @@
         </w:tc>
         <w:tc>
           <w:tcPr>
-            <w:tcW w:w="1275" w:type="dxa"/>
+            <w:tcW w:w="1278" w:type="dxa"/>
             <w:tcBorders>
               <w:top w:val="single" w:sz="4" w:space="0" w:color="auto"/>
               <w:left w:val="single" w:sz="4" w:space="0" w:color="auto"/>
@@ -4656,10 +4787,12 @@
         </w:tc>
       </w:tr>
       <w:tr>
-        <w:tc>
-          <w:tcPr>
-            <w:tcW w:w="1308" w:type="dxa"/>
-            <w:gridSpan w:val="2"/>
+        <w:trPr>
+          <w:trHeight w:val="1385"/>
+        </w:trPr>
+        <w:tc>
+          <w:tcPr>
+            <w:tcW w:w="1311" w:type="dxa"/>
             <w:tcBorders>
               <w:top w:val="single" w:sz="4" w:space="0" w:color="auto"/>
               <w:left w:val="single" w:sz="4" w:space="0" w:color="auto"/>
@@ -4693,7 +4826,7 @@
         </w:tc>
         <w:tc>
           <w:tcPr>
-            <w:tcW w:w="4200" w:type="dxa"/>
+            <w:tcW w:w="4210" w:type="dxa"/>
             <w:tcBorders>
               <w:top w:val="single" w:sz="4" w:space="0" w:color="auto"/>
               <w:left w:val="single" w:sz="4" w:space="0" w:color="auto"/>
@@ -4721,8 +4854,7 @@
         </w:tc>
         <w:tc>
           <w:tcPr>
-            <w:tcW w:w="4275" w:type="dxa"/>
-            <w:gridSpan w:val="3"/>
+            <w:tcW w:w="4285" w:type="dxa"/>
             <w:tcBorders>
               <w:top w:val="single" w:sz="4" w:space="0" w:color="auto"/>
               <w:left w:val="single" w:sz="4" w:space="0" w:color="auto"/>
@@ -4778,8 +4910,7 @@
         </w:tc>
         <w:tc>
           <w:tcPr>
-            <w:tcW w:w="3450" w:type="dxa"/>
-            <w:gridSpan w:val="2"/>
+            <w:tcW w:w="3458" w:type="dxa"/>
             <w:tcBorders>
               <w:top w:val="single" w:sz="4" w:space="0" w:color="auto"/>
               <w:left w:val="single" w:sz="4" w:space="0" w:color="auto"/>
@@ -4865,7 +4996,7 @@
         </w:tc>
         <w:tc>
           <w:tcPr>
-            <w:tcW w:w="1275" w:type="dxa"/>
+            <w:tcW w:w="1278" w:type="dxa"/>
             <w:tcBorders>
               <w:top w:val="single" w:sz="4" w:space="0" w:color="auto"/>
               <w:left w:val="single" w:sz="4" w:space="0" w:color="auto"/>
@@ -4893,10 +5024,12 @@
         </w:tc>
       </w:tr>
       <w:tr>
-        <w:tc>
-          <w:tcPr>
-            <w:tcW w:w="1308" w:type="dxa"/>
-            <w:gridSpan w:val="2"/>
+        <w:trPr>
+          <w:trHeight w:val="927"/>
+        </w:trPr>
+        <w:tc>
+          <w:tcPr>
+            <w:tcW w:w="1311" w:type="dxa"/>
             <w:tcBorders>
               <w:top w:val="single" w:sz="4" w:space="0" w:color="auto"/>
               <w:left w:val="single" w:sz="4" w:space="0" w:color="auto"/>
@@ -4930,7 +5063,7 @@
         </w:tc>
         <w:tc>
           <w:tcPr>
-            <w:tcW w:w="4200" w:type="dxa"/>
+            <w:tcW w:w="4210" w:type="dxa"/>
             <w:tcBorders>
               <w:top w:val="single" w:sz="4" w:space="0" w:color="auto"/>
               <w:left w:val="single" w:sz="4" w:space="0" w:color="auto"/>
@@ -4958,8 +5091,7 @@
         </w:tc>
         <w:tc>
           <w:tcPr>
-            <w:tcW w:w="4275" w:type="dxa"/>
-            <w:gridSpan w:val="3"/>
+            <w:tcW w:w="4285" w:type="dxa"/>
             <w:tcBorders>
               <w:top w:val="single" w:sz="4" w:space="0" w:color="auto"/>
               <w:left w:val="single" w:sz="4" w:space="0" w:color="auto"/>
@@ -5000,8 +5132,7 @@
         </w:tc>
         <w:tc>
           <w:tcPr>
-            <w:tcW w:w="3450" w:type="dxa"/>
-            <w:gridSpan w:val="2"/>
+            <w:tcW w:w="3458" w:type="dxa"/>
             <w:tcBorders>
               <w:top w:val="single" w:sz="4" w:space="0" w:color="auto"/>
               <w:left w:val="single" w:sz="4" w:space="0" w:color="auto"/>
@@ -5064,7 +5195,7 @@
         </w:tc>
         <w:tc>
           <w:tcPr>
-            <w:tcW w:w="1275" w:type="dxa"/>
+            <w:tcW w:w="1278" w:type="dxa"/>
             <w:tcBorders>
               <w:top w:val="single" w:sz="4" w:space="0" w:color="auto"/>
               <w:left w:val="single" w:sz="4" w:space="0" w:color="auto"/>
@@ -5092,10 +5223,12 @@
         </w:tc>
       </w:tr>
       <w:tr>
-        <w:tc>
-          <w:tcPr>
-            <w:tcW w:w="1308" w:type="dxa"/>
-            <w:gridSpan w:val="2"/>
+        <w:trPr>
+          <w:trHeight w:val="457"/>
+        </w:trPr>
+        <w:tc>
+          <w:tcPr>
+            <w:tcW w:w="1311" w:type="dxa"/>
             <w:tcBorders>
               <w:top w:val="single" w:sz="4" w:space="0" w:color="auto"/>
               <w:left w:val="single" w:sz="4" w:space="0" w:color="auto"/>
@@ -5129,7 +5262,7 @@
         </w:tc>
         <w:tc>
           <w:tcPr>
-            <w:tcW w:w="4200" w:type="dxa"/>
+            <w:tcW w:w="4210" w:type="dxa"/>
             <w:tcBorders>
               <w:top w:val="single" w:sz="4" w:space="0" w:color="auto"/>
               <w:left w:val="single" w:sz="4" w:space="0" w:color="auto"/>
@@ -5157,8 +5290,7 @@
         </w:tc>
         <w:tc>
           <w:tcPr>
-            <w:tcW w:w="4275" w:type="dxa"/>
-            <w:gridSpan w:val="3"/>
+            <w:tcW w:w="4285" w:type="dxa"/>
             <w:tcBorders>
               <w:top w:val="single" w:sz="4" w:space="0" w:color="auto"/>
               <w:left w:val="single" w:sz="4" w:space="0" w:color="auto"/>
@@ -5203,8 +5335,7 @@
         </w:tc>
         <w:tc>
           <w:tcPr>
-            <w:tcW w:w="3450" w:type="dxa"/>
-            <w:gridSpan w:val="2"/>
+            <w:tcW w:w="3458" w:type="dxa"/>
             <w:tcBorders>
               <w:top w:val="single" w:sz="4" w:space="0" w:color="auto"/>
               <w:left w:val="single" w:sz="4" w:space="0" w:color="auto"/>
@@ -5249,7 +5380,7 @@
         </w:tc>
         <w:tc>
           <w:tcPr>
-            <w:tcW w:w="1275" w:type="dxa"/>
+            <w:tcW w:w="1278" w:type="dxa"/>
             <w:tcBorders>
               <w:top w:val="single" w:sz="4" w:space="0" w:color="auto"/>
               <w:left w:val="single" w:sz="4" w:space="0" w:color="auto"/>
@@ -5277,10 +5408,12 @@
         </w:tc>
       </w:tr>
       <w:tr>
-        <w:tc>
-          <w:tcPr>
-            <w:tcW w:w="1308" w:type="dxa"/>
-            <w:gridSpan w:val="2"/>
+        <w:trPr>
+          <w:trHeight w:val="686"/>
+        </w:trPr>
+        <w:tc>
+          <w:tcPr>
+            <w:tcW w:w="1311" w:type="dxa"/>
             <w:tcBorders>
               <w:top w:val="single" w:sz="4" w:space="0" w:color="auto"/>
               <w:left w:val="single" w:sz="4" w:space="0" w:color="auto"/>
@@ -5314,7 +5447,7 @@
         </w:tc>
         <w:tc>
           <w:tcPr>
-            <w:tcW w:w="4200" w:type="dxa"/>
+            <w:tcW w:w="4210" w:type="dxa"/>
             <w:tcBorders>
               <w:top w:val="single" w:sz="4" w:space="0" w:color="auto"/>
               <w:left w:val="single" w:sz="4" w:space="0" w:color="auto"/>
@@ -5342,8 +5475,7 @@
         </w:tc>
         <w:tc>
           <w:tcPr>
-            <w:tcW w:w="4275" w:type="dxa"/>
-            <w:gridSpan w:val="3"/>
+            <w:tcW w:w="4285" w:type="dxa"/>
             <w:tcBorders>
               <w:top w:val="single" w:sz="4" w:space="0" w:color="auto"/>
               <w:left w:val="single" w:sz="4" w:space="0" w:color="auto"/>
@@ -5394,8 +5526,7 @@
         </w:tc>
         <w:tc>
           <w:tcPr>
-            <w:tcW w:w="3450" w:type="dxa"/>
-            <w:gridSpan w:val="2"/>
+            <w:tcW w:w="3458" w:type="dxa"/>
             <w:tcBorders>
               <w:top w:val="single" w:sz="4" w:space="0" w:color="auto"/>
               <w:left w:val="single" w:sz="4" w:space="0" w:color="auto"/>
@@ -5423,7 +5554,7 @@
         </w:tc>
         <w:tc>
           <w:tcPr>
-            <w:tcW w:w="1275" w:type="dxa"/>
+            <w:tcW w:w="1278" w:type="dxa"/>
             <w:tcBorders>
               <w:top w:val="single" w:sz="4" w:space="0" w:color="auto"/>
               <w:left w:val="single" w:sz="4" w:space="0" w:color="auto"/>
@@ -5451,10 +5582,12 @@
         </w:tc>
       </w:tr>
       <w:tr>
-        <w:tc>
-          <w:tcPr>
-            <w:tcW w:w="1308" w:type="dxa"/>
-            <w:gridSpan w:val="2"/>
+        <w:trPr>
+          <w:trHeight w:val="2313"/>
+        </w:trPr>
+        <w:tc>
+          <w:tcPr>
+            <w:tcW w:w="1311" w:type="dxa"/>
             <w:tcBorders>
               <w:top w:val="single" w:sz="4" w:space="0" w:color="auto"/>
               <w:left w:val="single" w:sz="4" w:space="0" w:color="auto"/>
@@ -5482,7 +5615,7 @@
         </w:tc>
         <w:tc>
           <w:tcPr>
-            <w:tcW w:w="4200" w:type="dxa"/>
+            <w:tcW w:w="4210" w:type="dxa"/>
             <w:tcBorders>
               <w:top w:val="single" w:sz="4" w:space="0" w:color="auto"/>
               <w:left w:val="single" w:sz="4" w:space="0" w:color="auto"/>
@@ -5510,8 +5643,7 @@
         </w:tc>
         <w:tc>
           <w:tcPr>
-            <w:tcW w:w="4275" w:type="dxa"/>
-            <w:gridSpan w:val="3"/>
+            <w:tcW w:w="4285" w:type="dxa"/>
             <w:tcBorders>
               <w:top w:val="single" w:sz="4" w:space="0" w:color="auto"/>
               <w:left w:val="single" w:sz="4" w:space="0" w:color="auto"/>
@@ -5564,6 +5696,23 @@
                 <w:sz w:val="20"/>
               </w:rPr>
             </w:pPr>
+            <w:r>
+              <w:rPr>
+                <w:sz w:val="20"/>
+              </w:rPr>
+              <w:t>Click New Submission in the menu bar.</w:t>
+            </w:r>
+          </w:p>
+          <w:p>
+            <w:pPr>
+              <w:tabs>
+                <w:tab w:val="left" w:pos="360"/>
+              </w:tabs>
+              <w:jc w:val="center"/>
+              <w:rPr>
+                <w:sz w:val="20"/>
+              </w:rPr>
+            </w:pPr>
           </w:p>
           <w:p>
             <w:pPr>
@@ -5707,8 +5856,7 @@
         </w:tc>
         <w:tc>
           <w:tcPr>
-            <w:tcW w:w="3450" w:type="dxa"/>
-            <w:gridSpan w:val="2"/>
+            <w:tcW w:w="3458" w:type="dxa"/>
             <w:tcBorders>
               <w:top w:val="single" w:sz="4" w:space="0" w:color="auto"/>
               <w:left w:val="single" w:sz="4" w:space="0" w:color="auto"/>
@@ -5766,7 +5914,7 @@
         </w:tc>
         <w:tc>
           <w:tcPr>
-            <w:tcW w:w="1275" w:type="dxa"/>
+            <w:tcW w:w="1278" w:type="dxa"/>
             <w:tcBorders>
               <w:top w:val="single" w:sz="4" w:space="0" w:color="auto"/>
               <w:left w:val="single" w:sz="4" w:space="0" w:color="auto"/>
@@ -5794,10 +5942,12 @@
         </w:tc>
       </w:tr>
       <w:tr>
-        <w:tc>
-          <w:tcPr>
-            <w:tcW w:w="1308" w:type="dxa"/>
-            <w:gridSpan w:val="2"/>
+        <w:trPr>
+          <w:trHeight w:val="1156"/>
+        </w:trPr>
+        <w:tc>
+          <w:tcPr>
+            <w:tcW w:w="1311" w:type="dxa"/>
             <w:tcBorders>
               <w:top w:val="single" w:sz="4" w:space="0" w:color="auto"/>
               <w:left w:val="single" w:sz="4" w:space="0" w:color="auto"/>
@@ -5819,13 +5969,14 @@
               <w:rPr>
                 <w:sz w:val="20"/>
               </w:rPr>
+              <w:lastRenderedPageBreak/>
               <w:t>NS-15</w:t>
             </w:r>
           </w:p>
         </w:tc>
         <w:tc>
           <w:tcPr>
-            <w:tcW w:w="4200" w:type="dxa"/>
+            <w:tcW w:w="4210" w:type="dxa"/>
             <w:tcBorders>
               <w:top w:val="single" w:sz="4" w:space="0" w:color="auto"/>
               <w:left w:val="single" w:sz="4" w:space="0" w:color="auto"/>
@@ -5853,8 +6004,7 @@
         </w:tc>
         <w:tc>
           <w:tcPr>
-            <w:tcW w:w="4275" w:type="dxa"/>
-            <w:gridSpan w:val="3"/>
+            <w:tcW w:w="4285" w:type="dxa"/>
             <w:tcBorders>
               <w:top w:val="single" w:sz="4" w:space="0" w:color="auto"/>
               <w:left w:val="single" w:sz="4" w:space="0" w:color="auto"/>
@@ -5955,22 +6105,10 @@
               <w:t>Training</w:t>
             </w:r>
           </w:p>
-          <w:p>
-            <w:pPr>
-              <w:tabs>
-                <w:tab w:val="left" w:pos="360"/>
-              </w:tabs>
-              <w:jc w:val="center"/>
-              <w:rPr>
-                <w:sz w:val="20"/>
-              </w:rPr>
-            </w:pPr>
-          </w:p>
-        </w:tc>
-        <w:tc>
-          <w:tcPr>
-            <w:tcW w:w="3450" w:type="dxa"/>
-            <w:gridSpan w:val="2"/>
+        </w:tc>
+        <w:tc>
+          <w:tcPr>
+            <w:tcW w:w="3458" w:type="dxa"/>
             <w:tcBorders>
               <w:top w:val="single" w:sz="4" w:space="0" w:color="auto"/>
               <w:left w:val="single" w:sz="4" w:space="0" w:color="auto"/>
@@ -5992,14 +6130,13 @@
               <w:rPr>
                 <w:sz w:val="20"/>
               </w:rPr>
-              <w:lastRenderedPageBreak/>
               <w:t>Same as NS-14</w:t>
             </w:r>
           </w:p>
         </w:tc>
         <w:tc>
           <w:tcPr>
-            <w:tcW w:w="1275" w:type="dxa"/>
+            <w:tcW w:w="1278" w:type="dxa"/>
             <w:tcBorders>
               <w:top w:val="single" w:sz="4" w:space="0" w:color="auto"/>
               <w:left w:val="single" w:sz="4" w:space="0" w:color="auto"/>
@@ -6027,27 +6164,576 @@
         </w:tc>
       </w:tr>
       <w:tr>
-        <w:tblPrEx>
-          <w:tblBorders>
-            <w:top w:val="none" w:sz="0" w:space="0" w:color="auto"/>
-            <w:left w:val="none" w:sz="0" w:space="0" w:color="auto"/>
-            <w:bottom w:val="none" w:sz="0" w:space="0" w:color="auto"/>
-            <w:right w:val="none" w:sz="0" w:space="0" w:color="auto"/>
-            <w:insideV w:val="none" w:sz="0" w:space="0" w:color="auto"/>
-          </w:tblBorders>
-          <w:tblLook w:val="01E0" w:firstRow="1" w:lastRow="1" w:firstColumn="1" w:lastColumn="1" w:noHBand="0" w:noVBand="0"/>
-        </w:tblPrEx>
         <w:trPr>
-          <w:gridBefore w:val="1"/>
-          <w:gridAfter w:val="2"/>
-          <w:wBefore w:w="564" w:type="dxa"/>
-          <w:wAfter w:w="4086" w:type="dxa"/>
+          <w:trHeight w:val="228"/>
+        </w:trPr>
+        <w:tc>
+          <w:tcPr>
+            <w:tcW w:w="1311" w:type="dxa"/>
+            <w:tcBorders>
+              <w:top w:val="single" w:sz="4" w:space="0" w:color="auto"/>
+              <w:left w:val="single" w:sz="4" w:space="0" w:color="auto"/>
+              <w:bottom w:val="single" w:sz="4" w:space="0" w:color="auto"/>
+              <w:right w:val="single" w:sz="4" w:space="0" w:color="auto"/>
+            </w:tcBorders>
+          </w:tcPr>
+          <w:p>
+            <w:pPr>
+              <w:tabs>
+                <w:tab w:val="left" w:pos="360"/>
+              </w:tabs>
+              <w:jc w:val="center"/>
+              <w:rPr>
+                <w:sz w:val="20"/>
+              </w:rPr>
+            </w:pPr>
+          </w:p>
+        </w:tc>
+        <w:tc>
+          <w:tcPr>
+            <w:tcW w:w="4210" w:type="dxa"/>
+            <w:tcBorders>
+              <w:top w:val="single" w:sz="4" w:space="0" w:color="auto"/>
+              <w:left w:val="single" w:sz="4" w:space="0" w:color="auto"/>
+              <w:bottom w:val="single" w:sz="4" w:space="0" w:color="auto"/>
+              <w:right w:val="single" w:sz="4" w:space="0" w:color="auto"/>
+            </w:tcBorders>
+          </w:tcPr>
+          <w:p>
+            <w:pPr>
+              <w:tabs>
+                <w:tab w:val="left" w:pos="360"/>
+              </w:tabs>
+              <w:jc w:val="center"/>
+              <w:rPr>
+                <w:sz w:val="20"/>
+              </w:rPr>
+            </w:pPr>
+          </w:p>
+        </w:tc>
+        <w:tc>
+          <w:tcPr>
+            <w:tcW w:w="4285" w:type="dxa"/>
+            <w:tcBorders>
+              <w:top w:val="single" w:sz="4" w:space="0" w:color="auto"/>
+              <w:left w:val="single" w:sz="4" w:space="0" w:color="auto"/>
+              <w:bottom w:val="single" w:sz="4" w:space="0" w:color="auto"/>
+              <w:right w:val="single" w:sz="4" w:space="0" w:color="auto"/>
+            </w:tcBorders>
+          </w:tcPr>
+          <w:p>
+            <w:pPr>
+              <w:tabs>
+                <w:tab w:val="left" w:pos="360"/>
+              </w:tabs>
+              <w:jc w:val="center"/>
+              <w:rPr>
+                <w:sz w:val="20"/>
+              </w:rPr>
+            </w:pPr>
+          </w:p>
+        </w:tc>
+        <w:tc>
+          <w:tcPr>
+            <w:tcW w:w="3458" w:type="dxa"/>
+            <w:tcBorders>
+              <w:top w:val="single" w:sz="4" w:space="0" w:color="auto"/>
+              <w:left w:val="single" w:sz="4" w:space="0" w:color="auto"/>
+              <w:bottom w:val="single" w:sz="4" w:space="0" w:color="auto"/>
+              <w:right w:val="single" w:sz="4" w:space="0" w:color="auto"/>
+            </w:tcBorders>
+          </w:tcPr>
+          <w:p>
+            <w:pPr>
+              <w:tabs>
+                <w:tab w:val="left" w:pos="360"/>
+              </w:tabs>
+              <w:jc w:val="center"/>
+              <w:rPr>
+                <w:sz w:val="20"/>
+              </w:rPr>
+            </w:pPr>
+          </w:p>
+        </w:tc>
+        <w:tc>
+          <w:tcPr>
+            <w:tcW w:w="1278" w:type="dxa"/>
+            <w:tcBorders>
+              <w:top w:val="single" w:sz="4" w:space="0" w:color="auto"/>
+              <w:left w:val="single" w:sz="4" w:space="0" w:color="auto"/>
+              <w:bottom w:val="single" w:sz="4" w:space="0" w:color="auto"/>
+              <w:right w:val="single" w:sz="4" w:space="0" w:color="auto"/>
+            </w:tcBorders>
+          </w:tcPr>
+          <w:p>
+            <w:pPr>
+              <w:tabs>
+                <w:tab w:val="left" w:pos="360"/>
+              </w:tabs>
+              <w:jc w:val="center"/>
+              <w:rPr>
+                <w:sz w:val="20"/>
+              </w:rPr>
+            </w:pPr>
+          </w:p>
+        </w:tc>
+      </w:tr>
+      <w:tr>
+        <w:trPr>
+          <w:trHeight w:val="228"/>
+        </w:trPr>
+        <w:tc>
+          <w:tcPr>
+            <w:tcW w:w="1311" w:type="dxa"/>
+            <w:tcBorders>
+              <w:top w:val="single" w:sz="4" w:space="0" w:color="auto"/>
+              <w:left w:val="single" w:sz="4" w:space="0" w:color="auto"/>
+              <w:bottom w:val="single" w:sz="4" w:space="0" w:color="auto"/>
+              <w:right w:val="single" w:sz="4" w:space="0" w:color="auto"/>
+            </w:tcBorders>
+          </w:tcPr>
+          <w:p>
+            <w:pPr>
+              <w:tabs>
+                <w:tab w:val="left" w:pos="360"/>
+              </w:tabs>
+              <w:jc w:val="center"/>
+              <w:rPr>
+                <w:sz w:val="20"/>
+              </w:rPr>
+            </w:pPr>
+            <w:r>
+              <w:rPr>
+                <w:sz w:val="20"/>
+              </w:rPr>
+              <w:t>NS-16</w:t>
+            </w:r>
+          </w:p>
+        </w:tc>
+        <w:tc>
+          <w:tcPr>
+            <w:tcW w:w="4210" w:type="dxa"/>
+            <w:tcBorders>
+              <w:top w:val="single" w:sz="4" w:space="0" w:color="auto"/>
+              <w:left w:val="single" w:sz="4" w:space="0" w:color="auto"/>
+              <w:bottom w:val="single" w:sz="4" w:space="0" w:color="auto"/>
+              <w:right w:val="single" w:sz="4" w:space="0" w:color="auto"/>
+            </w:tcBorders>
+          </w:tcPr>
+          <w:p>
+            <w:pPr>
+              <w:tabs>
+                <w:tab w:val="left" w:pos="360"/>
+              </w:tabs>
+              <w:jc w:val="center"/>
+              <w:rPr>
+                <w:sz w:val="20"/>
+              </w:rPr>
+            </w:pPr>
+            <w:r>
+              <w:rPr>
+                <w:sz w:val="20"/>
+              </w:rPr>
+              <w:t>Same as NS-1</w:t>
+            </w:r>
+          </w:p>
+        </w:tc>
+        <w:tc>
+          <w:tcPr>
+            <w:tcW w:w="4285" w:type="dxa"/>
+            <w:tcBorders>
+              <w:top w:val="single" w:sz="4" w:space="0" w:color="auto"/>
+              <w:left w:val="single" w:sz="4" w:space="0" w:color="auto"/>
+              <w:bottom w:val="single" w:sz="4" w:space="0" w:color="auto"/>
+              <w:right w:val="single" w:sz="4" w:space="0" w:color="auto"/>
+            </w:tcBorders>
+          </w:tcPr>
+          <w:p>
+            <w:pPr>
+              <w:tabs>
+                <w:tab w:val="left" w:pos="360"/>
+              </w:tabs>
+              <w:jc w:val="center"/>
+              <w:rPr>
+                <w:sz w:val="20"/>
+              </w:rPr>
+            </w:pPr>
+            <w:r>
+              <w:rPr>
+                <w:sz w:val="20"/>
+              </w:rPr>
+              <w:t>Launch eCoaching Log Web application.</w:t>
+            </w:r>
+          </w:p>
+          <w:p>
+            <w:pPr>
+              <w:tabs>
+                <w:tab w:val="left" w:pos="360"/>
+              </w:tabs>
+              <w:jc w:val="center"/>
+              <w:rPr>
+                <w:sz w:val="20"/>
+              </w:rPr>
+            </w:pPr>
+            <w:r>
+              <w:rPr>
+                <w:sz w:val="20"/>
+              </w:rPr>
+              <w:t>Click New Submission in the Menu bar</w:t>
+            </w:r>
+            <w:r>
+              <w:rPr>
+                <w:sz w:val="20"/>
+              </w:rPr>
+              <w:t>.</w:t>
+            </w:r>
+          </w:p>
+          <w:p>
+            <w:pPr>
+              <w:tabs>
+                <w:tab w:val="left" w:pos="360"/>
+              </w:tabs>
+              <w:jc w:val="center"/>
+              <w:rPr>
+                <w:sz w:val="20"/>
+              </w:rPr>
+            </w:pPr>
+          </w:p>
+          <w:p>
+            <w:pPr>
+              <w:tabs>
+                <w:tab w:val="left" w:pos="360"/>
+              </w:tabs>
+              <w:jc w:val="center"/>
+              <w:rPr>
+                <w:sz w:val="20"/>
+              </w:rPr>
+            </w:pPr>
+            <w:r>
+              <w:rPr>
+                <w:sz w:val="20"/>
+              </w:rPr>
+              <w:t>Fill in all field</w:t>
+            </w:r>
+            <w:r>
+              <w:rPr>
+                <w:sz w:val="20"/>
+              </w:rPr>
+              <w:t>s, except:</w:t>
+            </w:r>
+          </w:p>
+          <w:p>
+            <w:pPr>
+              <w:tabs>
+                <w:tab w:val="left" w:pos="360"/>
+              </w:tabs>
+              <w:jc w:val="center"/>
+              <w:rPr>
+                <w:sz w:val="20"/>
+              </w:rPr>
+            </w:pPr>
+            <w:r>
+              <w:rPr>
+                <w:sz w:val="20"/>
+              </w:rPr>
+              <w:t>Leave confirm checkbox unchecked;</w:t>
+            </w:r>
+          </w:p>
+          <w:p>
+            <w:pPr>
+              <w:tabs>
+                <w:tab w:val="left" w:pos="360"/>
+              </w:tabs>
+              <w:jc w:val="center"/>
+              <w:rPr>
+                <w:sz w:val="20"/>
+              </w:rPr>
+            </w:pPr>
+            <w:r>
+              <w:rPr>
+                <w:sz w:val="20"/>
+              </w:rPr>
+              <w:t>Click Submit</w:t>
+            </w:r>
+          </w:p>
+          <w:p>
+            <w:pPr>
+              <w:tabs>
+                <w:tab w:val="left" w:pos="360"/>
+              </w:tabs>
+              <w:rPr>
+                <w:sz w:val="20"/>
+              </w:rPr>
+            </w:pPr>
+          </w:p>
+        </w:tc>
+        <w:tc>
+          <w:tcPr>
+            <w:tcW w:w="3458" w:type="dxa"/>
+            <w:tcBorders>
+              <w:top w:val="single" w:sz="4" w:space="0" w:color="auto"/>
+              <w:left w:val="single" w:sz="4" w:space="0" w:color="auto"/>
+              <w:bottom w:val="single" w:sz="4" w:space="0" w:color="auto"/>
+              <w:right w:val="single" w:sz="4" w:space="0" w:color="auto"/>
+            </w:tcBorders>
+          </w:tcPr>
+          <w:p>
+            <w:pPr>
+              <w:tabs>
+                <w:tab w:val="left" w:pos="360"/>
+              </w:tabs>
+              <w:jc w:val="center"/>
+              <w:rPr>
+                <w:sz w:val="20"/>
+              </w:rPr>
+            </w:pPr>
+            <w:r>
+              <w:rPr>
+                <w:sz w:val="20"/>
+              </w:rPr>
+              <w:t>Validation error displays</w:t>
+            </w:r>
+          </w:p>
+        </w:tc>
+        <w:tc>
+          <w:tcPr>
+            <w:tcW w:w="1278" w:type="dxa"/>
+            <w:tcBorders>
+              <w:top w:val="single" w:sz="4" w:space="0" w:color="auto"/>
+              <w:left w:val="single" w:sz="4" w:space="0" w:color="auto"/>
+              <w:bottom w:val="single" w:sz="4" w:space="0" w:color="auto"/>
+              <w:right w:val="single" w:sz="4" w:space="0" w:color="auto"/>
+            </w:tcBorders>
+          </w:tcPr>
+          <w:p>
+            <w:pPr>
+              <w:tabs>
+                <w:tab w:val="left" w:pos="360"/>
+              </w:tabs>
+              <w:jc w:val="center"/>
+              <w:rPr>
+                <w:sz w:val="20"/>
+              </w:rPr>
+            </w:pPr>
+            <w:r>
+              <w:rPr>
+                <w:sz w:val="20"/>
+              </w:rPr>
+              <w:t>P</w:t>
+            </w:r>
+          </w:p>
+        </w:tc>
+      </w:tr>
+      <w:tr>
+        <w:trPr>
+          <w:trHeight w:val="240"/>
+        </w:trPr>
+        <w:tc>
+          <w:tcPr>
+            <w:tcW w:w="1311" w:type="dxa"/>
+            <w:tcBorders>
+              <w:top w:val="single" w:sz="4" w:space="0" w:color="auto"/>
+              <w:left w:val="single" w:sz="4" w:space="0" w:color="auto"/>
+              <w:bottom w:val="single" w:sz="4" w:space="0" w:color="auto"/>
+              <w:right w:val="single" w:sz="4" w:space="0" w:color="auto"/>
+            </w:tcBorders>
+          </w:tcPr>
+          <w:p>
+            <w:pPr>
+              <w:tabs>
+                <w:tab w:val="left" w:pos="360"/>
+              </w:tabs>
+              <w:jc w:val="center"/>
+              <w:rPr>
+                <w:sz w:val="20"/>
+              </w:rPr>
+            </w:pPr>
+            <w:r>
+              <w:rPr>
+                <w:sz w:val="20"/>
+              </w:rPr>
+              <w:t>NS-17</w:t>
+            </w:r>
+          </w:p>
+        </w:tc>
+        <w:tc>
+          <w:tcPr>
+            <w:tcW w:w="4210" w:type="dxa"/>
+            <w:tcBorders>
+              <w:top w:val="single" w:sz="4" w:space="0" w:color="auto"/>
+              <w:left w:val="single" w:sz="4" w:space="0" w:color="auto"/>
+              <w:bottom w:val="single" w:sz="4" w:space="0" w:color="auto"/>
+              <w:right w:val="single" w:sz="4" w:space="0" w:color="auto"/>
+            </w:tcBorders>
+          </w:tcPr>
+          <w:p>
+            <w:pPr>
+              <w:tabs>
+                <w:tab w:val="left" w:pos="360"/>
+              </w:tabs>
+              <w:jc w:val="center"/>
+              <w:rPr>
+                <w:sz w:val="20"/>
+              </w:rPr>
+            </w:pPr>
+            <w:r>
+              <w:rPr>
+                <w:sz w:val="20"/>
+              </w:rPr>
+              <w:t>Same as NS-1</w:t>
+            </w:r>
+          </w:p>
+        </w:tc>
+        <w:tc>
+          <w:tcPr>
+            <w:tcW w:w="4285" w:type="dxa"/>
+            <w:tcBorders>
+              <w:top w:val="single" w:sz="4" w:space="0" w:color="auto"/>
+              <w:left w:val="single" w:sz="4" w:space="0" w:color="auto"/>
+              <w:bottom w:val="single" w:sz="4" w:space="0" w:color="auto"/>
+              <w:right w:val="single" w:sz="4" w:space="0" w:color="auto"/>
+            </w:tcBorders>
+          </w:tcPr>
+          <w:p>
+            <w:pPr>
+              <w:tabs>
+                <w:tab w:val="left" w:pos="360"/>
+              </w:tabs>
+              <w:jc w:val="center"/>
+              <w:rPr>
+                <w:sz w:val="20"/>
+              </w:rPr>
+            </w:pPr>
+            <w:r>
+              <w:rPr>
+                <w:sz w:val="20"/>
+              </w:rPr>
+              <w:t>Repeat NS-16;</w:t>
+            </w:r>
+          </w:p>
+          <w:p>
+            <w:pPr>
+              <w:tabs>
+                <w:tab w:val="left" w:pos="360"/>
+              </w:tabs>
+              <w:jc w:val="center"/>
+              <w:rPr>
+                <w:sz w:val="20"/>
+              </w:rPr>
+            </w:pPr>
+            <w:r>
+              <w:rPr>
+                <w:sz w:val="20"/>
+              </w:rPr>
+              <w:t>Click Cancel button</w:t>
+            </w:r>
+          </w:p>
+        </w:tc>
+        <w:tc>
+          <w:tcPr>
+            <w:tcW w:w="3458" w:type="dxa"/>
+            <w:tcBorders>
+              <w:top w:val="single" w:sz="4" w:space="0" w:color="auto"/>
+              <w:left w:val="single" w:sz="4" w:space="0" w:color="auto"/>
+              <w:bottom w:val="single" w:sz="4" w:space="0" w:color="auto"/>
+              <w:right w:val="single" w:sz="4" w:space="0" w:color="auto"/>
+            </w:tcBorders>
+          </w:tcPr>
+          <w:p>
+            <w:pPr>
+              <w:tabs>
+                <w:tab w:val="left" w:pos="360"/>
+              </w:tabs>
+              <w:jc w:val="center"/>
+              <w:rPr>
+                <w:sz w:val="20"/>
+              </w:rPr>
+            </w:pPr>
+            <w:r>
+              <w:rPr>
+                <w:sz w:val="20"/>
+              </w:rPr>
+              <w:t xml:space="preserve">New Submission </w:t>
+            </w:r>
+            <w:r>
+              <w:rPr>
+                <w:sz w:val="20"/>
+              </w:rPr>
+              <w:t>Page is reset</w:t>
+            </w:r>
+            <w:r>
+              <w:rPr>
+                <w:sz w:val="20"/>
+              </w:rPr>
+              <w:t xml:space="preserve"> to its initial display</w:t>
+            </w:r>
+            <w:r>
+              <w:rPr>
+                <w:sz w:val="20"/>
+              </w:rPr>
+              <w:t>.</w:t>
+            </w:r>
+          </w:p>
+        </w:tc>
+        <w:tc>
+          <w:tcPr>
+            <w:tcW w:w="1278" w:type="dxa"/>
+            <w:tcBorders>
+              <w:top w:val="single" w:sz="4" w:space="0" w:color="auto"/>
+              <w:left w:val="single" w:sz="4" w:space="0" w:color="auto"/>
+              <w:bottom w:val="single" w:sz="4" w:space="0" w:color="auto"/>
+              <w:right w:val="single" w:sz="4" w:space="0" w:color="auto"/>
+            </w:tcBorders>
+          </w:tcPr>
+          <w:p>
+            <w:pPr>
+              <w:tabs>
+                <w:tab w:val="left" w:pos="360"/>
+              </w:tabs>
+              <w:jc w:val="center"/>
+              <w:rPr>
+                <w:sz w:val="20"/>
+              </w:rPr>
+            </w:pPr>
+            <w:r>
+              <w:rPr>
+                <w:sz w:val="20"/>
+              </w:rPr>
+              <w:t>P</w:t>
+            </w:r>
+            <w:r>
+              <w:rPr>
+                <w:sz w:val="20"/>
+              </w:rPr>
+              <w:t xml:space="preserve"> </w:t>
+            </w:r>
+          </w:p>
+        </w:tc>
+      </w:tr>
+    </w:tbl>
+    <w:p/>
+    <w:tbl>
+      <w:tblPr>
+        <w:tblW w:w="0" w:type="auto"/>
+        <w:tblInd w:w="564" w:type="dxa"/>
+        <w:tblBorders>
+          <w:insideH w:val="single" w:sz="4" w:space="0" w:color="auto"/>
+        </w:tblBorders>
+        <w:tblLayout w:type="fixed"/>
+        <w:tblLook w:val="01E0" w:firstRow="1" w:lastRow="1" w:firstColumn="1" w:lastColumn="1" w:noHBand="0" w:noVBand="0"/>
+      </w:tblPr>
+      <w:tblGrid>
+        <w:gridCol w:w="5283"/>
+        <w:gridCol w:w="750"/>
+        <w:gridCol w:w="3825"/>
+      </w:tblGrid>
+      <w:tr>
+        <w:trPr>
           <w:trHeight w:val="457"/>
         </w:trPr>
         <w:tc>
           <w:tcPr>
             <w:tcW w:w="5283" w:type="dxa"/>
-            <w:gridSpan w:val="3"/>
             <w:vAlign w:val="bottom"/>
           </w:tcPr>
           <w:p>
@@ -6153,8 +6839,6 @@
               </w:rPr>
               <w:t>Lili Huang</w:t>
             </w:r>
-            <w:bookmarkStart w:id="3" w:name="_GoBack"/>
-            <w:bookmarkEnd w:id="3"/>
           </w:p>
         </w:tc>
         <w:tc>
@@ -6184,7 +6868,6 @@
         <w:tc>
           <w:tcPr>
             <w:tcW w:w="3825" w:type="dxa"/>
-            <w:gridSpan w:val="2"/>
             <w:vAlign w:val="bottom"/>
           </w:tcPr>
           <w:p>
@@ -6206,68 +6889,67 @@
                 <w:sz w:val="18"/>
                 <w:szCs w:val="18"/>
               </w:rPr>
-              <w:t xml:space="preserve">7/30/2018, </w:t>
+              <w:t>8/21/</w:t>
             </w:r>
             <w:r>
               <w:rPr>
                 <w:sz w:val="18"/>
                 <w:szCs w:val="18"/>
               </w:rPr>
-              <w:t>4</w:t>
+              <w:t xml:space="preserve">2018, </w:t>
             </w:r>
             <w:r>
               <w:rPr>
                 <w:sz w:val="18"/>
                 <w:szCs w:val="18"/>
               </w:rPr>
-              <w:t>/</w:t>
+              <w:t xml:space="preserve">7/30/2018, </w:t>
             </w:r>
             <w:r>
               <w:rPr>
                 <w:sz w:val="18"/>
                 <w:szCs w:val="18"/>
               </w:rPr>
-              <w:t>21</w:t>
+              <w:t>4</w:t>
             </w:r>
             <w:r>
               <w:rPr>
                 <w:sz w:val="18"/>
                 <w:szCs w:val="18"/>
               </w:rPr>
-              <w:t>/201</w:t>
+              <w:t>/</w:t>
             </w:r>
             <w:r>
               <w:rPr>
                 <w:sz w:val="18"/>
                 <w:szCs w:val="18"/>
               </w:rPr>
+              <w:t>21</w:t>
+            </w:r>
+            <w:r>
+              <w:rPr>
+                <w:sz w:val="18"/>
+                <w:szCs w:val="18"/>
+              </w:rPr>
+              <w:t>/201</w:t>
+            </w:r>
+            <w:r>
+              <w:rPr>
+                <w:sz w:val="18"/>
+                <w:szCs w:val="18"/>
+              </w:rPr>
               <w:t>8</w:t>
             </w:r>
           </w:p>
         </w:tc>
       </w:tr>
       <w:tr>
-        <w:tblPrEx>
-          <w:tblBorders>
-            <w:top w:val="none" w:sz="0" w:space="0" w:color="auto"/>
-            <w:left w:val="none" w:sz="0" w:space="0" w:color="auto"/>
-            <w:bottom w:val="none" w:sz="0" w:space="0" w:color="auto"/>
-            <w:right w:val="none" w:sz="0" w:space="0" w:color="auto"/>
-            <w:insideV w:val="none" w:sz="0" w:space="0" w:color="auto"/>
-          </w:tblBorders>
-          <w:tblLook w:val="01E0" w:firstRow="1" w:lastRow="1" w:firstColumn="1" w:lastColumn="1" w:noHBand="0" w:noVBand="0"/>
-        </w:tblPrEx>
         <w:trPr>
-          <w:gridBefore w:val="1"/>
-          <w:gridAfter w:val="2"/>
-          <w:wBefore w:w="564" w:type="dxa"/>
-          <w:wAfter w:w="4086" w:type="dxa"/>
           <w:trHeight w:val="458"/>
         </w:trPr>
         <w:tc>
           <w:tcPr>
             <w:tcW w:w="5283" w:type="dxa"/>
-            <w:gridSpan w:val="3"/>
             <w:tcBorders>
               <w:bottom w:val="nil"/>
             </w:tcBorders>
@@ -6331,7 +7013,6 @@
         <w:tc>
           <w:tcPr>
             <w:tcW w:w="3825" w:type="dxa"/>
-            <w:gridSpan w:val="2"/>
             <w:tcBorders>
               <w:bottom w:val="nil"/>
             </w:tcBorders>
@@ -6671,7 +7352,7 @@
         </mc:Choice>
         <mc:Fallback>
           <w:pict>
-            <v:line w14:anchorId="782F43E6" id="Line 4" o:spid="_x0000_s1026" style="position:absolute;z-index:251675136;visibility:visible;mso-wrap-style:square;mso-width-percent:0;mso-height-percent:0;mso-wrap-distance-left:9pt;mso-wrap-distance-top:0;mso-wrap-distance-right:9pt;mso-wrap-distance-bottom:0;mso-position-horizontal:absolute;mso-position-horizontal-relative:text;mso-position-vertical:absolute;mso-position-vertical-relative:text;mso-width-percent:0;mso-height-percent:0;mso-width-relative:page;mso-height-relative:page" from="0,4.8pt" to="10in,4.8pt" o:gfxdata="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" o:allowincell="f"/>
+            <v:line w14:anchorId="56249447" id="Line 4" o:spid="_x0000_s1026" style="position:absolute;z-index:251675136;visibility:visible;mso-wrap-style:square;mso-width-percent:0;mso-height-percent:0;mso-wrap-distance-left:9pt;mso-wrap-distance-top:0;mso-wrap-distance-right:9pt;mso-wrap-distance-bottom:0;mso-position-horizontal:absolute;mso-position-horizontal-relative:text;mso-position-vertical:absolute;mso-position-vertical-relative:text;mso-width-percent:0;mso-height-percent:0;mso-width-relative:page;mso-height-relative:page" from="0,4.8pt" to="10in,4.8pt" o:gfxdata="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" o:allowincell="f"/>
           </w:pict>
         </mc:Fallback>
       </mc:AlternateContent>
@@ -6700,14 +7381,12 @@
       </w:rPr>
       <w:tab/>
     </w:r>
-    <w:proofErr w:type="spellStart"/>
     <w:r>
       <w:rPr>
         <w:sz w:val="18"/>
       </w:rPr>
       <w:t>CCO_eCoacihng_Log_New_Submission_UTC</w:t>
     </w:r>
-    <w:proofErr w:type="spellEnd"/>
   </w:p>
   <w:p>
     <w:pPr>
@@ -6900,7 +7579,7 @@
         </mc:Choice>
         <mc:Fallback>
           <w:pict>
-            <v:line w14:anchorId="633F3A6C" id="Line 1" o:spid="_x0000_s1026" style="position:absolute;z-index:251647488;visibility:visible;mso-wrap-style:square;mso-width-percent:0;mso-height-percent:0;mso-wrap-distance-left:9pt;mso-wrap-distance-top:0;mso-wrap-distance-right:9pt;mso-wrap-distance-bottom:0;mso-position-horizontal:absolute;mso-position-horizontal-relative:text;mso-position-vertical:absolute;mso-position-vertical-relative:text;mso-width-percent:0;mso-height-percent:0;mso-width-relative:page;mso-height-relative:page" from="0,14.4pt" to="10in,14.4pt" o:gfxdata="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" o:allowincell="f"/>
+            <v:line w14:anchorId="5751295B" id="Line 1" o:spid="_x0000_s1026" style="position:absolute;z-index:251647488;visibility:visible;mso-wrap-style:square;mso-width-percent:0;mso-height-percent:0;mso-wrap-distance-left:9pt;mso-wrap-distance-top:0;mso-wrap-distance-right:9pt;mso-wrap-distance-bottom:0;mso-position-horizontal:absolute;mso-position-horizontal-relative:text;mso-position-vertical:absolute;mso-position-vertical-relative:text;mso-width-percent:0;mso-height-percent:0;mso-width-relative:page;mso-height-relative:page" from="0,14.4pt" to="10in,14.4pt" o:gfxdata="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" o:allowincell="f"/>
           </w:pict>
         </mc:Fallback>
       </mc:AlternateContent>
@@ -12423,7 +13102,7 @@
 </file>
 
 <file path=customXml/itemProps1.xml><?xml version="1.0" encoding="utf-8"?>
-<ds:datastoreItem xmlns:ds="http://schemas.openxmlformats.org/officeDocument/2006/customXml" ds:itemID="{09AE412D-BC30-43C0-AE58-28B08DD58299}">
+<ds:datastoreItem xmlns:ds="http://schemas.openxmlformats.org/officeDocument/2006/customXml" ds:itemID="{8467B3BF-A193-4A63-B02F-AB88E2D60273}">
   <ds:schemaRefs>
     <ds:schemaRef ds:uri="http://schemas.openxmlformats.org/officeDocument/2006/bibliography"/>
   </ds:schemaRefs>

</xml_diff>

<commit_message>
23138 - quality - new reason pfd
git-tfs-id: [https://tfs.omnicloud.local/tfs/cco%20program/]$/eCoaching_V2;C50570
</commit_message>
<xml_diff>
--- a/Unit Test/Web/CCO_eCoaching_Log_New_Submission_UTC.docx
+++ b/Unit Test/Web/CCO_eCoaching_Log_New_Submission_UTC.docx
@@ -1,6 +1,6 @@
 
 <file path=word/document.xml><?xml version="1.0" encoding="utf-8"?>
-<w:document xmlns:wpc="http://schemas.microsoft.com/office/word/2010/wordprocessingCanvas" xmlns:cx="http://schemas.microsoft.com/office/drawing/2014/chartex" xmlns:cx1="http://schemas.microsoft.com/office/drawing/2015/9/8/chartex" xmlns:mc="http://schemas.openxmlformats.org/markup-compatibility/2006" xmlns:o="urn:schemas-microsoft-com:office:office" xmlns:r="http://schemas.openxmlformats.org/officeDocument/2006/relationships" xmlns:m="http://schemas.openxmlformats.org/officeDocument/2006/math" xmlns:v="urn:schemas-microsoft-com:vml" xmlns:wp14="http://schemas.microsoft.com/office/word/2010/wordprocessingDrawing" xmlns:wp="http://schemas.openxmlformats.org/drawingml/2006/wordprocessingDrawing" xmlns:w10="urn:schemas-microsoft-com:office:word" xmlns:w="http://schemas.openxmlformats.org/wordprocessingml/2006/main" xmlns:w14="http://schemas.microsoft.com/office/word/2010/wordml" xmlns:w15="http://schemas.microsoft.com/office/word/2012/wordml" xmlns:w16se="http://schemas.microsoft.com/office/word/2015/wordml/symex" xmlns:wpg="http://schemas.microsoft.com/office/word/2010/wordprocessingGroup" xmlns:wpi="http://schemas.microsoft.com/office/word/2010/wordprocessingInk" xmlns:wne="http://schemas.microsoft.com/office/word/2006/wordml" xmlns:wps="http://schemas.microsoft.com/office/word/2010/wordprocessingShape" mc:Ignorable="w14 w15 w16se wp14">
+<w:document xmlns:wpc="http://schemas.microsoft.com/office/word/2010/wordprocessingCanvas" xmlns:cx="http://schemas.microsoft.com/office/drawing/2014/chartex" xmlns:cx1="http://schemas.microsoft.com/office/drawing/2015/9/8/chartex" xmlns:cx2="http://schemas.microsoft.com/office/drawing/2015/10/21/chartex" xmlns:cx3="http://schemas.microsoft.com/office/drawing/2016/5/9/chartex" xmlns:cx4="http://schemas.microsoft.com/office/drawing/2016/5/10/chartex" xmlns:cx5="http://schemas.microsoft.com/office/drawing/2016/5/11/chartex" xmlns:cx6="http://schemas.microsoft.com/office/drawing/2016/5/12/chartex" xmlns:cx7="http://schemas.microsoft.com/office/drawing/2016/5/13/chartex" xmlns:cx8="http://schemas.microsoft.com/office/drawing/2016/5/14/chartex" xmlns:mc="http://schemas.openxmlformats.org/markup-compatibility/2006" xmlns:aink="http://schemas.microsoft.com/office/drawing/2016/ink" xmlns:am3d="http://schemas.microsoft.com/office/drawing/2017/model3d" xmlns:o="urn:schemas-microsoft-com:office:office" xmlns:r="http://schemas.openxmlformats.org/officeDocument/2006/relationships" xmlns:m="http://schemas.openxmlformats.org/officeDocument/2006/math" xmlns:v="urn:schemas-microsoft-com:vml" xmlns:wp14="http://schemas.microsoft.com/office/word/2010/wordprocessingDrawing" xmlns:wp="http://schemas.openxmlformats.org/drawingml/2006/wordprocessingDrawing" xmlns:w10="urn:schemas-microsoft-com:office:word" xmlns:w="http://schemas.openxmlformats.org/wordprocessingml/2006/main" xmlns:w14="http://schemas.microsoft.com/office/word/2010/wordml" xmlns:w15="http://schemas.microsoft.com/office/word/2012/wordml" xmlns:w16cex="http://schemas.microsoft.com/office/word/2018/wordml/cex" xmlns:w16cid="http://schemas.microsoft.com/office/word/2016/wordml/cid" xmlns:w16="http://schemas.microsoft.com/office/word/2018/wordml" xmlns:w16sdtdh="http://schemas.microsoft.com/office/word/2020/wordml/sdtdatahash" xmlns:w16se="http://schemas.microsoft.com/office/word/2015/wordml/symex" xmlns:wpg="http://schemas.microsoft.com/office/word/2010/wordprocessingGroup" xmlns:wpi="http://schemas.microsoft.com/office/word/2010/wordprocessingInk" xmlns:wne="http://schemas.microsoft.com/office/word/2006/wordml" xmlns:wps="http://schemas.microsoft.com/office/word/2010/wordprocessingShape" mc:Ignorable="w14 w15 w16se w16cid w16 w16cex w16sdtdh wp14">
   <w:body>
     <w:p/>
     <w:p/>
@@ -29,7 +29,7 @@
           <w:color w:val="B85C1F"/>
         </w:rPr>
         <w:drawing>
-          <wp:inline distT="0" distB="0" distL="0" distR="0" wp14:anchorId="5A15B795" wp14:editId="0E30B5B6">
+          <wp:inline distT="0" distB="0" distL="0" distR="0" wp14:anchorId="21FE1778" wp14:editId="2BD72592">
             <wp:extent cx="1952621" cy="312420"/>
             <wp:effectExtent l="0" t="0" r="0" b="0"/>
             <wp:docPr id="32" name="Picture 32" descr="MAXIMUS logo">
@@ -1344,12 +1344,81 @@
                 <w:sz w:val="20"/>
               </w:rPr>
             </w:pPr>
-            <w:ins w:id="2" w:author="Huang, Lili (NE)" w:date="2020-08-27T15:31:00Z">
+            <w:r>
+              <w:rPr>
+                <w:sz w:val="20"/>
+              </w:rPr>
+              <w:t>08/27/2020</w:t>
+            </w:r>
+          </w:p>
+        </w:tc>
+        <w:tc>
+          <w:tcPr>
+            <w:tcW w:w="7224" w:type="dxa"/>
+          </w:tcPr>
+          <w:p>
+            <w:pPr>
+              <w:pStyle w:val="hdr1"/>
+              <w:ind w:left="0"/>
+              <w:jc w:val="left"/>
+              <w:rPr>
+                <w:sz w:val="20"/>
+              </w:rPr>
+            </w:pPr>
+            <w:r>
+              <w:rPr>
+                <w:sz w:val="20"/>
+              </w:rPr>
+              <w:t>TFS 18321 – Work At Home (Return to Site Only)</w:t>
+            </w:r>
+          </w:p>
+        </w:tc>
+        <w:tc>
+          <w:tcPr>
+            <w:tcW w:w="2790" w:type="dxa"/>
+          </w:tcPr>
+          <w:p>
+            <w:pPr>
+              <w:pStyle w:val="hdr1"/>
+              <w:ind w:left="0"/>
+              <w:jc w:val="left"/>
+              <w:rPr>
+                <w:sz w:val="20"/>
+              </w:rPr>
+            </w:pPr>
+            <w:r>
+              <w:rPr>
+                <w:sz w:val="20"/>
+              </w:rPr>
+              <w:t>Lili Huang</w:t>
+            </w:r>
+          </w:p>
+        </w:tc>
+      </w:tr>
+      <w:tr>
+        <w:trPr>
+          <w:ins w:id="2" w:author="Huang, Lili" w:date="2021-10-12T13:02:00Z"/>
+        </w:trPr>
+        <w:tc>
+          <w:tcPr>
+            <w:tcW w:w="1440" w:type="dxa"/>
+          </w:tcPr>
+          <w:p>
+            <w:pPr>
+              <w:pStyle w:val="hdr1"/>
+              <w:ind w:left="0"/>
+              <w:jc w:val="left"/>
+              <w:rPr>
+                <w:ins w:id="3" w:author="Huang, Lili" w:date="2021-10-12T13:02:00Z"/>
+                <w:sz w:val="20"/>
+              </w:rPr>
+            </w:pPr>
+            <w:ins w:id="4" w:author="Huang, Lili" w:date="2021-10-12T13:04:00Z">
               <w:r>
                 <w:rPr>
                   <w:sz w:val="20"/>
                 </w:rPr>
-                <w:t>08/27/2020</w:t>
+                <w:t>10/12/2021</w:t>
               </w:r>
             </w:ins>
           </w:p>
@@ -1364,15 +1433,24 @@
               <w:ind w:left="0"/>
               <w:jc w:val="left"/>
               <w:rPr>
-                <w:sz w:val="20"/>
-              </w:rPr>
-            </w:pPr>
-            <w:ins w:id="3" w:author="Huang, Lili (NE)" w:date="2020-08-27T15:31:00Z">
+                <w:ins w:id="5" w:author="Huang, Lili" w:date="2021-10-12T13:02:00Z"/>
+                <w:color w:val="000000"/>
+                <w:sz w:val="20"/>
+                <w:rPrChange w:id="6" w:author="Huang, Lili" w:date="2021-10-12T13:04:00Z">
+                  <w:rPr>
+                    <w:ins w:id="7" w:author="Huang, Lili" w:date="2021-10-12T13:02:00Z"/>
+                    <w:sz w:val="20"/>
+                  </w:rPr>
+                </w:rPrChange>
+              </w:rPr>
+            </w:pPr>
+            <w:ins w:id="8" w:author="Huang, Lili" w:date="2021-10-12T13:04:00Z">
               <w:r>
                 <w:rPr>
+                  <w:color w:val="000000"/>
                   <w:sz w:val="20"/>
                 </w:rPr>
-                <w:t>TFS 18321 – Work At Home (Return to Site Only)</w:t>
+                <w:t>TFS 23137 – Quality – new coaching reason pfd and pfd date</w:t>
               </w:r>
             </w:ins>
           </w:p>
@@ -1387,10 +1465,11 @@
               <w:ind w:left="0"/>
               <w:jc w:val="left"/>
               <w:rPr>
-                <w:sz w:val="20"/>
-              </w:rPr>
-            </w:pPr>
-            <w:ins w:id="4" w:author="Huang, Lili (NE)" w:date="2020-08-27T15:31:00Z">
+                <w:ins w:id="9" w:author="Huang, Lili" w:date="2021-10-12T13:02:00Z"/>
+                <w:sz w:val="20"/>
+              </w:rPr>
+            </w:pPr>
+            <w:ins w:id="10" w:author="Huang, Lili" w:date="2021-10-12T13:04:00Z">
               <w:r>
                 <w:rPr>
                   <w:sz w:val="20"/>
@@ -1401,6 +1480,60 @@
           </w:p>
         </w:tc>
       </w:tr>
+      <w:tr>
+        <w:trPr>
+          <w:ins w:id="11" w:author="Huang, Lili" w:date="2021-10-12T13:04:00Z"/>
+        </w:trPr>
+        <w:tc>
+          <w:tcPr>
+            <w:tcW w:w="1440" w:type="dxa"/>
+          </w:tcPr>
+          <w:p>
+            <w:pPr>
+              <w:pStyle w:val="hdr1"/>
+              <w:ind w:left="0"/>
+              <w:jc w:val="left"/>
+              <w:rPr>
+                <w:ins w:id="12" w:author="Huang, Lili" w:date="2021-10-12T13:04:00Z"/>
+                <w:sz w:val="20"/>
+              </w:rPr>
+            </w:pPr>
+          </w:p>
+        </w:tc>
+        <w:tc>
+          <w:tcPr>
+            <w:tcW w:w="7224" w:type="dxa"/>
+          </w:tcPr>
+          <w:p>
+            <w:pPr>
+              <w:pStyle w:val="hdr1"/>
+              <w:ind w:left="0"/>
+              <w:jc w:val="left"/>
+              <w:rPr>
+                <w:ins w:id="13" w:author="Huang, Lili" w:date="2021-10-12T13:04:00Z"/>
+                <w:color w:val="000000"/>
+                <w:sz w:val="20"/>
+              </w:rPr>
+            </w:pPr>
+          </w:p>
+        </w:tc>
+        <w:tc>
+          <w:tcPr>
+            <w:tcW w:w="2790" w:type="dxa"/>
+          </w:tcPr>
+          <w:p>
+            <w:pPr>
+              <w:pStyle w:val="hdr1"/>
+              <w:ind w:left="0"/>
+              <w:jc w:val="left"/>
+              <w:rPr>
+                <w:ins w:id="14" w:author="Huang, Lili" w:date="2021-10-12T13:04:00Z"/>
+                <w:sz w:val="20"/>
+              </w:rPr>
+            </w:pPr>
+          </w:p>
+        </w:tc>
+      </w:tr>
     </w:tbl>
     <w:p>
       <w:pPr>
@@ -1423,7 +1556,7 @@
           <w:rFonts w:ascii="Arial" w:hAnsi="Arial"/>
         </w:rPr>
       </w:pPr>
-      <w:bookmarkStart w:id="5" w:name="_Toc492474653"/>
+      <w:bookmarkStart w:id="15" w:name="_Toc492474653"/>
     </w:p>
     <w:tbl>
       <w:tblPr>
@@ -1446,7 +1579,7 @@
               <w:right w:val="nil"/>
             </w:tcBorders>
           </w:tcPr>
-          <w:bookmarkEnd w:id="5"/>
+          <w:bookmarkEnd w:id="15"/>
           <w:p>
             <w:pPr>
               <w:tabs>
@@ -8495,74 +8628,90 @@
                 <w:sz w:val="20"/>
               </w:rPr>
             </w:pPr>
-            <w:ins w:id="6" w:author="Huang, Lili (NE)" w:date="2020-08-27T15:32:00Z">
+            <w:r>
+              <w:rPr>
+                <w:sz w:val="20"/>
+              </w:rPr>
+              <w:t>NS-23</w:t>
+            </w:r>
+          </w:p>
+        </w:tc>
+        <w:tc>
+          <w:tcPr>
+            <w:tcW w:w="4210" w:type="dxa"/>
+            <w:tcBorders>
+              <w:top w:val="single" w:sz="4" w:space="0" w:color="auto"/>
+              <w:left w:val="single" w:sz="4" w:space="0" w:color="auto"/>
+              <w:bottom w:val="single" w:sz="4" w:space="0" w:color="auto"/>
+              <w:right w:val="single" w:sz="4" w:space="0" w:color="auto"/>
+            </w:tcBorders>
+          </w:tcPr>
+          <w:p>
+            <w:pPr>
+              <w:tabs>
+                <w:tab w:val="left" w:pos="360"/>
+              </w:tabs>
+              <w:jc w:val="center"/>
+              <w:rPr>
+                <w:sz w:val="20"/>
+              </w:rPr>
+            </w:pPr>
+            <w:del w:id="16" w:author="Huang, Lili" w:date="2021-10-12T13:05:00Z">
               <w:r>
                 <w:rPr>
                   <w:sz w:val="20"/>
                 </w:rPr>
-                <w:t>NS-23</w:t>
+                <w:delText xml:space="preserve">Saem </w:delText>
               </w:r>
-            </w:ins>
-          </w:p>
-        </w:tc>
-        <w:tc>
-          <w:tcPr>
-            <w:tcW w:w="4210" w:type="dxa"/>
-            <w:tcBorders>
-              <w:top w:val="single" w:sz="4" w:space="0" w:color="auto"/>
-              <w:left w:val="single" w:sz="4" w:space="0" w:color="auto"/>
-              <w:bottom w:val="single" w:sz="4" w:space="0" w:color="auto"/>
-              <w:right w:val="single" w:sz="4" w:space="0" w:color="auto"/>
-            </w:tcBorders>
-          </w:tcPr>
-          <w:p>
-            <w:pPr>
-              <w:tabs>
-                <w:tab w:val="left" w:pos="360"/>
-              </w:tabs>
-              <w:jc w:val="center"/>
-              <w:rPr>
-                <w:sz w:val="20"/>
-              </w:rPr>
-            </w:pPr>
-            <w:ins w:id="7" w:author="Huang, Lili (NE)" w:date="2020-08-27T15:32:00Z">
+            </w:del>
+            <w:ins w:id="17" w:author="Huang, Lili" w:date="2021-10-12T13:05:00Z">
               <w:r>
                 <w:rPr>
                   <w:sz w:val="20"/>
                 </w:rPr>
-                <w:t>Saem as NS-20</w:t>
+                <w:t>S</w:t>
               </w:r>
-            </w:ins>
-          </w:p>
-        </w:tc>
-        <w:tc>
-          <w:tcPr>
-            <w:tcW w:w="4285" w:type="dxa"/>
-            <w:tcBorders>
-              <w:top w:val="single" w:sz="4" w:space="0" w:color="auto"/>
-              <w:left w:val="single" w:sz="4" w:space="0" w:color="auto"/>
-              <w:bottom w:val="single" w:sz="4" w:space="0" w:color="auto"/>
-              <w:right w:val="single" w:sz="4" w:space="0" w:color="auto"/>
-            </w:tcBorders>
-          </w:tcPr>
-          <w:p>
-            <w:pPr>
-              <w:tabs>
-                <w:tab w:val="left" w:pos="360"/>
-              </w:tabs>
-              <w:jc w:val="center"/>
-              <w:rPr>
-                <w:sz w:val="20"/>
-              </w:rPr>
-            </w:pPr>
-            <w:ins w:id="8" w:author="Huang, Lili (NE)" w:date="2020-08-27T15:32:00Z">
               <w:r>
                 <w:rPr>
                   <w:sz w:val="20"/>
                 </w:rPr>
-                <w:t>Select “Work At Home (Return to Site Only)” as Coaching Reason</w:t>
+                <w:t xml:space="preserve"> </w:t>
               </w:r>
             </w:ins>
+            <w:r>
+              <w:rPr>
+                <w:sz w:val="20"/>
+              </w:rPr>
+              <w:t>as NS-20</w:t>
+            </w:r>
+          </w:p>
+        </w:tc>
+        <w:tc>
+          <w:tcPr>
+            <w:tcW w:w="4285" w:type="dxa"/>
+            <w:tcBorders>
+              <w:top w:val="single" w:sz="4" w:space="0" w:color="auto"/>
+              <w:left w:val="single" w:sz="4" w:space="0" w:color="auto"/>
+              <w:bottom w:val="single" w:sz="4" w:space="0" w:color="auto"/>
+              <w:right w:val="single" w:sz="4" w:space="0" w:color="auto"/>
+            </w:tcBorders>
+          </w:tcPr>
+          <w:p>
+            <w:pPr>
+              <w:tabs>
+                <w:tab w:val="left" w:pos="360"/>
+              </w:tabs>
+              <w:jc w:val="center"/>
+              <w:rPr>
+                <w:sz w:val="20"/>
+              </w:rPr>
+            </w:pPr>
+            <w:r>
+              <w:rPr>
+                <w:sz w:val="20"/>
+              </w:rPr>
+              <w:t>Select “Work At Home (Return to Site Only)” as Coaching Reason</w:t>
+            </w:r>
           </w:p>
         </w:tc>
         <w:tc>
@@ -8579,328 +8728,248 @@
             <w:pPr>
               <w:pStyle w:val="NormalWeb"/>
               <w:rPr>
-                <w:ins w:id="9" w:author="Huang, Lili (NE)" w:date="2020-08-27T15:33:00Z"/>
                 <w:sz w:val="20"/>
                 <w:szCs w:val="20"/>
               </w:rPr>
             </w:pPr>
-            <w:ins w:id="10" w:author="Huang, Lili (NE)" w:date="2020-08-27T15:33:00Z">
+            <w:r>
+              <w:rPr>
+                <w:sz w:val="20"/>
+                <w:szCs w:val="20"/>
+              </w:rPr>
+              <w:t xml:space="preserve">The following displays in </w:t>
+            </w:r>
+            <w:r>
+              <w:rPr>
+                <w:sz w:val="20"/>
+                <w:szCs w:val="20"/>
+              </w:rPr>
+              <w:t>“</w:t>
+            </w:r>
+            <w:r>
+              <w:rPr>
+                <w:sz w:val="20"/>
+                <w:szCs w:val="20"/>
+              </w:rPr>
+              <w:t>Provide details of the behavior to be coached:” section</w:t>
+            </w:r>
+            <w:r>
+              <w:rPr>
+                <w:sz w:val="20"/>
+                <w:szCs w:val="20"/>
+              </w:rPr>
+              <w:t>:</w:t>
+            </w:r>
+          </w:p>
+          <w:p>
+            <w:pPr>
+              <w:pStyle w:val="NormalWeb"/>
+              <w:rPr>
+                <w:sz w:val="20"/>
+                <w:szCs w:val="20"/>
+              </w:rPr>
+            </w:pPr>
+            <w:r>
+              <w:rPr>
+                <w:sz w:val="20"/>
+                <w:szCs w:val="20"/>
+              </w:rPr>
+              <w:t xml:space="preserve">CCO employees who participate in the CCO Work at Home are obligated to comply with all Maximus policies and procedures. The purpose of this eCL is to notify you that your CCO Remote </w:t>
+            </w:r>
+            <w:r>
+              <w:rPr>
+                <w:sz w:val="20"/>
+                <w:szCs w:val="20"/>
+              </w:rPr>
+              <w:lastRenderedPageBreak/>
+              <w:t>Work Agreement is being rescinded.</w:t>
+            </w:r>
+          </w:p>
+          <w:p>
+            <w:pPr>
+              <w:pStyle w:val="NormalWeb"/>
+              <w:rPr>
+                <w:sz w:val="20"/>
+                <w:szCs w:val="20"/>
+              </w:rPr>
+            </w:pPr>
+            <w:r>
+              <w:rPr>
+                <w:sz w:val="20"/>
+                <w:szCs w:val="20"/>
+              </w:rPr>
+              <w:t xml:space="preserve">Effective </w:t>
+            </w:r>
+            <w:r>
+              <w:rPr>
+                <w:sz w:val="20"/>
+                <w:szCs w:val="20"/>
+              </w:rPr>
+              <w:object w:dxaOrig="225" w:dyaOrig="225" w14:anchorId="77C916BF">
+                <v:shapetype id="_x0000_t75" coordsize="21600,21600" o:spt="75" o:preferrelative="t" path="m@4@5l@4@11@9@11@9@5xe" filled="f" stroked="f">
+                  <v:stroke joinstyle="miter"/>
+                  <v:formulas>
+                    <v:f eqn="if lineDrawn pixelLineWidth 0"/>
+                    <v:f eqn="sum @0 1 0"/>
+                    <v:f eqn="sum 0 0 @1"/>
+                    <v:f eqn="prod @2 1 2"/>
+                    <v:f eqn="prod @3 21600 pixelWidth"/>
+                    <v:f eqn="prod @3 21600 pixelHeight"/>
+                    <v:f eqn="sum @0 0 1"/>
+                    <v:f eqn="prod @6 1 2"/>
+                    <v:f eqn="prod @7 21600 pixelWidth"/>
+                    <v:f eqn="sum @8 21600 0"/>
+                    <v:f eqn="prod @7 21600 pixelHeight"/>
+                    <v:f eqn="sum @10 21600 0"/>
+                  </v:formulas>
+                  <v:path o:extrusionok="f" gradientshapeok="t" o:connecttype="rect"/>
+                  <o:lock v:ext="edit" aspectratio="t"/>
+                </v:shapetype>
+                <v:shape id="_x0000_i1035" type="#_x0000_t75" style="width:65.75pt;height:18pt" o:ole="">
+                  <v:imagedata r:id="rId10" o:title=""/>
+                </v:shape>
+                <w:control r:id="rId11" w:name="DefaultOcxName" w:shapeid="_x0000_i1035"/>
+              </w:object>
+            </w:r>
+            <w:r>
+              <w:rPr>
+                <w:sz w:val="20"/>
+                <w:szCs w:val="20"/>
+              </w:rPr>
+              <w:t xml:space="preserve">you will be required to report to work at the </w:t>
+            </w:r>
+            <w:r>
+              <w:rPr>
+                <w:sz w:val="20"/>
+                <w:szCs w:val="20"/>
+              </w:rPr>
+              <w:object w:dxaOrig="225" w:dyaOrig="225" w14:anchorId="787A8CE0">
+                <v:shape id="_x0000_i1038" type="#_x0000_t75" style="width:108.8pt;height:18pt" o:ole="">
+                  <v:imagedata r:id="rId12" o:title=""/>
+                </v:shape>
+                <w:control r:id="rId13" w:name="DefaultOcxName1" w:shapeid="_x0000_i1038"/>
+              </w:object>
+            </w:r>
+            <w:r>
+              <w:rPr>
+                <w:sz w:val="20"/>
+                <w:szCs w:val="20"/>
+              </w:rPr>
+              <w:t xml:space="preserve">site. You will be reporting to </w:t>
+            </w:r>
+            <w:r>
+              <w:rPr>
+                <w:sz w:val="20"/>
+                <w:szCs w:val="20"/>
+              </w:rPr>
+              <w:object w:dxaOrig="225" w:dyaOrig="225" w14:anchorId="107B785F">
+                <v:shape id="_x0000_i1042" type="#_x0000_t75" style="width:65.75pt;height:18pt" o:ole="">
+                  <v:imagedata r:id="rId10" o:title=""/>
+                </v:shape>
+                <w:control r:id="rId14" w:name="DefaultOcxName2" w:shapeid="_x0000_i1042"/>
+              </w:object>
+            </w:r>
+            <w:r>
+              <w:rPr>
+                <w:sz w:val="20"/>
+                <w:szCs w:val="20"/>
+              </w:rPr>
+              <w:t>. Any wages adjustments that were completed based on your remote status and the county you live in will be adjusted to reflect the location you are working and your position.</w:t>
+            </w:r>
+          </w:p>
+          <w:p>
+            <w:pPr>
+              <w:pStyle w:val="NormalWeb"/>
+              <w:rPr>
+                <w:sz w:val="20"/>
+                <w:szCs w:val="20"/>
+              </w:rPr>
+            </w:pPr>
+            <w:r>
+              <w:rPr>
+                <w:sz w:val="20"/>
+                <w:szCs w:val="20"/>
+              </w:rPr>
+              <w:t>Any equipment you have received for the Work at Home assignment should be returned to your supervisor on your first day of reporting to the site.</w:t>
+            </w:r>
+          </w:p>
+          <w:p>
+            <w:pPr>
+              <w:pStyle w:val="NormalWeb"/>
+              <w:rPr>
+                <w:sz w:val="20"/>
+                <w:szCs w:val="20"/>
+              </w:rPr>
+            </w:pPr>
+            <w:r>
+              <w:rPr>
+                <w:sz w:val="20"/>
+                <w:szCs w:val="20"/>
+              </w:rPr>
+              <w:t xml:space="preserve">Maximus anticipates that a mutually beneficial employment relationship will continue as you work at the </w:t>
+            </w:r>
+            <w:r>
+              <w:rPr>
+                <w:sz w:val="20"/>
+                <w:szCs w:val="20"/>
+              </w:rPr>
+              <w:object w:dxaOrig="225" w:dyaOrig="225" w14:anchorId="6BC585E3">
+                <v:shape id="_x0000_i1046" type="#_x0000_t75" style="width:65.75pt;height:18pt" o:ole="">
+                  <v:imagedata r:id="rId10" o:title=""/>
+                </v:shape>
+                <w:control r:id="rId15" w:name="DefaultOcxName3" w:shapeid="_x0000_i1046"/>
+              </w:object>
+            </w:r>
+            <w:r>
+              <w:rPr>
+                <w:sz w:val="20"/>
+                <w:szCs w:val="20"/>
+              </w:rPr>
+              <w:t>site.</w:t>
+            </w:r>
+          </w:p>
+          <w:p>
+            <w:pPr>
+              <w:tabs>
+                <w:tab w:val="left" w:pos="360"/>
+              </w:tabs>
+              <w:jc w:val="center"/>
+              <w:rPr>
+                <w:sz w:val="20"/>
+                <w:szCs w:val="20"/>
+              </w:rPr>
+            </w:pPr>
+          </w:p>
+        </w:tc>
+        <w:tc>
+          <w:tcPr>
+            <w:tcW w:w="1278" w:type="dxa"/>
+            <w:tcBorders>
+              <w:top w:val="single" w:sz="4" w:space="0" w:color="auto"/>
+              <w:left w:val="single" w:sz="4" w:space="0" w:color="auto"/>
+              <w:bottom w:val="single" w:sz="4" w:space="0" w:color="auto"/>
+              <w:right w:val="single" w:sz="4" w:space="0" w:color="auto"/>
+            </w:tcBorders>
+          </w:tcPr>
+          <w:p>
+            <w:pPr>
+              <w:tabs>
+                <w:tab w:val="left" w:pos="360"/>
+              </w:tabs>
+              <w:jc w:val="center"/>
+              <w:rPr>
+                <w:sz w:val="20"/>
+              </w:rPr>
+            </w:pPr>
+            <w:ins w:id="18" w:author="Huang, Lili" w:date="2021-10-12T13:15:00Z">
               <w:r>
                 <w:rPr>
                   <w:sz w:val="20"/>
-                  <w:szCs w:val="20"/>
                 </w:rPr>
-                <w:t xml:space="preserve">The following displays in </w:t>
+                <w:lastRenderedPageBreak/>
+                <w:t>P</w:t>
               </w:r>
             </w:ins>
-            <w:ins w:id="11" w:author="Huang, Lili (NE)" w:date="2020-08-27T15:34:00Z">
-              <w:r>
-                <w:rPr>
-                  <w:sz w:val="20"/>
-                  <w:szCs w:val="20"/>
-                </w:rPr>
-                <w:t>“</w:t>
-              </w:r>
-              <w:r>
-                <w:rPr>
-                  <w:sz w:val="20"/>
-                  <w:szCs w:val="20"/>
-                  <w:rPrChange w:id="12" w:author="Huang, Lili (NE)" w:date="2020-08-27T15:34:00Z">
-                    <w:rPr/>
-                  </w:rPrChange>
-                </w:rPr>
-                <w:t>Provide details of the behavior to be coached:</w:t>
-              </w:r>
-              <w:r>
-                <w:rPr>
-                  <w:sz w:val="20"/>
-                  <w:szCs w:val="20"/>
-                  <w:rPrChange w:id="13" w:author="Huang, Lili (NE)" w:date="2020-08-27T15:34:00Z">
-                    <w:rPr/>
-                  </w:rPrChange>
-                </w:rPr>
-                <w:t>” section</w:t>
-              </w:r>
-              <w:r>
-                <w:rPr>
-                  <w:sz w:val="20"/>
-                  <w:szCs w:val="20"/>
-                </w:rPr>
-                <w:t>:</w:t>
-              </w:r>
-            </w:ins>
-          </w:p>
-          <w:p>
-            <w:pPr>
-              <w:pStyle w:val="NormalWeb"/>
-              <w:rPr>
-                <w:ins w:id="14" w:author="Huang, Lili (NE)" w:date="2020-08-27T15:33:00Z"/>
-                <w:sz w:val="20"/>
-                <w:szCs w:val="20"/>
-                <w:rPrChange w:id="15" w:author="Huang, Lili (NE)" w:date="2020-08-27T15:33:00Z">
-                  <w:rPr>
-                    <w:ins w:id="16" w:author="Huang, Lili (NE)" w:date="2020-08-27T15:33:00Z"/>
-                  </w:rPr>
-                </w:rPrChange>
-              </w:rPr>
-            </w:pPr>
-            <w:ins w:id="17" w:author="Huang, Lili (NE)" w:date="2020-08-27T15:33:00Z">
-              <w:r>
-                <w:rPr>
-                  <w:sz w:val="20"/>
-                  <w:szCs w:val="20"/>
-                  <w:rPrChange w:id="18" w:author="Huang, Lili (NE)" w:date="2020-08-27T15:33:00Z">
-                    <w:rPr/>
-                  </w:rPrChange>
-                </w:rPr>
-                <w:t xml:space="preserve">CCO employees who participate in the CCO Work at Home are obligated to comply with all Maximus policies and procedures. The purpose of this eCL is to notify you that your CCO Remote </w:t>
-              </w:r>
-              <w:r>
-                <w:rPr>
-                  <w:sz w:val="20"/>
-                  <w:szCs w:val="20"/>
-                  <w:rPrChange w:id="19" w:author="Huang, Lili (NE)" w:date="2020-08-27T15:33:00Z">
-                    <w:rPr/>
-                  </w:rPrChange>
-                </w:rPr>
-                <w:lastRenderedPageBreak/>
-                <w:t>Work Agreement is being rescinded.</w:t>
-              </w:r>
-            </w:ins>
-          </w:p>
-          <w:p>
-            <w:pPr>
-              <w:pStyle w:val="NormalWeb"/>
-              <w:rPr>
-                <w:ins w:id="20" w:author="Huang, Lili (NE)" w:date="2020-08-27T15:33:00Z"/>
-                <w:sz w:val="20"/>
-                <w:szCs w:val="20"/>
-                <w:rPrChange w:id="21" w:author="Huang, Lili (NE)" w:date="2020-08-27T15:33:00Z">
-                  <w:rPr>
-                    <w:ins w:id="22" w:author="Huang, Lili (NE)" w:date="2020-08-27T15:33:00Z"/>
-                  </w:rPr>
-                </w:rPrChange>
-              </w:rPr>
-            </w:pPr>
-            <w:ins w:id="23" w:author="Huang, Lili (NE)" w:date="2020-08-27T15:33:00Z">
-              <w:r>
-                <w:rPr>
-                  <w:sz w:val="20"/>
-                  <w:szCs w:val="20"/>
-                  <w:rPrChange w:id="24" w:author="Huang, Lili (NE)" w:date="2020-08-27T15:33:00Z">
-                    <w:rPr/>
-                  </w:rPrChange>
-                </w:rPr>
-                <w:t xml:space="preserve">Effective </w:t>
-              </w:r>
-              <w:r>
-                <w:rPr>
-                  <w:sz w:val="20"/>
-                  <w:szCs w:val="20"/>
-                  <w:rPrChange w:id="25" w:author="Huang, Lili (NE)" w:date="2020-08-27T15:33:00Z">
-                    <w:rPr/>
-                  </w:rPrChange>
-                </w:rPr>
-                <w:object w:dxaOrig="225" w:dyaOrig="225">
-                  <v:shapetype id="_x0000_t75" coordsize="21600,21600" o:spt="75" o:preferrelative="t" path="m@4@5l@4@11@9@11@9@5xe" filled="f" stroked="f">
-                    <v:stroke joinstyle="miter"/>
-                    <v:formulas>
-                      <v:f eqn="if lineDrawn pixelLineWidth 0"/>
-                      <v:f eqn="sum @0 1 0"/>
-                      <v:f eqn="sum 0 0 @1"/>
-                      <v:f eqn="prod @2 1 2"/>
-                      <v:f eqn="prod @3 21600 pixelWidth"/>
-                      <v:f eqn="prod @3 21600 pixelHeight"/>
-                      <v:f eqn="sum @0 0 1"/>
-                      <v:f eqn="prod @6 1 2"/>
-                      <v:f eqn="prod @7 21600 pixelWidth"/>
-                      <v:f eqn="sum @8 21600 0"/>
-                      <v:f eqn="prod @7 21600 pixelHeight"/>
-                      <v:f eqn="sum @10 21600 0"/>
-                    </v:formulas>
-                    <v:path o:extrusionok="f" gradientshapeok="t" o:connecttype="rect"/>
-                    <o:lock v:ext="edit" aspectratio="t"/>
-                  </v:shapetype>
-                  <v:shape id="_x0000_i1064" type="#_x0000_t75" style="width:1in;height:18pt" o:ole="">
-                    <v:imagedata r:id="rId10" o:title=""/>
-                  </v:shape>
-                  <w:control r:id="rId11" w:name="DefaultOcxName" w:shapeid="_x0000_i1064"/>
-                </w:object>
-              </w:r>
-              <w:r>
-                <w:rPr>
-                  <w:sz w:val="20"/>
-                  <w:szCs w:val="20"/>
-                  <w:rPrChange w:id="26" w:author="Huang, Lili (NE)" w:date="2020-08-27T15:33:00Z">
-                    <w:rPr/>
-                  </w:rPrChange>
-                </w:rPr>
-                <w:t xml:space="preserve">you will be required to report to work at the </w:t>
-              </w:r>
-              <w:r>
-                <w:rPr>
-                  <w:sz w:val="20"/>
-                  <w:szCs w:val="20"/>
-                  <w:rPrChange w:id="27" w:author="Huang, Lili (NE)" w:date="2020-08-27T15:33:00Z">
-                    <w:rPr/>
-                  </w:rPrChange>
-                </w:rPr>
-                <w:object w:dxaOrig="225" w:dyaOrig="225">
-                  <v:shape id="_x0000_i1063" type="#_x0000_t75" style="width:124.8pt;height:18pt" o:ole="">
-                    <v:imagedata r:id="rId12" o:title=""/>
-                  </v:shape>
-                  <w:control r:id="rId13" w:name="DefaultOcxName1" w:shapeid="_x0000_i1063"/>
-                </w:object>
-              </w:r>
-              <w:r>
-                <w:rPr>
-                  <w:sz w:val="20"/>
-                  <w:szCs w:val="20"/>
-                  <w:rPrChange w:id="28" w:author="Huang, Lili (NE)" w:date="2020-08-27T15:33:00Z">
-                    <w:rPr/>
-                  </w:rPrChange>
-                </w:rPr>
-                <w:t xml:space="preserve">site. You will be reporting to </w:t>
-              </w:r>
-              <w:r>
-                <w:rPr>
-                  <w:sz w:val="20"/>
-                  <w:szCs w:val="20"/>
-                  <w:rPrChange w:id="29" w:author="Huang, Lili (NE)" w:date="2020-08-27T15:33:00Z">
-                    <w:rPr/>
-                  </w:rPrChange>
-                </w:rPr>
-                <w:object w:dxaOrig="225" w:dyaOrig="225">
-                  <v:shape id="_x0000_i1062" type="#_x0000_t75" style="width:1in;height:18pt" o:ole="">
-                    <v:imagedata r:id="rId10" o:title=""/>
-                  </v:shape>
-                  <w:control r:id="rId14" w:name="DefaultOcxName2" w:shapeid="_x0000_i1062"/>
-                </w:object>
-              </w:r>
-              <w:r>
-                <w:rPr>
-                  <w:sz w:val="20"/>
-                  <w:szCs w:val="20"/>
-                  <w:rPrChange w:id="30" w:author="Huang, Lili (NE)" w:date="2020-08-27T15:33:00Z">
-                    <w:rPr/>
-                  </w:rPrChange>
-                </w:rPr>
-                <w:t>. Any wages adjustments that were completed based on your remote status and the county you live in will be adjusted to reflect the location you are working and your position.</w:t>
-              </w:r>
-            </w:ins>
-          </w:p>
-          <w:p>
-            <w:pPr>
-              <w:pStyle w:val="NormalWeb"/>
-              <w:rPr>
-                <w:ins w:id="31" w:author="Huang, Lili (NE)" w:date="2020-08-27T15:33:00Z"/>
-                <w:sz w:val="20"/>
-                <w:szCs w:val="20"/>
-                <w:rPrChange w:id="32" w:author="Huang, Lili (NE)" w:date="2020-08-27T15:33:00Z">
-                  <w:rPr>
-                    <w:ins w:id="33" w:author="Huang, Lili (NE)" w:date="2020-08-27T15:33:00Z"/>
-                  </w:rPr>
-                </w:rPrChange>
-              </w:rPr>
-            </w:pPr>
-            <w:ins w:id="34" w:author="Huang, Lili (NE)" w:date="2020-08-27T15:33:00Z">
-              <w:r>
-                <w:rPr>
-                  <w:sz w:val="20"/>
-                  <w:szCs w:val="20"/>
-                  <w:rPrChange w:id="35" w:author="Huang, Lili (NE)" w:date="2020-08-27T15:33:00Z">
-                    <w:rPr/>
-                  </w:rPrChange>
-                </w:rPr>
-                <w:t>Any equipment you have received for the Work at Home assignment should be returned to your supervisor on your first day of reporting to the site.</w:t>
-              </w:r>
-            </w:ins>
-          </w:p>
-          <w:p>
-            <w:pPr>
-              <w:pStyle w:val="NormalWeb"/>
-              <w:rPr>
-                <w:ins w:id="36" w:author="Huang, Lili (NE)" w:date="2020-08-27T15:33:00Z"/>
-                <w:sz w:val="20"/>
-                <w:szCs w:val="20"/>
-                <w:rPrChange w:id="37" w:author="Huang, Lili (NE)" w:date="2020-08-27T15:33:00Z">
-                  <w:rPr>
-                    <w:ins w:id="38" w:author="Huang, Lili (NE)" w:date="2020-08-27T15:33:00Z"/>
-                  </w:rPr>
-                </w:rPrChange>
-              </w:rPr>
-            </w:pPr>
-            <w:ins w:id="39" w:author="Huang, Lili (NE)" w:date="2020-08-27T15:33:00Z">
-              <w:r>
-                <w:rPr>
-                  <w:sz w:val="20"/>
-                  <w:szCs w:val="20"/>
-                  <w:rPrChange w:id="40" w:author="Huang, Lili (NE)" w:date="2020-08-27T15:33:00Z">
-                    <w:rPr/>
-                  </w:rPrChange>
-                </w:rPr>
-                <w:t xml:space="preserve">Maximus anticipates that a mutually beneficial employment relationship will continue as you work at the </w:t>
-              </w:r>
-              <w:r>
-                <w:rPr>
-                  <w:sz w:val="20"/>
-                  <w:szCs w:val="20"/>
-                  <w:rPrChange w:id="41" w:author="Huang, Lili (NE)" w:date="2020-08-27T15:33:00Z">
-                    <w:rPr/>
-                  </w:rPrChange>
-                </w:rPr>
-                <w:object w:dxaOrig="225" w:dyaOrig="225">
-                  <v:shape id="_x0000_i1061" type="#_x0000_t75" style="width:1in;height:18pt" o:ole="">
-                    <v:imagedata r:id="rId10" o:title=""/>
-                  </v:shape>
-                  <w:control r:id="rId15" w:name="DefaultOcxName3" w:shapeid="_x0000_i1061"/>
-                </w:object>
-              </w:r>
-              <w:r>
-                <w:rPr>
-                  <w:sz w:val="20"/>
-                  <w:szCs w:val="20"/>
-                  <w:rPrChange w:id="42" w:author="Huang, Lili (NE)" w:date="2020-08-27T15:33:00Z">
-                    <w:rPr/>
-                  </w:rPrChange>
-                </w:rPr>
-                <w:t>site.</w:t>
-              </w:r>
-            </w:ins>
-          </w:p>
-          <w:p>
-            <w:pPr>
-              <w:tabs>
-                <w:tab w:val="left" w:pos="360"/>
-              </w:tabs>
-              <w:jc w:val="center"/>
-              <w:rPr>
-                <w:sz w:val="20"/>
-                <w:szCs w:val="20"/>
-              </w:rPr>
-            </w:pPr>
-          </w:p>
-        </w:tc>
-        <w:tc>
-          <w:tcPr>
-            <w:tcW w:w="1278" w:type="dxa"/>
-            <w:tcBorders>
-              <w:top w:val="single" w:sz="4" w:space="0" w:color="auto"/>
-              <w:left w:val="single" w:sz="4" w:space="0" w:color="auto"/>
-              <w:bottom w:val="single" w:sz="4" w:space="0" w:color="auto"/>
-              <w:right w:val="single" w:sz="4" w:space="0" w:color="auto"/>
-            </w:tcBorders>
-          </w:tcPr>
-          <w:p>
-            <w:pPr>
-              <w:tabs>
-                <w:tab w:val="left" w:pos="360"/>
-              </w:tabs>
-              <w:jc w:val="center"/>
-              <w:rPr>
-                <w:sz w:val="20"/>
-              </w:rPr>
-            </w:pPr>
           </w:p>
         </w:tc>
       </w:tr>
@@ -8928,121 +8997,451 @@
                 <w:sz w:val="20"/>
               </w:rPr>
             </w:pPr>
-            <w:ins w:id="43" w:author="Huang, Lili (NE)" w:date="2020-08-27T15:34:00Z">
+            <w:r>
+              <w:rPr>
+                <w:sz w:val="20"/>
+              </w:rPr>
+              <w:t>NS-23.1</w:t>
+            </w:r>
+          </w:p>
+        </w:tc>
+        <w:tc>
+          <w:tcPr>
+            <w:tcW w:w="4210" w:type="dxa"/>
+            <w:tcBorders>
+              <w:top w:val="single" w:sz="4" w:space="0" w:color="auto"/>
+              <w:left w:val="single" w:sz="4" w:space="0" w:color="auto"/>
+              <w:bottom w:val="single" w:sz="4" w:space="0" w:color="auto"/>
+              <w:right w:val="single" w:sz="4" w:space="0" w:color="auto"/>
+            </w:tcBorders>
+          </w:tcPr>
+          <w:p>
+            <w:pPr>
+              <w:tabs>
+                <w:tab w:val="left" w:pos="360"/>
+              </w:tabs>
+              <w:jc w:val="center"/>
+              <w:rPr>
+                <w:sz w:val="20"/>
+              </w:rPr>
+            </w:pPr>
+            <w:r>
+              <w:rPr>
+                <w:sz w:val="20"/>
+              </w:rPr>
+              <w:t>Same as NS-23</w:t>
+            </w:r>
+          </w:p>
+        </w:tc>
+        <w:tc>
+          <w:tcPr>
+            <w:tcW w:w="4285" w:type="dxa"/>
+            <w:tcBorders>
+              <w:top w:val="single" w:sz="4" w:space="0" w:color="auto"/>
+              <w:left w:val="single" w:sz="4" w:space="0" w:color="auto"/>
+              <w:bottom w:val="single" w:sz="4" w:space="0" w:color="auto"/>
+              <w:right w:val="single" w:sz="4" w:space="0" w:color="auto"/>
+            </w:tcBorders>
+          </w:tcPr>
+          <w:p>
+            <w:pPr>
+              <w:tabs>
+                <w:tab w:val="left" w:pos="360"/>
+              </w:tabs>
+              <w:jc w:val="center"/>
+              <w:rPr>
+                <w:sz w:val="20"/>
+              </w:rPr>
+            </w:pPr>
+            <w:r>
+              <w:rPr>
+                <w:sz w:val="20"/>
+              </w:rPr>
+              <w:t>Click Submit without filling in Effective Date, Return Site, Report Supervisor.</w:t>
+            </w:r>
+          </w:p>
+        </w:tc>
+        <w:tc>
+          <w:tcPr>
+            <w:tcW w:w="3458" w:type="dxa"/>
+            <w:tcBorders>
+              <w:top w:val="single" w:sz="4" w:space="0" w:color="auto"/>
+              <w:left w:val="single" w:sz="4" w:space="0" w:color="auto"/>
+              <w:bottom w:val="single" w:sz="4" w:space="0" w:color="auto"/>
+              <w:right w:val="single" w:sz="4" w:space="0" w:color="auto"/>
+            </w:tcBorders>
+          </w:tcPr>
+          <w:p>
+            <w:pPr>
+              <w:tabs>
+                <w:tab w:val="left" w:pos="360"/>
+              </w:tabs>
+              <w:jc w:val="center"/>
+              <w:rPr>
+                <w:sz w:val="20"/>
+              </w:rPr>
+            </w:pPr>
+            <w:r>
+              <w:rPr>
+                <w:sz w:val="20"/>
+              </w:rPr>
+              <w:t>Validation error message displays indicating Effective Date, Return Site, and Report Supervisor are required.</w:t>
+            </w:r>
+          </w:p>
+        </w:tc>
+        <w:tc>
+          <w:tcPr>
+            <w:tcW w:w="1278" w:type="dxa"/>
+            <w:tcBorders>
+              <w:top w:val="single" w:sz="4" w:space="0" w:color="auto"/>
+              <w:left w:val="single" w:sz="4" w:space="0" w:color="auto"/>
+              <w:bottom w:val="single" w:sz="4" w:space="0" w:color="auto"/>
+              <w:right w:val="single" w:sz="4" w:space="0" w:color="auto"/>
+            </w:tcBorders>
+          </w:tcPr>
+          <w:p>
+            <w:pPr>
+              <w:tabs>
+                <w:tab w:val="left" w:pos="360"/>
+              </w:tabs>
+              <w:jc w:val="center"/>
+              <w:rPr>
+                <w:sz w:val="20"/>
+              </w:rPr>
+            </w:pPr>
+            <w:ins w:id="19" w:author="Huang, Lili" w:date="2021-10-12T13:15:00Z">
               <w:r>
                 <w:rPr>
                   <w:sz w:val="20"/>
                 </w:rPr>
-                <w:t>NS-23.1</w:t>
+                <w:t>P</w:t>
               </w:r>
             </w:ins>
           </w:p>
         </w:tc>
-        <w:tc>
-          <w:tcPr>
-            <w:tcW w:w="4210" w:type="dxa"/>
-            <w:tcBorders>
-              <w:top w:val="single" w:sz="4" w:space="0" w:color="auto"/>
-              <w:left w:val="single" w:sz="4" w:space="0" w:color="auto"/>
-              <w:bottom w:val="single" w:sz="4" w:space="0" w:color="auto"/>
-              <w:right w:val="single" w:sz="4" w:space="0" w:color="auto"/>
-            </w:tcBorders>
-          </w:tcPr>
-          <w:p>
-            <w:pPr>
-              <w:tabs>
-                <w:tab w:val="left" w:pos="360"/>
-              </w:tabs>
-              <w:jc w:val="center"/>
-              <w:rPr>
-                <w:sz w:val="20"/>
-              </w:rPr>
-            </w:pPr>
-            <w:ins w:id="44" w:author="Huang, Lili (NE)" w:date="2020-08-27T15:35:00Z">
+      </w:tr>
+      <w:tr>
+        <w:trPr>
+          <w:trHeight w:val="240"/>
+          <w:ins w:id="20" w:author="Huang, Lili" w:date="2021-10-05T11:39:00Z"/>
+        </w:trPr>
+        <w:tc>
+          <w:tcPr>
+            <w:tcW w:w="1311" w:type="dxa"/>
+            <w:tcBorders>
+              <w:top w:val="single" w:sz="4" w:space="0" w:color="auto"/>
+              <w:left w:val="single" w:sz="4" w:space="0" w:color="auto"/>
+              <w:bottom w:val="single" w:sz="4" w:space="0" w:color="auto"/>
+              <w:right w:val="single" w:sz="4" w:space="0" w:color="auto"/>
+            </w:tcBorders>
+          </w:tcPr>
+          <w:p>
+            <w:pPr>
+              <w:tabs>
+                <w:tab w:val="left" w:pos="360"/>
+              </w:tabs>
+              <w:jc w:val="center"/>
+              <w:rPr>
+                <w:ins w:id="21" w:author="Huang, Lili" w:date="2021-10-05T11:39:00Z"/>
+                <w:sz w:val="20"/>
+              </w:rPr>
+            </w:pPr>
+            <w:ins w:id="22" w:author="Huang, Lili" w:date="2021-10-05T11:40:00Z">
               <w:r>
                 <w:rPr>
                   <w:sz w:val="20"/>
                 </w:rPr>
-                <w:t>Same as NS-23</w:t>
+                <w:t>NS</w:t>
               </w:r>
             </w:ins>
-          </w:p>
-        </w:tc>
-        <w:tc>
-          <w:tcPr>
-            <w:tcW w:w="4285" w:type="dxa"/>
-            <w:tcBorders>
-              <w:top w:val="single" w:sz="4" w:space="0" w:color="auto"/>
-              <w:left w:val="single" w:sz="4" w:space="0" w:color="auto"/>
-              <w:bottom w:val="single" w:sz="4" w:space="0" w:color="auto"/>
-              <w:right w:val="single" w:sz="4" w:space="0" w:color="auto"/>
-            </w:tcBorders>
-          </w:tcPr>
-          <w:p>
-            <w:pPr>
-              <w:tabs>
-                <w:tab w:val="left" w:pos="360"/>
-              </w:tabs>
-              <w:jc w:val="center"/>
-              <w:rPr>
-                <w:sz w:val="20"/>
-              </w:rPr>
-            </w:pPr>
-            <w:ins w:id="45" w:author="Huang, Lili (NE)" w:date="2020-08-27T15:35:00Z">
+            <w:ins w:id="23" w:author="Huang, Lili" w:date="2021-10-12T13:05:00Z">
               <w:r>
                 <w:rPr>
                   <w:sz w:val="20"/>
                 </w:rPr>
-                <w:t>Click Submit without filling in Effective Date, Return Site, Report Super</w:t>
+                <w:t>-</w:t>
               </w:r>
             </w:ins>
-            <w:ins w:id="46" w:author="Huang, Lili (NE)" w:date="2020-08-27T15:37:00Z">
+            <w:ins w:id="24" w:author="Huang, Lili" w:date="2021-10-05T11:40:00Z">
               <w:r>
                 <w:rPr>
                   <w:sz w:val="20"/>
                 </w:rPr>
-                <w:t>visor.</w:t>
+                <w:t>24</w:t>
               </w:r>
             </w:ins>
           </w:p>
         </w:tc>
         <w:tc>
           <w:tcPr>
-            <w:tcW w:w="3458" w:type="dxa"/>
-            <w:tcBorders>
-              <w:top w:val="single" w:sz="4" w:space="0" w:color="auto"/>
-              <w:left w:val="single" w:sz="4" w:space="0" w:color="auto"/>
-              <w:bottom w:val="single" w:sz="4" w:space="0" w:color="auto"/>
-              <w:right w:val="single" w:sz="4" w:space="0" w:color="auto"/>
-            </w:tcBorders>
-          </w:tcPr>
-          <w:p>
-            <w:pPr>
-              <w:tabs>
-                <w:tab w:val="left" w:pos="360"/>
-              </w:tabs>
-              <w:jc w:val="center"/>
-              <w:rPr>
-                <w:sz w:val="20"/>
-              </w:rPr>
-            </w:pPr>
-            <w:ins w:id="47" w:author="Huang, Lili (NE)" w:date="2020-08-27T15:38:00Z">
+            <w:tcW w:w="4210" w:type="dxa"/>
+            <w:tcBorders>
+              <w:top w:val="single" w:sz="4" w:space="0" w:color="auto"/>
+              <w:left w:val="single" w:sz="4" w:space="0" w:color="auto"/>
+              <w:bottom w:val="single" w:sz="4" w:space="0" w:color="auto"/>
+              <w:right w:val="single" w:sz="4" w:space="0" w:color="auto"/>
+            </w:tcBorders>
+          </w:tcPr>
+          <w:p>
+            <w:pPr>
+              <w:tabs>
+                <w:tab w:val="left" w:pos="360"/>
+              </w:tabs>
+              <w:jc w:val="center"/>
+              <w:rPr>
+                <w:ins w:id="25" w:author="Huang, Lili" w:date="2021-10-05T11:39:00Z"/>
+                <w:sz w:val="20"/>
+              </w:rPr>
+            </w:pPr>
+            <w:ins w:id="26" w:author="Huang, Lili" w:date="2021-10-12T13:07:00Z">
               <w:r>
                 <w:rPr>
                   <w:sz w:val="20"/>
                 </w:rPr>
-                <w:t>Validation error message displays indicating Effective Date, Return Site,</w:t>
+                <w:t>User is configured to have to be able to submit eCL for Quality Specialists</w:t>
               </w:r>
             </w:ins>
-            <w:ins w:id="48" w:author="Huang, Lili (NE)" w:date="2020-08-27T15:39:00Z">
+          </w:p>
+        </w:tc>
+        <w:tc>
+          <w:tcPr>
+            <w:tcW w:w="4285" w:type="dxa"/>
+            <w:tcBorders>
+              <w:top w:val="single" w:sz="4" w:space="0" w:color="auto"/>
+              <w:left w:val="single" w:sz="4" w:space="0" w:color="auto"/>
+              <w:bottom w:val="single" w:sz="4" w:space="0" w:color="auto"/>
+              <w:right w:val="single" w:sz="4" w:space="0" w:color="auto"/>
+            </w:tcBorders>
+          </w:tcPr>
+          <w:p>
+            <w:pPr>
+              <w:tabs>
+                <w:tab w:val="left" w:pos="360"/>
+              </w:tabs>
+              <w:jc w:val="center"/>
+              <w:rPr>
+                <w:ins w:id="27" w:author="Huang, Lili" w:date="2021-10-12T13:09:00Z"/>
+                <w:sz w:val="20"/>
+              </w:rPr>
+            </w:pPr>
+            <w:ins w:id="28" w:author="Huang, Lili" w:date="2021-10-12T13:09:00Z">
               <w:r>
                 <w:rPr>
                   <w:sz w:val="20"/>
                 </w:rPr>
-                <w:t xml:space="preserve"> and Report Supervisor are required.</w:t>
+                <w:t xml:space="preserve">Launch </w:t>
+              </w:r>
+              <w:r>
+                <w:rPr>
+                  <w:sz w:val="20"/>
+                </w:rPr>
+                <w:t xml:space="preserve">eCoaching Log </w:t>
+              </w:r>
+              <w:r>
+                <w:rPr>
+                  <w:sz w:val="20"/>
+                </w:rPr>
+                <w:t>Web application</w:t>
+              </w:r>
+              <w:r>
+                <w:rPr>
+                  <w:sz w:val="20"/>
+                </w:rPr>
+                <w:t>.</w:t>
               </w:r>
             </w:ins>
           </w:p>
+          <w:p>
+            <w:pPr>
+              <w:tabs>
+                <w:tab w:val="left" w:pos="360"/>
+              </w:tabs>
+              <w:jc w:val="center"/>
+              <w:rPr>
+                <w:ins w:id="29" w:author="Huang, Lili" w:date="2021-10-12T13:10:00Z"/>
+                <w:sz w:val="20"/>
+              </w:rPr>
+            </w:pPr>
+            <w:ins w:id="30" w:author="Huang, Lili" w:date="2021-10-12T13:09:00Z">
+              <w:r>
+                <w:rPr>
+                  <w:sz w:val="20"/>
+                </w:rPr>
+                <w:t>Click New Submission in the menu bar.</w:t>
+              </w:r>
+            </w:ins>
+          </w:p>
+          <w:p>
+            <w:pPr>
+              <w:tabs>
+                <w:tab w:val="left" w:pos="360"/>
+              </w:tabs>
+              <w:jc w:val="center"/>
+              <w:rPr>
+                <w:ins w:id="31" w:author="Huang, Lili" w:date="2021-10-12T13:10:00Z"/>
+                <w:sz w:val="20"/>
+              </w:rPr>
+            </w:pPr>
+          </w:p>
+          <w:p>
+            <w:pPr>
+              <w:tabs>
+                <w:tab w:val="left" w:pos="360"/>
+              </w:tabs>
+              <w:jc w:val="center"/>
+              <w:rPr>
+                <w:ins w:id="32" w:author="Huang, Lili" w:date="2021-10-12T13:12:00Z"/>
+                <w:sz w:val="20"/>
+              </w:rPr>
+            </w:pPr>
+            <w:ins w:id="33" w:author="Huang, Lili" w:date="2021-10-12T13:10:00Z">
+              <w:r>
+                <w:rPr>
+                  <w:sz w:val="20"/>
+                </w:rPr>
+                <w:t>Select Quality in Employee Level dropdown</w:t>
+              </w:r>
+            </w:ins>
+            <w:ins w:id="34" w:author="Huang, Lili" w:date="2021-10-12T13:12:00Z">
+              <w:r>
+                <w:rPr>
+                  <w:sz w:val="20"/>
+                </w:rPr>
+                <w:t>;</w:t>
+              </w:r>
+            </w:ins>
+          </w:p>
+          <w:p>
+            <w:pPr>
+              <w:tabs>
+                <w:tab w:val="left" w:pos="360"/>
+              </w:tabs>
+              <w:jc w:val="center"/>
+              <w:rPr>
+                <w:ins w:id="35" w:author="Huang, Lili" w:date="2021-10-12T13:12:00Z"/>
+                <w:sz w:val="20"/>
+              </w:rPr>
+            </w:pPr>
+            <w:ins w:id="36" w:author="Huang, Lili" w:date="2021-10-12T13:12:00Z">
+              <w:r>
+                <w:rPr>
+                  <w:sz w:val="20"/>
+                </w:rPr>
+                <w:t>Go through all questions;</w:t>
+              </w:r>
+            </w:ins>
+          </w:p>
+          <w:p>
+            <w:pPr>
+              <w:tabs>
+                <w:tab w:val="left" w:pos="360"/>
+              </w:tabs>
+              <w:jc w:val="center"/>
+              <w:rPr>
+                <w:ins w:id="37" w:author="Huang, Lili" w:date="2021-10-05T11:39:00Z"/>
+                <w:sz w:val="20"/>
+              </w:rPr>
+            </w:pPr>
+            <w:ins w:id="38" w:author="Huang, Lili" w:date="2021-10-12T13:12:00Z">
+              <w:r>
+                <w:rPr>
+                  <w:sz w:val="20"/>
+                </w:rPr>
+                <w:t xml:space="preserve">Select </w:t>
+              </w:r>
+            </w:ins>
+            <w:ins w:id="39" w:author="Huang, Lili" w:date="2021-10-12T13:13:00Z">
+              <w:r>
+                <w:rPr>
+                  <w:sz w:val="20"/>
+                </w:rPr>
+                <w:t xml:space="preserve">Coaching Reason </w:t>
+              </w:r>
+            </w:ins>
+            <w:ins w:id="40" w:author="Huang, Lili" w:date="2021-10-12T13:14:00Z">
+              <w:r>
+                <w:rPr>
+                  <w:sz w:val="20"/>
+                </w:rPr>
+                <w:t>–</w:t>
+              </w:r>
+            </w:ins>
+            <w:ins w:id="41" w:author="Huang, Lili" w:date="2021-10-12T13:13:00Z">
+              <w:r>
+                <w:rPr>
+                  <w:sz w:val="20"/>
+                </w:rPr>
+                <w:t xml:space="preserve"> Performance</w:t>
+              </w:r>
+            </w:ins>
+            <w:ins w:id="42" w:author="Huang, Lili" w:date="2021-10-12T13:14:00Z">
+              <w:r>
+                <w:rPr>
+                  <w:sz w:val="20"/>
+                </w:rPr>
+                <w:t>, Feedback, and Development (PFD)</w:t>
+              </w:r>
+            </w:ins>
+          </w:p>
+        </w:tc>
+        <w:tc>
+          <w:tcPr>
+            <w:tcW w:w="3458" w:type="dxa"/>
+            <w:tcBorders>
+              <w:top w:val="single" w:sz="4" w:space="0" w:color="auto"/>
+              <w:left w:val="single" w:sz="4" w:space="0" w:color="auto"/>
+              <w:bottom w:val="single" w:sz="4" w:space="0" w:color="auto"/>
+              <w:right w:val="single" w:sz="4" w:space="0" w:color="auto"/>
+            </w:tcBorders>
+          </w:tcPr>
+          <w:p>
+            <w:pPr>
+              <w:tabs>
+                <w:tab w:val="left" w:pos="360"/>
+              </w:tabs>
+              <w:jc w:val="center"/>
+              <w:rPr>
+                <w:ins w:id="43" w:author="Huang, Lili" w:date="2021-10-12T13:14:00Z"/>
+                <w:sz w:val="20"/>
+              </w:rPr>
+            </w:pPr>
+            <w:ins w:id="44" w:author="Huang, Lili" w:date="2021-10-12T13:14:00Z">
+              <w:r>
+                <w:rPr>
+                  <w:sz w:val="20"/>
+                </w:rPr>
+                <w:t>The following question displays:</w:t>
+              </w:r>
+            </w:ins>
+          </w:p>
+          <w:p>
+            <w:pPr>
+              <w:tabs>
+                <w:tab w:val="left" w:pos="360"/>
+              </w:tabs>
+              <w:jc w:val="center"/>
+              <w:rPr>
+                <w:ins w:id="45" w:author="Huang, Lili" w:date="2021-10-05T11:39:00Z"/>
+                <w:sz w:val="20"/>
+              </w:rPr>
+            </w:pPr>
+            <w:ins w:id="46" w:author="Huang, Lili" w:date="2021-10-12T13:14:00Z">
+              <w:r>
+                <w:rPr>
+                  <w:sz w:val="20"/>
+                </w:rPr>
+                <w:t>Select the date t</w:t>
+              </w:r>
+            </w:ins>
+            <w:ins w:id="47" w:author="Huang, Lili" w:date="2021-10-12T13:15:00Z">
+              <w:r>
+                <w:rPr>
+                  <w:sz w:val="20"/>
+                </w:rPr>
+                <w:t>he PFD was completed:</w:t>
+              </w:r>
+            </w:ins>
+          </w:p>
         </w:tc>
         <w:tc>
           <w:tcPr>
@@ -9061,9 +9460,18 @@
               </w:tabs>
               <w:jc w:val="center"/>
               <w:rPr>
-                <w:sz w:val="20"/>
-              </w:rPr>
-            </w:pPr>
+                <w:ins w:id="48" w:author="Huang, Lili" w:date="2021-10-05T11:39:00Z"/>
+                <w:sz w:val="20"/>
+              </w:rPr>
+            </w:pPr>
+            <w:ins w:id="49" w:author="Huang, Lili" w:date="2021-10-12T13:15:00Z">
+              <w:r>
+                <w:rPr>
+                  <w:sz w:val="20"/>
+                </w:rPr>
+                <w:t>P</w:t>
+              </w:r>
+            </w:ins>
           </w:p>
         </w:tc>
       </w:tr>
@@ -9241,110 +9649,13 @@
                 <w:szCs w:val="18"/>
               </w:rPr>
             </w:pPr>
-            <w:del w:id="49" w:author="Huang, Lili (NE)" w:date="2020-08-27T15:39:00Z">
-              <w:r>
-                <w:rPr>
-                  <w:sz w:val="18"/>
-                  <w:szCs w:val="18"/>
-                </w:rPr>
-                <w:delText xml:space="preserve">3/13/2019, </w:delText>
-              </w:r>
-              <w:r>
-                <w:rPr>
-                  <w:sz w:val="18"/>
-                  <w:szCs w:val="18"/>
-                </w:rPr>
-                <w:delText xml:space="preserve">3/8/2019, </w:delText>
-              </w:r>
-              <w:r>
-                <w:rPr>
-                  <w:sz w:val="18"/>
-                  <w:szCs w:val="18"/>
-                </w:rPr>
-                <w:delText>8</w:delText>
-              </w:r>
-              <w:r>
-                <w:rPr>
-                  <w:sz w:val="18"/>
-                  <w:szCs w:val="18"/>
-                </w:rPr>
-                <w:delText>/</w:delText>
-              </w:r>
-              <w:r>
-                <w:rPr>
-                  <w:sz w:val="18"/>
-                  <w:szCs w:val="18"/>
-                </w:rPr>
-                <w:delText xml:space="preserve">31/2018, </w:delText>
-              </w:r>
-              <w:r>
-                <w:rPr>
-                  <w:sz w:val="18"/>
-                  <w:szCs w:val="18"/>
-                </w:rPr>
-                <w:delText>8/21/</w:delText>
-              </w:r>
-              <w:r>
-                <w:rPr>
-                  <w:sz w:val="18"/>
-                  <w:szCs w:val="18"/>
-                </w:rPr>
-                <w:delText xml:space="preserve">2018, </w:delText>
-              </w:r>
-              <w:r>
-                <w:rPr>
-                  <w:sz w:val="18"/>
-                  <w:szCs w:val="18"/>
-                </w:rPr>
-                <w:delText xml:space="preserve">7/30/2018, </w:delText>
-              </w:r>
-              <w:r>
-                <w:rPr>
-                  <w:sz w:val="18"/>
-                  <w:szCs w:val="18"/>
-                </w:rPr>
-                <w:delText>4</w:delText>
-              </w:r>
-              <w:r>
-                <w:rPr>
-                  <w:sz w:val="18"/>
-                  <w:szCs w:val="18"/>
-                </w:rPr>
-                <w:delText>/</w:delText>
-              </w:r>
-              <w:r>
-                <w:rPr>
-                  <w:sz w:val="18"/>
-                  <w:szCs w:val="18"/>
-                </w:rPr>
-                <w:delText>21</w:delText>
-              </w:r>
-              <w:r>
-                <w:rPr>
-                  <w:sz w:val="18"/>
-                  <w:szCs w:val="18"/>
-                </w:rPr>
-                <w:delText>/201</w:delText>
-              </w:r>
-              <w:r>
-                <w:rPr>
-                  <w:sz w:val="18"/>
-                  <w:szCs w:val="18"/>
-                </w:rPr>
-                <w:delText>8</w:delText>
-              </w:r>
-            </w:del>
-            <w:ins w:id="50" w:author="Huang, Lili (NE)" w:date="2020-08-27T15:39:00Z">
-              <w:r>
-                <w:rPr>
-                  <w:sz w:val="18"/>
-                  <w:szCs w:val="18"/>
-                </w:rPr>
-                <w:t>08/27/2020</w:t>
-              </w:r>
-            </w:ins>
-            <w:bookmarkStart w:id="51" w:name="_GoBack"/>
-            <w:bookmarkEnd w:id="51"/>
+            <w:r>
+              <w:rPr>
+                <w:sz w:val="18"/>
+                <w:szCs w:val="18"/>
+              </w:rPr>
+              <w:t>08/27/2020</w:t>
+            </w:r>
           </w:p>
         </w:tc>
       </w:tr>
@@ -9376,6 +9687,7 @@
               <w:rPr>
                 <w:sz w:val="20"/>
               </w:rPr>
+              <w:lastRenderedPageBreak/>
               <w:t xml:space="preserve">Name of </w:t>
             </w:r>
             <w:r>
@@ -9603,7 +9915,7 @@
 </file>
 
 <file path=word/endnotes.xml><?xml version="1.0" encoding="utf-8"?>
-<w:endnotes xmlns:wpc="http://schemas.microsoft.com/office/word/2010/wordprocessingCanvas" xmlns:cx="http://schemas.microsoft.com/office/drawing/2014/chartex" xmlns:cx1="http://schemas.microsoft.com/office/drawing/2015/9/8/chartex" xmlns:mc="http://schemas.openxmlformats.org/markup-compatibility/2006" xmlns:o="urn:schemas-microsoft-com:office:office" xmlns:r="http://schemas.openxmlformats.org/officeDocument/2006/relationships" xmlns:m="http://schemas.openxmlformats.org/officeDocument/2006/math" xmlns:v="urn:schemas-microsoft-com:vml" xmlns:wp14="http://schemas.microsoft.com/office/word/2010/wordprocessingDrawing" xmlns:wp="http://schemas.openxmlformats.org/drawingml/2006/wordprocessingDrawing" xmlns:w10="urn:schemas-microsoft-com:office:word" xmlns:w="http://schemas.openxmlformats.org/wordprocessingml/2006/main" xmlns:w14="http://schemas.microsoft.com/office/word/2010/wordml" xmlns:w15="http://schemas.microsoft.com/office/word/2012/wordml" xmlns:w16se="http://schemas.microsoft.com/office/word/2015/wordml/symex" xmlns:wpg="http://schemas.microsoft.com/office/word/2010/wordprocessingGroup" xmlns:wpi="http://schemas.microsoft.com/office/word/2010/wordprocessingInk" xmlns:wne="http://schemas.microsoft.com/office/word/2006/wordml" xmlns:wps="http://schemas.microsoft.com/office/word/2010/wordprocessingShape" mc:Ignorable="w14 w15 w16se wp14">
+<w:endnotes xmlns:wpc="http://schemas.microsoft.com/office/word/2010/wordprocessingCanvas" xmlns:cx="http://schemas.microsoft.com/office/drawing/2014/chartex" xmlns:cx1="http://schemas.microsoft.com/office/drawing/2015/9/8/chartex" xmlns:cx2="http://schemas.microsoft.com/office/drawing/2015/10/21/chartex" xmlns:cx3="http://schemas.microsoft.com/office/drawing/2016/5/9/chartex" xmlns:cx4="http://schemas.microsoft.com/office/drawing/2016/5/10/chartex" xmlns:cx5="http://schemas.microsoft.com/office/drawing/2016/5/11/chartex" xmlns:cx6="http://schemas.microsoft.com/office/drawing/2016/5/12/chartex" xmlns:cx7="http://schemas.microsoft.com/office/drawing/2016/5/13/chartex" xmlns:cx8="http://schemas.microsoft.com/office/drawing/2016/5/14/chartex" xmlns:mc="http://schemas.openxmlformats.org/markup-compatibility/2006" xmlns:aink="http://schemas.microsoft.com/office/drawing/2016/ink" xmlns:am3d="http://schemas.microsoft.com/office/drawing/2017/model3d" xmlns:o="urn:schemas-microsoft-com:office:office" xmlns:r="http://schemas.openxmlformats.org/officeDocument/2006/relationships" xmlns:m="http://schemas.openxmlformats.org/officeDocument/2006/math" xmlns:v="urn:schemas-microsoft-com:vml" xmlns:wp14="http://schemas.microsoft.com/office/word/2010/wordprocessingDrawing" xmlns:wp="http://schemas.openxmlformats.org/drawingml/2006/wordprocessingDrawing" xmlns:w10="urn:schemas-microsoft-com:office:word" xmlns:w="http://schemas.openxmlformats.org/wordprocessingml/2006/main" xmlns:w14="http://schemas.microsoft.com/office/word/2010/wordml" xmlns:w15="http://schemas.microsoft.com/office/word/2012/wordml" xmlns:w16cex="http://schemas.microsoft.com/office/word/2018/wordml/cex" xmlns:w16cid="http://schemas.microsoft.com/office/word/2016/wordml/cid" xmlns:w16="http://schemas.microsoft.com/office/word/2018/wordml" xmlns:w16sdtdh="http://schemas.microsoft.com/office/word/2020/wordml/sdtdatahash" xmlns:w16se="http://schemas.microsoft.com/office/word/2015/wordml/symex" xmlns:wpg="http://schemas.microsoft.com/office/word/2010/wordprocessingGroup" xmlns:wpi="http://schemas.microsoft.com/office/word/2010/wordprocessingInk" xmlns:wne="http://schemas.microsoft.com/office/word/2006/wordml" xmlns:wps="http://schemas.microsoft.com/office/word/2010/wordprocessingShape" mc:Ignorable="w14 w15 w16se w16cid w16 w16cex w16sdtdh wp14">
   <w:endnote w:type="separator" w:id="-1">
     <w:p>
       <w:r>
@@ -9622,7 +9934,7 @@
 </file>
 
 <file path=word/footer1.xml><?xml version="1.0" encoding="utf-8"?>
-<w:ftr xmlns:wpc="http://schemas.microsoft.com/office/word/2010/wordprocessingCanvas" xmlns:cx="http://schemas.microsoft.com/office/drawing/2014/chartex" xmlns:cx1="http://schemas.microsoft.com/office/drawing/2015/9/8/chartex" xmlns:mc="http://schemas.openxmlformats.org/markup-compatibility/2006" xmlns:o="urn:schemas-microsoft-com:office:office" xmlns:r="http://schemas.openxmlformats.org/officeDocument/2006/relationships" xmlns:m="http://schemas.openxmlformats.org/officeDocument/2006/math" xmlns:v="urn:schemas-microsoft-com:vml" xmlns:wp14="http://schemas.microsoft.com/office/word/2010/wordprocessingDrawing" xmlns:wp="http://schemas.openxmlformats.org/drawingml/2006/wordprocessingDrawing" xmlns:w10="urn:schemas-microsoft-com:office:word" xmlns:w="http://schemas.openxmlformats.org/wordprocessingml/2006/main" xmlns:w14="http://schemas.microsoft.com/office/word/2010/wordml" xmlns:w15="http://schemas.microsoft.com/office/word/2012/wordml" xmlns:w16se="http://schemas.microsoft.com/office/word/2015/wordml/symex" xmlns:wpg="http://schemas.microsoft.com/office/word/2010/wordprocessingGroup" xmlns:wpi="http://schemas.microsoft.com/office/word/2010/wordprocessingInk" xmlns:wne="http://schemas.microsoft.com/office/word/2006/wordml" xmlns:wps="http://schemas.microsoft.com/office/word/2010/wordprocessingShape" mc:Ignorable="w14 w15 w16se wp14">
+<w:ftr xmlns:wpc="http://schemas.microsoft.com/office/word/2010/wordprocessingCanvas" xmlns:cx="http://schemas.microsoft.com/office/drawing/2014/chartex" xmlns:cx1="http://schemas.microsoft.com/office/drawing/2015/9/8/chartex" xmlns:cx2="http://schemas.microsoft.com/office/drawing/2015/10/21/chartex" xmlns:cx3="http://schemas.microsoft.com/office/drawing/2016/5/9/chartex" xmlns:cx4="http://schemas.microsoft.com/office/drawing/2016/5/10/chartex" xmlns:cx5="http://schemas.microsoft.com/office/drawing/2016/5/11/chartex" xmlns:cx6="http://schemas.microsoft.com/office/drawing/2016/5/12/chartex" xmlns:cx7="http://schemas.microsoft.com/office/drawing/2016/5/13/chartex" xmlns:cx8="http://schemas.microsoft.com/office/drawing/2016/5/14/chartex" xmlns:mc="http://schemas.openxmlformats.org/markup-compatibility/2006" xmlns:aink="http://schemas.microsoft.com/office/drawing/2016/ink" xmlns:am3d="http://schemas.microsoft.com/office/drawing/2017/model3d" xmlns:o="urn:schemas-microsoft-com:office:office" xmlns:r="http://schemas.openxmlformats.org/officeDocument/2006/relationships" xmlns:m="http://schemas.openxmlformats.org/officeDocument/2006/math" xmlns:v="urn:schemas-microsoft-com:vml" xmlns:wp14="http://schemas.microsoft.com/office/word/2010/wordprocessingDrawing" xmlns:wp="http://schemas.openxmlformats.org/drawingml/2006/wordprocessingDrawing" xmlns:w10="urn:schemas-microsoft-com:office:word" xmlns:w="http://schemas.openxmlformats.org/wordprocessingml/2006/main" xmlns:w14="http://schemas.microsoft.com/office/word/2010/wordml" xmlns:w15="http://schemas.microsoft.com/office/word/2012/wordml" xmlns:w16cex="http://schemas.microsoft.com/office/word/2018/wordml/cex" xmlns:w16cid="http://schemas.microsoft.com/office/word/2016/wordml/cid" xmlns:w16="http://schemas.microsoft.com/office/word/2018/wordml" xmlns:w16sdtdh="http://schemas.microsoft.com/office/word/2020/wordml/sdtdatahash" xmlns:w16se="http://schemas.microsoft.com/office/word/2015/wordml/symex" xmlns:wpg="http://schemas.microsoft.com/office/word/2010/wordprocessingGroup" xmlns:wpi="http://schemas.microsoft.com/office/word/2010/wordprocessingInk" xmlns:wne="http://schemas.microsoft.com/office/word/2006/wordml" xmlns:wps="http://schemas.microsoft.com/office/word/2010/wordprocessingShape" mc:Ignorable="w14 w15 w16se w16cid w16 w16cex w16sdtdh wp14">
   <w:p>
     <w:pPr>
       <w:pStyle w:val="Footer"/>
@@ -9673,7 +9985,7 @@
 </file>
 
 <file path=word/footer2.xml><?xml version="1.0" encoding="utf-8"?>
-<w:ftr xmlns:wpc="http://schemas.microsoft.com/office/word/2010/wordprocessingCanvas" xmlns:cx="http://schemas.microsoft.com/office/drawing/2014/chartex" xmlns:cx1="http://schemas.microsoft.com/office/drawing/2015/9/8/chartex" xmlns:mc="http://schemas.openxmlformats.org/markup-compatibility/2006" xmlns:o="urn:schemas-microsoft-com:office:office" xmlns:r="http://schemas.openxmlformats.org/officeDocument/2006/relationships" xmlns:m="http://schemas.openxmlformats.org/officeDocument/2006/math" xmlns:v="urn:schemas-microsoft-com:vml" xmlns:wp14="http://schemas.microsoft.com/office/word/2010/wordprocessingDrawing" xmlns:wp="http://schemas.openxmlformats.org/drawingml/2006/wordprocessingDrawing" xmlns:w10="urn:schemas-microsoft-com:office:word" xmlns:w="http://schemas.openxmlformats.org/wordprocessingml/2006/main" xmlns:w14="http://schemas.microsoft.com/office/word/2010/wordml" xmlns:w15="http://schemas.microsoft.com/office/word/2012/wordml" xmlns:w16se="http://schemas.microsoft.com/office/word/2015/wordml/symex" xmlns:wpg="http://schemas.microsoft.com/office/word/2010/wordprocessingGroup" xmlns:wpi="http://schemas.microsoft.com/office/word/2010/wordprocessingInk" xmlns:wne="http://schemas.microsoft.com/office/word/2006/wordml" xmlns:wps="http://schemas.microsoft.com/office/word/2010/wordprocessingShape" mc:Ignorable="w14 w15 w16se wp14">
+<w:ftr xmlns:wpc="http://schemas.microsoft.com/office/word/2010/wordprocessingCanvas" xmlns:cx="http://schemas.microsoft.com/office/drawing/2014/chartex" xmlns:cx1="http://schemas.microsoft.com/office/drawing/2015/9/8/chartex" xmlns:cx2="http://schemas.microsoft.com/office/drawing/2015/10/21/chartex" xmlns:cx3="http://schemas.microsoft.com/office/drawing/2016/5/9/chartex" xmlns:cx4="http://schemas.microsoft.com/office/drawing/2016/5/10/chartex" xmlns:cx5="http://schemas.microsoft.com/office/drawing/2016/5/11/chartex" xmlns:cx6="http://schemas.microsoft.com/office/drawing/2016/5/12/chartex" xmlns:cx7="http://schemas.microsoft.com/office/drawing/2016/5/13/chartex" xmlns:cx8="http://schemas.microsoft.com/office/drawing/2016/5/14/chartex" xmlns:mc="http://schemas.openxmlformats.org/markup-compatibility/2006" xmlns:aink="http://schemas.microsoft.com/office/drawing/2016/ink" xmlns:am3d="http://schemas.microsoft.com/office/drawing/2017/model3d" xmlns:o="urn:schemas-microsoft-com:office:office" xmlns:r="http://schemas.openxmlformats.org/officeDocument/2006/relationships" xmlns:m="http://schemas.openxmlformats.org/officeDocument/2006/math" xmlns:v="urn:schemas-microsoft-com:vml" xmlns:wp14="http://schemas.microsoft.com/office/word/2010/wordprocessingDrawing" xmlns:wp="http://schemas.openxmlformats.org/drawingml/2006/wordprocessingDrawing" xmlns:w10="urn:schemas-microsoft-com:office:word" xmlns:w="http://schemas.openxmlformats.org/wordprocessingml/2006/main" xmlns:w14="http://schemas.microsoft.com/office/word/2010/wordml" xmlns:w15="http://schemas.microsoft.com/office/word/2012/wordml" xmlns:w16cex="http://schemas.microsoft.com/office/word/2018/wordml/cex" xmlns:w16cid="http://schemas.microsoft.com/office/word/2016/wordml/cid" xmlns:w16="http://schemas.microsoft.com/office/word/2018/wordml" xmlns:w16sdtdh="http://schemas.microsoft.com/office/word/2020/wordml/sdtdatahash" xmlns:w16se="http://schemas.microsoft.com/office/word/2015/wordml/symex" xmlns:wpg="http://schemas.microsoft.com/office/word/2010/wordprocessingGroup" xmlns:wpi="http://schemas.microsoft.com/office/word/2010/wordprocessingInk" xmlns:wne="http://schemas.microsoft.com/office/word/2006/wordml" xmlns:wps="http://schemas.microsoft.com/office/word/2010/wordprocessingShape" mc:Ignorable="w14 w15 w16se w16cid w16 w16cex w16sdtdh wp14">
   <w:p>
     <w:pPr>
       <w:pStyle w:val="Footer"/>
@@ -9699,7 +10011,7 @@
       <mc:AlternateContent>
         <mc:Choice Requires="wps">
           <w:drawing>
-            <wp:anchor distT="0" distB="0" distL="114300" distR="114300" simplePos="0" relativeHeight="251658240" behindDoc="0" locked="0" layoutInCell="0" allowOverlap="1" wp14:anchorId="441F6220" wp14:editId="03044A8F">
+            <wp:anchor distT="0" distB="0" distL="114300" distR="114300" simplePos="0" relativeHeight="251658240" behindDoc="0" locked="0" layoutInCell="0" allowOverlap="1" wp14:anchorId="4594C8D5" wp14:editId="77E95EE7">
               <wp:simplePos x="0" y="0"/>
               <wp:positionH relativeFrom="column">
                 <wp:posOffset>0</wp:posOffset>
@@ -9760,7 +10072,7 @@
         </mc:Choice>
         <mc:Fallback>
           <w:pict>
-            <v:line w14:anchorId="5EF6B3B0" id="Line 4" o:spid="_x0000_s1026" style="position:absolute;z-index:251658240;visibility:visible;mso-wrap-style:square;mso-width-percent:0;mso-height-percent:0;mso-wrap-distance-left:9pt;mso-wrap-distance-top:0;mso-wrap-distance-right:9pt;mso-wrap-distance-bottom:0;mso-position-horizontal:absolute;mso-position-horizontal-relative:text;mso-position-vertical:absolute;mso-position-vertical-relative:text;mso-width-percent:0;mso-height-percent:0;mso-width-relative:page;mso-height-relative:page" from="0,4.8pt" to="10in,4.8pt" o:gfxdata="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" o:allowincell="f"/>
+            <v:line w14:anchorId="57AA1884" id="Line 4" o:spid="_x0000_s1026" style="position:absolute;z-index:251658240;visibility:visible;mso-wrap-style:square;mso-width-percent:0;mso-height-percent:0;mso-wrap-distance-left:9pt;mso-wrap-distance-top:0;mso-wrap-distance-right:9pt;mso-wrap-distance-bottom:0;mso-position-horizontal:absolute;mso-position-horizontal-relative:text;mso-position-vertical:absolute;mso-position-vertical-relative:text;mso-width-percent:0;mso-height-percent:0;mso-width-relative:page;mso-height-relative:page" from="0,4.8pt" to="10in,4.8pt" o:gfxdata="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" o:allowincell="f"/>
           </w:pict>
         </mc:Fallback>
       </mc:AlternateContent>
@@ -9908,7 +10220,7 @@
 </file>
 
 <file path=word/footer3.xml><?xml version="1.0" encoding="utf-8"?>
-<w:ftr xmlns:wpc="http://schemas.microsoft.com/office/word/2010/wordprocessingCanvas" xmlns:cx="http://schemas.microsoft.com/office/drawing/2014/chartex" xmlns:cx1="http://schemas.microsoft.com/office/drawing/2015/9/8/chartex" xmlns:mc="http://schemas.openxmlformats.org/markup-compatibility/2006" xmlns:o="urn:schemas-microsoft-com:office:office" xmlns:r="http://schemas.openxmlformats.org/officeDocument/2006/relationships" xmlns:m="http://schemas.openxmlformats.org/officeDocument/2006/math" xmlns:v="urn:schemas-microsoft-com:vml" xmlns:wp14="http://schemas.microsoft.com/office/word/2010/wordprocessingDrawing" xmlns:wp="http://schemas.openxmlformats.org/drawingml/2006/wordprocessingDrawing" xmlns:w10="urn:schemas-microsoft-com:office:word" xmlns:w="http://schemas.openxmlformats.org/wordprocessingml/2006/main" xmlns:w14="http://schemas.microsoft.com/office/word/2010/wordml" xmlns:w15="http://schemas.microsoft.com/office/word/2012/wordml" xmlns:w16se="http://schemas.microsoft.com/office/word/2015/wordml/symex" xmlns:wpg="http://schemas.microsoft.com/office/word/2010/wordprocessingGroup" xmlns:wpi="http://schemas.microsoft.com/office/word/2010/wordprocessingInk" xmlns:wne="http://schemas.microsoft.com/office/word/2006/wordml" xmlns:wps="http://schemas.microsoft.com/office/word/2010/wordprocessingShape" mc:Ignorable="w14 w15 w16se wp14">
+<w:ftr xmlns:wpc="http://schemas.microsoft.com/office/word/2010/wordprocessingCanvas" xmlns:cx="http://schemas.microsoft.com/office/drawing/2014/chartex" xmlns:cx1="http://schemas.microsoft.com/office/drawing/2015/9/8/chartex" xmlns:cx2="http://schemas.microsoft.com/office/drawing/2015/10/21/chartex" xmlns:cx3="http://schemas.microsoft.com/office/drawing/2016/5/9/chartex" xmlns:cx4="http://schemas.microsoft.com/office/drawing/2016/5/10/chartex" xmlns:cx5="http://schemas.microsoft.com/office/drawing/2016/5/11/chartex" xmlns:cx6="http://schemas.microsoft.com/office/drawing/2016/5/12/chartex" xmlns:cx7="http://schemas.microsoft.com/office/drawing/2016/5/13/chartex" xmlns:cx8="http://schemas.microsoft.com/office/drawing/2016/5/14/chartex" xmlns:mc="http://schemas.openxmlformats.org/markup-compatibility/2006" xmlns:aink="http://schemas.microsoft.com/office/drawing/2016/ink" xmlns:am3d="http://schemas.microsoft.com/office/drawing/2017/model3d" xmlns:o="urn:schemas-microsoft-com:office:office" xmlns:r="http://schemas.openxmlformats.org/officeDocument/2006/relationships" xmlns:m="http://schemas.openxmlformats.org/officeDocument/2006/math" xmlns:v="urn:schemas-microsoft-com:vml" xmlns:wp14="http://schemas.microsoft.com/office/word/2010/wordprocessingDrawing" xmlns:wp="http://schemas.openxmlformats.org/drawingml/2006/wordprocessingDrawing" xmlns:w10="urn:schemas-microsoft-com:office:word" xmlns:w="http://schemas.openxmlformats.org/wordprocessingml/2006/main" xmlns:w14="http://schemas.microsoft.com/office/word/2010/wordml" xmlns:w15="http://schemas.microsoft.com/office/word/2012/wordml" xmlns:w16cex="http://schemas.microsoft.com/office/word/2018/wordml/cex" xmlns:w16cid="http://schemas.microsoft.com/office/word/2016/wordml/cid" xmlns:w16="http://schemas.microsoft.com/office/word/2018/wordml" xmlns:w16sdtdh="http://schemas.microsoft.com/office/word/2020/wordml/sdtdatahash" xmlns:w16se="http://schemas.microsoft.com/office/word/2015/wordml/symex" xmlns:wpg="http://schemas.microsoft.com/office/word/2010/wordprocessingGroup" xmlns:wpi="http://schemas.microsoft.com/office/word/2010/wordprocessingInk" xmlns:wne="http://schemas.microsoft.com/office/word/2006/wordml" xmlns:wps="http://schemas.microsoft.com/office/word/2010/wordprocessingShape" mc:Ignorable="w14 w15 w16se w16cid w16 w16cex w16sdtdh wp14">
   <w:p>
     <w:pPr>
       <w:pStyle w:val="Footer"/>
@@ -9918,7 +10230,7 @@
 </file>
 
 <file path=word/footnotes.xml><?xml version="1.0" encoding="utf-8"?>
-<w:footnotes xmlns:wpc="http://schemas.microsoft.com/office/word/2010/wordprocessingCanvas" xmlns:cx="http://schemas.microsoft.com/office/drawing/2014/chartex" xmlns:cx1="http://schemas.microsoft.com/office/drawing/2015/9/8/chartex" xmlns:mc="http://schemas.openxmlformats.org/markup-compatibility/2006" xmlns:o="urn:schemas-microsoft-com:office:office" xmlns:r="http://schemas.openxmlformats.org/officeDocument/2006/relationships" xmlns:m="http://schemas.openxmlformats.org/officeDocument/2006/math" xmlns:v="urn:schemas-microsoft-com:vml" xmlns:wp14="http://schemas.microsoft.com/office/word/2010/wordprocessingDrawing" xmlns:wp="http://schemas.openxmlformats.org/drawingml/2006/wordprocessingDrawing" xmlns:w10="urn:schemas-microsoft-com:office:word" xmlns:w="http://schemas.openxmlformats.org/wordprocessingml/2006/main" xmlns:w14="http://schemas.microsoft.com/office/word/2010/wordml" xmlns:w15="http://schemas.microsoft.com/office/word/2012/wordml" xmlns:w16se="http://schemas.microsoft.com/office/word/2015/wordml/symex" xmlns:wpg="http://schemas.microsoft.com/office/word/2010/wordprocessingGroup" xmlns:wpi="http://schemas.microsoft.com/office/word/2010/wordprocessingInk" xmlns:wne="http://schemas.microsoft.com/office/word/2006/wordml" xmlns:wps="http://schemas.microsoft.com/office/word/2010/wordprocessingShape" mc:Ignorable="w14 w15 w16se wp14">
+<w:footnotes xmlns:wpc="http://schemas.microsoft.com/office/word/2010/wordprocessingCanvas" xmlns:cx="http://schemas.microsoft.com/office/drawing/2014/chartex" xmlns:cx1="http://schemas.microsoft.com/office/drawing/2015/9/8/chartex" xmlns:cx2="http://schemas.microsoft.com/office/drawing/2015/10/21/chartex" xmlns:cx3="http://schemas.microsoft.com/office/drawing/2016/5/9/chartex" xmlns:cx4="http://schemas.microsoft.com/office/drawing/2016/5/10/chartex" xmlns:cx5="http://schemas.microsoft.com/office/drawing/2016/5/11/chartex" xmlns:cx6="http://schemas.microsoft.com/office/drawing/2016/5/12/chartex" xmlns:cx7="http://schemas.microsoft.com/office/drawing/2016/5/13/chartex" xmlns:cx8="http://schemas.microsoft.com/office/drawing/2016/5/14/chartex" xmlns:mc="http://schemas.openxmlformats.org/markup-compatibility/2006" xmlns:aink="http://schemas.microsoft.com/office/drawing/2016/ink" xmlns:am3d="http://schemas.microsoft.com/office/drawing/2017/model3d" xmlns:o="urn:schemas-microsoft-com:office:office" xmlns:r="http://schemas.openxmlformats.org/officeDocument/2006/relationships" xmlns:m="http://schemas.openxmlformats.org/officeDocument/2006/math" xmlns:v="urn:schemas-microsoft-com:vml" xmlns:wp14="http://schemas.microsoft.com/office/word/2010/wordprocessingDrawing" xmlns:wp="http://schemas.openxmlformats.org/drawingml/2006/wordprocessingDrawing" xmlns:w10="urn:schemas-microsoft-com:office:word" xmlns:w="http://schemas.openxmlformats.org/wordprocessingml/2006/main" xmlns:w14="http://schemas.microsoft.com/office/word/2010/wordml" xmlns:w15="http://schemas.microsoft.com/office/word/2012/wordml" xmlns:w16cex="http://schemas.microsoft.com/office/word/2018/wordml/cex" xmlns:w16cid="http://schemas.microsoft.com/office/word/2016/wordml/cid" xmlns:w16="http://schemas.microsoft.com/office/word/2018/wordml" xmlns:w16sdtdh="http://schemas.microsoft.com/office/word/2020/wordml/sdtdatahash" xmlns:w16se="http://schemas.microsoft.com/office/word/2015/wordml/symex" xmlns:wpg="http://schemas.microsoft.com/office/word/2010/wordprocessingGroup" xmlns:wpi="http://schemas.microsoft.com/office/word/2010/wordprocessingInk" xmlns:wne="http://schemas.microsoft.com/office/word/2006/wordml" xmlns:wps="http://schemas.microsoft.com/office/word/2010/wordprocessingShape" mc:Ignorable="w14 w15 w16se w16cid w16 w16cex w16sdtdh wp14">
   <w:footnote w:type="separator" w:id="-1">
     <w:p>
       <w:r>
@@ -9937,7 +10249,7 @@
 </file>
 
 <file path=word/header1.xml><?xml version="1.0" encoding="utf-8"?>
-<w:hdr xmlns:wpc="http://schemas.microsoft.com/office/word/2010/wordprocessingCanvas" xmlns:cx="http://schemas.microsoft.com/office/drawing/2014/chartex" xmlns:cx1="http://schemas.microsoft.com/office/drawing/2015/9/8/chartex" xmlns:mc="http://schemas.openxmlformats.org/markup-compatibility/2006" xmlns:o="urn:schemas-microsoft-com:office:office" xmlns:r="http://schemas.openxmlformats.org/officeDocument/2006/relationships" xmlns:m="http://schemas.openxmlformats.org/officeDocument/2006/math" xmlns:v="urn:schemas-microsoft-com:vml" xmlns:wp14="http://schemas.microsoft.com/office/word/2010/wordprocessingDrawing" xmlns:wp="http://schemas.openxmlformats.org/drawingml/2006/wordprocessingDrawing" xmlns:w10="urn:schemas-microsoft-com:office:word" xmlns:w="http://schemas.openxmlformats.org/wordprocessingml/2006/main" xmlns:w14="http://schemas.microsoft.com/office/word/2010/wordml" xmlns:w15="http://schemas.microsoft.com/office/word/2012/wordml" xmlns:w16se="http://schemas.microsoft.com/office/word/2015/wordml/symex" xmlns:wpg="http://schemas.microsoft.com/office/word/2010/wordprocessingGroup" xmlns:wpi="http://schemas.microsoft.com/office/word/2010/wordprocessingInk" xmlns:wne="http://schemas.microsoft.com/office/word/2006/wordml" xmlns:wps="http://schemas.microsoft.com/office/word/2010/wordprocessingShape" mc:Ignorable="w14 w15 w16se wp14">
+<w:hdr xmlns:wpc="http://schemas.microsoft.com/office/word/2010/wordprocessingCanvas" xmlns:cx="http://schemas.microsoft.com/office/drawing/2014/chartex" xmlns:cx1="http://schemas.microsoft.com/office/drawing/2015/9/8/chartex" xmlns:cx2="http://schemas.microsoft.com/office/drawing/2015/10/21/chartex" xmlns:cx3="http://schemas.microsoft.com/office/drawing/2016/5/9/chartex" xmlns:cx4="http://schemas.microsoft.com/office/drawing/2016/5/10/chartex" xmlns:cx5="http://schemas.microsoft.com/office/drawing/2016/5/11/chartex" xmlns:cx6="http://schemas.microsoft.com/office/drawing/2016/5/12/chartex" xmlns:cx7="http://schemas.microsoft.com/office/drawing/2016/5/13/chartex" xmlns:cx8="http://schemas.microsoft.com/office/drawing/2016/5/14/chartex" xmlns:mc="http://schemas.openxmlformats.org/markup-compatibility/2006" xmlns:aink="http://schemas.microsoft.com/office/drawing/2016/ink" xmlns:am3d="http://schemas.microsoft.com/office/drawing/2017/model3d" xmlns:o="urn:schemas-microsoft-com:office:office" xmlns:r="http://schemas.openxmlformats.org/officeDocument/2006/relationships" xmlns:m="http://schemas.openxmlformats.org/officeDocument/2006/math" xmlns:v="urn:schemas-microsoft-com:vml" xmlns:wp14="http://schemas.microsoft.com/office/word/2010/wordprocessingDrawing" xmlns:wp="http://schemas.openxmlformats.org/drawingml/2006/wordprocessingDrawing" xmlns:w10="urn:schemas-microsoft-com:office:word" xmlns:w="http://schemas.openxmlformats.org/wordprocessingml/2006/main" xmlns:w14="http://schemas.microsoft.com/office/word/2010/wordml" xmlns:w15="http://schemas.microsoft.com/office/word/2012/wordml" xmlns:w16cex="http://schemas.microsoft.com/office/word/2018/wordml/cex" xmlns:w16cid="http://schemas.microsoft.com/office/word/2016/wordml/cid" xmlns:w16="http://schemas.microsoft.com/office/word/2018/wordml" xmlns:w16sdtdh="http://schemas.microsoft.com/office/word/2020/wordml/sdtdatahash" xmlns:w16se="http://schemas.microsoft.com/office/word/2015/wordml/symex" xmlns:wpg="http://schemas.microsoft.com/office/word/2010/wordprocessingGroup" xmlns:wpi="http://schemas.microsoft.com/office/word/2010/wordprocessingInk" xmlns:wne="http://schemas.microsoft.com/office/word/2006/wordml" xmlns:wps="http://schemas.microsoft.com/office/word/2010/wordprocessingShape" mc:Ignorable="w14 w15 w16se w16cid w16 w16cex w16sdtdh wp14">
   <w:p>
     <w:pPr>
       <w:pStyle w:val="Header"/>
@@ -9947,7 +10259,7 @@
 </file>
 
 <file path=word/header2.xml><?xml version="1.0" encoding="utf-8"?>
-<w:hdr xmlns:wpc="http://schemas.microsoft.com/office/word/2010/wordprocessingCanvas" xmlns:cx="http://schemas.microsoft.com/office/drawing/2014/chartex" xmlns:cx1="http://schemas.microsoft.com/office/drawing/2015/9/8/chartex" xmlns:mc="http://schemas.openxmlformats.org/markup-compatibility/2006" xmlns:o="urn:schemas-microsoft-com:office:office" xmlns:r="http://schemas.openxmlformats.org/officeDocument/2006/relationships" xmlns:m="http://schemas.openxmlformats.org/officeDocument/2006/math" xmlns:v="urn:schemas-microsoft-com:vml" xmlns:wp14="http://schemas.microsoft.com/office/word/2010/wordprocessingDrawing" xmlns:wp="http://schemas.openxmlformats.org/drawingml/2006/wordprocessingDrawing" xmlns:w10="urn:schemas-microsoft-com:office:word" xmlns:w="http://schemas.openxmlformats.org/wordprocessingml/2006/main" xmlns:w14="http://schemas.microsoft.com/office/word/2010/wordml" xmlns:w15="http://schemas.microsoft.com/office/word/2012/wordml" xmlns:w16se="http://schemas.microsoft.com/office/word/2015/wordml/symex" xmlns:wpg="http://schemas.microsoft.com/office/word/2010/wordprocessingGroup" xmlns:wpi="http://schemas.microsoft.com/office/word/2010/wordprocessingInk" xmlns:wne="http://schemas.microsoft.com/office/word/2006/wordml" xmlns:wps="http://schemas.microsoft.com/office/word/2010/wordprocessingShape" mc:Ignorable="w14 w15 w16se wp14">
+<w:hdr xmlns:wpc="http://schemas.microsoft.com/office/word/2010/wordprocessingCanvas" xmlns:cx="http://schemas.microsoft.com/office/drawing/2014/chartex" xmlns:cx1="http://schemas.microsoft.com/office/drawing/2015/9/8/chartex" xmlns:cx2="http://schemas.microsoft.com/office/drawing/2015/10/21/chartex" xmlns:cx3="http://schemas.microsoft.com/office/drawing/2016/5/9/chartex" xmlns:cx4="http://schemas.microsoft.com/office/drawing/2016/5/10/chartex" xmlns:cx5="http://schemas.microsoft.com/office/drawing/2016/5/11/chartex" xmlns:cx6="http://schemas.microsoft.com/office/drawing/2016/5/12/chartex" xmlns:cx7="http://schemas.microsoft.com/office/drawing/2016/5/13/chartex" xmlns:cx8="http://schemas.microsoft.com/office/drawing/2016/5/14/chartex" xmlns:mc="http://schemas.openxmlformats.org/markup-compatibility/2006" xmlns:aink="http://schemas.microsoft.com/office/drawing/2016/ink" xmlns:am3d="http://schemas.microsoft.com/office/drawing/2017/model3d" xmlns:o="urn:schemas-microsoft-com:office:office" xmlns:r="http://schemas.openxmlformats.org/officeDocument/2006/relationships" xmlns:m="http://schemas.openxmlformats.org/officeDocument/2006/math" xmlns:v="urn:schemas-microsoft-com:vml" xmlns:wp14="http://schemas.microsoft.com/office/word/2010/wordprocessingDrawing" xmlns:wp="http://schemas.openxmlformats.org/drawingml/2006/wordprocessingDrawing" xmlns:w10="urn:schemas-microsoft-com:office:word" xmlns:w="http://schemas.openxmlformats.org/wordprocessingml/2006/main" xmlns:w14="http://schemas.microsoft.com/office/word/2010/wordml" xmlns:w15="http://schemas.microsoft.com/office/word/2012/wordml" xmlns:w16cex="http://schemas.microsoft.com/office/word/2018/wordml/cex" xmlns:w16cid="http://schemas.microsoft.com/office/word/2016/wordml/cid" xmlns:w16="http://schemas.microsoft.com/office/word/2018/wordml" xmlns:w16sdtdh="http://schemas.microsoft.com/office/word/2020/wordml/sdtdatahash" xmlns:w16se="http://schemas.microsoft.com/office/word/2015/wordml/symex" xmlns:wpg="http://schemas.microsoft.com/office/word/2010/wordprocessingGroup" xmlns:wpi="http://schemas.microsoft.com/office/word/2010/wordprocessingInk" xmlns:wne="http://schemas.microsoft.com/office/word/2006/wordml" xmlns:wps="http://schemas.microsoft.com/office/word/2010/wordprocessingShape" mc:Ignorable="w14 w15 w16se w16cid w16 w16cex w16sdtdh wp14">
   <w:p>
     <w:pPr>
       <w:pStyle w:val="Header"/>
@@ -9966,7 +10278,7 @@
       <mc:AlternateContent>
         <mc:Choice Requires="wps">
           <w:drawing>
-            <wp:anchor distT="0" distB="0" distL="114300" distR="114300" simplePos="0" relativeHeight="251647488" behindDoc="0" locked="0" layoutInCell="0" allowOverlap="1">
+            <wp:anchor distT="0" distB="0" distL="114300" distR="114300" simplePos="0" relativeHeight="251647488" behindDoc="0" locked="0" layoutInCell="0" allowOverlap="1" wp14:anchorId="25044E2D" wp14:editId="3137D28A">
               <wp:simplePos x="0" y="0"/>
               <wp:positionH relativeFrom="column">
                 <wp:posOffset>0</wp:posOffset>
@@ -10027,7 +10339,7 @@
         </mc:Choice>
         <mc:Fallback>
           <w:pict>
-            <v:line w14:anchorId="7DD60D2A" id="Line 1" o:spid="_x0000_s1026" style="position:absolute;z-index:251647488;visibility:visible;mso-wrap-style:square;mso-width-percent:0;mso-height-percent:0;mso-wrap-distance-left:9pt;mso-wrap-distance-top:0;mso-wrap-distance-right:9pt;mso-wrap-distance-bottom:0;mso-position-horizontal:absolute;mso-position-horizontal-relative:text;mso-position-vertical:absolute;mso-position-vertical-relative:text;mso-width-percent:0;mso-height-percent:0;mso-width-relative:page;mso-height-relative:page" from="0,14.4pt" to="10in,14.4pt" o:gfxdata="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" o:allowincell="f"/>
+            <v:line w14:anchorId="656810C8" id="Line 1" o:spid="_x0000_s1026" style="position:absolute;z-index:251647488;visibility:visible;mso-wrap-style:square;mso-width-percent:0;mso-height-percent:0;mso-wrap-distance-left:9pt;mso-wrap-distance-top:0;mso-wrap-distance-right:9pt;mso-wrap-distance-bottom:0;mso-position-horizontal:absolute;mso-position-horizontal-relative:text;mso-position-vertical:absolute;mso-position-vertical-relative:text;mso-width-percent:0;mso-height-percent:0;mso-width-relative:page;mso-height-relative:page" from="0,14.4pt" to="10in,14.4pt" o:gfxdata="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" o:allowincell="f"/>
           </w:pict>
         </mc:Fallback>
       </mc:AlternateContent>
@@ -10062,7 +10374,7 @@
 </file>
 
 <file path=word/header3.xml><?xml version="1.0" encoding="utf-8"?>
-<w:hdr xmlns:wpc="http://schemas.microsoft.com/office/word/2010/wordprocessingCanvas" xmlns:cx="http://schemas.microsoft.com/office/drawing/2014/chartex" xmlns:cx1="http://schemas.microsoft.com/office/drawing/2015/9/8/chartex" xmlns:mc="http://schemas.openxmlformats.org/markup-compatibility/2006" xmlns:o="urn:schemas-microsoft-com:office:office" xmlns:r="http://schemas.openxmlformats.org/officeDocument/2006/relationships" xmlns:m="http://schemas.openxmlformats.org/officeDocument/2006/math" xmlns:v="urn:schemas-microsoft-com:vml" xmlns:wp14="http://schemas.microsoft.com/office/word/2010/wordprocessingDrawing" xmlns:wp="http://schemas.openxmlformats.org/drawingml/2006/wordprocessingDrawing" xmlns:w10="urn:schemas-microsoft-com:office:word" xmlns:w="http://schemas.openxmlformats.org/wordprocessingml/2006/main" xmlns:w14="http://schemas.microsoft.com/office/word/2010/wordml" xmlns:w15="http://schemas.microsoft.com/office/word/2012/wordml" xmlns:w16se="http://schemas.microsoft.com/office/word/2015/wordml/symex" xmlns:wpg="http://schemas.microsoft.com/office/word/2010/wordprocessingGroup" xmlns:wpi="http://schemas.microsoft.com/office/word/2010/wordprocessingInk" xmlns:wne="http://schemas.microsoft.com/office/word/2006/wordml" xmlns:wps="http://schemas.microsoft.com/office/word/2010/wordprocessingShape" mc:Ignorable="w14 w15 w16se wp14">
+<w:hdr xmlns:wpc="http://schemas.microsoft.com/office/word/2010/wordprocessingCanvas" xmlns:cx="http://schemas.microsoft.com/office/drawing/2014/chartex" xmlns:cx1="http://schemas.microsoft.com/office/drawing/2015/9/8/chartex" xmlns:cx2="http://schemas.microsoft.com/office/drawing/2015/10/21/chartex" xmlns:cx3="http://schemas.microsoft.com/office/drawing/2016/5/9/chartex" xmlns:cx4="http://schemas.microsoft.com/office/drawing/2016/5/10/chartex" xmlns:cx5="http://schemas.microsoft.com/office/drawing/2016/5/11/chartex" xmlns:cx6="http://schemas.microsoft.com/office/drawing/2016/5/12/chartex" xmlns:cx7="http://schemas.microsoft.com/office/drawing/2016/5/13/chartex" xmlns:cx8="http://schemas.microsoft.com/office/drawing/2016/5/14/chartex" xmlns:mc="http://schemas.openxmlformats.org/markup-compatibility/2006" xmlns:aink="http://schemas.microsoft.com/office/drawing/2016/ink" xmlns:am3d="http://schemas.microsoft.com/office/drawing/2017/model3d" xmlns:o="urn:schemas-microsoft-com:office:office" xmlns:r="http://schemas.openxmlformats.org/officeDocument/2006/relationships" xmlns:m="http://schemas.openxmlformats.org/officeDocument/2006/math" xmlns:v="urn:schemas-microsoft-com:vml" xmlns:wp14="http://schemas.microsoft.com/office/word/2010/wordprocessingDrawing" xmlns:wp="http://schemas.openxmlformats.org/drawingml/2006/wordprocessingDrawing" xmlns:w10="urn:schemas-microsoft-com:office:word" xmlns:w="http://schemas.openxmlformats.org/wordprocessingml/2006/main" xmlns:w14="http://schemas.microsoft.com/office/word/2010/wordml" xmlns:w15="http://schemas.microsoft.com/office/word/2012/wordml" xmlns:w16cex="http://schemas.microsoft.com/office/word/2018/wordml/cex" xmlns:w16cid="http://schemas.microsoft.com/office/word/2016/wordml/cid" xmlns:w16="http://schemas.microsoft.com/office/word/2018/wordml" xmlns:w16sdtdh="http://schemas.microsoft.com/office/word/2020/wordml/sdtdatahash" xmlns:w16se="http://schemas.microsoft.com/office/word/2015/wordml/symex" xmlns:wpg="http://schemas.microsoft.com/office/word/2010/wordprocessingGroup" xmlns:wpi="http://schemas.microsoft.com/office/word/2010/wordprocessingInk" xmlns:wne="http://schemas.microsoft.com/office/word/2006/wordml" xmlns:wps="http://schemas.microsoft.com/office/word/2010/wordprocessingShape" mc:Ignorable="w14 w15 w16se w16cid w16 w16cex w16sdtdh wp14">
   <w:p>
     <w:pPr>
       <w:pStyle w:val="Header"/>
@@ -10072,7 +10384,7 @@
 </file>
 
 <file path=word/numbering.xml><?xml version="1.0" encoding="utf-8"?>
-<w:numbering xmlns:wpc="http://schemas.microsoft.com/office/word/2010/wordprocessingCanvas" xmlns:cx="http://schemas.microsoft.com/office/drawing/2014/chartex" xmlns:cx1="http://schemas.microsoft.com/office/drawing/2015/9/8/chartex" xmlns:mc="http://schemas.openxmlformats.org/markup-compatibility/2006" xmlns:o="urn:schemas-microsoft-com:office:office" xmlns:r="http://schemas.openxmlformats.org/officeDocument/2006/relationships" xmlns:m="http://schemas.openxmlformats.org/officeDocument/2006/math" xmlns:v="urn:schemas-microsoft-com:vml" xmlns:wp14="http://schemas.microsoft.com/office/word/2010/wordprocessingDrawing" xmlns:wp="http://schemas.openxmlformats.org/drawingml/2006/wordprocessingDrawing" xmlns:w10="urn:schemas-microsoft-com:office:word" xmlns:w="http://schemas.openxmlformats.org/wordprocessingml/2006/main" xmlns:w14="http://schemas.microsoft.com/office/word/2010/wordml" xmlns:w15="http://schemas.microsoft.com/office/word/2012/wordml" xmlns:w16se="http://schemas.microsoft.com/office/word/2015/wordml/symex" xmlns:wpg="http://schemas.microsoft.com/office/word/2010/wordprocessingGroup" xmlns:wpi="http://schemas.microsoft.com/office/word/2010/wordprocessingInk" xmlns:wne="http://schemas.microsoft.com/office/word/2006/wordml" xmlns:wps="http://schemas.microsoft.com/office/word/2010/wordprocessingShape" mc:Ignorable="w14 w15 w16se wp14">
+<w:numbering xmlns:wpc="http://schemas.microsoft.com/office/word/2010/wordprocessingCanvas" xmlns:cx="http://schemas.microsoft.com/office/drawing/2014/chartex" xmlns:cx1="http://schemas.microsoft.com/office/drawing/2015/9/8/chartex" xmlns:cx2="http://schemas.microsoft.com/office/drawing/2015/10/21/chartex" xmlns:cx3="http://schemas.microsoft.com/office/drawing/2016/5/9/chartex" xmlns:cx4="http://schemas.microsoft.com/office/drawing/2016/5/10/chartex" xmlns:cx5="http://schemas.microsoft.com/office/drawing/2016/5/11/chartex" xmlns:cx6="http://schemas.microsoft.com/office/drawing/2016/5/12/chartex" xmlns:cx7="http://schemas.microsoft.com/office/drawing/2016/5/13/chartex" xmlns:cx8="http://schemas.microsoft.com/office/drawing/2016/5/14/chartex" xmlns:mc="http://schemas.openxmlformats.org/markup-compatibility/2006" xmlns:aink="http://schemas.microsoft.com/office/drawing/2016/ink" xmlns:am3d="http://schemas.microsoft.com/office/drawing/2017/model3d" xmlns:o="urn:schemas-microsoft-com:office:office" xmlns:r="http://schemas.openxmlformats.org/officeDocument/2006/relationships" xmlns:m="http://schemas.openxmlformats.org/officeDocument/2006/math" xmlns:v="urn:schemas-microsoft-com:vml" xmlns:wp14="http://schemas.microsoft.com/office/word/2010/wordprocessingDrawing" xmlns:wp="http://schemas.openxmlformats.org/drawingml/2006/wordprocessingDrawing" xmlns:w10="urn:schemas-microsoft-com:office:word" xmlns:w="http://schemas.openxmlformats.org/wordprocessingml/2006/main" xmlns:w14="http://schemas.microsoft.com/office/word/2010/wordml" xmlns:w15="http://schemas.microsoft.com/office/word/2012/wordml" xmlns:w16cex="http://schemas.microsoft.com/office/word/2018/wordml/cex" xmlns:w16cid="http://schemas.microsoft.com/office/word/2016/wordml/cid" xmlns:w16="http://schemas.microsoft.com/office/word/2018/wordml" xmlns:w16sdtdh="http://schemas.microsoft.com/office/word/2020/wordml/sdtdatahash" xmlns:w16se="http://schemas.microsoft.com/office/word/2015/wordml/symex" xmlns:wpg="http://schemas.microsoft.com/office/word/2010/wordprocessingGroup" xmlns:wpi="http://schemas.microsoft.com/office/word/2010/wordprocessingInk" xmlns:wne="http://schemas.microsoft.com/office/word/2006/wordml" xmlns:wps="http://schemas.microsoft.com/office/word/2010/wordprocessingShape" mc:Ignorable="w14 w15 w16se w16cid w16 w16cex w16sdtdh wp14">
   <w:abstractNum w:abstractNumId="0" w15:restartNumberingAfterBreak="0">
     <w:nsid w:val="00B71852"/>
     <w:multiLevelType w:val="hybridMultilevel"/>
@@ -14606,15 +14918,15 @@
 </file>
 
 <file path=word/people.xml><?xml version="1.0" encoding="utf-8"?>
-<w15:people xmlns:wpc="http://schemas.microsoft.com/office/word/2010/wordprocessingCanvas" xmlns:cx="http://schemas.microsoft.com/office/drawing/2014/chartex" xmlns:cx1="http://schemas.microsoft.com/office/drawing/2015/9/8/chartex" xmlns:mc="http://schemas.openxmlformats.org/markup-compatibility/2006" xmlns:o="urn:schemas-microsoft-com:office:office" xmlns:r="http://schemas.openxmlformats.org/officeDocument/2006/relationships" xmlns:m="http://schemas.openxmlformats.org/officeDocument/2006/math" xmlns:v="urn:schemas-microsoft-com:vml" xmlns:wp14="http://schemas.microsoft.com/office/word/2010/wordprocessingDrawing" xmlns:wp="http://schemas.openxmlformats.org/drawingml/2006/wordprocessingDrawing" xmlns:w10="urn:schemas-microsoft-com:office:word" xmlns:w="http://schemas.openxmlformats.org/wordprocessingml/2006/main" xmlns:w14="http://schemas.microsoft.com/office/word/2010/wordml" xmlns:w15="http://schemas.microsoft.com/office/word/2012/wordml" xmlns:w16se="http://schemas.microsoft.com/office/word/2015/wordml/symex" xmlns:wpg="http://schemas.microsoft.com/office/word/2010/wordprocessingGroup" xmlns:wpi="http://schemas.microsoft.com/office/word/2010/wordprocessingInk" xmlns:wne="http://schemas.microsoft.com/office/word/2006/wordml" xmlns:wps="http://schemas.microsoft.com/office/word/2010/wordprocessingShape" mc:Ignorable="w14 w15 w16se wp14">
-  <w15:person w15:author="Huang, Lili (NE)">
-    <w15:presenceInfo w15:providerId="AD" w15:userId="S-1-5-21-560238246-503670158-341402209-631119"/>
+<w15:people xmlns:wpc="http://schemas.microsoft.com/office/word/2010/wordprocessingCanvas" xmlns:cx="http://schemas.microsoft.com/office/drawing/2014/chartex" xmlns:cx1="http://schemas.microsoft.com/office/drawing/2015/9/8/chartex" xmlns:cx2="http://schemas.microsoft.com/office/drawing/2015/10/21/chartex" xmlns:cx3="http://schemas.microsoft.com/office/drawing/2016/5/9/chartex" xmlns:cx4="http://schemas.microsoft.com/office/drawing/2016/5/10/chartex" xmlns:cx5="http://schemas.microsoft.com/office/drawing/2016/5/11/chartex" xmlns:cx6="http://schemas.microsoft.com/office/drawing/2016/5/12/chartex" xmlns:cx7="http://schemas.microsoft.com/office/drawing/2016/5/13/chartex" xmlns:cx8="http://schemas.microsoft.com/office/drawing/2016/5/14/chartex" xmlns:mc="http://schemas.openxmlformats.org/markup-compatibility/2006" xmlns:aink="http://schemas.microsoft.com/office/drawing/2016/ink" xmlns:am3d="http://schemas.microsoft.com/office/drawing/2017/model3d" xmlns:o="urn:schemas-microsoft-com:office:office" xmlns:r="http://schemas.openxmlformats.org/officeDocument/2006/relationships" xmlns:m="http://schemas.openxmlformats.org/officeDocument/2006/math" xmlns:v="urn:schemas-microsoft-com:vml" xmlns:wp14="http://schemas.microsoft.com/office/word/2010/wordprocessingDrawing" xmlns:wp="http://schemas.openxmlformats.org/drawingml/2006/wordprocessingDrawing" xmlns:w10="urn:schemas-microsoft-com:office:word" xmlns:w="http://schemas.openxmlformats.org/wordprocessingml/2006/main" xmlns:w14="http://schemas.microsoft.com/office/word/2010/wordml" xmlns:w15="http://schemas.microsoft.com/office/word/2012/wordml" xmlns:w16cex="http://schemas.microsoft.com/office/word/2018/wordml/cex" xmlns:w16cid="http://schemas.microsoft.com/office/word/2016/wordml/cid" xmlns:w16="http://schemas.microsoft.com/office/word/2018/wordml" xmlns:w16sdtdh="http://schemas.microsoft.com/office/word/2020/wordml/sdtdatahash" xmlns:w16se="http://schemas.microsoft.com/office/word/2015/wordml/symex" xmlns:wpg="http://schemas.microsoft.com/office/word/2010/wordprocessingGroup" xmlns:wpi="http://schemas.microsoft.com/office/word/2010/wordprocessingInk" xmlns:wne="http://schemas.microsoft.com/office/word/2006/wordml" xmlns:wps="http://schemas.microsoft.com/office/word/2010/wordprocessingShape" mc:Ignorable="w14 w15 w16se w16cid w16 w16cex w16sdtdh wp14">
+  <w15:person w15:author="Huang, Lili">
+    <w15:presenceInfo w15:providerId="AD" w15:userId="S::lilihuang@maximus.com::62084b72-7463-4b72-8e66-19edcbf4e565"/>
   </w15:person>
 </w15:people>
 </file>
 
 <file path=word/styles.xml><?xml version="1.0" encoding="utf-8"?>
-<w:styles xmlns:mc="http://schemas.openxmlformats.org/markup-compatibility/2006" xmlns:r="http://schemas.openxmlformats.org/officeDocument/2006/relationships" xmlns:w="http://schemas.openxmlformats.org/wordprocessingml/2006/main" xmlns:w14="http://schemas.microsoft.com/office/word/2010/wordml" xmlns:w15="http://schemas.microsoft.com/office/word/2012/wordml" xmlns:w16se="http://schemas.microsoft.com/office/word/2015/wordml/symex" mc:Ignorable="w14 w15 w16se">
+<w:styles xmlns:mc="http://schemas.openxmlformats.org/markup-compatibility/2006" xmlns:r="http://schemas.openxmlformats.org/officeDocument/2006/relationships" xmlns:w="http://schemas.openxmlformats.org/wordprocessingml/2006/main" xmlns:w14="http://schemas.microsoft.com/office/word/2010/wordml" xmlns:w15="http://schemas.microsoft.com/office/word/2012/wordml" xmlns:w16cex="http://schemas.microsoft.com/office/word/2018/wordml/cex" xmlns:w16cid="http://schemas.microsoft.com/office/word/2016/wordml/cid" xmlns:w16="http://schemas.microsoft.com/office/word/2018/wordml" xmlns:w16sdtdh="http://schemas.microsoft.com/office/word/2020/wordml/sdtdatahash" xmlns:w16se="http://schemas.microsoft.com/office/word/2015/wordml/symex" mc:Ignorable="w14 w15 w16se w16cid w16 w16cex w16sdtdh">
   <w:docDefaults>
     <w:rPrDefault>
       <w:rPr>
@@ -14624,7 +14936,7 @@
     </w:rPrDefault>
     <w:pPrDefault/>
   </w:docDefaults>
-  <w:latentStyles w:defLockedState="0" w:defUIPriority="0" w:defSemiHidden="0" w:defUnhideWhenUsed="0" w:defQFormat="0" w:count="371">
+  <w:latentStyles w:defLockedState="0" w:defUIPriority="0" w:defSemiHidden="0" w:defUnhideWhenUsed="0" w:defQFormat="0" w:count="376">
     <w:lsdException w:name="Normal" w:qFormat="1"/>
     <w:lsdException w:name="heading 1" w:qFormat="1"/>
     <w:lsdException w:name="heading 2" w:qFormat="1"/>
@@ -14990,6 +15302,11 @@
     <w:lsdException w:name="List Table 5 Dark Accent 6" w:uiPriority="50"/>
     <w:lsdException w:name="List Table 6 Colorful Accent 6" w:uiPriority="51"/>
     <w:lsdException w:name="List Table 7 Colorful Accent 6" w:uiPriority="52"/>
+    <w:lsdException w:name="Mention" w:semiHidden="1" w:uiPriority="99" w:unhideWhenUsed="1"/>
+    <w:lsdException w:name="Smart Hyperlink" w:semiHidden="1" w:uiPriority="99" w:unhideWhenUsed="1"/>
+    <w:lsdException w:name="Hashtag" w:semiHidden="1" w:uiPriority="99" w:unhideWhenUsed="1"/>
+    <w:lsdException w:name="Unresolved Mention" w:semiHidden="1" w:uiPriority="99" w:unhideWhenUsed="1"/>
+    <w:lsdException w:name="Smart Link" w:semiHidden="1" w:uiPriority="99" w:unhideWhenUsed="1"/>
   </w:latentStyles>
   <w:style w:type="paragraph" w:default="1" w:styleId="Normal">
     <w:name w:val="Normal"/>

</xml_diff>

<commit_message>
23489 - record submission email notification correctly in database.
git-tfs-id: [https://tfs.omnicloud.local/tfs/cco%20program/]$/eCoaching_V2;C50728
</commit_message>
<xml_diff>
--- a/Unit Test/Web/CCO_eCoaching_Log_New_Submission_UTC.docx
+++ b/Unit Test/Web/CCO_eCoaching_Log_New_Submission_UTC.docx
@@ -105,7 +105,25 @@
           <w:b/>
           <w:sz w:val="36"/>
         </w:rPr>
-        <w:t>Unit Test Case: CCO eCoaching Log</w:t>
+        <w:t xml:space="preserve">Unit Test Case: CCO </w:t>
+      </w:r>
+      <w:proofErr w:type="spellStart"/>
+      <w:r>
+        <w:rPr>
+          <w:rFonts w:ascii="Arial" w:hAnsi="Arial"/>
+          <w:b/>
+          <w:sz w:val="36"/>
+        </w:rPr>
+        <w:t>eCoaching</w:t>
+      </w:r>
+      <w:proofErr w:type="spellEnd"/>
+      <w:r>
+        <w:rPr>
+          <w:rFonts w:ascii="Arial" w:hAnsi="Arial"/>
+          <w:b/>
+          <w:sz w:val="36"/>
+        </w:rPr>
+        <w:t xml:space="preserve"> Log</w:t>
       </w:r>
       <w:r>
         <w:rPr>
@@ -923,7 +941,35 @@
               <w:rPr>
                 <w:sz w:val="20"/>
               </w:rPr>
-              <w:t>TFS 11983 – Include a link to ecl sharepoint site to report issues</w:t>
+              <w:t xml:space="preserve">TFS 11983 – Include a link to </w:t>
+            </w:r>
+            <w:proofErr w:type="spellStart"/>
+            <w:r>
+              <w:rPr>
+                <w:sz w:val="20"/>
+              </w:rPr>
+              <w:t>ecl</w:t>
+            </w:r>
+            <w:proofErr w:type="spellEnd"/>
+            <w:r>
+              <w:rPr>
+                <w:sz w:val="20"/>
+              </w:rPr>
+              <w:t xml:space="preserve"> </w:t>
+            </w:r>
+            <w:proofErr w:type="spellStart"/>
+            <w:r>
+              <w:rPr>
+                <w:sz w:val="20"/>
+              </w:rPr>
+              <w:t>sharepoint</w:t>
+            </w:r>
+            <w:proofErr w:type="spellEnd"/>
+            <w:r>
+              <w:rPr>
+                <w:sz w:val="20"/>
+              </w:rPr>
+              <w:t xml:space="preserve"> site to report issues</w:t>
             </w:r>
           </w:p>
         </w:tc>
@@ -988,7 +1034,35 @@
               <w:rPr>
                 <w:sz w:val="20"/>
               </w:rPr>
-              <w:t>TFS 11983 – Include a link to ecl sharepoint site to report issues</w:t>
+              <w:t xml:space="preserve">TFS 11983 – Include a link to </w:t>
+            </w:r>
+            <w:proofErr w:type="spellStart"/>
+            <w:r>
+              <w:rPr>
+                <w:sz w:val="20"/>
+              </w:rPr>
+              <w:t>ecl</w:t>
+            </w:r>
+            <w:proofErr w:type="spellEnd"/>
+            <w:r>
+              <w:rPr>
+                <w:sz w:val="20"/>
+              </w:rPr>
+              <w:t xml:space="preserve"> </w:t>
+            </w:r>
+            <w:proofErr w:type="spellStart"/>
+            <w:r>
+              <w:rPr>
+                <w:sz w:val="20"/>
+              </w:rPr>
+              <w:t>sharepoint</w:t>
+            </w:r>
+            <w:proofErr w:type="spellEnd"/>
+            <w:r>
+              <w:rPr>
+                <w:sz w:val="20"/>
+              </w:rPr>
+              <w:t xml:space="preserve"> site to report issues</w:t>
             </w:r>
           </w:p>
           <w:p>
@@ -1174,7 +1248,21 @@
               <w:rPr>
                 <w:sz w:val="20"/>
               </w:rPr>
-              <w:t>TFS 13809 – New Submission: Changing Program resets Direct/Indirect radio btn;</w:t>
+              <w:t xml:space="preserve">TFS 13809 – New Submission: Changing Program resets Direct/Indirect radio </w:t>
+            </w:r>
+            <w:proofErr w:type="spellStart"/>
+            <w:r>
+              <w:rPr>
+                <w:sz w:val="20"/>
+              </w:rPr>
+              <w:t>btn</w:t>
+            </w:r>
+            <w:proofErr w:type="spellEnd"/>
+            <w:r>
+              <w:rPr>
+                <w:sz w:val="20"/>
+              </w:rPr>
+              <w:t>;</w:t>
             </w:r>
           </w:p>
         </w:tc>
@@ -1396,9 +1484,6 @@
         </w:tc>
       </w:tr>
       <w:tr>
-        <w:trPr>
-          <w:ins w:id="2" w:author="Huang, Lili" w:date="2021-10-12T13:02:00Z"/>
-        </w:trPr>
         <w:tc>
           <w:tcPr>
             <w:tcW w:w="1440" w:type="dxa"/>
@@ -1409,18 +1494,15 @@
               <w:ind w:left="0"/>
               <w:jc w:val="left"/>
               <w:rPr>
-                <w:ins w:id="3" w:author="Huang, Lili" w:date="2021-10-12T13:02:00Z"/>
-                <w:sz w:val="20"/>
-              </w:rPr>
-            </w:pPr>
-            <w:ins w:id="4" w:author="Huang, Lili" w:date="2021-10-12T13:04:00Z">
-              <w:r>
-                <w:rPr>
-                  <w:sz w:val="20"/>
-                </w:rPr>
-                <w:t>10/12/2021</w:t>
-              </w:r>
-            </w:ins>
+                <w:sz w:val="20"/>
+              </w:rPr>
+            </w:pPr>
+            <w:r>
+              <w:rPr>
+                <w:sz w:val="20"/>
+              </w:rPr>
+              <w:t>10/12/2021</w:t>
+            </w:r>
           </w:p>
         </w:tc>
         <w:tc>
@@ -1433,26 +1515,49 @@
               <w:ind w:left="0"/>
               <w:jc w:val="left"/>
               <w:rPr>
-                <w:ins w:id="5" w:author="Huang, Lili" w:date="2021-10-12T13:02:00Z"/>
                 <w:color w:val="000000"/>
                 <w:sz w:val="20"/>
-                <w:rPrChange w:id="6" w:author="Huang, Lili" w:date="2021-10-12T13:04:00Z">
-                  <w:rPr>
-                    <w:ins w:id="7" w:author="Huang, Lili" w:date="2021-10-12T13:02:00Z"/>
-                    <w:sz w:val="20"/>
-                  </w:rPr>
-                </w:rPrChange>
-              </w:rPr>
-            </w:pPr>
-            <w:ins w:id="8" w:author="Huang, Lili" w:date="2021-10-12T13:04:00Z">
-              <w:r>
-                <w:rPr>
-                  <w:color w:val="000000"/>
-                  <w:sz w:val="20"/>
-                </w:rPr>
-                <w:t>TFS 23137 – Quality – new coaching reason pfd and pfd date</w:t>
-              </w:r>
-            </w:ins>
+              </w:rPr>
+            </w:pPr>
+            <w:r>
+              <w:rPr>
+                <w:color w:val="000000"/>
+                <w:sz w:val="20"/>
+              </w:rPr>
+              <w:t xml:space="preserve">TFS 23137 – Quality – new coaching reason </w:t>
+            </w:r>
+            <w:proofErr w:type="spellStart"/>
+            <w:r>
+              <w:rPr>
+                <w:color w:val="000000"/>
+                <w:sz w:val="20"/>
+              </w:rPr>
+              <w:t>pfd</w:t>
+            </w:r>
+            <w:proofErr w:type="spellEnd"/>
+            <w:r>
+              <w:rPr>
+                <w:color w:val="000000"/>
+                <w:sz w:val="20"/>
+              </w:rPr>
+              <w:t xml:space="preserve"> and </w:t>
+            </w:r>
+            <w:proofErr w:type="spellStart"/>
+            <w:r>
+              <w:rPr>
+                <w:color w:val="000000"/>
+                <w:sz w:val="20"/>
+              </w:rPr>
+              <w:t>pfd</w:t>
+            </w:r>
+            <w:proofErr w:type="spellEnd"/>
+            <w:r>
+              <w:rPr>
+                <w:color w:val="000000"/>
+                <w:sz w:val="20"/>
+              </w:rPr>
+              <w:t xml:space="preserve"> date</w:t>
+            </w:r>
           </w:p>
         </w:tc>
         <w:tc>
@@ -1465,25 +1570,19 @@
               <w:ind w:left="0"/>
               <w:jc w:val="left"/>
               <w:rPr>
-                <w:ins w:id="9" w:author="Huang, Lili" w:date="2021-10-12T13:02:00Z"/>
-                <w:sz w:val="20"/>
-              </w:rPr>
-            </w:pPr>
-            <w:ins w:id="10" w:author="Huang, Lili" w:date="2021-10-12T13:04:00Z">
-              <w:r>
-                <w:rPr>
-                  <w:sz w:val="20"/>
-                </w:rPr>
-                <w:t>Lili Huang</w:t>
-              </w:r>
-            </w:ins>
+                <w:sz w:val="20"/>
+              </w:rPr>
+            </w:pPr>
+            <w:r>
+              <w:rPr>
+                <w:sz w:val="20"/>
+              </w:rPr>
+              <w:t>Lili Huang</w:t>
+            </w:r>
           </w:p>
         </w:tc>
       </w:tr>
       <w:tr>
-        <w:trPr>
-          <w:ins w:id="11" w:author="Huang, Lili" w:date="2021-10-12T13:04:00Z"/>
-        </w:trPr>
         <w:tc>
           <w:tcPr>
             <w:tcW w:w="1440" w:type="dxa"/>
@@ -1494,10 +1593,15 @@
               <w:ind w:left="0"/>
               <w:jc w:val="left"/>
               <w:rPr>
-                <w:ins w:id="12" w:author="Huang, Lili" w:date="2021-10-12T13:04:00Z"/>
-                <w:sz w:val="20"/>
-              </w:rPr>
-            </w:pPr>
+                <w:sz w:val="20"/>
+              </w:rPr>
+            </w:pPr>
+            <w:r>
+              <w:rPr>
+                <w:sz w:val="20"/>
+              </w:rPr>
+              <w:t>11/09/2021</w:t>
+            </w:r>
           </w:p>
         </w:tc>
         <w:tc>
@@ -1509,12 +1613,20 @@
               <w:pStyle w:val="hdr1"/>
               <w:ind w:left="0"/>
               <w:jc w:val="left"/>
-              <w:rPr>
-                <w:ins w:id="13" w:author="Huang, Lili" w:date="2021-10-12T13:04:00Z"/>
+            </w:pPr>
+            <w:r>
+              <w:rPr>
                 <w:color w:val="000000"/>
                 <w:sz w:val="20"/>
               </w:rPr>
-            </w:pPr>
+              <w:t>TFS 23489 -</w:t>
+            </w:r>
+            <w:r>
+              <w:t xml:space="preserve"> </w:t>
+            </w:r>
+            <w:r>
+              <w:t>update email process in user interface</w:t>
+            </w:r>
           </w:p>
         </w:tc>
         <w:tc>
@@ -1527,10 +1639,15 @@
               <w:ind w:left="0"/>
               <w:jc w:val="left"/>
               <w:rPr>
-                <w:ins w:id="14" w:author="Huang, Lili" w:date="2021-10-12T13:04:00Z"/>
-                <w:sz w:val="20"/>
-              </w:rPr>
-            </w:pPr>
+                <w:sz w:val="20"/>
+              </w:rPr>
+            </w:pPr>
+            <w:r>
+              <w:rPr>
+                <w:sz w:val="20"/>
+              </w:rPr>
+              <w:t>Lili Huang</w:t>
+            </w:r>
           </w:p>
         </w:tc>
       </w:tr>
@@ -1556,7 +1673,7 @@
           <w:rFonts w:ascii="Arial" w:hAnsi="Arial"/>
         </w:rPr>
       </w:pPr>
-      <w:bookmarkStart w:id="15" w:name="_Toc492474653"/>
+      <w:bookmarkStart w:id="2" w:name="_Toc492474653"/>
     </w:p>
     <w:tbl>
       <w:tblPr>
@@ -1579,7 +1696,7 @@
               <w:right w:val="nil"/>
             </w:tcBorders>
           </w:tcPr>
-          <w:bookmarkEnd w:id="15"/>
+          <w:bookmarkEnd w:id="2"/>
           <w:p>
             <w:pPr>
               <w:tabs>
@@ -1627,11 +1744,33 @@
                 <w:sz w:val="20"/>
               </w:rPr>
             </w:pPr>
-            <w:r>
-              <w:rPr>
-                <w:sz w:val="20"/>
-              </w:rPr>
-              <w:t>eCoaching Log (eCL)</w:t>
+            <w:proofErr w:type="spellStart"/>
+            <w:r>
+              <w:rPr>
+                <w:sz w:val="20"/>
+              </w:rPr>
+              <w:t>eCoaching</w:t>
+            </w:r>
+            <w:proofErr w:type="spellEnd"/>
+            <w:r>
+              <w:rPr>
+                <w:sz w:val="20"/>
+              </w:rPr>
+              <w:t xml:space="preserve"> Log (</w:t>
+            </w:r>
+            <w:proofErr w:type="spellStart"/>
+            <w:r>
+              <w:rPr>
+                <w:sz w:val="20"/>
+              </w:rPr>
+              <w:t>eCL</w:t>
+            </w:r>
+            <w:proofErr w:type="spellEnd"/>
+            <w:r>
+              <w:rPr>
+                <w:sz w:val="20"/>
+              </w:rPr>
+              <w:t>)</w:t>
             </w:r>
           </w:p>
         </w:tc>
@@ -1970,7 +2109,21 @@
               <w:rPr>
                 <w:sz w:val="20"/>
               </w:rPr>
-              <w:t>(table UI_User_Role)</w:t>
+              <w:t xml:space="preserve">(table </w:t>
+            </w:r>
+            <w:proofErr w:type="spellStart"/>
+            <w:r>
+              <w:rPr>
+                <w:sz w:val="20"/>
+              </w:rPr>
+              <w:t>UI_User_Role</w:t>
+            </w:r>
+            <w:proofErr w:type="spellEnd"/>
+            <w:r>
+              <w:rPr>
+                <w:sz w:val="20"/>
+              </w:rPr>
+              <w:t>)</w:t>
             </w:r>
           </w:p>
           <w:p>
@@ -2052,30 +2205,39 @@
                 <w:sz w:val="20"/>
               </w:rPr>
             </w:pPr>
+            <w:proofErr w:type="spellStart"/>
             <w:r>
               <w:rPr>
                 <w:b/>
                 <w:sz w:val="20"/>
               </w:rPr>
-              <w:t>SrManager;</w:t>
-            </w:r>
-          </w:p>
-          <w:p>
-            <w:pPr>
-              <w:tabs>
-                <w:tab w:val="left" w:pos="360"/>
-              </w:tabs>
-              <w:jc w:val="center"/>
+              <w:t>SrManager</w:t>
+            </w:r>
+            <w:proofErr w:type="spellEnd"/>
+            <w:r>
               <w:rPr>
                 <w:b/>
                 <w:sz w:val="20"/>
               </w:rPr>
-            </w:pPr>
-            <w:r>
+              <w:t>;</w:t>
+            </w:r>
+          </w:p>
+          <w:p>
+            <w:pPr>
+              <w:tabs>
+                <w:tab w:val="left" w:pos="360"/>
+              </w:tabs>
+              <w:jc w:val="center"/>
               <w:rPr>
                 <w:b/>
                 <w:sz w:val="20"/>
               </w:rPr>
+            </w:pPr>
+            <w:r>
+              <w:rPr>
+                <w:b/>
+                <w:sz w:val="20"/>
+              </w:rPr>
               <w:t>Director;</w:t>
             </w:r>
           </w:p>
@@ -2137,11 +2299,19 @@
               </w:rPr>
               <w:t xml:space="preserve">Launch </w:t>
             </w:r>
-            <w:r>
-              <w:rPr>
-                <w:sz w:val="20"/>
-              </w:rPr>
-              <w:t>eCoaching Log</w:t>
+            <w:proofErr w:type="spellStart"/>
+            <w:r>
+              <w:rPr>
+                <w:sz w:val="20"/>
+              </w:rPr>
+              <w:t>eCoaching</w:t>
+            </w:r>
+            <w:proofErr w:type="spellEnd"/>
+            <w:r>
+              <w:rPr>
+                <w:sz w:val="20"/>
+              </w:rPr>
+              <w:t xml:space="preserve"> Log</w:t>
             </w:r>
             <w:r>
               <w:rPr>
@@ -5438,6 +5608,47 @@
               <w:t>Page reset to the one as in NS-1.</w:t>
             </w:r>
           </w:p>
+          <w:p>
+            <w:pPr>
+              <w:tabs>
+                <w:tab w:val="left" w:pos="360"/>
+              </w:tabs>
+              <w:jc w:val="center"/>
+              <w:rPr>
+                <w:sz w:val="20"/>
+              </w:rPr>
+            </w:pPr>
+            <w:r>
+              <w:rPr>
+                <w:sz w:val="20"/>
+              </w:rPr>
+              <w:t>Email notification is sent</w:t>
+            </w:r>
+            <w:r>
+              <w:rPr>
+                <w:sz w:val="20"/>
+              </w:rPr>
+              <w:t xml:space="preserve"> and result is </w:t>
+            </w:r>
+            <w:r>
+              <w:rPr>
+                <w:sz w:val="20"/>
+              </w:rPr>
+              <w:t>correctly</w:t>
+            </w:r>
+            <w:r>
+              <w:rPr>
+                <w:sz w:val="20"/>
+              </w:rPr>
+              <w:t xml:space="preserve"> saved in database </w:t>
+            </w:r>
+            <w:r>
+              <w:rPr>
+                <w:sz w:val="20"/>
+              </w:rPr>
+              <w:t>.</w:t>
+            </w:r>
+          </w:p>
         </w:tc>
         <w:tc>
           <w:tcPr>
@@ -6355,11 +6566,19 @@
               </w:rPr>
               <w:t xml:space="preserve">Launch </w:t>
             </w:r>
-            <w:r>
-              <w:rPr>
-                <w:sz w:val="20"/>
-              </w:rPr>
-              <w:t xml:space="preserve">eCoaching Log </w:t>
+            <w:proofErr w:type="spellStart"/>
+            <w:r>
+              <w:rPr>
+                <w:sz w:val="20"/>
+              </w:rPr>
+              <w:t>eCoaching</w:t>
+            </w:r>
+            <w:proofErr w:type="spellEnd"/>
+            <w:r>
+              <w:rPr>
+                <w:sz w:val="20"/>
+              </w:rPr>
+              <w:t xml:space="preserve"> Log </w:t>
             </w:r>
             <w:r>
               <w:rPr>
@@ -7074,7 +7293,21 @@
               <w:rPr>
                 <w:sz w:val="20"/>
               </w:rPr>
-              <w:t>Launch eCoaching Log Web application.</w:t>
+              <w:t xml:space="preserve">Launch </w:t>
+            </w:r>
+            <w:proofErr w:type="spellStart"/>
+            <w:r>
+              <w:rPr>
+                <w:sz w:val="20"/>
+              </w:rPr>
+              <w:t>eCoaching</w:t>
+            </w:r>
+            <w:proofErr w:type="spellEnd"/>
+            <w:r>
+              <w:rPr>
+                <w:sz w:val="20"/>
+              </w:rPr>
+              <w:t xml:space="preserve"> Log Web application.</w:t>
             </w:r>
           </w:p>
           <w:p>
@@ -7890,11 +8123,19 @@
               </w:rPr>
               <w:t xml:space="preserve">Launch </w:t>
             </w:r>
-            <w:r>
-              <w:rPr>
-                <w:sz w:val="20"/>
-              </w:rPr>
-              <w:t xml:space="preserve">eCoaching Log </w:t>
+            <w:proofErr w:type="spellStart"/>
+            <w:r>
+              <w:rPr>
+                <w:sz w:val="20"/>
+              </w:rPr>
+              <w:t>eCoaching</w:t>
+            </w:r>
+            <w:proofErr w:type="spellEnd"/>
+            <w:r>
+              <w:rPr>
+                <w:sz w:val="20"/>
+              </w:rPr>
+              <w:t xml:space="preserve"> Log </w:t>
             </w:r>
             <w:r>
               <w:rPr>
@@ -8656,28 +8897,12 @@
                 <w:sz w:val="20"/>
               </w:rPr>
             </w:pPr>
-            <w:del w:id="16" w:author="Huang, Lili" w:date="2021-10-12T13:05:00Z">
-              <w:r>
-                <w:rPr>
-                  <w:sz w:val="20"/>
-                </w:rPr>
-                <w:delText xml:space="preserve">Saem </w:delText>
-              </w:r>
-            </w:del>
-            <w:ins w:id="17" w:author="Huang, Lili" w:date="2021-10-12T13:05:00Z">
-              <w:r>
-                <w:rPr>
-                  <w:sz w:val="20"/>
-                </w:rPr>
-                <w:t>S</w:t>
-              </w:r>
-              <w:r>
-                <w:rPr>
-                  <w:sz w:val="20"/>
-                </w:rPr>
-                <w:t xml:space="preserve"> </w:t>
-              </w:r>
-            </w:ins>
+            <w:r>
+              <w:rPr>
+                <w:sz w:val="20"/>
+              </w:rPr>
+              <w:t xml:space="preserve">S </w:t>
+            </w:r>
             <w:r>
               <w:rPr>
                 <w:sz w:val="20"/>
@@ -8774,7 +8999,23 @@
                 <w:sz w:val="20"/>
                 <w:szCs w:val="20"/>
               </w:rPr>
-              <w:t xml:space="preserve">CCO employees who participate in the CCO Work at Home are obligated to comply with all Maximus policies and procedures. The purpose of this eCL is to notify you that your CCO Remote </w:t>
+              <w:t xml:space="preserve">CCO employees who participate in the CCO Work at Home are obligated to comply with all Maximus policies and procedures. The purpose of this </w:t>
+            </w:r>
+            <w:proofErr w:type="spellStart"/>
+            <w:r>
+              <w:rPr>
+                <w:sz w:val="20"/>
+                <w:szCs w:val="20"/>
+              </w:rPr>
+              <w:t>eCL</w:t>
+            </w:r>
+            <w:proofErr w:type="spellEnd"/>
+            <w:r>
+              <w:rPr>
+                <w:sz w:val="20"/>
+                <w:szCs w:val="20"/>
+              </w:rPr>
+              <w:t xml:space="preserve"> is to notify you that your CCO Remote </w:t>
             </w:r>
             <w:r>
               <w:rPr>
@@ -8825,7 +9066,7 @@
                   <v:path o:extrusionok="f" gradientshapeok="t" o:connecttype="rect"/>
                   <o:lock v:ext="edit" aspectratio="t"/>
                 </v:shapetype>
-                <v:shape id="_x0000_i1035" type="#_x0000_t75" style="width:65.75pt;height:18pt" o:ole="">
+                <v:shape id="_x0000_i1035" type="#_x0000_t75" style="width:65.7pt;height:18pt" o:ole="">
                   <v:imagedata r:id="rId10" o:title=""/>
                 </v:shape>
                 <w:control r:id="rId11" w:name="DefaultOcxName" w:shapeid="_x0000_i1035"/>
@@ -8844,7 +9085,7 @@
                 <w:szCs w:val="20"/>
               </w:rPr>
               <w:object w:dxaOrig="225" w:dyaOrig="225" w14:anchorId="787A8CE0">
-                <v:shape id="_x0000_i1038" type="#_x0000_t75" style="width:108.8pt;height:18pt" o:ole="">
+                <v:shape id="_x0000_i1038" type="#_x0000_t75" style="width:108.9pt;height:18pt" o:ole="">
                   <v:imagedata r:id="rId12" o:title=""/>
                 </v:shape>
                 <w:control r:id="rId13" w:name="DefaultOcxName1" w:shapeid="_x0000_i1038"/>
@@ -8863,7 +9104,7 @@
                 <w:szCs w:val="20"/>
               </w:rPr>
               <w:object w:dxaOrig="225" w:dyaOrig="225" w14:anchorId="107B785F">
-                <v:shape id="_x0000_i1042" type="#_x0000_t75" style="width:65.75pt;height:18pt" o:ole="">
+                <v:shape id="_x0000_i1042" type="#_x0000_t75" style="width:65.7pt;height:18pt" o:ole="">
                   <v:imagedata r:id="rId10" o:title=""/>
                 </v:shape>
                 <w:control r:id="rId14" w:name="DefaultOcxName2" w:shapeid="_x0000_i1042"/>
@@ -8914,7 +9155,7 @@
                 <w:szCs w:val="20"/>
               </w:rPr>
               <w:object w:dxaOrig="225" w:dyaOrig="225" w14:anchorId="6BC585E3">
-                <v:shape id="_x0000_i1046" type="#_x0000_t75" style="width:65.75pt;height:18pt" o:ole="">
+                <v:shape id="_x0000_i1046" type="#_x0000_t75" style="width:65.7pt;height:18pt" o:ole="">
                   <v:imagedata r:id="rId10" o:title=""/>
                 </v:shape>
                 <w:control r:id="rId15" w:name="DefaultOcxName3" w:shapeid="_x0000_i1046"/>
@@ -8961,15 +9202,13 @@
                 <w:sz w:val="20"/>
               </w:rPr>
             </w:pPr>
-            <w:ins w:id="18" w:author="Huang, Lili" w:date="2021-10-12T13:15:00Z">
-              <w:r>
-                <w:rPr>
-                  <w:sz w:val="20"/>
-                </w:rPr>
-                <w:lastRenderedPageBreak/>
-                <w:t>P</w:t>
-              </w:r>
-            </w:ins>
+            <w:r>
+              <w:rPr>
+                <w:sz w:val="20"/>
+              </w:rPr>
+              <w:lastRenderedPageBreak/>
+              <w:t>P</w:t>
+            </w:r>
           </w:p>
         </w:tc>
       </w:tr>
@@ -9109,21 +9348,18 @@
                 <w:sz w:val="20"/>
               </w:rPr>
             </w:pPr>
-            <w:ins w:id="19" w:author="Huang, Lili" w:date="2021-10-12T13:15:00Z">
-              <w:r>
-                <w:rPr>
-                  <w:sz w:val="20"/>
-                </w:rPr>
-                <w:t>P</w:t>
-              </w:r>
-            </w:ins>
+            <w:r>
+              <w:rPr>
+                <w:sz w:val="20"/>
+              </w:rPr>
+              <w:t>P</w:t>
+            </w:r>
           </w:p>
         </w:tc>
       </w:tr>
       <w:tr>
         <w:trPr>
           <w:trHeight w:val="240"/>
-          <w:ins w:id="20" w:author="Huang, Lili" w:date="2021-10-05T11:39:00Z"/>
         </w:trPr>
         <w:tc>
           <w:tcPr>
@@ -9142,34 +9378,27 @@
               </w:tabs>
               <w:jc w:val="center"/>
               <w:rPr>
-                <w:ins w:id="21" w:author="Huang, Lili" w:date="2021-10-05T11:39:00Z"/>
-                <w:sz w:val="20"/>
-              </w:rPr>
-            </w:pPr>
-            <w:ins w:id="22" w:author="Huang, Lili" w:date="2021-10-05T11:40:00Z">
-              <w:r>
-                <w:rPr>
-                  <w:sz w:val="20"/>
-                </w:rPr>
-                <w:t>NS</w:t>
-              </w:r>
-            </w:ins>
-            <w:ins w:id="23" w:author="Huang, Lili" w:date="2021-10-12T13:05:00Z">
-              <w:r>
-                <w:rPr>
-                  <w:sz w:val="20"/>
-                </w:rPr>
-                <w:t>-</w:t>
-              </w:r>
-            </w:ins>
-            <w:ins w:id="24" w:author="Huang, Lili" w:date="2021-10-05T11:40:00Z">
-              <w:r>
-                <w:rPr>
-                  <w:sz w:val="20"/>
-                </w:rPr>
-                <w:t>24</w:t>
-              </w:r>
-            </w:ins>
+                <w:sz w:val="20"/>
+              </w:rPr>
+            </w:pPr>
+            <w:r>
+              <w:rPr>
+                <w:sz w:val="20"/>
+              </w:rPr>
+              <w:t>NS</w:t>
+            </w:r>
+            <w:r>
+              <w:rPr>
+                <w:sz w:val="20"/>
+              </w:rPr>
+              <w:t>-</w:t>
+            </w:r>
+            <w:r>
+              <w:rPr>
+                <w:sz w:val="20"/>
+              </w:rPr>
+              <w:t>24</w:t>
+            </w:r>
           </w:p>
         </w:tc>
         <w:tc>
@@ -9189,18 +9418,29 @@
               </w:tabs>
               <w:jc w:val="center"/>
               <w:rPr>
-                <w:ins w:id="25" w:author="Huang, Lili" w:date="2021-10-05T11:39:00Z"/>
-                <w:sz w:val="20"/>
-              </w:rPr>
-            </w:pPr>
-            <w:ins w:id="26" w:author="Huang, Lili" w:date="2021-10-12T13:07:00Z">
-              <w:r>
-                <w:rPr>
-                  <w:sz w:val="20"/>
-                </w:rPr>
-                <w:t>User is configured to have to be able to submit eCL for Quality Specialists</w:t>
-              </w:r>
-            </w:ins>
+                <w:sz w:val="20"/>
+              </w:rPr>
+            </w:pPr>
+            <w:r>
+              <w:rPr>
+                <w:sz w:val="20"/>
+              </w:rPr>
+              <w:t xml:space="preserve">User is configured to have to be able to submit </w:t>
+            </w:r>
+            <w:proofErr w:type="spellStart"/>
+            <w:r>
+              <w:rPr>
+                <w:sz w:val="20"/>
+              </w:rPr>
+              <w:t>eCL</w:t>
+            </w:r>
+            <w:proofErr w:type="spellEnd"/>
+            <w:r>
+              <w:rPr>
+                <w:sz w:val="20"/>
+              </w:rPr>
+              <w:t xml:space="preserve"> for Quality Specialists</w:t>
+            </w:r>
           </w:p>
         </w:tc>
         <w:tc>
@@ -9220,168 +9460,132 @@
               </w:tabs>
               <w:jc w:val="center"/>
               <w:rPr>
-                <w:ins w:id="27" w:author="Huang, Lili" w:date="2021-10-12T13:09:00Z"/>
-                <w:sz w:val="20"/>
-              </w:rPr>
-            </w:pPr>
-            <w:ins w:id="28" w:author="Huang, Lili" w:date="2021-10-12T13:09:00Z">
-              <w:r>
-                <w:rPr>
-                  <w:sz w:val="20"/>
-                </w:rPr>
-                <w:t xml:space="preserve">Launch </w:t>
-              </w:r>
-              <w:r>
-                <w:rPr>
-                  <w:sz w:val="20"/>
-                </w:rPr>
-                <w:t xml:space="preserve">eCoaching Log </w:t>
-              </w:r>
-              <w:r>
-                <w:rPr>
-                  <w:sz w:val="20"/>
-                </w:rPr>
-                <w:t>Web application</w:t>
-              </w:r>
-              <w:r>
-                <w:rPr>
-                  <w:sz w:val="20"/>
-                </w:rPr>
-                <w:t>.</w:t>
-              </w:r>
-            </w:ins>
-          </w:p>
-          <w:p>
-            <w:pPr>
-              <w:tabs>
-                <w:tab w:val="left" w:pos="360"/>
-              </w:tabs>
-              <w:jc w:val="center"/>
-              <w:rPr>
-                <w:ins w:id="29" w:author="Huang, Lili" w:date="2021-10-12T13:10:00Z"/>
-                <w:sz w:val="20"/>
-              </w:rPr>
-            </w:pPr>
-            <w:ins w:id="30" w:author="Huang, Lili" w:date="2021-10-12T13:09:00Z">
-              <w:r>
-                <w:rPr>
-                  <w:sz w:val="20"/>
-                </w:rPr>
-                <w:t>Click New Submission in the menu bar.</w:t>
-              </w:r>
-            </w:ins>
-          </w:p>
-          <w:p>
-            <w:pPr>
-              <w:tabs>
-                <w:tab w:val="left" w:pos="360"/>
-              </w:tabs>
-              <w:jc w:val="center"/>
-              <w:rPr>
-                <w:ins w:id="31" w:author="Huang, Lili" w:date="2021-10-12T13:10:00Z"/>
-                <w:sz w:val="20"/>
-              </w:rPr>
-            </w:pPr>
-          </w:p>
-          <w:p>
-            <w:pPr>
-              <w:tabs>
-                <w:tab w:val="left" w:pos="360"/>
-              </w:tabs>
-              <w:jc w:val="center"/>
-              <w:rPr>
-                <w:ins w:id="32" w:author="Huang, Lili" w:date="2021-10-12T13:12:00Z"/>
-                <w:sz w:val="20"/>
-              </w:rPr>
-            </w:pPr>
-            <w:ins w:id="33" w:author="Huang, Lili" w:date="2021-10-12T13:10:00Z">
-              <w:r>
-                <w:rPr>
-                  <w:sz w:val="20"/>
-                </w:rPr>
-                <w:t>Select Quality in Employee Level dropdown</w:t>
-              </w:r>
-            </w:ins>
-            <w:ins w:id="34" w:author="Huang, Lili" w:date="2021-10-12T13:12:00Z">
-              <w:r>
-                <w:rPr>
-                  <w:sz w:val="20"/>
-                </w:rPr>
-                <w:t>;</w:t>
-              </w:r>
-            </w:ins>
-          </w:p>
-          <w:p>
-            <w:pPr>
-              <w:tabs>
-                <w:tab w:val="left" w:pos="360"/>
-              </w:tabs>
-              <w:jc w:val="center"/>
-              <w:rPr>
-                <w:ins w:id="35" w:author="Huang, Lili" w:date="2021-10-12T13:12:00Z"/>
-                <w:sz w:val="20"/>
-              </w:rPr>
-            </w:pPr>
-            <w:ins w:id="36" w:author="Huang, Lili" w:date="2021-10-12T13:12:00Z">
-              <w:r>
-                <w:rPr>
-                  <w:sz w:val="20"/>
-                </w:rPr>
-                <w:t>Go through all questions;</w:t>
-              </w:r>
-            </w:ins>
-          </w:p>
-          <w:p>
-            <w:pPr>
-              <w:tabs>
-                <w:tab w:val="left" w:pos="360"/>
-              </w:tabs>
-              <w:jc w:val="center"/>
-              <w:rPr>
-                <w:ins w:id="37" w:author="Huang, Lili" w:date="2021-10-05T11:39:00Z"/>
-                <w:sz w:val="20"/>
-              </w:rPr>
-            </w:pPr>
-            <w:ins w:id="38" w:author="Huang, Lili" w:date="2021-10-12T13:12:00Z">
-              <w:r>
-                <w:rPr>
-                  <w:sz w:val="20"/>
-                </w:rPr>
-                <w:t xml:space="preserve">Select </w:t>
-              </w:r>
-            </w:ins>
-            <w:ins w:id="39" w:author="Huang, Lili" w:date="2021-10-12T13:13:00Z">
-              <w:r>
-                <w:rPr>
-                  <w:sz w:val="20"/>
-                </w:rPr>
-                <w:t xml:space="preserve">Coaching Reason </w:t>
-              </w:r>
-            </w:ins>
-            <w:ins w:id="40" w:author="Huang, Lili" w:date="2021-10-12T13:14:00Z">
-              <w:r>
-                <w:rPr>
-                  <w:sz w:val="20"/>
-                </w:rPr>
-                <w:t>–</w:t>
-              </w:r>
-            </w:ins>
-            <w:ins w:id="41" w:author="Huang, Lili" w:date="2021-10-12T13:13:00Z">
-              <w:r>
-                <w:rPr>
-                  <w:sz w:val="20"/>
-                </w:rPr>
-                <w:t xml:space="preserve"> Performance</w:t>
-              </w:r>
-            </w:ins>
-            <w:ins w:id="42" w:author="Huang, Lili" w:date="2021-10-12T13:14:00Z">
-              <w:r>
-                <w:rPr>
-                  <w:sz w:val="20"/>
-                </w:rPr>
-                <w:t>, Feedback, and Development (PFD)</w:t>
-              </w:r>
-            </w:ins>
+                <w:sz w:val="20"/>
+              </w:rPr>
+            </w:pPr>
+            <w:r>
+              <w:rPr>
+                <w:sz w:val="20"/>
+              </w:rPr>
+              <w:t xml:space="preserve">Launch </w:t>
+            </w:r>
+            <w:proofErr w:type="spellStart"/>
+            <w:r>
+              <w:rPr>
+                <w:sz w:val="20"/>
+              </w:rPr>
+              <w:t>eCoaching</w:t>
+            </w:r>
+            <w:proofErr w:type="spellEnd"/>
+            <w:r>
+              <w:rPr>
+                <w:sz w:val="20"/>
+              </w:rPr>
+              <w:t xml:space="preserve"> Log </w:t>
+            </w:r>
+            <w:r>
+              <w:rPr>
+                <w:sz w:val="20"/>
+              </w:rPr>
+              <w:t>Web application</w:t>
+            </w:r>
+            <w:r>
+              <w:rPr>
+                <w:sz w:val="20"/>
+              </w:rPr>
+              <w:t>.</w:t>
+            </w:r>
+          </w:p>
+          <w:p>
+            <w:pPr>
+              <w:tabs>
+                <w:tab w:val="left" w:pos="360"/>
+              </w:tabs>
+              <w:jc w:val="center"/>
+              <w:rPr>
+                <w:sz w:val="20"/>
+              </w:rPr>
+            </w:pPr>
+            <w:r>
+              <w:rPr>
+                <w:sz w:val="20"/>
+              </w:rPr>
+              <w:t>Click New Submission in the menu bar.</w:t>
+            </w:r>
+          </w:p>
+          <w:p>
+            <w:pPr>
+              <w:tabs>
+                <w:tab w:val="left" w:pos="360"/>
+              </w:tabs>
+              <w:jc w:val="center"/>
+              <w:rPr>
+                <w:sz w:val="20"/>
+              </w:rPr>
+            </w:pPr>
+          </w:p>
+          <w:p>
+            <w:pPr>
+              <w:tabs>
+                <w:tab w:val="left" w:pos="360"/>
+              </w:tabs>
+              <w:jc w:val="center"/>
+              <w:rPr>
+                <w:sz w:val="20"/>
+              </w:rPr>
+            </w:pPr>
+            <w:r>
+              <w:rPr>
+                <w:sz w:val="20"/>
+              </w:rPr>
+              <w:t>Select Quality in Employee Level dropdown</w:t>
+            </w:r>
+            <w:r>
+              <w:rPr>
+                <w:sz w:val="20"/>
+              </w:rPr>
+              <w:t>;</w:t>
+            </w:r>
+          </w:p>
+          <w:p>
+            <w:pPr>
+              <w:tabs>
+                <w:tab w:val="left" w:pos="360"/>
+              </w:tabs>
+              <w:jc w:val="center"/>
+              <w:rPr>
+                <w:sz w:val="20"/>
+              </w:rPr>
+            </w:pPr>
+            <w:r>
+              <w:rPr>
+                <w:sz w:val="20"/>
+              </w:rPr>
+              <w:t>Go through all questions;</w:t>
+            </w:r>
+          </w:p>
+          <w:p>
+            <w:pPr>
+              <w:tabs>
+                <w:tab w:val="left" w:pos="360"/>
+              </w:tabs>
+              <w:jc w:val="center"/>
+              <w:rPr>
+                <w:sz w:val="20"/>
+              </w:rPr>
+            </w:pPr>
+            <w:r>
+              <w:rPr>
+                <w:sz w:val="20"/>
+              </w:rPr>
+              <w:t xml:space="preserve">Select </w:t>
+            </w:r>
+            <w:r>
+              <w:rPr>
+                <w:sz w:val="20"/>
+              </w:rPr>
+              <w:t>Coaching Reason – Performance, Feedback, and Development (PFD)</w:t>
+            </w:r>
           </w:p>
         </w:tc>
         <w:tc>
@@ -9401,46 +9605,32 @@
               </w:tabs>
               <w:jc w:val="center"/>
               <w:rPr>
-                <w:ins w:id="43" w:author="Huang, Lili" w:date="2021-10-12T13:14:00Z"/>
-                <w:sz w:val="20"/>
-              </w:rPr>
-            </w:pPr>
-            <w:ins w:id="44" w:author="Huang, Lili" w:date="2021-10-12T13:14:00Z">
-              <w:r>
-                <w:rPr>
-                  <w:sz w:val="20"/>
-                </w:rPr>
-                <w:t>The following question displays:</w:t>
-              </w:r>
-            </w:ins>
-          </w:p>
-          <w:p>
-            <w:pPr>
-              <w:tabs>
-                <w:tab w:val="left" w:pos="360"/>
-              </w:tabs>
-              <w:jc w:val="center"/>
-              <w:rPr>
-                <w:ins w:id="45" w:author="Huang, Lili" w:date="2021-10-05T11:39:00Z"/>
-                <w:sz w:val="20"/>
-              </w:rPr>
-            </w:pPr>
-            <w:ins w:id="46" w:author="Huang, Lili" w:date="2021-10-12T13:14:00Z">
-              <w:r>
-                <w:rPr>
-                  <w:sz w:val="20"/>
-                </w:rPr>
-                <w:t>Select the date t</w:t>
-              </w:r>
-            </w:ins>
-            <w:ins w:id="47" w:author="Huang, Lili" w:date="2021-10-12T13:15:00Z">
-              <w:r>
-                <w:rPr>
-                  <w:sz w:val="20"/>
-                </w:rPr>
-                <w:t>he PFD was completed:</w:t>
-              </w:r>
-            </w:ins>
+                <w:sz w:val="20"/>
+              </w:rPr>
+            </w:pPr>
+            <w:r>
+              <w:rPr>
+                <w:sz w:val="20"/>
+              </w:rPr>
+              <w:t>The following question displays:</w:t>
+            </w:r>
+          </w:p>
+          <w:p>
+            <w:pPr>
+              <w:tabs>
+                <w:tab w:val="left" w:pos="360"/>
+              </w:tabs>
+              <w:jc w:val="center"/>
+              <w:rPr>
+                <w:sz w:val="20"/>
+              </w:rPr>
+            </w:pPr>
+            <w:r>
+              <w:rPr>
+                <w:sz w:val="20"/>
+              </w:rPr>
+              <w:t>Select the date the PFD was completed:</w:t>
+            </w:r>
           </w:p>
         </w:tc>
         <w:tc>
@@ -9460,18 +9650,15 @@
               </w:tabs>
               <w:jc w:val="center"/>
               <w:rPr>
-                <w:ins w:id="48" w:author="Huang, Lili" w:date="2021-10-05T11:39:00Z"/>
-                <w:sz w:val="20"/>
-              </w:rPr>
-            </w:pPr>
-            <w:ins w:id="49" w:author="Huang, Lili" w:date="2021-10-12T13:15:00Z">
-              <w:r>
-                <w:rPr>
-                  <w:sz w:val="20"/>
-                </w:rPr>
-                <w:t>P</w:t>
-              </w:r>
-            </w:ins>
+                <w:sz w:val="20"/>
+              </w:rPr>
+            </w:pPr>
+            <w:r>
+              <w:rPr>
+                <w:sz w:val="20"/>
+              </w:rPr>
+              <w:t>P</w:t>
+            </w:r>
           </w:p>
         </w:tc>
       </w:tr>
@@ -9509,11 +9696,16 @@
                 <w:tab w:val="left" w:pos="5760"/>
                 <w:tab w:val="left" w:leader="underscore" w:pos="6840"/>
               </w:tabs>
-              <w:jc w:val="center"/>
-              <w:rPr>
-                <w:sz w:val="20"/>
-              </w:rPr>
-            </w:pPr>
+              <w:rPr>
+                <w:sz w:val="20"/>
+              </w:rPr>
+            </w:pPr>
+            <w:r>
+              <w:rPr>
+                <w:sz w:val="20"/>
+              </w:rPr>
+              <w:t>Name of Tester: Lili Huang</w:t>
+            </w:r>
           </w:p>
           <w:p>
             <w:pPr>
@@ -9523,12 +9715,27 @@
                 <w:tab w:val="left" w:pos="5760"/>
                 <w:tab w:val="left" w:leader="underscore" w:pos="6840"/>
               </w:tabs>
-              <w:jc w:val="center"/>
-              <w:rPr>
-                <w:sz w:val="20"/>
-              </w:rPr>
-            </w:pPr>
-          </w:p>
+              <w:rPr>
+                <w:sz w:val="20"/>
+              </w:rPr>
+            </w:pPr>
+            <w:r>
+              <w:rPr>
+                <w:sz w:val="20"/>
+              </w:rPr>
+              <w:t>Date Completed: 11/09/2021</w:t>
+            </w:r>
+          </w:p>
+        </w:tc>
+        <w:tc>
+          <w:tcPr>
+            <w:tcW w:w="750" w:type="dxa"/>
+            <w:tcBorders>
+              <w:top w:val="nil"/>
+              <w:bottom w:val="nil"/>
+            </w:tcBorders>
+            <w:vAlign w:val="bottom"/>
+          </w:tcPr>
           <w:p>
             <w:pPr>
               <w:tabs>
@@ -9543,6 +9750,12 @@
               </w:rPr>
             </w:pPr>
           </w:p>
+        </w:tc>
+        <w:tc>
+          <w:tcPr>
+            <w:tcW w:w="3825" w:type="dxa"/>
+            <w:vAlign w:val="bottom"/>
+          </w:tcPr>
           <w:p>
             <w:pPr>
               <w:tabs>
@@ -9553,109 +9766,10 @@
               </w:tabs>
               <w:jc w:val="center"/>
               <w:rPr>
-                <w:sz w:val="20"/>
-              </w:rPr>
-            </w:pPr>
-          </w:p>
-          <w:p>
-            <w:pPr>
-              <w:tabs>
-                <w:tab w:val="left" w:pos="360"/>
-                <w:tab w:val="left" w:leader="underscore" w:pos="4590"/>
-                <w:tab w:val="left" w:pos="5760"/>
-                <w:tab w:val="left" w:leader="underscore" w:pos="6840"/>
-              </w:tabs>
-              <w:jc w:val="center"/>
-              <w:rPr>
-                <w:sz w:val="20"/>
-              </w:rPr>
-            </w:pPr>
-          </w:p>
-          <w:p>
-            <w:pPr>
-              <w:tabs>
-                <w:tab w:val="left" w:pos="360"/>
-                <w:tab w:val="left" w:leader="underscore" w:pos="4590"/>
-                <w:tab w:val="left" w:pos="5760"/>
-                <w:tab w:val="left" w:leader="underscore" w:pos="6840"/>
-              </w:tabs>
-              <w:jc w:val="center"/>
-              <w:rPr>
-                <w:sz w:val="20"/>
-              </w:rPr>
-            </w:pPr>
-          </w:p>
-          <w:p>
-            <w:pPr>
-              <w:tabs>
-                <w:tab w:val="left" w:pos="360"/>
-                <w:tab w:val="left" w:leader="underscore" w:pos="4590"/>
-                <w:tab w:val="left" w:pos="5760"/>
-                <w:tab w:val="left" w:leader="underscore" w:pos="6840"/>
-              </w:tabs>
-              <w:jc w:val="center"/>
-              <w:rPr>
-                <w:sz w:val="20"/>
-              </w:rPr>
-            </w:pPr>
-            <w:r>
-              <w:rPr>
-                <w:sz w:val="20"/>
-              </w:rPr>
-              <w:t>Lili Huang</w:t>
-            </w:r>
-          </w:p>
-        </w:tc>
-        <w:tc>
-          <w:tcPr>
-            <w:tcW w:w="750" w:type="dxa"/>
-            <w:tcBorders>
-              <w:top w:val="nil"/>
-              <w:bottom w:val="nil"/>
-            </w:tcBorders>
-            <w:vAlign w:val="bottom"/>
-          </w:tcPr>
-          <w:p>
-            <w:pPr>
-              <w:tabs>
-                <w:tab w:val="left" w:pos="360"/>
-                <w:tab w:val="left" w:leader="underscore" w:pos="4590"/>
-                <w:tab w:val="left" w:pos="5760"/>
-                <w:tab w:val="left" w:leader="underscore" w:pos="6840"/>
-              </w:tabs>
-              <w:jc w:val="center"/>
-              <w:rPr>
-                <w:sz w:val="20"/>
-              </w:rPr>
-            </w:pPr>
-          </w:p>
-        </w:tc>
-        <w:tc>
-          <w:tcPr>
-            <w:tcW w:w="3825" w:type="dxa"/>
-            <w:vAlign w:val="bottom"/>
-          </w:tcPr>
-          <w:p>
-            <w:pPr>
-              <w:tabs>
-                <w:tab w:val="left" w:pos="360"/>
-                <w:tab w:val="left" w:leader="underscore" w:pos="4590"/>
-                <w:tab w:val="left" w:pos="5760"/>
-                <w:tab w:val="left" w:leader="underscore" w:pos="6840"/>
-              </w:tabs>
-              <w:jc w:val="center"/>
-              <w:rPr>
                 <w:sz w:val="18"/>
                 <w:szCs w:val="18"/>
               </w:rPr>
             </w:pPr>
-            <w:r>
-              <w:rPr>
-                <w:sz w:val="18"/>
-                <w:szCs w:val="18"/>
-              </w:rPr>
-              <w:t>08/27/2020</w:t>
-            </w:r>
           </w:p>
         </w:tc>
       </w:tr>
@@ -9683,25 +9797,6 @@
                 <w:sz w:val="20"/>
               </w:rPr>
             </w:pPr>
-            <w:r>
-              <w:rPr>
-                <w:sz w:val="20"/>
-              </w:rPr>
-              <w:lastRenderedPageBreak/>
-              <w:t xml:space="preserve">Name of </w:t>
-            </w:r>
-            <w:r>
-              <w:rPr>
-                <w:sz w:val="20"/>
-              </w:rPr>
-              <w:t>T</w:t>
-            </w:r>
-            <w:r>
-              <w:rPr>
-                <w:sz w:val="20"/>
-              </w:rPr>
-              <w:t>ester</w:t>
-            </w:r>
           </w:p>
         </w:tc>
         <w:tc>
@@ -9747,27 +9842,10 @@
                 <w:sz w:val="20"/>
               </w:rPr>
             </w:pPr>
-            <w:r>
-              <w:rPr>
-                <w:sz w:val="20"/>
-              </w:rPr>
-              <w:t>Date Completed</w:t>
-            </w:r>
           </w:p>
         </w:tc>
       </w:tr>
     </w:tbl>
-    <w:p>
-      <w:pPr>
-        <w:tabs>
-          <w:tab w:val="left" w:pos="2160"/>
-          <w:tab w:val="left" w:pos="6120"/>
-        </w:tabs>
-        <w:rPr>
-          <w:sz w:val="20"/>
-        </w:rPr>
-      </w:pPr>
-    </w:p>
     <w:p>
       <w:pPr>
         <w:tabs>
@@ -10072,7 +10150,7 @@
         </mc:Choice>
         <mc:Fallback>
           <w:pict>
-            <v:line w14:anchorId="57AA1884" id="Line 4" o:spid="_x0000_s1026" style="position:absolute;z-index:251658240;visibility:visible;mso-wrap-style:square;mso-width-percent:0;mso-height-percent:0;mso-wrap-distance-left:9pt;mso-wrap-distance-top:0;mso-wrap-distance-right:9pt;mso-wrap-distance-bottom:0;mso-position-horizontal:absolute;mso-position-horizontal-relative:text;mso-position-vertical:absolute;mso-position-vertical-relative:text;mso-width-percent:0;mso-height-percent:0;mso-width-relative:page;mso-height-relative:page" from="0,4.8pt" to="10in,4.8pt" o:gfxdata="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" o:allowincell="f"/>
+            <v:line w14:anchorId="09D9DD2D" id="Line 4" o:spid="_x0000_s1026" style="position:absolute;z-index:251658240;visibility:visible;mso-wrap-style:square;mso-width-percent:0;mso-height-percent:0;mso-wrap-distance-left:9pt;mso-wrap-distance-top:0;mso-wrap-distance-right:9pt;mso-wrap-distance-bottom:0;mso-position-horizontal:absolute;mso-position-horizontal-relative:text;mso-position-vertical:absolute;mso-position-vertical-relative:text;mso-width-percent:0;mso-height-percent:0;mso-width-relative:page;mso-height-relative:page" from="0,4.8pt" to="10in,4.8pt" o:gfxdata="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" o:allowincell="f"/>
           </w:pict>
         </mc:Fallback>
       </mc:AlternateContent>
@@ -10115,12 +10193,14 @@
       </w:rPr>
       <w:tab/>
     </w:r>
+    <w:proofErr w:type="spellStart"/>
     <w:r>
       <w:rPr>
         <w:sz w:val="18"/>
       </w:rPr>
       <w:t>CCO_eCoacihng_Log_New_Submission_UTC</w:t>
     </w:r>
+    <w:proofErr w:type="spellEnd"/>
   </w:p>
   <w:p>
     <w:pPr>
@@ -10339,7 +10419,7 @@
         </mc:Choice>
         <mc:Fallback>
           <w:pict>
-            <v:line w14:anchorId="656810C8" id="Line 1" o:spid="_x0000_s1026" style="position:absolute;z-index:251647488;visibility:visible;mso-wrap-style:square;mso-width-percent:0;mso-height-percent:0;mso-wrap-distance-left:9pt;mso-wrap-distance-top:0;mso-wrap-distance-right:9pt;mso-wrap-distance-bottom:0;mso-position-horizontal:absolute;mso-position-horizontal-relative:text;mso-position-vertical:absolute;mso-position-vertical-relative:text;mso-width-percent:0;mso-height-percent:0;mso-width-relative:page;mso-height-relative:page" from="0,14.4pt" to="10in,14.4pt" o:gfxdata="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" o:allowincell="f"/>
+            <v:line w14:anchorId="71D319FD" id="Line 1" o:spid="_x0000_s1026" style="position:absolute;z-index:251647488;visibility:visible;mso-wrap-style:square;mso-width-percent:0;mso-height-percent:0;mso-wrap-distance-left:9pt;mso-wrap-distance-top:0;mso-wrap-distance-right:9pt;mso-wrap-distance-bottom:0;mso-position-horizontal:absolute;mso-position-horizontal-relative:text;mso-position-vertical:absolute;mso-position-vertical-relative:text;mso-width-percent:0;mso-height-percent:0;mso-width-relative:page;mso-height-relative:page" from="0,14.4pt" to="10in,14.4pt" o:gfxdata="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" o:allowincell="f"/>
           </w:pict>
         </mc:Fallback>
       </mc:AlternateContent>
@@ -14915,14 +14995,6 @@
     <w:abstractNumId w:val="15"/>
   </w:num>
 </w:numbering>
-</file>
-
-<file path=word/people.xml><?xml version="1.0" encoding="utf-8"?>
-<w15:people xmlns:wpc="http://schemas.microsoft.com/office/word/2010/wordprocessingCanvas" xmlns:cx="http://schemas.microsoft.com/office/drawing/2014/chartex" xmlns:cx1="http://schemas.microsoft.com/office/drawing/2015/9/8/chartex" xmlns:cx2="http://schemas.microsoft.com/office/drawing/2015/10/21/chartex" xmlns:cx3="http://schemas.microsoft.com/office/drawing/2016/5/9/chartex" xmlns:cx4="http://schemas.microsoft.com/office/drawing/2016/5/10/chartex" xmlns:cx5="http://schemas.microsoft.com/office/drawing/2016/5/11/chartex" xmlns:cx6="http://schemas.microsoft.com/office/drawing/2016/5/12/chartex" xmlns:cx7="http://schemas.microsoft.com/office/drawing/2016/5/13/chartex" xmlns:cx8="http://schemas.microsoft.com/office/drawing/2016/5/14/chartex" xmlns:mc="http://schemas.openxmlformats.org/markup-compatibility/2006" xmlns:aink="http://schemas.microsoft.com/office/drawing/2016/ink" xmlns:am3d="http://schemas.microsoft.com/office/drawing/2017/model3d" xmlns:o="urn:schemas-microsoft-com:office:office" xmlns:r="http://schemas.openxmlformats.org/officeDocument/2006/relationships" xmlns:m="http://schemas.openxmlformats.org/officeDocument/2006/math" xmlns:v="urn:schemas-microsoft-com:vml" xmlns:wp14="http://schemas.microsoft.com/office/word/2010/wordprocessingDrawing" xmlns:wp="http://schemas.openxmlformats.org/drawingml/2006/wordprocessingDrawing" xmlns:w10="urn:schemas-microsoft-com:office:word" xmlns:w="http://schemas.openxmlformats.org/wordprocessingml/2006/main" xmlns:w14="http://schemas.microsoft.com/office/word/2010/wordml" xmlns:w15="http://schemas.microsoft.com/office/word/2012/wordml" xmlns:w16cex="http://schemas.microsoft.com/office/word/2018/wordml/cex" xmlns:w16cid="http://schemas.microsoft.com/office/word/2016/wordml/cid" xmlns:w16="http://schemas.microsoft.com/office/word/2018/wordml" xmlns:w16sdtdh="http://schemas.microsoft.com/office/word/2020/wordml/sdtdatahash" xmlns:w16se="http://schemas.microsoft.com/office/word/2015/wordml/symex" xmlns:wpg="http://schemas.microsoft.com/office/word/2010/wordprocessingGroup" xmlns:wpi="http://schemas.microsoft.com/office/word/2010/wordprocessingInk" xmlns:wne="http://schemas.microsoft.com/office/word/2006/wordml" xmlns:wps="http://schemas.microsoft.com/office/word/2010/wordprocessingShape" mc:Ignorable="w14 w15 w16se w16cid w16 w16cex w16sdtdh wp14">
-  <w15:person w15:author="Huang, Lili">
-    <w15:presenceInfo w15:providerId="AD" w15:userId="S::lilihuang@maximus.com::62084b72-7463-4b72-8e66-19edcbf4e565"/>
-  </w15:person>
-</w15:people>
 </file>
 
 <file path=word/styles.xml><?xml version="1.0" encoding="utf-8"?>
@@ -15358,7 +15430,6 @@
   <w:style w:type="character" w:default="1" w:styleId="DefaultParagraphFont">
     <w:name w:val="Default Paragraph Font"/>
     <w:uiPriority w:val="1"/>
-    <w:semiHidden/>
     <w:unhideWhenUsed/>
   </w:style>
   <w:style w:type="table" w:default="1" w:styleId="TableNormal">

</xml_diff>

<commit_message>
24733 - Team submission
git-tfs-id: [https://tfs.omnicloud.local/tfs/cco%20program/]$/eCoaching_V2;C51624
</commit_message>
<xml_diff>
--- a/Unit Test/Web/CCO_eCoaching_Log_New_Submission_UTC.docx
+++ b/Unit Test/Web/CCO_eCoaching_Log_New_Submission_UTC.docx
@@ -105,25 +105,7 @@
           <w:b/>
           <w:sz w:val="36"/>
         </w:rPr>
-        <w:t xml:space="preserve">Unit Test Case: CCO </w:t>
-      </w:r>
-      <w:proofErr w:type="spellStart"/>
-      <w:r>
-        <w:rPr>
-          <w:rFonts w:ascii="Arial" w:hAnsi="Arial"/>
-          <w:b/>
-          <w:sz w:val="36"/>
-        </w:rPr>
-        <w:t>eCoaching</w:t>
-      </w:r>
-      <w:proofErr w:type="spellEnd"/>
-      <w:r>
-        <w:rPr>
-          <w:rFonts w:ascii="Arial" w:hAnsi="Arial"/>
-          <w:b/>
-          <w:sz w:val="36"/>
-        </w:rPr>
-        <w:t xml:space="preserve"> Log</w:t>
+        <w:t>Unit Test Case: CCO eCoaching Log</w:t>
       </w:r>
       <w:r>
         <w:rPr>
@@ -941,35 +923,7 @@
               <w:rPr>
                 <w:sz w:val="20"/>
               </w:rPr>
-              <w:t xml:space="preserve">TFS 11983 – Include a link to </w:t>
-            </w:r>
-            <w:proofErr w:type="spellStart"/>
-            <w:r>
-              <w:rPr>
-                <w:sz w:val="20"/>
-              </w:rPr>
-              <w:t>ecl</w:t>
-            </w:r>
-            <w:proofErr w:type="spellEnd"/>
-            <w:r>
-              <w:rPr>
-                <w:sz w:val="20"/>
-              </w:rPr>
-              <w:t xml:space="preserve"> </w:t>
-            </w:r>
-            <w:proofErr w:type="spellStart"/>
-            <w:r>
-              <w:rPr>
-                <w:sz w:val="20"/>
-              </w:rPr>
-              <w:t>sharepoint</w:t>
-            </w:r>
-            <w:proofErr w:type="spellEnd"/>
-            <w:r>
-              <w:rPr>
-                <w:sz w:val="20"/>
-              </w:rPr>
-              <w:t xml:space="preserve"> site to report issues</w:t>
+              <w:t>TFS 11983 – Include a link to ecl sharepoint site to report issues</w:t>
             </w:r>
           </w:p>
         </w:tc>
@@ -1034,35 +988,7 @@
               <w:rPr>
                 <w:sz w:val="20"/>
               </w:rPr>
-              <w:t xml:space="preserve">TFS 11983 – Include a link to </w:t>
-            </w:r>
-            <w:proofErr w:type="spellStart"/>
-            <w:r>
-              <w:rPr>
-                <w:sz w:val="20"/>
-              </w:rPr>
-              <w:t>ecl</w:t>
-            </w:r>
-            <w:proofErr w:type="spellEnd"/>
-            <w:r>
-              <w:rPr>
-                <w:sz w:val="20"/>
-              </w:rPr>
-              <w:t xml:space="preserve"> </w:t>
-            </w:r>
-            <w:proofErr w:type="spellStart"/>
-            <w:r>
-              <w:rPr>
-                <w:sz w:val="20"/>
-              </w:rPr>
-              <w:t>sharepoint</w:t>
-            </w:r>
-            <w:proofErr w:type="spellEnd"/>
-            <w:r>
-              <w:rPr>
-                <w:sz w:val="20"/>
-              </w:rPr>
-              <w:t xml:space="preserve"> site to report issues</w:t>
+              <w:t>TFS 11983 – Include a link to ecl sharepoint site to report issues</w:t>
             </w:r>
           </w:p>
           <w:p>
@@ -1248,21 +1174,7 @@
               <w:rPr>
                 <w:sz w:val="20"/>
               </w:rPr>
-              <w:t xml:space="preserve">TFS 13809 – New Submission: Changing Program resets Direct/Indirect radio </w:t>
-            </w:r>
-            <w:proofErr w:type="spellStart"/>
-            <w:r>
-              <w:rPr>
-                <w:sz w:val="20"/>
-              </w:rPr>
-              <w:t>btn</w:t>
-            </w:r>
-            <w:proofErr w:type="spellEnd"/>
-            <w:r>
-              <w:rPr>
-                <w:sz w:val="20"/>
-              </w:rPr>
-              <w:t>;</w:t>
+              <w:t>TFS 13809 – New Submission: Changing Program resets Direct/Indirect radio btn;</w:t>
             </w:r>
           </w:p>
         </w:tc>
@@ -1524,39 +1436,7 @@
                 <w:color w:val="000000"/>
                 <w:sz w:val="20"/>
               </w:rPr>
-              <w:t xml:space="preserve">TFS 23137 – Quality – new coaching reason </w:t>
-            </w:r>
-            <w:proofErr w:type="spellStart"/>
-            <w:r>
-              <w:rPr>
-                <w:color w:val="000000"/>
-                <w:sz w:val="20"/>
-              </w:rPr>
-              <w:t>pfd</w:t>
-            </w:r>
-            <w:proofErr w:type="spellEnd"/>
-            <w:r>
-              <w:rPr>
-                <w:color w:val="000000"/>
-                <w:sz w:val="20"/>
-              </w:rPr>
-              <w:t xml:space="preserve"> and </w:t>
-            </w:r>
-            <w:proofErr w:type="spellStart"/>
-            <w:r>
-              <w:rPr>
-                <w:color w:val="000000"/>
-                <w:sz w:val="20"/>
-              </w:rPr>
-              <w:t>pfd</w:t>
-            </w:r>
-            <w:proofErr w:type="spellEnd"/>
-            <w:r>
-              <w:rPr>
-                <w:color w:val="000000"/>
-                <w:sz w:val="20"/>
-              </w:rPr>
-              <w:t xml:space="preserve"> date</w:t>
+              <w:t>TFS 23137 – Quality – new coaching reason pfd and pfd date</w:t>
             </w:r>
           </w:p>
         </w:tc>
@@ -1648,6 +1528,130 @@
               </w:rPr>
               <w:t>Lili Huang</w:t>
             </w:r>
+          </w:p>
+        </w:tc>
+      </w:tr>
+      <w:tr>
+        <w:trPr>
+          <w:ins w:id="2" w:author="Huang, Lili" w:date="2022-06-08T10:32:00Z"/>
+        </w:trPr>
+        <w:tc>
+          <w:tcPr>
+            <w:tcW w:w="1440" w:type="dxa"/>
+          </w:tcPr>
+          <w:p>
+            <w:pPr>
+              <w:pStyle w:val="hdr1"/>
+              <w:ind w:left="0"/>
+              <w:jc w:val="left"/>
+              <w:rPr>
+                <w:ins w:id="3" w:author="Huang, Lili" w:date="2022-06-08T10:32:00Z"/>
+                <w:sz w:val="20"/>
+              </w:rPr>
+            </w:pPr>
+            <w:ins w:id="4" w:author="Huang, Lili" w:date="2022-06-08T10:32:00Z">
+              <w:r>
+                <w:rPr>
+                  <w:sz w:val="20"/>
+                </w:rPr>
+                <w:t>06/08/2022</w:t>
+              </w:r>
+            </w:ins>
+          </w:p>
+        </w:tc>
+        <w:tc>
+          <w:tcPr>
+            <w:tcW w:w="7224" w:type="dxa"/>
+          </w:tcPr>
+          <w:p>
+            <w:pPr>
+              <w:pStyle w:val="hdr1"/>
+              <w:ind w:left="0"/>
+              <w:jc w:val="left"/>
+              <w:rPr>
+                <w:ins w:id="5" w:author="Huang, Lili" w:date="2022-06-08T10:32:00Z"/>
+                <w:color w:val="000000"/>
+                <w:sz w:val="20"/>
+              </w:rPr>
+            </w:pPr>
+            <w:ins w:id="6" w:author="Huang, Lili" w:date="2022-06-08T10:32:00Z">
+              <w:r>
+                <w:rPr>
+                  <w:color w:val="000000"/>
+                  <w:sz w:val="20"/>
+                </w:rPr>
+                <w:t xml:space="preserve">TFS </w:t>
+              </w:r>
+            </w:ins>
+            <w:ins w:id="7" w:author="Huang, Lili" w:date="2022-06-08T13:43:00Z">
+              <w:r>
+                <w:rPr>
+                  <w:color w:val="000000"/>
+                  <w:sz w:val="20"/>
+                </w:rPr>
+                <w:t>24733</w:t>
+              </w:r>
+            </w:ins>
+            <w:ins w:id="8" w:author="Huang, Lili" w:date="2022-06-08T10:57:00Z">
+              <w:r>
+                <w:rPr>
+                  <w:color w:val="000000"/>
+                  <w:sz w:val="20"/>
+                </w:rPr>
+                <w:t xml:space="preserve"> </w:t>
+              </w:r>
+            </w:ins>
+            <w:ins w:id="9" w:author="Huang, Lili" w:date="2022-06-08T10:32:00Z">
+              <w:r>
+                <w:rPr>
+                  <w:color w:val="000000"/>
+                  <w:sz w:val="20"/>
+                </w:rPr>
+                <w:t>– Team</w:t>
+              </w:r>
+            </w:ins>
+            <w:ins w:id="10" w:author="Huang, Lili" w:date="2022-06-08T10:57:00Z">
+              <w:r>
+                <w:rPr>
+                  <w:color w:val="000000"/>
+                  <w:sz w:val="20"/>
+                </w:rPr>
+                <w:t xml:space="preserve"> coaching log</w:t>
+              </w:r>
+            </w:ins>
+            <w:ins w:id="11" w:author="Huang, Lili" w:date="2022-06-08T10:32:00Z">
+              <w:r>
+                <w:rPr>
+                  <w:color w:val="000000"/>
+                  <w:sz w:val="20"/>
+                </w:rPr>
+                <w:t xml:space="preserve"> submission</w:t>
+              </w:r>
+            </w:ins>
+          </w:p>
+        </w:tc>
+        <w:tc>
+          <w:tcPr>
+            <w:tcW w:w="2790" w:type="dxa"/>
+          </w:tcPr>
+          <w:p>
+            <w:pPr>
+              <w:pStyle w:val="hdr1"/>
+              <w:ind w:left="0"/>
+              <w:jc w:val="left"/>
+              <w:rPr>
+                <w:ins w:id="12" w:author="Huang, Lili" w:date="2022-06-08T10:32:00Z"/>
+                <w:sz w:val="20"/>
+              </w:rPr>
+            </w:pPr>
+            <w:ins w:id="13" w:author="Huang, Lili" w:date="2022-06-08T10:32:00Z">
+              <w:r>
+                <w:rPr>
+                  <w:sz w:val="20"/>
+                </w:rPr>
+                <w:t>Lili Huang</w:t>
+              </w:r>
+            </w:ins>
           </w:p>
         </w:tc>
       </w:tr>
@@ -1673,7 +1677,7 @@
           <w:rFonts w:ascii="Arial" w:hAnsi="Arial"/>
         </w:rPr>
       </w:pPr>
-      <w:bookmarkStart w:id="2" w:name="_Toc492474653"/>
+      <w:bookmarkStart w:id="14" w:name="_Toc492474653"/>
     </w:p>
     <w:tbl>
       <w:tblPr>
@@ -1696,7 +1700,7 @@
               <w:right w:val="nil"/>
             </w:tcBorders>
           </w:tcPr>
-          <w:bookmarkEnd w:id="2"/>
+          <w:bookmarkEnd w:id="14"/>
           <w:p>
             <w:pPr>
               <w:tabs>
@@ -1744,33 +1748,11 @@
                 <w:sz w:val="20"/>
               </w:rPr>
             </w:pPr>
-            <w:proofErr w:type="spellStart"/>
-            <w:r>
-              <w:rPr>
-                <w:sz w:val="20"/>
-              </w:rPr>
-              <w:t>eCoaching</w:t>
-            </w:r>
-            <w:proofErr w:type="spellEnd"/>
-            <w:r>
-              <w:rPr>
-                <w:sz w:val="20"/>
-              </w:rPr>
-              <w:t xml:space="preserve"> Log (</w:t>
-            </w:r>
-            <w:proofErr w:type="spellStart"/>
-            <w:r>
-              <w:rPr>
-                <w:sz w:val="20"/>
-              </w:rPr>
-              <w:t>eCL</w:t>
-            </w:r>
-            <w:proofErr w:type="spellEnd"/>
-            <w:r>
-              <w:rPr>
-                <w:sz w:val="20"/>
-              </w:rPr>
-              <w:t>)</w:t>
+            <w:r>
+              <w:rPr>
+                <w:sz w:val="20"/>
+              </w:rPr>
+              <w:t>eCoaching Log (eCL)</w:t>
             </w:r>
           </w:p>
         </w:tc>
@@ -1895,6 +1877,15 @@
         <w:gridCol w:w="4285"/>
         <w:gridCol w:w="3458"/>
         <w:gridCol w:w="1278"/>
+        <w:tblGridChange w:id="15">
+          <w:tblGrid>
+            <w:gridCol w:w="1311"/>
+            <w:gridCol w:w="4210"/>
+            <w:gridCol w:w="4285"/>
+            <w:gridCol w:w="3458"/>
+            <w:gridCol w:w="1278"/>
+          </w:tblGrid>
+        </w:tblGridChange>
       </w:tblGrid>
       <w:tr>
         <w:trPr>
@@ -2109,21 +2100,7 @@
               <w:rPr>
                 <w:sz w:val="20"/>
               </w:rPr>
-              <w:t xml:space="preserve">(table </w:t>
-            </w:r>
-            <w:proofErr w:type="spellStart"/>
-            <w:r>
-              <w:rPr>
-                <w:sz w:val="20"/>
-              </w:rPr>
-              <w:t>UI_User_Role</w:t>
-            </w:r>
-            <w:proofErr w:type="spellEnd"/>
-            <w:r>
-              <w:rPr>
-                <w:sz w:val="20"/>
-              </w:rPr>
-              <w:t>)</w:t>
+              <w:t>(table UI_User_Role)</w:t>
             </w:r>
           </w:p>
           <w:p>
@@ -2205,113 +2182,160 @@
                 <w:sz w:val="20"/>
               </w:rPr>
             </w:pPr>
-            <w:proofErr w:type="spellStart"/>
             <w:r>
               <w:rPr>
                 <w:b/>
                 <w:sz w:val="20"/>
               </w:rPr>
-              <w:t>SrManager</w:t>
-            </w:r>
-            <w:proofErr w:type="spellEnd"/>
-            <w:r>
+              <w:t>SrManager;</w:t>
+            </w:r>
+          </w:p>
+          <w:p>
+            <w:pPr>
+              <w:tabs>
+                <w:tab w:val="left" w:pos="360"/>
+              </w:tabs>
+              <w:jc w:val="center"/>
               <w:rPr>
                 <w:b/>
                 <w:sz w:val="20"/>
               </w:rPr>
-              <w:t>;</w:t>
-            </w:r>
-          </w:p>
-          <w:p>
-            <w:pPr>
-              <w:tabs>
-                <w:tab w:val="left" w:pos="360"/>
-              </w:tabs>
-              <w:jc w:val="center"/>
+            </w:pPr>
+            <w:r>
               <w:rPr>
                 <w:b/>
                 <w:sz w:val="20"/>
               </w:rPr>
-            </w:pPr>
-            <w:r>
+              <w:t>Director;</w:t>
+            </w:r>
+          </w:p>
+          <w:p>
+            <w:pPr>
+              <w:tabs>
+                <w:tab w:val="left" w:pos="360"/>
+              </w:tabs>
+              <w:jc w:val="center"/>
               <w:rPr>
                 <w:b/>
                 <w:sz w:val="20"/>
               </w:rPr>
-              <w:t>Director;</w:t>
-            </w:r>
-          </w:p>
-          <w:p>
-            <w:pPr>
-              <w:tabs>
-                <w:tab w:val="left" w:pos="360"/>
-              </w:tabs>
-              <w:jc w:val="center"/>
+            </w:pPr>
+            <w:r>
               <w:rPr>
                 <w:b/>
                 <w:sz w:val="20"/>
               </w:rPr>
+              <w:t>Employee;</w:t>
+            </w:r>
+          </w:p>
+          <w:p>
+            <w:pPr>
+              <w:tabs>
+                <w:tab w:val="left" w:pos="360"/>
+              </w:tabs>
+              <w:jc w:val="center"/>
+              <w:rPr>
+                <w:sz w:val="20"/>
+              </w:rPr>
             </w:pPr>
             <w:r>
               <w:rPr>
                 <w:b/>
                 <w:sz w:val="20"/>
               </w:rPr>
-              <w:t>Employee;</w:t>
-            </w:r>
-          </w:p>
-          <w:p>
-            <w:pPr>
-              <w:tabs>
-                <w:tab w:val="left" w:pos="360"/>
-              </w:tabs>
-              <w:jc w:val="center"/>
-              <w:rPr>
-                <w:sz w:val="20"/>
-              </w:rPr>
-            </w:pPr>
+              <w:t>Restricted</w:t>
+            </w:r>
+          </w:p>
+        </w:tc>
+        <w:tc>
+          <w:tcPr>
+            <w:tcW w:w="4285" w:type="dxa"/>
+          </w:tcPr>
+          <w:p>
+            <w:pPr>
+              <w:tabs>
+                <w:tab w:val="left" w:pos="360"/>
+              </w:tabs>
+              <w:jc w:val="center"/>
+              <w:rPr>
+                <w:sz w:val="20"/>
+              </w:rPr>
+            </w:pPr>
+            <w:r>
+              <w:rPr>
+                <w:sz w:val="20"/>
+              </w:rPr>
+              <w:t xml:space="preserve">Launch </w:t>
+            </w:r>
+            <w:r>
+              <w:rPr>
+                <w:sz w:val="20"/>
+              </w:rPr>
+              <w:t>eCoaching Log</w:t>
+            </w:r>
+            <w:r>
+              <w:rPr>
+                <w:sz w:val="20"/>
+              </w:rPr>
+              <w:t xml:space="preserve"> </w:t>
+            </w:r>
+            <w:r>
+              <w:rPr>
+                <w:sz w:val="20"/>
+              </w:rPr>
+              <w:t>Web application</w:t>
+            </w:r>
+            <w:r>
+              <w:rPr>
+                <w:sz w:val="20"/>
+              </w:rPr>
+              <w:t>.</w:t>
+            </w:r>
+          </w:p>
+          <w:p>
+            <w:pPr>
+              <w:tabs>
+                <w:tab w:val="left" w:pos="360"/>
+              </w:tabs>
+              <w:jc w:val="center"/>
+              <w:rPr>
+                <w:sz w:val="20"/>
+              </w:rPr>
+            </w:pPr>
+            <w:r>
+              <w:rPr>
+                <w:sz w:val="20"/>
+              </w:rPr>
+              <w:t>Click New Submission in the menu bar.</w:t>
+            </w:r>
+          </w:p>
+        </w:tc>
+        <w:tc>
+          <w:tcPr>
+            <w:tcW w:w="3458" w:type="dxa"/>
+          </w:tcPr>
+          <w:p>
+            <w:pPr>
+              <w:tabs>
+                <w:tab w:val="left" w:pos="360"/>
+              </w:tabs>
+              <w:jc w:val="center"/>
+              <w:rPr>
+                <w:sz w:val="20"/>
+              </w:rPr>
+            </w:pPr>
+            <w:r>
+              <w:rPr>
+                <w:sz w:val="20"/>
+              </w:rPr>
+              <w:t xml:space="preserve">New submission page displays with </w:t>
+            </w:r>
             <w:r>
               <w:rPr>
                 <w:b/>
                 <w:sz w:val="20"/>
               </w:rPr>
-              <w:t>Restricted</w:t>
-            </w:r>
-          </w:p>
-        </w:tc>
-        <w:tc>
-          <w:tcPr>
-            <w:tcW w:w="4285" w:type="dxa"/>
-          </w:tcPr>
-          <w:p>
-            <w:pPr>
-              <w:tabs>
-                <w:tab w:val="left" w:pos="360"/>
-              </w:tabs>
-              <w:jc w:val="center"/>
-              <w:rPr>
-                <w:sz w:val="20"/>
-              </w:rPr>
-            </w:pPr>
-            <w:r>
-              <w:rPr>
-                <w:sz w:val="20"/>
-              </w:rPr>
-              <w:t xml:space="preserve">Launch </w:t>
-            </w:r>
-            <w:proofErr w:type="spellStart"/>
-            <w:r>
-              <w:rPr>
-                <w:sz w:val="20"/>
-              </w:rPr>
-              <w:t>eCoaching</w:t>
-            </w:r>
-            <w:proofErr w:type="spellEnd"/>
-            <w:r>
-              <w:rPr>
-                <w:sz w:val="20"/>
-              </w:rPr>
-              <w:t xml:space="preserve"> Log</w:t>
+              <w:t>Employee Level</w:t>
             </w:r>
             <w:r>
               <w:rPr>
@@ -2323,70 +2347,6 @@
               <w:rPr>
                 <w:sz w:val="20"/>
               </w:rPr>
-              <w:t>Web application</w:t>
-            </w:r>
-            <w:r>
-              <w:rPr>
-                <w:sz w:val="20"/>
-              </w:rPr>
-              <w:t>.</w:t>
-            </w:r>
-          </w:p>
-          <w:p>
-            <w:pPr>
-              <w:tabs>
-                <w:tab w:val="left" w:pos="360"/>
-              </w:tabs>
-              <w:jc w:val="center"/>
-              <w:rPr>
-                <w:sz w:val="20"/>
-              </w:rPr>
-            </w:pPr>
-            <w:r>
-              <w:rPr>
-                <w:sz w:val="20"/>
-              </w:rPr>
-              <w:t>Click New Submission in the menu bar.</w:t>
-            </w:r>
-          </w:p>
-        </w:tc>
-        <w:tc>
-          <w:tcPr>
-            <w:tcW w:w="3458" w:type="dxa"/>
-          </w:tcPr>
-          <w:p>
-            <w:pPr>
-              <w:tabs>
-                <w:tab w:val="left" w:pos="360"/>
-              </w:tabs>
-              <w:jc w:val="center"/>
-              <w:rPr>
-                <w:sz w:val="20"/>
-              </w:rPr>
-            </w:pPr>
-            <w:r>
-              <w:rPr>
-                <w:sz w:val="20"/>
-              </w:rPr>
-              <w:t xml:space="preserve">New submission page displays with </w:t>
-            </w:r>
-            <w:r>
-              <w:rPr>
-                <w:b/>
-                <w:sz w:val="20"/>
-              </w:rPr>
-              <w:t>Employee Level</w:t>
-            </w:r>
-            <w:r>
-              <w:rPr>
-                <w:sz w:val="20"/>
-              </w:rPr>
-              <w:t xml:space="preserve"> </w:t>
-            </w:r>
-            <w:r>
-              <w:rPr>
-                <w:sz w:val="20"/>
-              </w:rPr>
               <w:t>dropdown only.</w:t>
             </w:r>
           </w:p>
@@ -2433,6 +2393,98 @@
               </w:rPr>
               <w:t>P</w:t>
             </w:r>
+          </w:p>
+        </w:tc>
+      </w:tr>
+      <w:tr>
+        <w:tblPrEx>
+          <w:tblW w:w="0" w:type="auto"/>
+          <w:tblBorders>
+            <w:top w:val="single" w:sz="4" w:space="0" w:color="auto"/>
+            <w:left w:val="single" w:sz="4" w:space="0" w:color="auto"/>
+            <w:bottom w:val="single" w:sz="4" w:space="0" w:color="auto"/>
+            <w:right w:val="single" w:sz="4" w:space="0" w:color="auto"/>
+            <w:insideH w:val="single" w:sz="4" w:space="0" w:color="auto"/>
+            <w:insideV w:val="single" w:sz="4" w:space="0" w:color="auto"/>
+          </w:tblBorders>
+          <w:tblLayout w:type="fixed"/>
+          <w:tblLook w:val="0000" w:firstRow="0" w:lastRow="0" w:firstColumn="0" w:lastColumn="0" w:noHBand="0" w:noVBand="0"/>
+          <w:tblPrExChange w:id="16" w:author="Huang, Lili" w:date="2022-06-08T10:38:00Z">
+            <w:tblPrEx>
+              <w:tblW w:w="0" w:type="auto"/>
+              <w:tblBorders>
+                <w:top w:val="single" w:sz="4" w:space="0" w:color="auto"/>
+                <w:left w:val="single" w:sz="4" w:space="0" w:color="auto"/>
+                <w:bottom w:val="single" w:sz="4" w:space="0" w:color="auto"/>
+                <w:right w:val="single" w:sz="4" w:space="0" w:color="auto"/>
+                <w:insideH w:val="single" w:sz="4" w:space="0" w:color="auto"/>
+                <w:insideV w:val="single" w:sz="4" w:space="0" w:color="auto"/>
+              </w:tblBorders>
+              <w:tblLayout w:type="fixed"/>
+              <w:tblLook w:val="0000" w:firstRow="0" w:lastRow="0" w:firstColumn="0" w:lastColumn="0" w:noHBand="0" w:noVBand="0"/>
+            </w:tblPrEx>
+          </w:tblPrExChange>
+        </w:tblPrEx>
+        <w:trPr>
+          <w:trHeight w:val="281"/>
+          <w:ins w:id="17" w:author="Huang, Lili" w:date="2022-06-08T10:36:00Z"/>
+          <w:trPrChange w:id="18" w:author="Huang, Lili" w:date="2022-06-08T10:38:00Z">
+            <w:trPr>
+              <w:trHeight w:val="371"/>
+            </w:trPr>
+          </w:trPrChange>
+        </w:trPr>
+        <w:tc>
+          <w:tcPr>
+            <w:tcW w:w="14542" w:type="dxa"/>
+            <w:gridSpan w:val="5"/>
+            <w:shd w:val="clear" w:color="auto" w:fill="DBE5F1" w:themeFill="accent1" w:themeFillTint="33"/>
+            <w:tcPrChange w:id="19" w:author="Huang, Lili" w:date="2022-06-08T10:38:00Z">
+              <w:tcPr>
+                <w:tcW w:w="14542" w:type="dxa"/>
+                <w:gridSpan w:val="5"/>
+              </w:tcPr>
+            </w:tcPrChange>
+          </w:tcPr>
+          <w:p>
+            <w:pPr>
+              <w:tabs>
+                <w:tab w:val="left" w:pos="360"/>
+              </w:tabs>
+              <w:rPr>
+                <w:ins w:id="20" w:author="Huang, Lili" w:date="2022-06-08T10:36:00Z"/>
+                <w:color w:val="FF0000"/>
+                <w:sz w:val="20"/>
+                <w:rPrChange w:id="21" w:author="Huang, Lili" w:date="2022-06-08T10:38:00Z">
+                  <w:rPr>
+                    <w:ins w:id="22" w:author="Huang, Lili" w:date="2022-06-08T10:36:00Z"/>
+                    <w:sz w:val="20"/>
+                  </w:rPr>
+                </w:rPrChange>
+              </w:rPr>
+              <w:pPrChange w:id="23" w:author="Huang, Lili" w:date="2022-06-08T10:37:00Z">
+                <w:pPr>
+                  <w:tabs>
+                    <w:tab w:val="left" w:pos="360"/>
+                  </w:tabs>
+                  <w:jc w:val="center"/>
+                </w:pPr>
+              </w:pPrChange>
+            </w:pPr>
+            <w:ins w:id="24" w:author="Huang, Lili" w:date="2022-06-08T10:37:00Z">
+              <w:r>
+                <w:rPr>
+                  <w:color w:val="FF0000"/>
+                  <w:sz w:val="20"/>
+                  <w:rPrChange w:id="25" w:author="Huang, Lili" w:date="2022-06-08T10:38:00Z">
+                    <w:rPr>
+                      <w:sz w:val="20"/>
+                    </w:rPr>
+                  </w:rPrChange>
+                </w:rPr>
+                <w:t>CSR module – user with job code other than WACS40, WACS50, and WACS60</w:t>
+              </w:r>
+            </w:ins>
           </w:p>
         </w:tc>
       </w:tr>
@@ -2476,12 +2528,76 @@
                 <w:sz w:val="20"/>
               </w:rPr>
             </w:pPr>
-            <w:r>
-              <w:rPr>
-                <w:sz w:val="20"/>
-              </w:rPr>
-              <w:t>Same as NS-1</w:t>
-            </w:r>
+            <w:del w:id="26" w:author="Huang, Lili" w:date="2022-06-08T10:33:00Z">
+              <w:r>
+                <w:rPr>
+                  <w:sz w:val="20"/>
+                </w:rPr>
+                <w:delText>Same as NS-1</w:delText>
+              </w:r>
+            </w:del>
+            <w:ins w:id="27" w:author="Huang, Lili" w:date="2022-06-08T10:33:00Z">
+              <w:r>
+                <w:rPr>
+                  <w:sz w:val="20"/>
+                </w:rPr>
+                <w:t xml:space="preserve">User is configured with job code </w:t>
+              </w:r>
+            </w:ins>
+            <w:ins w:id="28" w:author="Huang, Lili" w:date="2022-06-08T10:36:00Z">
+              <w:r>
+                <w:rPr>
+                  <w:sz w:val="20"/>
+                </w:rPr>
+                <w:t>other than</w:t>
+              </w:r>
+            </w:ins>
+            <w:ins w:id="29" w:author="Huang, Lili" w:date="2022-06-08T10:33:00Z">
+              <w:r>
+                <w:rPr>
+                  <w:sz w:val="20"/>
+                </w:rPr>
+                <w:t xml:space="preserve"> WACS40</w:t>
+              </w:r>
+            </w:ins>
+            <w:ins w:id="30" w:author="Huang, Lili" w:date="2022-06-08T10:36:00Z">
+              <w:r>
+                <w:rPr>
+                  <w:sz w:val="20"/>
+                </w:rPr>
+                <w:t>,</w:t>
+              </w:r>
+            </w:ins>
+            <w:ins w:id="31" w:author="Huang, Lili" w:date="2022-06-08T10:34:00Z">
+              <w:r>
+                <w:rPr>
+                  <w:sz w:val="20"/>
+                </w:rPr>
+                <w:t xml:space="preserve"> WACS50</w:t>
+              </w:r>
+            </w:ins>
+            <w:ins w:id="32" w:author="Huang, Lili" w:date="2022-06-08T10:36:00Z">
+              <w:r>
+                <w:rPr>
+                  <w:sz w:val="20"/>
+                </w:rPr>
+                <w:t>, and</w:t>
+              </w:r>
+              <w:r>
+                <w:rPr>
+                  <w:sz w:val="20"/>
+                </w:rPr>
+                <w:t xml:space="preserve"> </w:t>
+              </w:r>
+            </w:ins>
+            <w:ins w:id="33" w:author="Huang, Lili" w:date="2022-06-08T10:34:00Z">
+              <w:r>
+                <w:rPr>
+                  <w:sz w:val="20"/>
+                </w:rPr>
+                <w:t>WACS60</w:t>
+              </w:r>
+            </w:ins>
           </w:p>
         </w:tc>
         <w:tc>
@@ -2627,8 +2743,24 @@
               <w:rPr>
                 <w:sz w:val="20"/>
               </w:rPr>
-              <w:t>Same as NS-1</w:t>
-            </w:r>
+              <w:t>Same as NS-</w:t>
+            </w:r>
+            <w:ins w:id="34" w:author="Huang, Lili" w:date="2022-06-08T10:40:00Z">
+              <w:r>
+                <w:rPr>
+                  <w:sz w:val="20"/>
+                </w:rPr>
+                <w:t>2</w:t>
+              </w:r>
+            </w:ins>
+            <w:del w:id="35" w:author="Huang, Lili" w:date="2022-06-08T10:40:00Z">
+              <w:r>
+                <w:rPr>
+                  <w:sz w:val="20"/>
+                </w:rPr>
+                <w:delText>1</w:delText>
+              </w:r>
+            </w:del>
           </w:p>
         </w:tc>
         <w:tc>
@@ -2779,8 +2911,24 @@
               <w:rPr>
                 <w:sz w:val="20"/>
               </w:rPr>
-              <w:t>Same as NS-1</w:t>
-            </w:r>
+              <w:t>Same as NS-</w:t>
+            </w:r>
+            <w:ins w:id="36" w:author="Huang, Lili" w:date="2022-06-08T10:40:00Z">
+              <w:r>
+                <w:rPr>
+                  <w:sz w:val="20"/>
+                </w:rPr>
+                <w:t>2</w:t>
+              </w:r>
+            </w:ins>
+            <w:del w:id="37" w:author="Huang, Lili" w:date="2022-06-08T10:40:00Z">
+              <w:r>
+                <w:rPr>
+                  <w:sz w:val="20"/>
+                </w:rPr>
+                <w:delText>1</w:delText>
+              </w:r>
+            </w:del>
           </w:p>
         </w:tc>
         <w:tc>
@@ -2912,8 +3060,24 @@
               <w:rPr>
                 <w:sz w:val="20"/>
               </w:rPr>
-              <w:t>Same as NS-1</w:t>
-            </w:r>
+              <w:t>Same as NS-</w:t>
+            </w:r>
+            <w:ins w:id="38" w:author="Huang, Lili" w:date="2022-06-08T10:40:00Z">
+              <w:r>
+                <w:rPr>
+                  <w:sz w:val="20"/>
+                </w:rPr>
+                <w:t>2</w:t>
+              </w:r>
+            </w:ins>
+            <w:del w:id="39" w:author="Huang, Lili" w:date="2022-06-08T10:40:00Z">
+              <w:r>
+                <w:rPr>
+                  <w:sz w:val="20"/>
+                </w:rPr>
+                <w:delText>1</w:delText>
+              </w:r>
+            </w:del>
           </w:p>
         </w:tc>
         <w:tc>
@@ -3011,6 +3175,98 @@
               </w:rPr>
               <w:t>P</w:t>
             </w:r>
+          </w:p>
+        </w:tc>
+      </w:tr>
+      <w:tr>
+        <w:tblPrEx>
+          <w:tblW w:w="0" w:type="auto"/>
+          <w:tblBorders>
+            <w:top w:val="single" w:sz="4" w:space="0" w:color="auto"/>
+            <w:left w:val="single" w:sz="4" w:space="0" w:color="auto"/>
+            <w:bottom w:val="single" w:sz="4" w:space="0" w:color="auto"/>
+            <w:right w:val="single" w:sz="4" w:space="0" w:color="auto"/>
+            <w:insideH w:val="single" w:sz="4" w:space="0" w:color="auto"/>
+            <w:insideV w:val="single" w:sz="4" w:space="0" w:color="auto"/>
+          </w:tblBorders>
+          <w:tblLayout w:type="fixed"/>
+          <w:tblLook w:val="0000" w:firstRow="0" w:lastRow="0" w:firstColumn="0" w:lastColumn="0" w:noHBand="0" w:noVBand="0"/>
+          <w:tblPrExChange w:id="40" w:author="Huang, Lili" w:date="2022-06-08T10:39:00Z">
+            <w:tblPrEx>
+              <w:tblW w:w="0" w:type="auto"/>
+              <w:tblBorders>
+                <w:top w:val="single" w:sz="4" w:space="0" w:color="auto"/>
+                <w:left w:val="single" w:sz="4" w:space="0" w:color="auto"/>
+                <w:bottom w:val="single" w:sz="4" w:space="0" w:color="auto"/>
+                <w:right w:val="single" w:sz="4" w:space="0" w:color="auto"/>
+                <w:insideH w:val="single" w:sz="4" w:space="0" w:color="auto"/>
+                <w:insideV w:val="single" w:sz="4" w:space="0" w:color="auto"/>
+              </w:tblBorders>
+              <w:tblLayout w:type="fixed"/>
+              <w:tblLook w:val="0000" w:firstRow="0" w:lastRow="0" w:firstColumn="0" w:lastColumn="0" w:noHBand="0" w:noVBand="0"/>
+            </w:tblPrEx>
+          </w:tblPrExChange>
+        </w:tblPrEx>
+        <w:trPr>
+          <w:trHeight w:val="344"/>
+          <w:ins w:id="41" w:author="Huang, Lili" w:date="2022-06-08T10:39:00Z"/>
+          <w:trPrChange w:id="42" w:author="Huang, Lili" w:date="2022-06-08T10:39:00Z">
+            <w:trPr>
+              <w:trHeight w:val="457"/>
+            </w:trPr>
+          </w:trPrChange>
+        </w:trPr>
+        <w:tc>
+          <w:tcPr>
+            <w:tcW w:w="14542" w:type="dxa"/>
+            <w:gridSpan w:val="5"/>
+            <w:tcBorders>
+              <w:top w:val="single" w:sz="4" w:space="0" w:color="auto"/>
+              <w:left w:val="single" w:sz="4" w:space="0" w:color="auto"/>
+              <w:bottom w:val="single" w:sz="4" w:space="0" w:color="auto"/>
+              <w:right w:val="single" w:sz="4" w:space="0" w:color="auto"/>
+            </w:tcBorders>
+            <w:shd w:val="clear" w:color="auto" w:fill="EAF1DD" w:themeFill="accent3" w:themeFillTint="33"/>
+            <w:tcPrChange w:id="43" w:author="Huang, Lili" w:date="2022-06-08T10:39:00Z">
+              <w:tcPr>
+                <w:tcW w:w="14542" w:type="dxa"/>
+                <w:gridSpan w:val="5"/>
+                <w:tcBorders>
+                  <w:top w:val="single" w:sz="4" w:space="0" w:color="auto"/>
+                  <w:left w:val="single" w:sz="4" w:space="0" w:color="auto"/>
+                  <w:bottom w:val="single" w:sz="4" w:space="0" w:color="auto"/>
+                  <w:right w:val="single" w:sz="4" w:space="0" w:color="auto"/>
+                </w:tcBorders>
+              </w:tcPr>
+            </w:tcPrChange>
+          </w:tcPr>
+          <w:p>
+            <w:pPr>
+              <w:tabs>
+                <w:tab w:val="left" w:pos="360"/>
+              </w:tabs>
+              <w:rPr>
+                <w:ins w:id="44" w:author="Huang, Lili" w:date="2022-06-08T10:39:00Z"/>
+                <w:sz w:val="20"/>
+              </w:rPr>
+              <w:pPrChange w:id="45" w:author="Huang, Lili" w:date="2022-06-08T10:39:00Z">
+                <w:pPr>
+                  <w:tabs>
+                    <w:tab w:val="left" w:pos="360"/>
+                  </w:tabs>
+                  <w:jc w:val="center"/>
+                </w:pPr>
+              </w:pPrChange>
+            </w:pPr>
+            <w:ins w:id="46" w:author="Huang, Lili" w:date="2022-06-08T10:39:00Z">
+              <w:r>
+                <w:rPr>
+                  <w:color w:val="FF0000"/>
+                  <w:sz w:val="20"/>
+                </w:rPr>
+                <w:t>CSR module – user with job code WACS40, WACS50, and WACS60</w:t>
+              </w:r>
+            </w:ins>
           </w:p>
         </w:tc>
       </w:tr>
@@ -3044,12 +3300,22 @@
               </w:rPr>
               <w:t>NS-</w:t>
             </w:r>
-            <w:r>
-              <w:rPr>
-                <w:sz w:val="20"/>
-              </w:rPr>
-              <w:t>3</w:t>
-            </w:r>
+            <w:ins w:id="47" w:author="Huang, Lili" w:date="2022-06-08T10:41:00Z">
+              <w:r>
+                <w:rPr>
+                  <w:sz w:val="20"/>
+                </w:rPr>
+                <w:t>2A</w:t>
+              </w:r>
+            </w:ins>
+            <w:del w:id="48" w:author="Huang, Lili" w:date="2022-06-08T10:41:00Z">
+              <w:r>
+                <w:rPr>
+                  <w:sz w:val="20"/>
+                </w:rPr>
+                <w:delText>3</w:delText>
+              </w:r>
+            </w:del>
           </w:p>
         </w:tc>
         <w:tc>
@@ -3072,12 +3338,22 @@
                 <w:sz w:val="20"/>
               </w:rPr>
             </w:pPr>
-            <w:r>
-              <w:rPr>
-                <w:sz w:val="20"/>
-              </w:rPr>
-              <w:t>Same as NS-1</w:t>
-            </w:r>
+            <w:ins w:id="49" w:author="Huang, Lili" w:date="2022-06-08T10:40:00Z">
+              <w:r>
+                <w:rPr>
+                  <w:sz w:val="20"/>
+                </w:rPr>
+                <w:t>User is configured with job code WACS40, WACS50, and WACS60</w:t>
+              </w:r>
+            </w:ins>
+            <w:del w:id="50" w:author="Huang, Lili" w:date="2022-06-08T10:40:00Z">
+              <w:r>
+                <w:rPr>
+                  <w:sz w:val="20"/>
+                </w:rPr>
+                <w:delText>Same as NS-1</w:delText>
+              </w:r>
+            </w:del>
           </w:p>
         </w:tc>
         <w:tc>
@@ -3100,31 +3376,48 @@
                 <w:sz w:val="20"/>
               </w:rPr>
             </w:pPr>
-            <w:r>
-              <w:rPr>
-                <w:sz w:val="20"/>
-              </w:rPr>
-              <w:t xml:space="preserve">Select </w:t>
-            </w:r>
-            <w:r>
-              <w:rPr>
-                <w:b/>
-                <w:sz w:val="20"/>
-              </w:rPr>
-              <w:t>LSA</w:t>
-            </w:r>
-            <w:r>
-              <w:rPr>
-                <w:sz w:val="20"/>
-              </w:rPr>
-              <w:t xml:space="preserve"> </w:t>
-            </w:r>
-            <w:r>
-              <w:rPr>
-                <w:sz w:val="20"/>
-              </w:rPr>
-              <w:t>Employee Level</w:t>
-            </w:r>
+            <w:ins w:id="51" w:author="Huang, Lili" w:date="2022-06-08T10:42:00Z">
+              <w:r>
+                <w:rPr>
+                  <w:sz w:val="20"/>
+                </w:rPr>
+                <w:t xml:space="preserve">Select </w:t>
+              </w:r>
+              <w:r>
+                <w:rPr>
+                  <w:b/>
+                  <w:sz w:val="20"/>
+                </w:rPr>
+                <w:t>CSR</w:t>
+              </w:r>
+              <w:r>
+                <w:rPr>
+                  <w:sz w:val="20"/>
+                </w:rPr>
+                <w:t xml:space="preserve"> Employee Level</w:t>
+              </w:r>
+            </w:ins>
+            <w:del w:id="52" w:author="Huang, Lili" w:date="2022-06-08T10:42:00Z">
+              <w:r>
+                <w:rPr>
+                  <w:sz w:val="20"/>
+                </w:rPr>
+                <w:delText xml:space="preserve">Select </w:delText>
+              </w:r>
+              <w:r>
+                <w:rPr>
+                  <w:b/>
+                  <w:sz w:val="20"/>
+                </w:rPr>
+                <w:delText>LSA</w:delText>
+              </w:r>
+              <w:r>
+                <w:rPr>
+                  <w:sz w:val="20"/>
+                </w:rPr>
+                <w:delText xml:space="preserve"> Employee Level</w:delText>
+              </w:r>
+            </w:del>
           </w:p>
         </w:tc>
         <w:tc>
@@ -3147,42 +3440,88 @@
                 <w:sz w:val="20"/>
               </w:rPr>
             </w:pPr>
-            <w:r>
-              <w:rPr>
-                <w:b/>
-                <w:sz w:val="20"/>
-              </w:rPr>
-              <w:t>Employee</w:t>
-            </w:r>
-            <w:r>
-              <w:rPr>
-                <w:sz w:val="20"/>
-              </w:rPr>
-              <w:t xml:space="preserve"> dropdown displays;</w:t>
-            </w:r>
-          </w:p>
-          <w:p>
-            <w:pPr>
-              <w:tabs>
-                <w:tab w:val="left" w:pos="360"/>
-              </w:tabs>
-              <w:jc w:val="center"/>
-              <w:rPr>
-                <w:sz w:val="20"/>
-              </w:rPr>
-            </w:pPr>
-            <w:r>
-              <w:rPr>
-                <w:b/>
-                <w:sz w:val="20"/>
-              </w:rPr>
-              <w:t>Program</w:t>
-            </w:r>
-            <w:r>
-              <w:rPr>
-                <w:sz w:val="20"/>
-              </w:rPr>
-              <w:t xml:space="preserve"> dropdown displays.</w:t>
+            <w:del w:id="53" w:author="Huang, Lili" w:date="2022-06-08T10:42:00Z">
+              <w:r>
+                <w:rPr>
+                  <w:b/>
+                  <w:sz w:val="20"/>
+                </w:rPr>
+                <w:delText>Employee</w:delText>
+              </w:r>
+              <w:r>
+                <w:rPr>
+                  <w:sz w:val="20"/>
+                </w:rPr>
+                <w:delText xml:space="preserve"> </w:delText>
+              </w:r>
+            </w:del>
+            <w:ins w:id="54" w:author="Huang, Lili" w:date="2022-06-08T10:42:00Z">
+              <w:r>
+                <w:rPr>
+                  <w:b/>
+                  <w:sz w:val="20"/>
+                </w:rPr>
+                <w:t>Program</w:t>
+              </w:r>
+              <w:r>
+                <w:rPr>
+                  <w:sz w:val="20"/>
+                </w:rPr>
+                <w:t xml:space="preserve"> </w:t>
+              </w:r>
+            </w:ins>
+            <w:r>
+              <w:rPr>
+                <w:sz w:val="20"/>
+              </w:rPr>
+              <w:t>dropdown displays;</w:t>
+            </w:r>
+          </w:p>
+          <w:p>
+            <w:pPr>
+              <w:tabs>
+                <w:tab w:val="left" w:pos="360"/>
+              </w:tabs>
+              <w:jc w:val="center"/>
+              <w:rPr>
+                <w:sz w:val="20"/>
+              </w:rPr>
+            </w:pPr>
+            <w:del w:id="55" w:author="Huang, Lili" w:date="2022-06-08T10:42:00Z">
+              <w:r>
+                <w:rPr>
+                  <w:b/>
+                  <w:sz w:val="20"/>
+                </w:rPr>
+                <w:delText>Program</w:delText>
+              </w:r>
+              <w:r>
+                <w:rPr>
+                  <w:sz w:val="20"/>
+                </w:rPr>
+                <w:delText xml:space="preserve"> </w:delText>
+              </w:r>
+            </w:del>
+            <w:ins w:id="56" w:author="Huang, Lili" w:date="2022-06-08T10:42:00Z">
+              <w:r>
+                <w:rPr>
+                  <w:b/>
+                  <w:sz w:val="20"/>
+                </w:rPr>
+                <w:t>Site</w:t>
+              </w:r>
+              <w:r>
+                <w:rPr>
+                  <w:sz w:val="20"/>
+                </w:rPr>
+                <w:t xml:space="preserve"> </w:t>
+              </w:r>
+            </w:ins>
+            <w:r>
+              <w:rPr>
+                <w:sz w:val="20"/>
+              </w:rPr>
+              <w:t>dropdown displays.</w:t>
             </w:r>
           </w:p>
         </w:tc>
@@ -3212,6 +3551,1323 @@
               </w:rPr>
               <w:t>P</w:t>
             </w:r>
+          </w:p>
+        </w:tc>
+      </w:tr>
+      <w:tr>
+        <w:trPr>
+          <w:trHeight w:val="457"/>
+          <w:ins w:id="57" w:author="Huang, Lili" w:date="2022-06-08T10:41:00Z"/>
+        </w:trPr>
+        <w:tc>
+          <w:tcPr>
+            <w:tcW w:w="1311" w:type="dxa"/>
+            <w:tcBorders>
+              <w:top w:val="single" w:sz="4" w:space="0" w:color="auto"/>
+              <w:left w:val="single" w:sz="4" w:space="0" w:color="auto"/>
+              <w:bottom w:val="single" w:sz="4" w:space="0" w:color="auto"/>
+              <w:right w:val="single" w:sz="4" w:space="0" w:color="auto"/>
+            </w:tcBorders>
+          </w:tcPr>
+          <w:p>
+            <w:pPr>
+              <w:tabs>
+                <w:tab w:val="left" w:pos="360"/>
+              </w:tabs>
+              <w:jc w:val="center"/>
+              <w:rPr>
+                <w:ins w:id="58" w:author="Huang, Lili" w:date="2022-06-08T10:41:00Z"/>
+                <w:sz w:val="20"/>
+              </w:rPr>
+            </w:pPr>
+            <w:ins w:id="59" w:author="Huang, Lili" w:date="2022-06-08T10:41:00Z">
+              <w:r>
+                <w:rPr>
+                  <w:sz w:val="20"/>
+                </w:rPr>
+                <w:t>NS-2A</w:t>
+              </w:r>
+            </w:ins>
+            <w:ins w:id="60" w:author="Huang, Lili" w:date="2022-06-08T10:42:00Z">
+              <w:r>
+                <w:rPr>
+                  <w:sz w:val="20"/>
+                </w:rPr>
+                <w:t>-1</w:t>
+              </w:r>
+            </w:ins>
+          </w:p>
+        </w:tc>
+        <w:tc>
+          <w:tcPr>
+            <w:tcW w:w="4210" w:type="dxa"/>
+            <w:tcBorders>
+              <w:top w:val="single" w:sz="4" w:space="0" w:color="auto"/>
+              <w:left w:val="single" w:sz="4" w:space="0" w:color="auto"/>
+              <w:bottom w:val="single" w:sz="4" w:space="0" w:color="auto"/>
+              <w:right w:val="single" w:sz="4" w:space="0" w:color="auto"/>
+            </w:tcBorders>
+          </w:tcPr>
+          <w:p>
+            <w:pPr>
+              <w:tabs>
+                <w:tab w:val="left" w:pos="360"/>
+              </w:tabs>
+              <w:jc w:val="center"/>
+              <w:rPr>
+                <w:ins w:id="61" w:author="Huang, Lili" w:date="2022-06-08T10:41:00Z"/>
+                <w:sz w:val="20"/>
+              </w:rPr>
+            </w:pPr>
+            <w:ins w:id="62" w:author="Huang, Lili" w:date="2022-06-08T10:42:00Z">
+              <w:r>
+                <w:rPr>
+                  <w:sz w:val="20"/>
+                </w:rPr>
+                <w:t>Same as NS-2A</w:t>
+              </w:r>
+            </w:ins>
+          </w:p>
+        </w:tc>
+        <w:tc>
+          <w:tcPr>
+            <w:tcW w:w="4285" w:type="dxa"/>
+            <w:tcBorders>
+              <w:top w:val="single" w:sz="4" w:space="0" w:color="auto"/>
+              <w:left w:val="single" w:sz="4" w:space="0" w:color="auto"/>
+              <w:bottom w:val="single" w:sz="4" w:space="0" w:color="auto"/>
+              <w:right w:val="single" w:sz="4" w:space="0" w:color="auto"/>
+            </w:tcBorders>
+          </w:tcPr>
+          <w:p>
+            <w:pPr>
+              <w:tabs>
+                <w:tab w:val="left" w:pos="360"/>
+              </w:tabs>
+              <w:jc w:val="center"/>
+              <w:rPr>
+                <w:ins w:id="63" w:author="Huang, Lili" w:date="2022-06-08T10:41:00Z"/>
+                <w:sz w:val="20"/>
+              </w:rPr>
+            </w:pPr>
+            <w:ins w:id="64" w:author="Huang, Lili" w:date="2022-06-08T10:43:00Z">
+              <w:r>
+                <w:rPr>
+                  <w:sz w:val="20"/>
+                </w:rPr>
+                <w:t>Select a site</w:t>
+              </w:r>
+            </w:ins>
+          </w:p>
+        </w:tc>
+        <w:tc>
+          <w:tcPr>
+            <w:tcW w:w="3458" w:type="dxa"/>
+            <w:tcBorders>
+              <w:top w:val="single" w:sz="4" w:space="0" w:color="auto"/>
+              <w:left w:val="single" w:sz="4" w:space="0" w:color="auto"/>
+              <w:bottom w:val="single" w:sz="4" w:space="0" w:color="auto"/>
+              <w:right w:val="single" w:sz="4" w:space="0" w:color="auto"/>
+            </w:tcBorders>
+          </w:tcPr>
+          <w:p>
+            <w:pPr>
+              <w:tabs>
+                <w:tab w:val="left" w:pos="360"/>
+              </w:tabs>
+              <w:jc w:val="center"/>
+              <w:rPr>
+                <w:ins w:id="65" w:author="Huang, Lili" w:date="2022-06-08T10:41:00Z"/>
+                <w:bCs/>
+                <w:sz w:val="20"/>
+                <w:rPrChange w:id="66" w:author="Huang, Lili" w:date="2022-06-08T10:43:00Z">
+                  <w:rPr>
+                    <w:ins w:id="67" w:author="Huang, Lili" w:date="2022-06-08T10:41:00Z"/>
+                    <w:b/>
+                    <w:sz w:val="20"/>
+                  </w:rPr>
+                </w:rPrChange>
+              </w:rPr>
+            </w:pPr>
+            <w:ins w:id="68" w:author="Huang, Lili" w:date="2022-06-08T10:43:00Z">
+              <w:r>
+                <w:rPr>
+                  <w:b/>
+                  <w:sz w:val="20"/>
+                </w:rPr>
+                <w:t xml:space="preserve">Employee </w:t>
+              </w:r>
+              <w:r>
+                <w:rPr>
+                  <w:bCs/>
+                  <w:sz w:val="20"/>
+                </w:rPr>
+                <w:t>dual list box displays</w:t>
+              </w:r>
+            </w:ins>
+            <w:ins w:id="69" w:author="Huang, Lili" w:date="2022-06-08T10:45:00Z">
+              <w:r>
+                <w:rPr>
+                  <w:bCs/>
+                  <w:sz w:val="20"/>
+                </w:rPr>
+                <w:t xml:space="preserve"> with the employees from the selected site display in the non-selected box.</w:t>
+              </w:r>
+            </w:ins>
+          </w:p>
+        </w:tc>
+        <w:tc>
+          <w:tcPr>
+            <w:tcW w:w="1278" w:type="dxa"/>
+            <w:tcBorders>
+              <w:top w:val="single" w:sz="4" w:space="0" w:color="auto"/>
+              <w:left w:val="single" w:sz="4" w:space="0" w:color="auto"/>
+              <w:bottom w:val="single" w:sz="4" w:space="0" w:color="auto"/>
+              <w:right w:val="single" w:sz="4" w:space="0" w:color="auto"/>
+            </w:tcBorders>
+          </w:tcPr>
+          <w:p>
+            <w:pPr>
+              <w:tabs>
+                <w:tab w:val="left" w:pos="360"/>
+              </w:tabs>
+              <w:jc w:val="center"/>
+              <w:rPr>
+                <w:ins w:id="70" w:author="Huang, Lili" w:date="2022-06-08T10:41:00Z"/>
+                <w:sz w:val="20"/>
+              </w:rPr>
+            </w:pPr>
+            <w:ins w:id="71" w:author="Huang, Lili" w:date="2022-06-08T10:43:00Z">
+              <w:r>
+                <w:rPr>
+                  <w:sz w:val="20"/>
+                </w:rPr>
+                <w:t>P</w:t>
+              </w:r>
+            </w:ins>
+          </w:p>
+        </w:tc>
+      </w:tr>
+      <w:tr>
+        <w:trPr>
+          <w:trHeight w:val="457"/>
+          <w:ins w:id="72" w:author="Huang, Lili" w:date="2022-06-08T10:40:00Z"/>
+        </w:trPr>
+        <w:tc>
+          <w:tcPr>
+            <w:tcW w:w="1311" w:type="dxa"/>
+            <w:tcBorders>
+              <w:top w:val="single" w:sz="4" w:space="0" w:color="auto"/>
+              <w:left w:val="single" w:sz="4" w:space="0" w:color="auto"/>
+              <w:bottom w:val="single" w:sz="4" w:space="0" w:color="auto"/>
+              <w:right w:val="single" w:sz="4" w:space="0" w:color="auto"/>
+            </w:tcBorders>
+          </w:tcPr>
+          <w:p>
+            <w:pPr>
+              <w:tabs>
+                <w:tab w:val="left" w:pos="360"/>
+              </w:tabs>
+              <w:jc w:val="center"/>
+              <w:rPr>
+                <w:ins w:id="73" w:author="Huang, Lili" w:date="2022-06-08T10:40:00Z"/>
+                <w:sz w:val="20"/>
+              </w:rPr>
+            </w:pPr>
+            <w:ins w:id="74" w:author="Huang, Lili" w:date="2022-06-08T10:42:00Z">
+              <w:r>
+                <w:rPr>
+                  <w:sz w:val="20"/>
+                </w:rPr>
+                <w:t>NS-2A-2</w:t>
+              </w:r>
+            </w:ins>
+          </w:p>
+        </w:tc>
+        <w:tc>
+          <w:tcPr>
+            <w:tcW w:w="4210" w:type="dxa"/>
+            <w:tcBorders>
+              <w:top w:val="single" w:sz="4" w:space="0" w:color="auto"/>
+              <w:left w:val="single" w:sz="4" w:space="0" w:color="auto"/>
+              <w:bottom w:val="single" w:sz="4" w:space="0" w:color="auto"/>
+              <w:right w:val="single" w:sz="4" w:space="0" w:color="auto"/>
+            </w:tcBorders>
+          </w:tcPr>
+          <w:p>
+            <w:pPr>
+              <w:tabs>
+                <w:tab w:val="left" w:pos="360"/>
+              </w:tabs>
+              <w:jc w:val="center"/>
+              <w:rPr>
+                <w:ins w:id="75" w:author="Huang, Lili" w:date="2022-06-08T10:40:00Z"/>
+                <w:sz w:val="20"/>
+              </w:rPr>
+            </w:pPr>
+            <w:ins w:id="76" w:author="Huang, Lili" w:date="2022-06-08T10:42:00Z">
+              <w:r>
+                <w:rPr>
+                  <w:sz w:val="20"/>
+                </w:rPr>
+                <w:t>Same as NS-2A</w:t>
+              </w:r>
+            </w:ins>
+          </w:p>
+        </w:tc>
+        <w:tc>
+          <w:tcPr>
+            <w:tcW w:w="4285" w:type="dxa"/>
+            <w:tcBorders>
+              <w:top w:val="single" w:sz="4" w:space="0" w:color="auto"/>
+              <w:left w:val="single" w:sz="4" w:space="0" w:color="auto"/>
+              <w:bottom w:val="single" w:sz="4" w:space="0" w:color="auto"/>
+              <w:right w:val="single" w:sz="4" w:space="0" w:color="auto"/>
+            </w:tcBorders>
+          </w:tcPr>
+          <w:p>
+            <w:pPr>
+              <w:tabs>
+                <w:tab w:val="left" w:pos="360"/>
+              </w:tabs>
+              <w:jc w:val="center"/>
+              <w:rPr>
+                <w:ins w:id="77" w:author="Huang, Lili" w:date="2022-06-08T10:40:00Z"/>
+                <w:sz w:val="20"/>
+              </w:rPr>
+            </w:pPr>
+            <w:ins w:id="78" w:author="Huang, Lili" w:date="2022-06-08T10:43:00Z">
+              <w:r>
+                <w:rPr>
+                  <w:sz w:val="20"/>
+                </w:rPr>
+                <w:t>Select more than 100 employees</w:t>
+              </w:r>
+            </w:ins>
+          </w:p>
+        </w:tc>
+        <w:tc>
+          <w:tcPr>
+            <w:tcW w:w="3458" w:type="dxa"/>
+            <w:tcBorders>
+              <w:top w:val="single" w:sz="4" w:space="0" w:color="auto"/>
+              <w:left w:val="single" w:sz="4" w:space="0" w:color="auto"/>
+              <w:bottom w:val="single" w:sz="4" w:space="0" w:color="auto"/>
+              <w:right w:val="single" w:sz="4" w:space="0" w:color="auto"/>
+            </w:tcBorders>
+          </w:tcPr>
+          <w:p>
+            <w:pPr>
+              <w:tabs>
+                <w:tab w:val="left" w:pos="360"/>
+              </w:tabs>
+              <w:jc w:val="center"/>
+              <w:rPr>
+                <w:ins w:id="79" w:author="Huang, Lili" w:date="2022-06-08T10:40:00Z"/>
+                <w:bCs/>
+                <w:sz w:val="20"/>
+                <w:rPrChange w:id="80" w:author="Huang, Lili" w:date="2022-06-08T10:44:00Z">
+                  <w:rPr>
+                    <w:ins w:id="81" w:author="Huang, Lili" w:date="2022-06-08T10:40:00Z"/>
+                    <w:b/>
+                    <w:sz w:val="20"/>
+                  </w:rPr>
+                </w:rPrChange>
+              </w:rPr>
+            </w:pPr>
+            <w:ins w:id="82" w:author="Huang, Lili" w:date="2022-06-08T10:44:00Z">
+              <w:r>
+                <w:rPr>
+                  <w:bCs/>
+                  <w:sz w:val="20"/>
+                </w:rPr>
+                <w:t xml:space="preserve">Warning message displays – max number of employees can be selected 100 </w:t>
+              </w:r>
+            </w:ins>
+          </w:p>
+        </w:tc>
+        <w:tc>
+          <w:tcPr>
+            <w:tcW w:w="1278" w:type="dxa"/>
+            <w:tcBorders>
+              <w:top w:val="single" w:sz="4" w:space="0" w:color="auto"/>
+              <w:left w:val="single" w:sz="4" w:space="0" w:color="auto"/>
+              <w:bottom w:val="single" w:sz="4" w:space="0" w:color="auto"/>
+              <w:right w:val="single" w:sz="4" w:space="0" w:color="auto"/>
+            </w:tcBorders>
+          </w:tcPr>
+          <w:p>
+            <w:pPr>
+              <w:tabs>
+                <w:tab w:val="left" w:pos="360"/>
+              </w:tabs>
+              <w:jc w:val="center"/>
+              <w:rPr>
+                <w:ins w:id="83" w:author="Huang, Lili" w:date="2022-06-08T10:40:00Z"/>
+                <w:sz w:val="20"/>
+              </w:rPr>
+            </w:pPr>
+            <w:ins w:id="84" w:author="Huang, Lili" w:date="2022-06-08T10:44:00Z">
+              <w:r>
+                <w:rPr>
+                  <w:sz w:val="20"/>
+                </w:rPr>
+                <w:t>P</w:t>
+              </w:r>
+            </w:ins>
+          </w:p>
+        </w:tc>
+      </w:tr>
+      <w:tr>
+        <w:trPr>
+          <w:trHeight w:val="457"/>
+          <w:ins w:id="85" w:author="Huang, Lili" w:date="2022-06-08T10:40:00Z"/>
+        </w:trPr>
+        <w:tc>
+          <w:tcPr>
+            <w:tcW w:w="1311" w:type="dxa"/>
+            <w:tcBorders>
+              <w:top w:val="single" w:sz="4" w:space="0" w:color="auto"/>
+              <w:left w:val="single" w:sz="4" w:space="0" w:color="auto"/>
+              <w:bottom w:val="single" w:sz="4" w:space="0" w:color="auto"/>
+              <w:right w:val="single" w:sz="4" w:space="0" w:color="auto"/>
+            </w:tcBorders>
+          </w:tcPr>
+          <w:p>
+            <w:pPr>
+              <w:tabs>
+                <w:tab w:val="left" w:pos="360"/>
+              </w:tabs>
+              <w:jc w:val="center"/>
+              <w:rPr>
+                <w:ins w:id="86" w:author="Huang, Lili" w:date="2022-06-08T10:40:00Z"/>
+                <w:sz w:val="20"/>
+              </w:rPr>
+            </w:pPr>
+            <w:ins w:id="87" w:author="Huang, Lili" w:date="2022-06-08T10:44:00Z">
+              <w:r>
+                <w:rPr>
+                  <w:sz w:val="20"/>
+                </w:rPr>
+                <w:t>NS-2A-3</w:t>
+              </w:r>
+            </w:ins>
+          </w:p>
+        </w:tc>
+        <w:tc>
+          <w:tcPr>
+            <w:tcW w:w="4210" w:type="dxa"/>
+            <w:tcBorders>
+              <w:top w:val="single" w:sz="4" w:space="0" w:color="auto"/>
+              <w:left w:val="single" w:sz="4" w:space="0" w:color="auto"/>
+              <w:bottom w:val="single" w:sz="4" w:space="0" w:color="auto"/>
+              <w:right w:val="single" w:sz="4" w:space="0" w:color="auto"/>
+            </w:tcBorders>
+          </w:tcPr>
+          <w:p>
+            <w:pPr>
+              <w:tabs>
+                <w:tab w:val="left" w:pos="360"/>
+              </w:tabs>
+              <w:jc w:val="center"/>
+              <w:rPr>
+                <w:ins w:id="88" w:author="Huang, Lili" w:date="2022-06-08T10:40:00Z"/>
+                <w:sz w:val="20"/>
+              </w:rPr>
+            </w:pPr>
+            <w:ins w:id="89" w:author="Huang, Lili" w:date="2022-06-08T10:45:00Z">
+              <w:r>
+                <w:rPr>
+                  <w:sz w:val="20"/>
+                </w:rPr>
+                <w:t>Same as NS-2A</w:t>
+              </w:r>
+            </w:ins>
+          </w:p>
+        </w:tc>
+        <w:tc>
+          <w:tcPr>
+            <w:tcW w:w="4285" w:type="dxa"/>
+            <w:tcBorders>
+              <w:top w:val="single" w:sz="4" w:space="0" w:color="auto"/>
+              <w:left w:val="single" w:sz="4" w:space="0" w:color="auto"/>
+              <w:bottom w:val="single" w:sz="4" w:space="0" w:color="auto"/>
+              <w:right w:val="single" w:sz="4" w:space="0" w:color="auto"/>
+            </w:tcBorders>
+          </w:tcPr>
+          <w:p>
+            <w:pPr>
+              <w:tabs>
+                <w:tab w:val="left" w:pos="360"/>
+              </w:tabs>
+              <w:jc w:val="center"/>
+              <w:rPr>
+                <w:ins w:id="90" w:author="Huang, Lili" w:date="2022-06-08T10:40:00Z"/>
+                <w:sz w:val="20"/>
+              </w:rPr>
+            </w:pPr>
+            <w:ins w:id="91" w:author="Huang, Lili" w:date="2022-06-08T10:45:00Z">
+              <w:r>
+                <w:rPr>
+                  <w:sz w:val="20"/>
+                </w:rPr>
+                <w:t xml:space="preserve">Select less </w:t>
+              </w:r>
+              <w:r>
+                <w:rPr>
+                  <w:sz w:val="20"/>
+                </w:rPr>
+                <w:t>than 100 emp</w:t>
+              </w:r>
+            </w:ins>
+            <w:ins w:id="92" w:author="Huang, Lili" w:date="2022-06-08T10:46:00Z">
+              <w:r>
+                <w:rPr>
+                  <w:sz w:val="20"/>
+                </w:rPr>
+                <w:t>loyees</w:t>
+              </w:r>
+            </w:ins>
+          </w:p>
+        </w:tc>
+        <w:tc>
+          <w:tcPr>
+            <w:tcW w:w="3458" w:type="dxa"/>
+            <w:tcBorders>
+              <w:top w:val="single" w:sz="4" w:space="0" w:color="auto"/>
+              <w:left w:val="single" w:sz="4" w:space="0" w:color="auto"/>
+              <w:bottom w:val="single" w:sz="4" w:space="0" w:color="auto"/>
+              <w:right w:val="single" w:sz="4" w:space="0" w:color="auto"/>
+            </w:tcBorders>
+          </w:tcPr>
+          <w:p>
+            <w:pPr>
+              <w:tabs>
+                <w:tab w:val="left" w:pos="360"/>
+              </w:tabs>
+              <w:jc w:val="center"/>
+              <w:rPr>
+                <w:ins w:id="93" w:author="Huang, Lili" w:date="2022-06-08T10:40:00Z"/>
+                <w:bCs/>
+                <w:sz w:val="20"/>
+                <w:rPrChange w:id="94" w:author="Huang, Lili" w:date="2022-06-08T10:46:00Z">
+                  <w:rPr>
+                    <w:ins w:id="95" w:author="Huang, Lili" w:date="2022-06-08T10:40:00Z"/>
+                    <w:b/>
+                    <w:sz w:val="20"/>
+                  </w:rPr>
+                </w:rPrChange>
+              </w:rPr>
+            </w:pPr>
+            <w:ins w:id="96" w:author="Huang, Lili" w:date="2022-06-08T10:46:00Z">
+              <w:r>
+                <w:rPr>
+                  <w:bCs/>
+                  <w:sz w:val="20"/>
+                </w:rPr>
+                <w:t>Warning message disappears.</w:t>
+              </w:r>
+            </w:ins>
+          </w:p>
+        </w:tc>
+        <w:tc>
+          <w:tcPr>
+            <w:tcW w:w="1278" w:type="dxa"/>
+            <w:tcBorders>
+              <w:top w:val="single" w:sz="4" w:space="0" w:color="auto"/>
+              <w:left w:val="single" w:sz="4" w:space="0" w:color="auto"/>
+              <w:bottom w:val="single" w:sz="4" w:space="0" w:color="auto"/>
+              <w:right w:val="single" w:sz="4" w:space="0" w:color="auto"/>
+            </w:tcBorders>
+          </w:tcPr>
+          <w:p>
+            <w:pPr>
+              <w:tabs>
+                <w:tab w:val="left" w:pos="360"/>
+              </w:tabs>
+              <w:jc w:val="center"/>
+              <w:rPr>
+                <w:ins w:id="97" w:author="Huang, Lili" w:date="2022-06-08T10:40:00Z"/>
+                <w:sz w:val="20"/>
+              </w:rPr>
+            </w:pPr>
+            <w:ins w:id="98" w:author="Huang, Lili" w:date="2022-06-08T10:46:00Z">
+              <w:r>
+                <w:rPr>
+                  <w:sz w:val="20"/>
+                </w:rPr>
+                <w:t>P</w:t>
+              </w:r>
+            </w:ins>
+          </w:p>
+        </w:tc>
+      </w:tr>
+      <w:tr>
+        <w:trPr>
+          <w:trHeight w:val="457"/>
+          <w:ins w:id="99" w:author="Huang, Lili" w:date="2022-06-08T10:46:00Z"/>
+        </w:trPr>
+        <w:tc>
+          <w:tcPr>
+            <w:tcW w:w="1311" w:type="dxa"/>
+            <w:tcBorders>
+              <w:top w:val="single" w:sz="4" w:space="0" w:color="auto"/>
+              <w:left w:val="single" w:sz="4" w:space="0" w:color="auto"/>
+              <w:bottom w:val="single" w:sz="4" w:space="0" w:color="auto"/>
+              <w:right w:val="single" w:sz="4" w:space="0" w:color="auto"/>
+            </w:tcBorders>
+          </w:tcPr>
+          <w:p>
+            <w:pPr>
+              <w:tabs>
+                <w:tab w:val="left" w:pos="360"/>
+              </w:tabs>
+              <w:jc w:val="center"/>
+              <w:rPr>
+                <w:ins w:id="100" w:author="Huang, Lili" w:date="2022-06-08T10:46:00Z"/>
+                <w:sz w:val="20"/>
+              </w:rPr>
+            </w:pPr>
+            <w:ins w:id="101" w:author="Huang, Lili" w:date="2022-06-08T10:47:00Z">
+              <w:r>
+                <w:rPr>
+                  <w:sz w:val="20"/>
+                </w:rPr>
+                <w:lastRenderedPageBreak/>
+                <w:t>NS-2A-4</w:t>
+              </w:r>
+            </w:ins>
+          </w:p>
+        </w:tc>
+        <w:tc>
+          <w:tcPr>
+            <w:tcW w:w="4210" w:type="dxa"/>
+            <w:tcBorders>
+              <w:top w:val="single" w:sz="4" w:space="0" w:color="auto"/>
+              <w:left w:val="single" w:sz="4" w:space="0" w:color="auto"/>
+              <w:bottom w:val="single" w:sz="4" w:space="0" w:color="auto"/>
+              <w:right w:val="single" w:sz="4" w:space="0" w:color="auto"/>
+            </w:tcBorders>
+          </w:tcPr>
+          <w:p>
+            <w:pPr>
+              <w:tabs>
+                <w:tab w:val="left" w:pos="360"/>
+              </w:tabs>
+              <w:jc w:val="center"/>
+              <w:rPr>
+                <w:ins w:id="102" w:author="Huang, Lili" w:date="2022-06-08T10:46:00Z"/>
+                <w:sz w:val="20"/>
+              </w:rPr>
+            </w:pPr>
+            <w:ins w:id="103" w:author="Huang, Lili" w:date="2022-06-08T10:47:00Z">
+              <w:r>
+                <w:rPr>
+                  <w:sz w:val="20"/>
+                </w:rPr>
+                <w:t>Same as NS-2A</w:t>
+              </w:r>
+            </w:ins>
+          </w:p>
+        </w:tc>
+        <w:tc>
+          <w:tcPr>
+            <w:tcW w:w="4285" w:type="dxa"/>
+            <w:tcBorders>
+              <w:top w:val="single" w:sz="4" w:space="0" w:color="auto"/>
+              <w:left w:val="single" w:sz="4" w:space="0" w:color="auto"/>
+              <w:bottom w:val="single" w:sz="4" w:space="0" w:color="auto"/>
+              <w:right w:val="single" w:sz="4" w:space="0" w:color="auto"/>
+            </w:tcBorders>
+          </w:tcPr>
+          <w:p>
+            <w:pPr>
+              <w:tabs>
+                <w:tab w:val="left" w:pos="360"/>
+              </w:tabs>
+              <w:jc w:val="center"/>
+              <w:rPr>
+                <w:ins w:id="104" w:author="Huang, Lili" w:date="2022-06-08T10:46:00Z"/>
+                <w:sz w:val="20"/>
+              </w:rPr>
+            </w:pPr>
+            <w:ins w:id="105" w:author="Huang, Lili" w:date="2022-06-08T10:47:00Z">
+              <w:r>
+                <w:rPr>
+                  <w:sz w:val="20"/>
+                </w:rPr>
+                <w:t>Click Add link</w:t>
+              </w:r>
+            </w:ins>
+          </w:p>
+        </w:tc>
+        <w:tc>
+          <w:tcPr>
+            <w:tcW w:w="3458" w:type="dxa"/>
+            <w:tcBorders>
+              <w:top w:val="single" w:sz="4" w:space="0" w:color="auto"/>
+              <w:left w:val="single" w:sz="4" w:space="0" w:color="auto"/>
+              <w:bottom w:val="single" w:sz="4" w:space="0" w:color="auto"/>
+              <w:right w:val="single" w:sz="4" w:space="0" w:color="auto"/>
+            </w:tcBorders>
+          </w:tcPr>
+          <w:p>
+            <w:pPr>
+              <w:tabs>
+                <w:tab w:val="left" w:pos="360"/>
+              </w:tabs>
+              <w:jc w:val="center"/>
+              <w:rPr>
+                <w:ins w:id="106" w:author="Huang, Lili" w:date="2022-06-08T10:46:00Z"/>
+                <w:bCs/>
+                <w:sz w:val="20"/>
+              </w:rPr>
+            </w:pPr>
+            <w:ins w:id="107" w:author="Huang, Lili" w:date="2022-06-08T10:47:00Z">
+              <w:r>
+                <w:rPr>
+                  <w:bCs/>
+                  <w:sz w:val="20"/>
+                </w:rPr>
+                <w:t>Add employee modal displays.</w:t>
+              </w:r>
+            </w:ins>
+          </w:p>
+        </w:tc>
+        <w:tc>
+          <w:tcPr>
+            <w:tcW w:w="1278" w:type="dxa"/>
+            <w:tcBorders>
+              <w:top w:val="single" w:sz="4" w:space="0" w:color="auto"/>
+              <w:left w:val="single" w:sz="4" w:space="0" w:color="auto"/>
+              <w:bottom w:val="single" w:sz="4" w:space="0" w:color="auto"/>
+              <w:right w:val="single" w:sz="4" w:space="0" w:color="auto"/>
+            </w:tcBorders>
+          </w:tcPr>
+          <w:p>
+            <w:pPr>
+              <w:tabs>
+                <w:tab w:val="left" w:pos="360"/>
+              </w:tabs>
+              <w:jc w:val="center"/>
+              <w:rPr>
+                <w:ins w:id="108" w:author="Huang, Lili" w:date="2022-06-08T10:46:00Z"/>
+                <w:sz w:val="20"/>
+              </w:rPr>
+            </w:pPr>
+            <w:ins w:id="109" w:author="Huang, Lili" w:date="2022-06-08T10:47:00Z">
+              <w:r>
+                <w:rPr>
+                  <w:sz w:val="20"/>
+                </w:rPr>
+                <w:t>P</w:t>
+              </w:r>
+            </w:ins>
+          </w:p>
+        </w:tc>
+      </w:tr>
+      <w:tr>
+        <w:trPr>
+          <w:trHeight w:val="457"/>
+          <w:ins w:id="110" w:author="Huang, Lili" w:date="2022-06-08T10:47:00Z"/>
+        </w:trPr>
+        <w:tc>
+          <w:tcPr>
+            <w:tcW w:w="1311" w:type="dxa"/>
+            <w:tcBorders>
+              <w:top w:val="single" w:sz="4" w:space="0" w:color="auto"/>
+              <w:left w:val="single" w:sz="4" w:space="0" w:color="auto"/>
+              <w:bottom w:val="single" w:sz="4" w:space="0" w:color="auto"/>
+              <w:right w:val="single" w:sz="4" w:space="0" w:color="auto"/>
+            </w:tcBorders>
+          </w:tcPr>
+          <w:p>
+            <w:pPr>
+              <w:tabs>
+                <w:tab w:val="left" w:pos="360"/>
+              </w:tabs>
+              <w:jc w:val="center"/>
+              <w:rPr>
+                <w:ins w:id="111" w:author="Huang, Lili" w:date="2022-06-08T10:47:00Z"/>
+                <w:sz w:val="20"/>
+              </w:rPr>
+            </w:pPr>
+            <w:ins w:id="112" w:author="Huang, Lili" w:date="2022-06-08T10:47:00Z">
+              <w:r>
+                <w:rPr>
+                  <w:sz w:val="20"/>
+                </w:rPr>
+                <w:t>NS-2A-5</w:t>
+              </w:r>
+            </w:ins>
+          </w:p>
+        </w:tc>
+        <w:tc>
+          <w:tcPr>
+            <w:tcW w:w="4210" w:type="dxa"/>
+            <w:tcBorders>
+              <w:top w:val="single" w:sz="4" w:space="0" w:color="auto"/>
+              <w:left w:val="single" w:sz="4" w:space="0" w:color="auto"/>
+              <w:bottom w:val="single" w:sz="4" w:space="0" w:color="auto"/>
+              <w:right w:val="single" w:sz="4" w:space="0" w:color="auto"/>
+            </w:tcBorders>
+          </w:tcPr>
+          <w:p>
+            <w:pPr>
+              <w:tabs>
+                <w:tab w:val="left" w:pos="360"/>
+              </w:tabs>
+              <w:jc w:val="center"/>
+              <w:rPr>
+                <w:ins w:id="113" w:author="Huang, Lili" w:date="2022-06-08T10:47:00Z"/>
+                <w:sz w:val="20"/>
+              </w:rPr>
+            </w:pPr>
+            <w:ins w:id="114" w:author="Huang, Lili" w:date="2022-06-08T10:47:00Z">
+              <w:r>
+                <w:rPr>
+                  <w:sz w:val="20"/>
+                </w:rPr>
+                <w:t>Same as NS-2A</w:t>
+              </w:r>
+            </w:ins>
+          </w:p>
+        </w:tc>
+        <w:tc>
+          <w:tcPr>
+            <w:tcW w:w="4285" w:type="dxa"/>
+            <w:tcBorders>
+              <w:top w:val="single" w:sz="4" w:space="0" w:color="auto"/>
+              <w:left w:val="single" w:sz="4" w:space="0" w:color="auto"/>
+              <w:bottom w:val="single" w:sz="4" w:space="0" w:color="auto"/>
+              <w:right w:val="single" w:sz="4" w:space="0" w:color="auto"/>
+            </w:tcBorders>
+          </w:tcPr>
+          <w:p>
+            <w:pPr>
+              <w:tabs>
+                <w:tab w:val="left" w:pos="360"/>
+              </w:tabs>
+              <w:jc w:val="center"/>
+              <w:rPr>
+                <w:ins w:id="115" w:author="Huang, Lili" w:date="2022-06-08T10:48:00Z"/>
+                <w:sz w:val="20"/>
+              </w:rPr>
+            </w:pPr>
+            <w:ins w:id="116" w:author="Huang, Lili" w:date="2022-06-08T10:48:00Z">
+              <w:r>
+                <w:rPr>
+                  <w:sz w:val="20"/>
+                </w:rPr>
+                <w:t>Employee Add modal:</w:t>
+              </w:r>
+            </w:ins>
+          </w:p>
+          <w:p>
+            <w:pPr>
+              <w:tabs>
+                <w:tab w:val="left" w:pos="360"/>
+              </w:tabs>
+              <w:jc w:val="center"/>
+              <w:rPr>
+                <w:ins w:id="117" w:author="Huang, Lili" w:date="2022-06-08T10:47:00Z"/>
+                <w:sz w:val="20"/>
+              </w:rPr>
+            </w:pPr>
+            <w:ins w:id="118" w:author="Huang, Lili" w:date="2022-06-08T10:48:00Z">
+              <w:r>
+                <w:rPr>
+                  <w:sz w:val="20"/>
+                </w:rPr>
+                <w:t>Select a site</w:t>
+              </w:r>
+            </w:ins>
+          </w:p>
+        </w:tc>
+        <w:tc>
+          <w:tcPr>
+            <w:tcW w:w="3458" w:type="dxa"/>
+            <w:tcBorders>
+              <w:top w:val="single" w:sz="4" w:space="0" w:color="auto"/>
+              <w:left w:val="single" w:sz="4" w:space="0" w:color="auto"/>
+              <w:bottom w:val="single" w:sz="4" w:space="0" w:color="auto"/>
+              <w:right w:val="single" w:sz="4" w:space="0" w:color="auto"/>
+            </w:tcBorders>
+          </w:tcPr>
+          <w:p>
+            <w:pPr>
+              <w:tabs>
+                <w:tab w:val="left" w:pos="360"/>
+              </w:tabs>
+              <w:jc w:val="center"/>
+              <w:rPr>
+                <w:ins w:id="119" w:author="Huang, Lili" w:date="2022-06-08T10:47:00Z"/>
+                <w:bCs/>
+                <w:sz w:val="20"/>
+              </w:rPr>
+            </w:pPr>
+            <w:ins w:id="120" w:author="Huang, Lili" w:date="2022-06-08T10:48:00Z">
+              <w:r>
+                <w:rPr>
+                  <w:bCs/>
+                  <w:sz w:val="20"/>
+                </w:rPr>
+                <w:t>Employee dropdown is populated with employees from the selected site.</w:t>
+              </w:r>
+            </w:ins>
+          </w:p>
+        </w:tc>
+        <w:tc>
+          <w:tcPr>
+            <w:tcW w:w="1278" w:type="dxa"/>
+            <w:tcBorders>
+              <w:top w:val="single" w:sz="4" w:space="0" w:color="auto"/>
+              <w:left w:val="single" w:sz="4" w:space="0" w:color="auto"/>
+              <w:bottom w:val="single" w:sz="4" w:space="0" w:color="auto"/>
+              <w:right w:val="single" w:sz="4" w:space="0" w:color="auto"/>
+            </w:tcBorders>
+          </w:tcPr>
+          <w:p>
+            <w:pPr>
+              <w:tabs>
+                <w:tab w:val="left" w:pos="360"/>
+              </w:tabs>
+              <w:jc w:val="center"/>
+              <w:rPr>
+                <w:ins w:id="121" w:author="Huang, Lili" w:date="2022-06-08T10:47:00Z"/>
+                <w:sz w:val="20"/>
+              </w:rPr>
+            </w:pPr>
+            <w:ins w:id="122" w:author="Huang, Lili" w:date="2022-06-08T10:48:00Z">
+              <w:r>
+                <w:rPr>
+                  <w:sz w:val="20"/>
+                </w:rPr>
+                <w:t>P</w:t>
+              </w:r>
+            </w:ins>
+          </w:p>
+        </w:tc>
+      </w:tr>
+      <w:tr>
+        <w:trPr>
+          <w:trHeight w:val="457"/>
+          <w:ins w:id="123" w:author="Huang, Lili" w:date="2022-06-08T10:48:00Z"/>
+        </w:trPr>
+        <w:tc>
+          <w:tcPr>
+            <w:tcW w:w="1311" w:type="dxa"/>
+            <w:tcBorders>
+              <w:top w:val="single" w:sz="4" w:space="0" w:color="auto"/>
+              <w:left w:val="single" w:sz="4" w:space="0" w:color="auto"/>
+              <w:bottom w:val="single" w:sz="4" w:space="0" w:color="auto"/>
+              <w:right w:val="single" w:sz="4" w:space="0" w:color="auto"/>
+            </w:tcBorders>
+          </w:tcPr>
+          <w:p>
+            <w:pPr>
+              <w:tabs>
+                <w:tab w:val="left" w:pos="360"/>
+              </w:tabs>
+              <w:jc w:val="center"/>
+              <w:rPr>
+                <w:ins w:id="124" w:author="Huang, Lili" w:date="2022-06-08T10:48:00Z"/>
+                <w:sz w:val="20"/>
+              </w:rPr>
+            </w:pPr>
+            <w:ins w:id="125" w:author="Huang, Lili" w:date="2022-06-08T10:49:00Z">
+              <w:r>
+                <w:rPr>
+                  <w:sz w:val="20"/>
+                </w:rPr>
+                <w:t>NS-2A-6</w:t>
+              </w:r>
+            </w:ins>
+          </w:p>
+        </w:tc>
+        <w:tc>
+          <w:tcPr>
+            <w:tcW w:w="4210" w:type="dxa"/>
+            <w:tcBorders>
+              <w:top w:val="single" w:sz="4" w:space="0" w:color="auto"/>
+              <w:left w:val="single" w:sz="4" w:space="0" w:color="auto"/>
+              <w:bottom w:val="single" w:sz="4" w:space="0" w:color="auto"/>
+              <w:right w:val="single" w:sz="4" w:space="0" w:color="auto"/>
+            </w:tcBorders>
+          </w:tcPr>
+          <w:p>
+            <w:pPr>
+              <w:tabs>
+                <w:tab w:val="left" w:pos="360"/>
+              </w:tabs>
+              <w:jc w:val="center"/>
+              <w:rPr>
+                <w:ins w:id="126" w:author="Huang, Lili" w:date="2022-06-08T10:48:00Z"/>
+                <w:sz w:val="20"/>
+              </w:rPr>
+            </w:pPr>
+            <w:ins w:id="127" w:author="Huang, Lili" w:date="2022-06-08T10:49:00Z">
+              <w:r>
+                <w:rPr>
+                  <w:sz w:val="20"/>
+                </w:rPr>
+                <w:t>Same as NS-2A</w:t>
+              </w:r>
+            </w:ins>
+          </w:p>
+        </w:tc>
+        <w:tc>
+          <w:tcPr>
+            <w:tcW w:w="4285" w:type="dxa"/>
+            <w:tcBorders>
+              <w:top w:val="single" w:sz="4" w:space="0" w:color="auto"/>
+              <w:left w:val="single" w:sz="4" w:space="0" w:color="auto"/>
+              <w:bottom w:val="single" w:sz="4" w:space="0" w:color="auto"/>
+              <w:right w:val="single" w:sz="4" w:space="0" w:color="auto"/>
+            </w:tcBorders>
+          </w:tcPr>
+          <w:p>
+            <w:pPr>
+              <w:tabs>
+                <w:tab w:val="left" w:pos="360"/>
+              </w:tabs>
+              <w:jc w:val="center"/>
+              <w:rPr>
+                <w:ins w:id="128" w:author="Huang, Lili" w:date="2022-06-08T10:49:00Z"/>
+                <w:sz w:val="20"/>
+              </w:rPr>
+            </w:pPr>
+            <w:ins w:id="129" w:author="Huang, Lili" w:date="2022-06-08T10:49:00Z">
+              <w:r>
+                <w:rPr>
+                  <w:sz w:val="20"/>
+                </w:rPr>
+                <w:t>Select an employee;</w:t>
+              </w:r>
+            </w:ins>
+          </w:p>
+          <w:p>
+            <w:pPr>
+              <w:tabs>
+                <w:tab w:val="left" w:pos="360"/>
+              </w:tabs>
+              <w:jc w:val="center"/>
+              <w:rPr>
+                <w:ins w:id="130" w:author="Huang, Lili" w:date="2022-06-08T10:48:00Z"/>
+                <w:sz w:val="20"/>
+              </w:rPr>
+            </w:pPr>
+            <w:ins w:id="131" w:author="Huang, Lili" w:date="2022-06-08T10:49:00Z">
+              <w:r>
+                <w:rPr>
+                  <w:sz w:val="20"/>
+                </w:rPr>
+                <w:t>Click Add</w:t>
+              </w:r>
+            </w:ins>
+          </w:p>
+        </w:tc>
+        <w:tc>
+          <w:tcPr>
+            <w:tcW w:w="3458" w:type="dxa"/>
+            <w:tcBorders>
+              <w:top w:val="single" w:sz="4" w:space="0" w:color="auto"/>
+              <w:left w:val="single" w:sz="4" w:space="0" w:color="auto"/>
+              <w:bottom w:val="single" w:sz="4" w:space="0" w:color="auto"/>
+              <w:right w:val="single" w:sz="4" w:space="0" w:color="auto"/>
+            </w:tcBorders>
+          </w:tcPr>
+          <w:p>
+            <w:pPr>
+              <w:tabs>
+                <w:tab w:val="left" w:pos="360"/>
+              </w:tabs>
+              <w:jc w:val="center"/>
+              <w:rPr>
+                <w:ins w:id="132" w:author="Huang, Lili" w:date="2022-06-08T10:49:00Z"/>
+                <w:bCs/>
+                <w:sz w:val="20"/>
+              </w:rPr>
+            </w:pPr>
+            <w:ins w:id="133" w:author="Huang, Lili" w:date="2022-06-08T10:49:00Z">
+              <w:r>
+                <w:rPr>
+                  <w:bCs/>
+                  <w:sz w:val="20"/>
+                </w:rPr>
+                <w:t>Employee Add modal disappears;</w:t>
+              </w:r>
+            </w:ins>
+          </w:p>
+          <w:p>
+            <w:pPr>
+              <w:tabs>
+                <w:tab w:val="left" w:pos="360"/>
+              </w:tabs>
+              <w:jc w:val="center"/>
+              <w:rPr>
+                <w:ins w:id="134" w:author="Huang, Lili" w:date="2022-06-08T10:48:00Z"/>
+                <w:bCs/>
+                <w:sz w:val="20"/>
+              </w:rPr>
+            </w:pPr>
+            <w:ins w:id="135" w:author="Huang, Lili" w:date="2022-06-08T10:49:00Z">
+              <w:r>
+                <w:rPr>
+                  <w:bCs/>
+                  <w:sz w:val="20"/>
+                </w:rPr>
+                <w:t>Selected employee is added in the non</w:t>
+              </w:r>
+            </w:ins>
+            <w:ins w:id="136" w:author="Huang, Lili" w:date="2022-06-08T10:50:00Z">
+              <w:r>
+                <w:rPr>
+                  <w:bCs/>
+                  <w:sz w:val="20"/>
+                </w:rPr>
+                <w:t>-selected dual box</w:t>
+              </w:r>
+            </w:ins>
+          </w:p>
+        </w:tc>
+        <w:tc>
+          <w:tcPr>
+            <w:tcW w:w="1278" w:type="dxa"/>
+            <w:tcBorders>
+              <w:top w:val="single" w:sz="4" w:space="0" w:color="auto"/>
+              <w:left w:val="single" w:sz="4" w:space="0" w:color="auto"/>
+              <w:bottom w:val="single" w:sz="4" w:space="0" w:color="auto"/>
+              <w:right w:val="single" w:sz="4" w:space="0" w:color="auto"/>
+            </w:tcBorders>
+          </w:tcPr>
+          <w:p>
+            <w:pPr>
+              <w:tabs>
+                <w:tab w:val="left" w:pos="360"/>
+              </w:tabs>
+              <w:jc w:val="center"/>
+              <w:rPr>
+                <w:ins w:id="137" w:author="Huang, Lili" w:date="2022-06-08T10:48:00Z"/>
+                <w:sz w:val="20"/>
+              </w:rPr>
+            </w:pPr>
+            <w:ins w:id="138" w:author="Huang, Lili" w:date="2022-06-08T10:50:00Z">
+              <w:r>
+                <w:rPr>
+                  <w:sz w:val="20"/>
+                </w:rPr>
+                <w:t>P</w:t>
+              </w:r>
+            </w:ins>
+          </w:p>
+        </w:tc>
+      </w:tr>
+      <w:tr>
+        <w:trPr>
+          <w:trHeight w:val="457"/>
+          <w:ins w:id="139" w:author="Huang, Lili" w:date="2022-06-08T10:40:00Z"/>
+        </w:trPr>
+        <w:tc>
+          <w:tcPr>
+            <w:tcW w:w="1311" w:type="dxa"/>
+            <w:tcBorders>
+              <w:top w:val="single" w:sz="4" w:space="0" w:color="auto"/>
+              <w:left w:val="single" w:sz="4" w:space="0" w:color="auto"/>
+              <w:bottom w:val="single" w:sz="4" w:space="0" w:color="auto"/>
+              <w:right w:val="single" w:sz="4" w:space="0" w:color="auto"/>
+            </w:tcBorders>
+          </w:tcPr>
+          <w:p>
+            <w:pPr>
+              <w:tabs>
+                <w:tab w:val="left" w:pos="360"/>
+              </w:tabs>
+              <w:jc w:val="center"/>
+              <w:rPr>
+                <w:ins w:id="140" w:author="Huang, Lili" w:date="2022-06-08T10:40:00Z"/>
+                <w:sz w:val="20"/>
+              </w:rPr>
+            </w:pPr>
+            <w:ins w:id="141" w:author="Huang, Lili" w:date="2022-06-08T10:40:00Z">
+              <w:r>
+                <w:rPr>
+                  <w:sz w:val="20"/>
+                </w:rPr>
+                <w:t>NS-3</w:t>
+              </w:r>
+            </w:ins>
+          </w:p>
+        </w:tc>
+        <w:tc>
+          <w:tcPr>
+            <w:tcW w:w="4210" w:type="dxa"/>
+            <w:tcBorders>
+              <w:top w:val="single" w:sz="4" w:space="0" w:color="auto"/>
+              <w:left w:val="single" w:sz="4" w:space="0" w:color="auto"/>
+              <w:bottom w:val="single" w:sz="4" w:space="0" w:color="auto"/>
+              <w:right w:val="single" w:sz="4" w:space="0" w:color="auto"/>
+            </w:tcBorders>
+          </w:tcPr>
+          <w:p>
+            <w:pPr>
+              <w:tabs>
+                <w:tab w:val="left" w:pos="360"/>
+              </w:tabs>
+              <w:jc w:val="center"/>
+              <w:rPr>
+                <w:ins w:id="142" w:author="Huang, Lili" w:date="2022-06-08T10:40:00Z"/>
+                <w:sz w:val="20"/>
+              </w:rPr>
+            </w:pPr>
+            <w:ins w:id="143" w:author="Huang, Lili" w:date="2022-06-08T10:40:00Z">
+              <w:r>
+                <w:rPr>
+                  <w:sz w:val="20"/>
+                </w:rPr>
+                <w:t>User is configured with job code WACS40, WACS50, and WACS60</w:t>
+              </w:r>
+            </w:ins>
+          </w:p>
+        </w:tc>
+        <w:tc>
+          <w:tcPr>
+            <w:tcW w:w="4285" w:type="dxa"/>
+            <w:tcBorders>
+              <w:top w:val="single" w:sz="4" w:space="0" w:color="auto"/>
+              <w:left w:val="single" w:sz="4" w:space="0" w:color="auto"/>
+              <w:bottom w:val="single" w:sz="4" w:space="0" w:color="auto"/>
+              <w:right w:val="single" w:sz="4" w:space="0" w:color="auto"/>
+            </w:tcBorders>
+          </w:tcPr>
+          <w:p>
+            <w:pPr>
+              <w:tabs>
+                <w:tab w:val="left" w:pos="360"/>
+              </w:tabs>
+              <w:jc w:val="center"/>
+              <w:rPr>
+                <w:ins w:id="144" w:author="Huang, Lili" w:date="2022-06-08T10:40:00Z"/>
+                <w:sz w:val="20"/>
+              </w:rPr>
+            </w:pPr>
+            <w:ins w:id="145" w:author="Huang, Lili" w:date="2022-06-08T10:40:00Z">
+              <w:r>
+                <w:rPr>
+                  <w:sz w:val="20"/>
+                </w:rPr>
+                <w:t xml:space="preserve">Select </w:t>
+              </w:r>
+              <w:r>
+                <w:rPr>
+                  <w:b/>
+                  <w:sz w:val="20"/>
+                </w:rPr>
+                <w:t>LSA</w:t>
+              </w:r>
+              <w:r>
+                <w:rPr>
+                  <w:sz w:val="20"/>
+                </w:rPr>
+                <w:t xml:space="preserve"> Employee Level</w:t>
+              </w:r>
+            </w:ins>
+          </w:p>
+        </w:tc>
+        <w:tc>
+          <w:tcPr>
+            <w:tcW w:w="3458" w:type="dxa"/>
+            <w:tcBorders>
+              <w:top w:val="single" w:sz="4" w:space="0" w:color="auto"/>
+              <w:left w:val="single" w:sz="4" w:space="0" w:color="auto"/>
+              <w:bottom w:val="single" w:sz="4" w:space="0" w:color="auto"/>
+              <w:right w:val="single" w:sz="4" w:space="0" w:color="auto"/>
+            </w:tcBorders>
+          </w:tcPr>
+          <w:p>
+            <w:pPr>
+              <w:tabs>
+                <w:tab w:val="left" w:pos="360"/>
+              </w:tabs>
+              <w:jc w:val="center"/>
+              <w:rPr>
+                <w:ins w:id="146" w:author="Huang, Lili" w:date="2022-06-08T10:40:00Z"/>
+                <w:sz w:val="20"/>
+              </w:rPr>
+            </w:pPr>
+            <w:ins w:id="147" w:author="Huang, Lili" w:date="2022-06-08T10:40:00Z">
+              <w:r>
+                <w:rPr>
+                  <w:b/>
+                  <w:sz w:val="20"/>
+                </w:rPr>
+                <w:t>Employee</w:t>
+              </w:r>
+              <w:r>
+                <w:rPr>
+                  <w:sz w:val="20"/>
+                </w:rPr>
+                <w:t xml:space="preserve"> dropdown displays;</w:t>
+              </w:r>
+            </w:ins>
+          </w:p>
+          <w:p>
+            <w:pPr>
+              <w:tabs>
+                <w:tab w:val="left" w:pos="360"/>
+              </w:tabs>
+              <w:jc w:val="center"/>
+              <w:rPr>
+                <w:ins w:id="148" w:author="Huang, Lili" w:date="2022-06-08T10:40:00Z"/>
+                <w:sz w:val="20"/>
+              </w:rPr>
+            </w:pPr>
+            <w:ins w:id="149" w:author="Huang, Lili" w:date="2022-06-08T10:40:00Z">
+              <w:r>
+                <w:rPr>
+                  <w:b/>
+                  <w:sz w:val="20"/>
+                </w:rPr>
+                <w:t>Program</w:t>
+              </w:r>
+              <w:r>
+                <w:rPr>
+                  <w:sz w:val="20"/>
+                </w:rPr>
+                <w:t xml:space="preserve"> dropdown displays.</w:t>
+              </w:r>
+            </w:ins>
+          </w:p>
+        </w:tc>
+        <w:tc>
+          <w:tcPr>
+            <w:tcW w:w="1278" w:type="dxa"/>
+            <w:tcBorders>
+              <w:top w:val="single" w:sz="4" w:space="0" w:color="auto"/>
+              <w:left w:val="single" w:sz="4" w:space="0" w:color="auto"/>
+              <w:bottom w:val="single" w:sz="4" w:space="0" w:color="auto"/>
+              <w:right w:val="single" w:sz="4" w:space="0" w:color="auto"/>
+            </w:tcBorders>
+          </w:tcPr>
+          <w:p>
+            <w:pPr>
+              <w:tabs>
+                <w:tab w:val="left" w:pos="360"/>
+              </w:tabs>
+              <w:jc w:val="center"/>
+              <w:rPr>
+                <w:ins w:id="150" w:author="Huang, Lili" w:date="2022-06-08T10:40:00Z"/>
+                <w:sz w:val="20"/>
+              </w:rPr>
+            </w:pPr>
+            <w:ins w:id="151" w:author="Huang, Lili" w:date="2022-06-08T10:40:00Z">
+              <w:r>
+                <w:rPr>
+                  <w:sz w:val="20"/>
+                </w:rPr>
+                <w:t>P</w:t>
+              </w:r>
+            </w:ins>
           </w:p>
         </w:tc>
       </w:tr>
@@ -3243,13 +4899,7 @@
               <w:rPr>
                 <w:sz w:val="20"/>
               </w:rPr>
-              <w:t>NS-3</w:t>
-            </w:r>
-            <w:r>
-              <w:rPr>
-                <w:sz w:val="20"/>
-              </w:rPr>
-              <w:t>-1</w:t>
+              <w:t>NS-3-1</w:t>
             </w:r>
           </w:p>
         </w:tc>
@@ -3394,13 +5044,7 @@
               <w:rPr>
                 <w:sz w:val="20"/>
               </w:rPr>
-              <w:t>NS</w:t>
-            </w:r>
-            <w:r>
-              <w:rPr>
-                <w:sz w:val="20"/>
-              </w:rPr>
-              <w:t>-3-2</w:t>
+              <w:t>NS-3-2</w:t>
             </w:r>
           </w:p>
         </w:tc>
@@ -3614,13 +5258,7 @@
               <w:rPr>
                 <w:sz w:val="20"/>
               </w:rPr>
-              <w:t xml:space="preserve"> </w:t>
-            </w:r>
-            <w:r>
-              <w:rPr>
-                <w:sz w:val="20"/>
-              </w:rPr>
-              <w:t>Employee Level</w:t>
+              <w:t xml:space="preserve"> Employee Level</w:t>
             </w:r>
           </w:p>
         </w:tc>
@@ -4068,13 +5706,7 @@
               <w:rPr>
                 <w:sz w:val="20"/>
               </w:rPr>
-              <w:t xml:space="preserve"> </w:t>
-            </w:r>
-            <w:r>
-              <w:rPr>
-                <w:sz w:val="20"/>
-              </w:rPr>
-              <w:t>Employee Level</w:t>
+              <w:t xml:space="preserve"> Employee Level</w:t>
             </w:r>
           </w:p>
         </w:tc>
@@ -4522,13 +6154,7 @@
               <w:rPr>
                 <w:sz w:val="20"/>
               </w:rPr>
-              <w:t xml:space="preserve"> </w:t>
-            </w:r>
-            <w:r>
-              <w:rPr>
-                <w:sz w:val="20"/>
-              </w:rPr>
-              <w:t>Employee Level</w:t>
+              <w:t xml:space="preserve"> Employee Level</w:t>
             </w:r>
           </w:p>
         </w:tc>
@@ -5053,13 +6679,7 @@
               <w:rPr>
                 <w:sz w:val="20"/>
               </w:rPr>
-              <w:t>NS-</w:t>
-            </w:r>
-            <w:r>
-              <w:rPr>
-                <w:sz w:val="20"/>
-              </w:rPr>
-              <w:t>7</w:t>
+              <w:t>NS-7</w:t>
             </w:r>
           </w:p>
         </w:tc>
@@ -5141,13 +6761,7 @@
               <w:rPr>
                 <w:sz w:val="20"/>
               </w:rPr>
-              <w:t xml:space="preserve"> </w:t>
-            </w:r>
-            <w:r>
-              <w:rPr>
-                <w:sz w:val="20"/>
-              </w:rPr>
-              <w:t xml:space="preserve">for </w:t>
+              <w:t xml:space="preserve"> for </w:t>
             </w:r>
             <w:r>
               <w:rPr>
@@ -5211,13 +6825,7 @@
               <w:rPr>
                 <w:sz w:val="20"/>
               </w:rPr>
-              <w:t xml:space="preserve">.docx for </w:t>
-            </w:r>
-            <w:r>
-              <w:rPr>
-                <w:sz w:val="20"/>
-              </w:rPr>
-              <w:t>fields to be displayed)</w:t>
+              <w:t>.docx for fields to be displayed)</w:t>
             </w:r>
           </w:p>
         </w:tc>
@@ -5278,13 +6886,7 @@
               <w:rPr>
                 <w:sz w:val="20"/>
               </w:rPr>
-              <w:t>NS-</w:t>
-            </w:r>
-            <w:r>
-              <w:rPr>
-                <w:sz w:val="20"/>
-              </w:rPr>
-              <w:t>8</w:t>
+              <w:t>NS-8</w:t>
             </w:r>
           </w:p>
         </w:tc>
@@ -5340,19 +6942,7 @@
               <w:rPr>
                 <w:sz w:val="20"/>
               </w:rPr>
-              <w:t xml:space="preserve">Leave </w:t>
-            </w:r>
-            <w:r>
-              <w:rPr>
-                <w:sz w:val="20"/>
-              </w:rPr>
-              <w:t>some</w:t>
-            </w:r>
-            <w:r>
-              <w:rPr>
-                <w:sz w:val="20"/>
-              </w:rPr>
-              <w:t xml:space="preserve"> input fields blank;</w:t>
+              <w:t>Leave some input fields blank;</w:t>
             </w:r>
           </w:p>
           <w:p>
@@ -5458,13 +7048,7 @@
               <w:rPr>
                 <w:sz w:val="20"/>
               </w:rPr>
-              <w:t>NS-</w:t>
-            </w:r>
-            <w:r>
-              <w:rPr>
-                <w:sz w:val="20"/>
-              </w:rPr>
-              <w:t>9</w:t>
+              <w:t>NS-9</w:t>
             </w:r>
           </w:p>
         </w:tc>
@@ -5582,13 +7166,7 @@
               <w:rPr>
                 <w:sz w:val="20"/>
               </w:rPr>
-              <w:t>Success message displays</w:t>
-            </w:r>
-            <w:r>
-              <w:rPr>
-                <w:sz w:val="20"/>
-              </w:rPr>
-              <w:t>;</w:t>
+              <w:t>Success message displays;</w:t>
             </w:r>
           </w:p>
           <w:p>
@@ -5622,31 +7200,7 @@
               <w:rPr>
                 <w:sz w:val="20"/>
               </w:rPr>
-              <w:t>Email notification is sent</w:t>
-            </w:r>
-            <w:r>
-              <w:rPr>
-                <w:sz w:val="20"/>
-              </w:rPr>
-              <w:t xml:space="preserve"> and result is </w:t>
-            </w:r>
-            <w:r>
-              <w:rPr>
-                <w:sz w:val="20"/>
-              </w:rPr>
-              <w:t>correctly</w:t>
-            </w:r>
-            <w:r>
-              <w:rPr>
-                <w:sz w:val="20"/>
-              </w:rPr>
-              <w:t xml:space="preserve"> saved in database </w:t>
-            </w:r>
-            <w:r>
-              <w:rPr>
-                <w:sz w:val="20"/>
-              </w:rPr>
-              <w:t>.</w:t>
+              <w:t>Email notification is sent and result is correctly saved in database .</w:t>
             </w:r>
           </w:p>
         </w:tc>
@@ -5707,13 +7261,7 @@
               <w:rPr>
                 <w:sz w:val="20"/>
               </w:rPr>
-              <w:t>NS-</w:t>
-            </w:r>
-            <w:r>
-              <w:rPr>
-                <w:sz w:val="20"/>
-              </w:rPr>
-              <w:t>10</w:t>
+              <w:t>NS-10</w:t>
             </w:r>
           </w:p>
         </w:tc>
@@ -5769,13 +7317,7 @@
               <w:rPr>
                 <w:sz w:val="20"/>
               </w:rPr>
-              <w:t xml:space="preserve">Select  </w:t>
-            </w:r>
-            <w:r>
-              <w:rPr>
-                <w:sz w:val="20"/>
-              </w:rPr>
-              <w:t>Employee Level</w:t>
+              <w:t>Select  Employee Level</w:t>
             </w:r>
           </w:p>
           <w:p>
@@ -5950,13 +7492,8 @@
               <w:rPr>
                 <w:sz w:val="20"/>
               </w:rPr>
-              <w:t>NS-</w:t>
-            </w:r>
-            <w:r>
-              <w:rPr>
-                <w:sz w:val="20"/>
-              </w:rPr>
-              <w:t>11</w:t>
+              <w:lastRenderedPageBreak/>
+              <w:t>NS-11</w:t>
             </w:r>
           </w:p>
         </w:tc>
@@ -6053,13 +7590,7 @@
               <w:rPr>
                 <w:sz w:val="20"/>
               </w:rPr>
-              <w:t>Warning input fields display</w:t>
-            </w:r>
-            <w:r>
-              <w:rPr>
-                <w:sz w:val="20"/>
-              </w:rPr>
-              <w:t>;</w:t>
+              <w:t>Warning input fields display;</w:t>
             </w:r>
           </w:p>
           <w:p>
@@ -6149,13 +7680,7 @@
               <w:rPr>
                 <w:sz w:val="20"/>
               </w:rPr>
-              <w:t>NS-1</w:t>
-            </w:r>
-            <w:r>
-              <w:rPr>
-                <w:sz w:val="20"/>
-              </w:rPr>
-              <w:t>2</w:t>
+              <w:t>NS-12</w:t>
             </w:r>
           </w:p>
         </w:tc>
@@ -6334,13 +7859,7 @@
               <w:rPr>
                 <w:sz w:val="20"/>
               </w:rPr>
-              <w:t>NS-1</w:t>
-            </w:r>
-            <w:r>
-              <w:rPr>
-                <w:sz w:val="20"/>
-              </w:rPr>
-              <w:t>3</w:t>
+              <w:t>NS-13</w:t>
             </w:r>
           </w:p>
         </w:tc>
@@ -6396,13 +7915,7 @@
               <w:rPr>
                 <w:sz w:val="20"/>
               </w:rPr>
-              <w:t>Same as NS-</w:t>
-            </w:r>
-            <w:r>
-              <w:rPr>
-                <w:sz w:val="20"/>
-              </w:rPr>
-              <w:t>11</w:t>
+              <w:t>Same as NS-11</w:t>
             </w:r>
           </w:p>
           <w:p>
@@ -6566,19 +8079,11 @@
               </w:rPr>
               <w:t xml:space="preserve">Launch </w:t>
             </w:r>
-            <w:proofErr w:type="spellStart"/>
-            <w:r>
-              <w:rPr>
-                <w:sz w:val="20"/>
-              </w:rPr>
-              <w:t>eCoaching</w:t>
-            </w:r>
-            <w:proofErr w:type="spellEnd"/>
-            <w:r>
-              <w:rPr>
-                <w:sz w:val="20"/>
-              </w:rPr>
-              <w:t xml:space="preserve"> Log </w:t>
+            <w:r>
+              <w:rPr>
+                <w:sz w:val="20"/>
+              </w:rPr>
+              <w:t xml:space="preserve">eCoaching Log </w:t>
             </w:r>
             <w:r>
               <w:rPr>
@@ -6648,19 +8153,7 @@
               <w:rPr>
                 <w:sz w:val="20"/>
               </w:rPr>
-              <w:t xml:space="preserve"> </w:t>
-            </w:r>
-            <w:r>
-              <w:rPr>
-                <w:sz w:val="20"/>
-              </w:rPr>
-              <w:t>Employee Level</w:t>
-            </w:r>
-            <w:r>
-              <w:rPr>
-                <w:sz w:val="20"/>
-              </w:rPr>
-              <w:t>;</w:t>
+              <w:t xml:space="preserve"> Employee Level;</w:t>
             </w:r>
           </w:p>
           <w:p>
@@ -6888,7 +8381,6 @@
               <w:rPr>
                 <w:sz w:val="20"/>
               </w:rPr>
-              <w:lastRenderedPageBreak/>
               <w:t>NS-15</w:t>
             </w:r>
           </w:p>
@@ -6945,19 +8437,7 @@
               <w:rPr>
                 <w:sz w:val="20"/>
               </w:rPr>
-              <w:t xml:space="preserve">Repeat NS-14 for all other </w:t>
-            </w:r>
-            <w:r>
-              <w:rPr>
-                <w:sz w:val="20"/>
-              </w:rPr>
-              <w:t>Employee Level</w:t>
-            </w:r>
-            <w:r>
-              <w:rPr>
-                <w:sz w:val="20"/>
-              </w:rPr>
-              <w:t>s:</w:t>
+              <w:t>Repeat NS-14 for all other Employee Levels:</w:t>
             </w:r>
           </w:p>
           <w:p>
@@ -7293,78 +8773,52 @@
               <w:rPr>
                 <w:sz w:val="20"/>
               </w:rPr>
-              <w:t xml:space="preserve">Launch </w:t>
-            </w:r>
-            <w:proofErr w:type="spellStart"/>
-            <w:r>
-              <w:rPr>
-                <w:sz w:val="20"/>
-              </w:rPr>
-              <w:t>eCoaching</w:t>
-            </w:r>
-            <w:proofErr w:type="spellEnd"/>
-            <w:r>
-              <w:rPr>
-                <w:sz w:val="20"/>
-              </w:rPr>
-              <w:t xml:space="preserve"> Log Web application.</w:t>
-            </w:r>
-          </w:p>
-          <w:p>
-            <w:pPr>
-              <w:tabs>
-                <w:tab w:val="left" w:pos="360"/>
-              </w:tabs>
-              <w:jc w:val="center"/>
-              <w:rPr>
-                <w:sz w:val="20"/>
-              </w:rPr>
-            </w:pPr>
-            <w:r>
-              <w:rPr>
-                <w:sz w:val="20"/>
-              </w:rPr>
-              <w:t>Click New Submission in the Menu bar</w:t>
-            </w:r>
-            <w:r>
-              <w:rPr>
-                <w:sz w:val="20"/>
-              </w:rPr>
-              <w:t>.</w:t>
-            </w:r>
-          </w:p>
-          <w:p>
-            <w:pPr>
-              <w:tabs>
-                <w:tab w:val="left" w:pos="360"/>
-              </w:tabs>
-              <w:jc w:val="center"/>
-              <w:rPr>
-                <w:sz w:val="20"/>
-              </w:rPr>
-            </w:pPr>
-          </w:p>
-          <w:p>
-            <w:pPr>
-              <w:tabs>
-                <w:tab w:val="left" w:pos="360"/>
-              </w:tabs>
-              <w:jc w:val="center"/>
-              <w:rPr>
-                <w:sz w:val="20"/>
-              </w:rPr>
-            </w:pPr>
-            <w:r>
-              <w:rPr>
-                <w:sz w:val="20"/>
-              </w:rPr>
-              <w:t>Fill in all field</w:t>
-            </w:r>
-            <w:r>
-              <w:rPr>
-                <w:sz w:val="20"/>
-              </w:rPr>
-              <w:t>s, except:</w:t>
+              <w:t>Launch eCoaching Log Web application.</w:t>
+            </w:r>
+          </w:p>
+          <w:p>
+            <w:pPr>
+              <w:tabs>
+                <w:tab w:val="left" w:pos="360"/>
+              </w:tabs>
+              <w:jc w:val="center"/>
+              <w:rPr>
+                <w:sz w:val="20"/>
+              </w:rPr>
+            </w:pPr>
+            <w:r>
+              <w:rPr>
+                <w:sz w:val="20"/>
+              </w:rPr>
+              <w:t>Click New Submission in the Menu bar.</w:t>
+            </w:r>
+          </w:p>
+          <w:p>
+            <w:pPr>
+              <w:tabs>
+                <w:tab w:val="left" w:pos="360"/>
+              </w:tabs>
+              <w:jc w:val="center"/>
+              <w:rPr>
+                <w:sz w:val="20"/>
+              </w:rPr>
+            </w:pPr>
+          </w:p>
+          <w:p>
+            <w:pPr>
+              <w:tabs>
+                <w:tab w:val="left" w:pos="360"/>
+              </w:tabs>
+              <w:jc w:val="center"/>
+              <w:rPr>
+                <w:sz w:val="20"/>
+              </w:rPr>
+            </w:pPr>
+            <w:r>
+              <w:rPr>
+                <w:sz w:val="20"/>
+              </w:rPr>
+              <w:t>Fill in all fields, except:</w:t>
             </w:r>
           </w:p>
           <w:p>
@@ -7598,25 +9052,7 @@
               <w:rPr>
                 <w:sz w:val="20"/>
               </w:rPr>
-              <w:t xml:space="preserve">New Submission </w:t>
-            </w:r>
-            <w:r>
-              <w:rPr>
-                <w:sz w:val="20"/>
-              </w:rPr>
-              <w:t>Page is reset</w:t>
-            </w:r>
-            <w:r>
-              <w:rPr>
-                <w:sz w:val="20"/>
-              </w:rPr>
-              <w:t xml:space="preserve"> to its initial display</w:t>
-            </w:r>
-            <w:r>
-              <w:rPr>
-                <w:sz w:val="20"/>
-              </w:rPr>
-              <w:t>.</w:t>
+              <w:t>New Submission Page is reset to its initial display.</w:t>
             </w:r>
           </w:p>
         </w:tc>
@@ -7644,13 +9080,7 @@
               <w:rPr>
                 <w:sz w:val="20"/>
               </w:rPr>
-              <w:t>P</w:t>
-            </w:r>
-            <w:r>
-              <w:rPr>
-                <w:sz w:val="20"/>
-              </w:rPr>
-              <w:t xml:space="preserve"> </w:t>
+              <w:t xml:space="preserve">P </w:t>
             </w:r>
           </w:p>
         </w:tc>
@@ -7728,31 +9158,7 @@
               <w:rPr>
                 <w:sz w:val="20"/>
               </w:rPr>
-              <w:t xml:space="preserve">Select an Employee Level other than </w:t>
-            </w:r>
-            <w:r>
-              <w:rPr>
-                <w:sz w:val="20"/>
-              </w:rPr>
-              <w:t>“</w:t>
-            </w:r>
-            <w:r>
-              <w:rPr>
-                <w:sz w:val="20"/>
-              </w:rPr>
-              <w:t>Training</w:t>
-            </w:r>
-            <w:r>
-              <w:rPr>
-                <w:sz w:val="20"/>
-              </w:rPr>
-              <w:t>”</w:t>
-            </w:r>
-            <w:r>
-              <w:rPr>
-                <w:sz w:val="20"/>
-              </w:rPr>
-              <w:t>;</w:t>
+              <w:t>Select an Employee Level other than “Training”;</w:t>
             </w:r>
           </w:p>
         </w:tc>
@@ -7976,7 +9382,14 @@
               <w:rPr>
                 <w:sz w:val="20"/>
               </w:rPr>
-              <w:t>Select a different Behavior from Behavior dropdown;</w:t>
+              <w:t xml:space="preserve">Select a different Behavior from Behavior </w:t>
+            </w:r>
+            <w:r>
+              <w:rPr>
+                <w:sz w:val="20"/>
+              </w:rPr>
+              <w:lastRenderedPageBreak/>
+              <w:t>dropdown;</w:t>
             </w:r>
           </w:p>
         </w:tc>
@@ -8004,6 +9417,7 @@
               <w:rPr>
                 <w:sz w:val="20"/>
               </w:rPr>
+              <w:lastRenderedPageBreak/>
               <w:t>“Will you be delivering the coaching session?” radio button doesn’t get reset.</w:t>
             </w:r>
           </w:p>
@@ -8123,19 +9537,11 @@
               </w:rPr>
               <w:t xml:space="preserve">Launch </w:t>
             </w:r>
-            <w:proofErr w:type="spellStart"/>
-            <w:r>
-              <w:rPr>
-                <w:sz w:val="20"/>
-              </w:rPr>
-              <w:t>eCoaching</w:t>
-            </w:r>
-            <w:proofErr w:type="spellEnd"/>
-            <w:r>
-              <w:rPr>
-                <w:sz w:val="20"/>
-              </w:rPr>
-              <w:t xml:space="preserve"> Log </w:t>
+            <w:r>
+              <w:rPr>
+                <w:sz w:val="20"/>
+              </w:rPr>
+              <w:t xml:space="preserve">eCoaching Log </w:t>
             </w:r>
             <w:r>
               <w:rPr>
@@ -8510,25 +9916,7 @@
               <w:rPr>
                 <w:sz w:val="20"/>
               </w:rPr>
-              <w:t>“Enter follow-up date:”</w:t>
-            </w:r>
-            <w:r>
-              <w:rPr>
-                <w:sz w:val="20"/>
-              </w:rPr>
-              <w:t xml:space="preserve"> and input box (calendar icon)</w:t>
-            </w:r>
-            <w:r>
-              <w:rPr>
-                <w:sz w:val="20"/>
-              </w:rPr>
-              <w:t xml:space="preserve"> </w:t>
-            </w:r>
-            <w:r>
-              <w:rPr>
-                <w:sz w:val="20"/>
-              </w:rPr>
-              <w:t>displays</w:t>
+              <w:t>“Enter follow-up date:” and input box (calendar icon) displays</w:t>
             </w:r>
           </w:p>
         </w:tc>
@@ -8901,13 +10289,7 @@
               <w:rPr>
                 <w:sz w:val="20"/>
               </w:rPr>
-              <w:t xml:space="preserve">S </w:t>
-            </w:r>
-            <w:r>
-              <w:rPr>
-                <w:sz w:val="20"/>
-              </w:rPr>
-              <w:t>as NS-20</w:t>
+              <w:t>S as NS-20</w:t>
             </w:r>
           </w:p>
         </w:tc>
@@ -8999,31 +10381,7 @@
                 <w:sz w:val="20"/>
                 <w:szCs w:val="20"/>
               </w:rPr>
-              <w:t xml:space="preserve">CCO employees who participate in the CCO Work at Home are obligated to comply with all Maximus policies and procedures. The purpose of this </w:t>
-            </w:r>
-            <w:proofErr w:type="spellStart"/>
-            <w:r>
-              <w:rPr>
-                <w:sz w:val="20"/>
-                <w:szCs w:val="20"/>
-              </w:rPr>
-              <w:t>eCL</w:t>
-            </w:r>
-            <w:proofErr w:type="spellEnd"/>
-            <w:r>
-              <w:rPr>
-                <w:sz w:val="20"/>
-                <w:szCs w:val="20"/>
-              </w:rPr>
-              <w:t xml:space="preserve"> is to notify you that your CCO Remote </w:t>
-            </w:r>
-            <w:r>
-              <w:rPr>
-                <w:sz w:val="20"/>
-                <w:szCs w:val="20"/>
-              </w:rPr>
-              <w:lastRenderedPageBreak/>
-              <w:t>Work Agreement is being rescinded.</w:t>
+              <w:t>CCO employees who participate in the CCO Work at Home are obligated to comply with all Maximus policies and procedures. The purpose of this eCL is to notify you that your CCO Remote Work Agreement is being rescinded.</w:t>
             </w:r>
           </w:p>
           <w:p>
@@ -9147,6 +10505,7 @@
                 <w:sz w:val="20"/>
                 <w:szCs w:val="20"/>
               </w:rPr>
+              <w:lastRenderedPageBreak/>
               <w:t xml:space="preserve">Maximus anticipates that a mutually beneficial employment relationship will continue as you work at the </w:t>
             </w:r>
             <w:r>
@@ -9385,19 +10744,7 @@
               <w:rPr>
                 <w:sz w:val="20"/>
               </w:rPr>
-              <w:t>NS</w:t>
-            </w:r>
-            <w:r>
-              <w:rPr>
-                <w:sz w:val="20"/>
-              </w:rPr>
-              <w:t>-</w:t>
-            </w:r>
-            <w:r>
-              <w:rPr>
-                <w:sz w:val="20"/>
-              </w:rPr>
-              <w:t>24</w:t>
+              <w:t>NS-24</w:t>
             </w:r>
           </w:p>
         </w:tc>
@@ -9425,21 +10772,7 @@
               <w:rPr>
                 <w:sz w:val="20"/>
               </w:rPr>
-              <w:t xml:space="preserve">User is configured to have to be able to submit </w:t>
-            </w:r>
-            <w:proofErr w:type="spellStart"/>
-            <w:r>
-              <w:rPr>
-                <w:sz w:val="20"/>
-              </w:rPr>
-              <w:t>eCL</w:t>
-            </w:r>
-            <w:proofErr w:type="spellEnd"/>
-            <w:r>
-              <w:rPr>
-                <w:sz w:val="20"/>
-              </w:rPr>
-              <w:t xml:space="preserve"> for Quality Specialists</w:t>
+              <w:t>User is configured to have to be able to submit eCL for Quality Specialists</w:t>
             </w:r>
           </w:p>
         </w:tc>
@@ -9469,19 +10802,11 @@
               </w:rPr>
               <w:t xml:space="preserve">Launch </w:t>
             </w:r>
-            <w:proofErr w:type="spellStart"/>
-            <w:r>
-              <w:rPr>
-                <w:sz w:val="20"/>
-              </w:rPr>
-              <w:t>eCoaching</w:t>
-            </w:r>
-            <w:proofErr w:type="spellEnd"/>
-            <w:r>
-              <w:rPr>
-                <w:sz w:val="20"/>
-              </w:rPr>
-              <w:t xml:space="preserve"> Log </w:t>
+            <w:r>
+              <w:rPr>
+                <w:sz w:val="20"/>
+              </w:rPr>
+              <w:t xml:space="preserve">eCoaching Log </w:t>
             </w:r>
             <w:r>
               <w:rPr>
@@ -9538,13 +10863,7 @@
               <w:rPr>
                 <w:sz w:val="20"/>
               </w:rPr>
-              <w:t>Select Quality in Employee Level dropdown</w:t>
-            </w:r>
-            <w:r>
-              <w:rPr>
-                <w:sz w:val="20"/>
-              </w:rPr>
-              <w:t>;</w:t>
+              <w:t>Select Quality in Employee Level dropdown;</w:t>
             </w:r>
           </w:p>
           <w:p>
@@ -9578,13 +10897,7 @@
               <w:rPr>
                 <w:sz w:val="20"/>
               </w:rPr>
-              <w:t xml:space="preserve">Select </w:t>
-            </w:r>
-            <w:r>
-              <w:rPr>
-                <w:sz w:val="20"/>
-              </w:rPr>
-              <w:t>Coaching Reason – Performance, Feedback, and Development (PFD)</w:t>
+              <w:t>Select Coaching Reason – Performance, Feedback, and Development (PFD)</w:t>
             </w:r>
           </w:p>
         </w:tc>
@@ -9659,6 +10972,574 @@
               </w:rPr>
               <w:t>P</w:t>
             </w:r>
+          </w:p>
+        </w:tc>
+      </w:tr>
+      <w:tr>
+        <w:tblPrEx>
+          <w:tblW w:w="0" w:type="auto"/>
+          <w:tblBorders>
+            <w:top w:val="single" w:sz="4" w:space="0" w:color="auto"/>
+            <w:left w:val="single" w:sz="4" w:space="0" w:color="auto"/>
+            <w:bottom w:val="single" w:sz="4" w:space="0" w:color="auto"/>
+            <w:right w:val="single" w:sz="4" w:space="0" w:color="auto"/>
+            <w:insideH w:val="single" w:sz="4" w:space="0" w:color="auto"/>
+            <w:insideV w:val="single" w:sz="4" w:space="0" w:color="auto"/>
+          </w:tblBorders>
+          <w:tblLayout w:type="fixed"/>
+          <w:tblLook w:val="0000" w:firstRow="0" w:lastRow="0" w:firstColumn="0" w:lastColumn="0" w:noHBand="0" w:noVBand="0"/>
+          <w:tblPrExChange w:id="152" w:author="Huang, Lili" w:date="2022-06-08T10:51:00Z">
+            <w:tblPrEx>
+              <w:tblW w:w="0" w:type="auto"/>
+              <w:tblBorders>
+                <w:top w:val="single" w:sz="4" w:space="0" w:color="auto"/>
+                <w:left w:val="single" w:sz="4" w:space="0" w:color="auto"/>
+                <w:bottom w:val="single" w:sz="4" w:space="0" w:color="auto"/>
+                <w:right w:val="single" w:sz="4" w:space="0" w:color="auto"/>
+                <w:insideH w:val="single" w:sz="4" w:space="0" w:color="auto"/>
+                <w:insideV w:val="single" w:sz="4" w:space="0" w:color="auto"/>
+              </w:tblBorders>
+              <w:tblLayout w:type="fixed"/>
+              <w:tblLook w:val="0000" w:firstRow="0" w:lastRow="0" w:firstColumn="0" w:lastColumn="0" w:noHBand="0" w:noVBand="0"/>
+            </w:tblPrEx>
+          </w:tblPrExChange>
+        </w:tblPrEx>
+        <w:trPr>
+          <w:trHeight w:val="240"/>
+          <w:ins w:id="153" w:author="Huang, Lili" w:date="2022-06-08T10:51:00Z"/>
+          <w:trPrChange w:id="154" w:author="Huang, Lili" w:date="2022-06-08T10:51:00Z">
+            <w:trPr>
+              <w:trHeight w:val="240"/>
+            </w:trPr>
+          </w:trPrChange>
+        </w:trPr>
+        <w:tc>
+          <w:tcPr>
+            <w:tcW w:w="14542" w:type="dxa"/>
+            <w:gridSpan w:val="5"/>
+            <w:tcBorders>
+              <w:top w:val="single" w:sz="4" w:space="0" w:color="auto"/>
+              <w:left w:val="single" w:sz="4" w:space="0" w:color="auto"/>
+              <w:bottom w:val="single" w:sz="4" w:space="0" w:color="auto"/>
+              <w:right w:val="single" w:sz="4" w:space="0" w:color="auto"/>
+            </w:tcBorders>
+            <w:shd w:val="clear" w:color="auto" w:fill="FDE9D9" w:themeFill="accent6" w:themeFillTint="33"/>
+            <w:tcPrChange w:id="155" w:author="Huang, Lili" w:date="2022-06-08T10:51:00Z">
+              <w:tcPr>
+                <w:tcW w:w="14542" w:type="dxa"/>
+                <w:gridSpan w:val="5"/>
+                <w:tcBorders>
+                  <w:top w:val="single" w:sz="4" w:space="0" w:color="auto"/>
+                  <w:left w:val="single" w:sz="4" w:space="0" w:color="auto"/>
+                  <w:bottom w:val="single" w:sz="4" w:space="0" w:color="auto"/>
+                  <w:right w:val="single" w:sz="4" w:space="0" w:color="auto"/>
+                </w:tcBorders>
+              </w:tcPr>
+            </w:tcPrChange>
+          </w:tcPr>
+          <w:p>
+            <w:pPr>
+              <w:tabs>
+                <w:tab w:val="left" w:pos="360"/>
+              </w:tabs>
+              <w:rPr>
+                <w:ins w:id="156" w:author="Huang, Lili" w:date="2022-06-08T10:51:00Z"/>
+                <w:sz w:val="20"/>
+              </w:rPr>
+              <w:pPrChange w:id="157" w:author="Huang, Lili" w:date="2022-06-08T10:51:00Z">
+                <w:pPr>
+                  <w:tabs>
+                    <w:tab w:val="left" w:pos="360"/>
+                  </w:tabs>
+                  <w:jc w:val="center"/>
+                </w:pPr>
+              </w:pPrChange>
+            </w:pPr>
+            <w:ins w:id="158" w:author="Huang, Lili" w:date="2022-06-08T10:51:00Z">
+              <w:r>
+                <w:rPr>
+                  <w:sz w:val="20"/>
+                </w:rPr>
+                <w:t>Submit</w:t>
+              </w:r>
+            </w:ins>
+          </w:p>
+        </w:tc>
+      </w:tr>
+      <w:tr>
+        <w:trPr>
+          <w:trHeight w:val="240"/>
+          <w:ins w:id="159" w:author="Huang, Lili" w:date="2022-06-08T10:51:00Z"/>
+        </w:trPr>
+        <w:tc>
+          <w:tcPr>
+            <w:tcW w:w="1311" w:type="dxa"/>
+            <w:tcBorders>
+              <w:top w:val="single" w:sz="4" w:space="0" w:color="auto"/>
+              <w:left w:val="single" w:sz="4" w:space="0" w:color="auto"/>
+              <w:bottom w:val="single" w:sz="4" w:space="0" w:color="auto"/>
+              <w:right w:val="single" w:sz="4" w:space="0" w:color="auto"/>
+            </w:tcBorders>
+          </w:tcPr>
+          <w:p>
+            <w:pPr>
+              <w:tabs>
+                <w:tab w:val="left" w:pos="360"/>
+              </w:tabs>
+              <w:jc w:val="center"/>
+              <w:rPr>
+                <w:ins w:id="160" w:author="Huang, Lili" w:date="2022-06-08T10:51:00Z"/>
+                <w:sz w:val="20"/>
+              </w:rPr>
+            </w:pPr>
+            <w:ins w:id="161" w:author="Huang, Lili" w:date="2022-06-08T10:51:00Z">
+              <w:r>
+                <w:rPr>
+                  <w:sz w:val="20"/>
+                </w:rPr>
+                <w:t>NS-25</w:t>
+              </w:r>
+            </w:ins>
+          </w:p>
+        </w:tc>
+        <w:tc>
+          <w:tcPr>
+            <w:tcW w:w="4210" w:type="dxa"/>
+            <w:tcBorders>
+              <w:top w:val="single" w:sz="4" w:space="0" w:color="auto"/>
+              <w:left w:val="single" w:sz="4" w:space="0" w:color="auto"/>
+              <w:bottom w:val="single" w:sz="4" w:space="0" w:color="auto"/>
+              <w:right w:val="single" w:sz="4" w:space="0" w:color="auto"/>
+            </w:tcBorders>
+          </w:tcPr>
+          <w:p>
+            <w:pPr>
+              <w:tabs>
+                <w:tab w:val="left" w:pos="360"/>
+              </w:tabs>
+              <w:jc w:val="center"/>
+              <w:rPr>
+                <w:ins w:id="162" w:author="Huang, Lili" w:date="2022-06-08T10:51:00Z"/>
+                <w:sz w:val="20"/>
+              </w:rPr>
+            </w:pPr>
+            <w:ins w:id="163" w:author="Huang, Lili" w:date="2022-06-08T10:51:00Z">
+              <w:r>
+                <w:rPr>
+                  <w:sz w:val="20"/>
+                </w:rPr>
+                <w:t xml:space="preserve">Same as </w:t>
+              </w:r>
+            </w:ins>
+            <w:ins w:id="164" w:author="Huang, Lili" w:date="2022-06-08T10:52:00Z">
+              <w:r>
+                <w:rPr>
+                  <w:sz w:val="20"/>
+                </w:rPr>
+                <w:t>NS-1</w:t>
+              </w:r>
+            </w:ins>
+          </w:p>
+        </w:tc>
+        <w:tc>
+          <w:tcPr>
+            <w:tcW w:w="4285" w:type="dxa"/>
+            <w:tcBorders>
+              <w:top w:val="single" w:sz="4" w:space="0" w:color="auto"/>
+              <w:left w:val="single" w:sz="4" w:space="0" w:color="auto"/>
+              <w:bottom w:val="single" w:sz="4" w:space="0" w:color="auto"/>
+              <w:right w:val="single" w:sz="4" w:space="0" w:color="auto"/>
+            </w:tcBorders>
+          </w:tcPr>
+          <w:p>
+            <w:pPr>
+              <w:tabs>
+                <w:tab w:val="left" w:pos="360"/>
+              </w:tabs>
+              <w:jc w:val="center"/>
+              <w:rPr>
+                <w:ins w:id="165" w:author="Huang, Lili" w:date="2022-06-08T10:52:00Z"/>
+                <w:sz w:val="20"/>
+              </w:rPr>
+            </w:pPr>
+            <w:ins w:id="166" w:author="Huang, Lili" w:date="2022-06-08T10:52:00Z">
+              <w:r>
+                <w:rPr>
+                  <w:sz w:val="20"/>
+                </w:rPr>
+                <w:t>Complete all the input fields on the page;</w:t>
+              </w:r>
+            </w:ins>
+          </w:p>
+          <w:p>
+            <w:pPr>
+              <w:tabs>
+                <w:tab w:val="left" w:pos="360"/>
+              </w:tabs>
+              <w:jc w:val="center"/>
+              <w:rPr>
+                <w:ins w:id="167" w:author="Huang, Lili" w:date="2022-06-08T10:51:00Z"/>
+                <w:sz w:val="20"/>
+              </w:rPr>
+            </w:pPr>
+            <w:ins w:id="168" w:author="Huang, Lili" w:date="2022-06-08T10:52:00Z">
+              <w:r>
+                <w:rPr>
+                  <w:sz w:val="20"/>
+                </w:rPr>
+                <w:t>Click Submit</w:t>
+              </w:r>
+            </w:ins>
+          </w:p>
+        </w:tc>
+        <w:tc>
+          <w:tcPr>
+            <w:tcW w:w="3458" w:type="dxa"/>
+            <w:tcBorders>
+              <w:top w:val="single" w:sz="4" w:space="0" w:color="auto"/>
+              <w:left w:val="single" w:sz="4" w:space="0" w:color="auto"/>
+              <w:bottom w:val="single" w:sz="4" w:space="0" w:color="auto"/>
+              <w:right w:val="single" w:sz="4" w:space="0" w:color="auto"/>
+            </w:tcBorders>
+          </w:tcPr>
+          <w:p>
+            <w:pPr>
+              <w:tabs>
+                <w:tab w:val="left" w:pos="360"/>
+              </w:tabs>
+              <w:jc w:val="center"/>
+              <w:rPr>
+                <w:ins w:id="169" w:author="Huang, Lili" w:date="2022-06-08T10:52:00Z"/>
+                <w:sz w:val="20"/>
+              </w:rPr>
+            </w:pPr>
+            <w:ins w:id="170" w:author="Huang, Lili" w:date="2022-06-08T10:52:00Z">
+              <w:r>
+                <w:rPr>
+                  <w:sz w:val="20"/>
+                </w:rPr>
+                <w:t>Log(s) successfully created in database;</w:t>
+              </w:r>
+            </w:ins>
+          </w:p>
+          <w:p>
+            <w:pPr>
+              <w:tabs>
+                <w:tab w:val="left" w:pos="360"/>
+              </w:tabs>
+              <w:jc w:val="center"/>
+              <w:rPr>
+                <w:ins w:id="171" w:author="Huang, Lili" w:date="2022-06-08T10:51:00Z"/>
+                <w:sz w:val="20"/>
+              </w:rPr>
+            </w:pPr>
+            <w:ins w:id="172" w:author="Huang, Lili" w:date="2022-06-08T10:52:00Z">
+              <w:r>
+                <w:rPr>
+                  <w:sz w:val="20"/>
+                </w:rPr>
+                <w:t>Email(s) suc</w:t>
+              </w:r>
+            </w:ins>
+            <w:ins w:id="173" w:author="Huang, Lili" w:date="2022-06-08T10:53:00Z">
+              <w:r>
+                <w:rPr>
+                  <w:sz w:val="20"/>
+                </w:rPr>
+                <w:t>cessfully saved in database;</w:t>
+              </w:r>
+            </w:ins>
+          </w:p>
+        </w:tc>
+        <w:tc>
+          <w:tcPr>
+            <w:tcW w:w="1278" w:type="dxa"/>
+            <w:tcBorders>
+              <w:top w:val="single" w:sz="4" w:space="0" w:color="auto"/>
+              <w:left w:val="single" w:sz="4" w:space="0" w:color="auto"/>
+              <w:bottom w:val="single" w:sz="4" w:space="0" w:color="auto"/>
+              <w:right w:val="single" w:sz="4" w:space="0" w:color="auto"/>
+            </w:tcBorders>
+          </w:tcPr>
+          <w:p>
+            <w:pPr>
+              <w:tabs>
+                <w:tab w:val="left" w:pos="360"/>
+              </w:tabs>
+              <w:jc w:val="center"/>
+              <w:rPr>
+                <w:ins w:id="174" w:author="Huang, Lili" w:date="2022-06-08T10:51:00Z"/>
+                <w:sz w:val="20"/>
+              </w:rPr>
+            </w:pPr>
+            <w:ins w:id="175" w:author="Huang, Lili" w:date="2022-06-08T10:53:00Z">
+              <w:r>
+                <w:rPr>
+                  <w:sz w:val="20"/>
+                </w:rPr>
+                <w:t>P</w:t>
+              </w:r>
+            </w:ins>
+          </w:p>
+        </w:tc>
+      </w:tr>
+      <w:tr>
+        <w:tblPrEx>
+          <w:tblW w:w="0" w:type="auto"/>
+          <w:tblBorders>
+            <w:top w:val="single" w:sz="4" w:space="0" w:color="auto"/>
+            <w:left w:val="single" w:sz="4" w:space="0" w:color="auto"/>
+            <w:bottom w:val="single" w:sz="4" w:space="0" w:color="auto"/>
+            <w:right w:val="single" w:sz="4" w:space="0" w:color="auto"/>
+            <w:insideH w:val="single" w:sz="4" w:space="0" w:color="auto"/>
+            <w:insideV w:val="single" w:sz="4" w:space="0" w:color="auto"/>
+          </w:tblBorders>
+          <w:tblLayout w:type="fixed"/>
+          <w:tblLook w:val="0000" w:firstRow="0" w:lastRow="0" w:firstColumn="0" w:lastColumn="0" w:noHBand="0" w:noVBand="0"/>
+          <w:tblPrExChange w:id="176" w:author="Huang, Lili" w:date="2022-06-08T10:53:00Z">
+            <w:tblPrEx>
+              <w:tblW w:w="0" w:type="auto"/>
+              <w:tblBorders>
+                <w:top w:val="single" w:sz="4" w:space="0" w:color="auto"/>
+                <w:left w:val="single" w:sz="4" w:space="0" w:color="auto"/>
+                <w:bottom w:val="single" w:sz="4" w:space="0" w:color="auto"/>
+                <w:right w:val="single" w:sz="4" w:space="0" w:color="auto"/>
+                <w:insideH w:val="single" w:sz="4" w:space="0" w:color="auto"/>
+                <w:insideV w:val="single" w:sz="4" w:space="0" w:color="auto"/>
+              </w:tblBorders>
+              <w:tblLayout w:type="fixed"/>
+              <w:tblLook w:val="0000" w:firstRow="0" w:lastRow="0" w:firstColumn="0" w:lastColumn="0" w:noHBand="0" w:noVBand="0"/>
+            </w:tblPrEx>
+          </w:tblPrExChange>
+        </w:tblPrEx>
+        <w:trPr>
+          <w:trHeight w:val="240"/>
+          <w:ins w:id="177" w:author="Huang, Lili" w:date="2022-06-08T10:53:00Z"/>
+          <w:trPrChange w:id="178" w:author="Huang, Lili" w:date="2022-06-08T10:53:00Z">
+            <w:trPr>
+              <w:trHeight w:val="240"/>
+            </w:trPr>
+          </w:trPrChange>
+        </w:trPr>
+        <w:tc>
+          <w:tcPr>
+            <w:tcW w:w="14542" w:type="dxa"/>
+            <w:gridSpan w:val="5"/>
+            <w:tcBorders>
+              <w:top w:val="single" w:sz="4" w:space="0" w:color="auto"/>
+              <w:left w:val="single" w:sz="4" w:space="0" w:color="auto"/>
+              <w:bottom w:val="single" w:sz="4" w:space="0" w:color="auto"/>
+              <w:right w:val="single" w:sz="4" w:space="0" w:color="auto"/>
+            </w:tcBorders>
+            <w:shd w:val="clear" w:color="auto" w:fill="FDE9D9" w:themeFill="accent6" w:themeFillTint="33"/>
+            <w:tcPrChange w:id="179" w:author="Huang, Lili" w:date="2022-06-08T10:53:00Z">
+              <w:tcPr>
+                <w:tcW w:w="14542" w:type="dxa"/>
+                <w:gridSpan w:val="5"/>
+                <w:tcBorders>
+                  <w:top w:val="single" w:sz="4" w:space="0" w:color="auto"/>
+                  <w:left w:val="single" w:sz="4" w:space="0" w:color="auto"/>
+                  <w:bottom w:val="single" w:sz="4" w:space="0" w:color="auto"/>
+                  <w:right w:val="single" w:sz="4" w:space="0" w:color="auto"/>
+                </w:tcBorders>
+              </w:tcPr>
+            </w:tcPrChange>
+          </w:tcPr>
+          <w:p>
+            <w:pPr>
+              <w:tabs>
+                <w:tab w:val="left" w:pos="360"/>
+              </w:tabs>
+              <w:rPr>
+                <w:ins w:id="180" w:author="Huang, Lili" w:date="2022-06-08T10:53:00Z"/>
+                <w:sz w:val="20"/>
+              </w:rPr>
+              <w:pPrChange w:id="181" w:author="Huang, Lili" w:date="2022-06-08T10:53:00Z">
+                <w:pPr>
+                  <w:tabs>
+                    <w:tab w:val="left" w:pos="360"/>
+                  </w:tabs>
+                  <w:jc w:val="center"/>
+                </w:pPr>
+              </w:pPrChange>
+            </w:pPr>
+            <w:ins w:id="182" w:author="Huang, Lili" w:date="2022-06-08T10:53:00Z">
+              <w:r>
+                <w:rPr>
+                  <w:sz w:val="20"/>
+                </w:rPr>
+                <w:t>Email Notification</w:t>
+              </w:r>
+            </w:ins>
+          </w:p>
+        </w:tc>
+      </w:tr>
+      <w:tr>
+        <w:trPr>
+          <w:trHeight w:val="240"/>
+          <w:ins w:id="183" w:author="Huang, Lili" w:date="2022-06-08T10:53:00Z"/>
+        </w:trPr>
+        <w:tc>
+          <w:tcPr>
+            <w:tcW w:w="1311" w:type="dxa"/>
+            <w:tcBorders>
+              <w:top w:val="single" w:sz="4" w:space="0" w:color="auto"/>
+              <w:left w:val="single" w:sz="4" w:space="0" w:color="auto"/>
+              <w:bottom w:val="single" w:sz="4" w:space="0" w:color="auto"/>
+              <w:right w:val="single" w:sz="4" w:space="0" w:color="auto"/>
+            </w:tcBorders>
+          </w:tcPr>
+          <w:p>
+            <w:pPr>
+              <w:tabs>
+                <w:tab w:val="left" w:pos="360"/>
+              </w:tabs>
+              <w:jc w:val="center"/>
+              <w:rPr>
+                <w:ins w:id="184" w:author="Huang, Lili" w:date="2022-06-08T10:53:00Z"/>
+                <w:sz w:val="20"/>
+              </w:rPr>
+            </w:pPr>
+            <w:ins w:id="185" w:author="Huang, Lili" w:date="2022-06-08T10:53:00Z">
+              <w:r>
+                <w:rPr>
+                  <w:sz w:val="20"/>
+                </w:rPr>
+                <w:t>NS-26</w:t>
+              </w:r>
+            </w:ins>
+          </w:p>
+        </w:tc>
+        <w:tc>
+          <w:tcPr>
+            <w:tcW w:w="4210" w:type="dxa"/>
+            <w:tcBorders>
+              <w:top w:val="single" w:sz="4" w:space="0" w:color="auto"/>
+              <w:left w:val="single" w:sz="4" w:space="0" w:color="auto"/>
+              <w:bottom w:val="single" w:sz="4" w:space="0" w:color="auto"/>
+              <w:right w:val="single" w:sz="4" w:space="0" w:color="auto"/>
+            </w:tcBorders>
+          </w:tcPr>
+          <w:p>
+            <w:pPr>
+              <w:tabs>
+                <w:tab w:val="left" w:pos="360"/>
+              </w:tabs>
+              <w:jc w:val="center"/>
+              <w:rPr>
+                <w:ins w:id="186" w:author="Huang, Lili" w:date="2022-06-08T10:53:00Z"/>
+                <w:sz w:val="20"/>
+              </w:rPr>
+            </w:pPr>
+            <w:ins w:id="187" w:author="Huang, Lili" w:date="2022-06-08T10:54:00Z">
+              <w:r>
+                <w:rPr>
+                  <w:sz w:val="20"/>
+                </w:rPr>
+                <w:t>NA</w:t>
+              </w:r>
+            </w:ins>
+          </w:p>
+        </w:tc>
+        <w:tc>
+          <w:tcPr>
+            <w:tcW w:w="4285" w:type="dxa"/>
+            <w:tcBorders>
+              <w:top w:val="single" w:sz="4" w:space="0" w:color="auto"/>
+              <w:left w:val="single" w:sz="4" w:space="0" w:color="auto"/>
+              <w:bottom w:val="single" w:sz="4" w:space="0" w:color="auto"/>
+              <w:right w:val="single" w:sz="4" w:space="0" w:color="auto"/>
+            </w:tcBorders>
+          </w:tcPr>
+          <w:p>
+            <w:pPr>
+              <w:tabs>
+                <w:tab w:val="left" w:pos="360"/>
+              </w:tabs>
+              <w:jc w:val="center"/>
+              <w:rPr>
+                <w:ins w:id="188" w:author="Huang, Lili" w:date="2022-06-08T10:53:00Z"/>
+                <w:sz w:val="20"/>
+              </w:rPr>
+            </w:pPr>
+            <w:ins w:id="189" w:author="Huang, Lili" w:date="2022-06-08T10:54:00Z">
+              <w:r>
+                <w:rPr>
+                  <w:sz w:val="20"/>
+                </w:rPr>
+                <w:t>NA</w:t>
+              </w:r>
+            </w:ins>
+          </w:p>
+        </w:tc>
+        <w:tc>
+          <w:tcPr>
+            <w:tcW w:w="3458" w:type="dxa"/>
+            <w:tcBorders>
+              <w:top w:val="single" w:sz="4" w:space="0" w:color="auto"/>
+              <w:left w:val="single" w:sz="4" w:space="0" w:color="auto"/>
+              <w:bottom w:val="single" w:sz="4" w:space="0" w:color="auto"/>
+              <w:right w:val="single" w:sz="4" w:space="0" w:color="auto"/>
+            </w:tcBorders>
+          </w:tcPr>
+          <w:p>
+            <w:pPr>
+              <w:tabs>
+                <w:tab w:val="left" w:pos="360"/>
+              </w:tabs>
+              <w:jc w:val="center"/>
+              <w:rPr>
+                <w:ins w:id="190" w:author="Huang, Lili" w:date="2022-06-08T10:53:00Z"/>
+                <w:sz w:val="20"/>
+              </w:rPr>
+            </w:pPr>
+            <w:ins w:id="191" w:author="Huang, Lili" w:date="2022-06-08T10:55:00Z">
+              <w:r>
+                <w:rPr>
+                  <w:sz w:val="20"/>
+                </w:rPr>
+                <w:t xml:space="preserve">Email(s) from NS-25 </w:t>
+              </w:r>
+            </w:ins>
+            <w:ins w:id="192" w:author="Huang, Lili" w:date="2022-06-08T10:56:00Z">
+              <w:r>
+                <w:rPr>
+                  <w:sz w:val="20"/>
+                </w:rPr>
+                <w:t>will get sent within 10 minutes.</w:t>
+              </w:r>
+            </w:ins>
+          </w:p>
+        </w:tc>
+        <w:tc>
+          <w:tcPr>
+            <w:tcW w:w="1278" w:type="dxa"/>
+            <w:tcBorders>
+              <w:top w:val="single" w:sz="4" w:space="0" w:color="auto"/>
+              <w:left w:val="single" w:sz="4" w:space="0" w:color="auto"/>
+              <w:bottom w:val="single" w:sz="4" w:space="0" w:color="auto"/>
+              <w:right w:val="single" w:sz="4" w:space="0" w:color="auto"/>
+            </w:tcBorders>
+          </w:tcPr>
+          <w:p>
+            <w:pPr>
+              <w:tabs>
+                <w:tab w:val="left" w:pos="360"/>
+              </w:tabs>
+              <w:jc w:val="center"/>
+              <w:rPr>
+                <w:ins w:id="193" w:author="Huang, Lili" w:date="2022-06-08T10:53:00Z"/>
+                <w:sz w:val="20"/>
+              </w:rPr>
+            </w:pPr>
+            <w:ins w:id="194" w:author="Huang, Lili" w:date="2022-06-08T10:54:00Z">
+              <w:r>
+                <w:rPr>
+                  <w:sz w:val="20"/>
+                </w:rPr>
+                <w:t>P</w:t>
+              </w:r>
+            </w:ins>
           </w:p>
         </w:tc>
       </w:tr>
@@ -9697,6 +11578,7 @@
                 <w:tab w:val="left" w:leader="underscore" w:pos="6840"/>
               </w:tabs>
               <w:rPr>
+                <w:del w:id="195" w:author="Huang, Lili" w:date="2022-06-08T10:54:00Z"/>
                 <w:sz w:val="20"/>
               </w:rPr>
             </w:pPr>
@@ -9719,12 +11601,14 @@
                 <w:sz w:val="20"/>
               </w:rPr>
             </w:pPr>
-            <w:r>
-              <w:rPr>
-                <w:sz w:val="20"/>
-              </w:rPr>
-              <w:t>Date Completed: 11/09/2021</w:t>
-            </w:r>
+            <w:del w:id="196" w:author="Huang, Lili" w:date="2022-06-08T10:54:00Z">
+              <w:r>
+                <w:rPr>
+                  <w:sz w:val="20"/>
+                </w:rPr>
+                <w:delText>Date Completed: 11/09/2021</w:delText>
+              </w:r>
+            </w:del>
           </w:p>
         </w:tc>
         <w:tc>
@@ -9770,6 +11654,54 @@
                 <w:szCs w:val="18"/>
               </w:rPr>
             </w:pPr>
+            <w:ins w:id="197" w:author="Huang, Lili" w:date="2022-06-08T10:54:00Z">
+              <w:r>
+                <w:rPr>
+                  <w:sz w:val="20"/>
+                </w:rPr>
+                <w:t xml:space="preserve">Date Completed: </w:t>
+              </w:r>
+            </w:ins>
+            <w:ins w:id="198" w:author="Huang, Lili" w:date="2022-06-08T10:55:00Z">
+              <w:r>
+                <w:rPr>
+                  <w:sz w:val="20"/>
+                </w:rPr>
+                <w:t>6</w:t>
+              </w:r>
+            </w:ins>
+            <w:ins w:id="199" w:author="Huang, Lili" w:date="2022-06-08T10:54:00Z">
+              <w:r>
+                <w:rPr>
+                  <w:sz w:val="20"/>
+                </w:rPr>
+                <w:t>/0</w:t>
+              </w:r>
+            </w:ins>
+            <w:ins w:id="200" w:author="Huang, Lili" w:date="2022-06-08T10:55:00Z">
+              <w:r>
+                <w:rPr>
+                  <w:sz w:val="20"/>
+                </w:rPr>
+                <w:t>8</w:t>
+              </w:r>
+            </w:ins>
+            <w:ins w:id="201" w:author="Huang, Lili" w:date="2022-06-08T10:54:00Z">
+              <w:r>
+                <w:rPr>
+                  <w:sz w:val="20"/>
+                </w:rPr>
+                <w:t>/202</w:t>
+              </w:r>
+            </w:ins>
+            <w:ins w:id="202" w:author="Huang, Lili" w:date="2022-06-08T10:55:00Z">
+              <w:r>
+                <w:rPr>
+                  <w:sz w:val="20"/>
+                </w:rPr>
+                <w:t>20</w:t>
+              </w:r>
+            </w:ins>
           </w:p>
         </w:tc>
       </w:tr>
@@ -10150,7 +12082,7 @@
         </mc:Choice>
         <mc:Fallback>
           <w:pict>
-            <v:line w14:anchorId="09D9DD2D" id="Line 4" o:spid="_x0000_s1026" style="position:absolute;z-index:251658240;visibility:visible;mso-wrap-style:square;mso-width-percent:0;mso-height-percent:0;mso-wrap-distance-left:9pt;mso-wrap-distance-top:0;mso-wrap-distance-right:9pt;mso-wrap-distance-bottom:0;mso-position-horizontal:absolute;mso-position-horizontal-relative:text;mso-position-vertical:absolute;mso-position-vertical-relative:text;mso-width-percent:0;mso-height-percent:0;mso-width-relative:page;mso-height-relative:page" from="0,4.8pt" to="10in,4.8pt" o:gfxdata="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" o:allowincell="f"/>
+            <v:line w14:anchorId="24C1E495" id="Line 4" o:spid="_x0000_s1026" style="position:absolute;z-index:251658240;visibility:visible;mso-wrap-style:square;mso-width-percent:0;mso-height-percent:0;mso-wrap-distance-left:9pt;mso-wrap-distance-top:0;mso-wrap-distance-right:9pt;mso-wrap-distance-bottom:0;mso-position-horizontal:absolute;mso-position-horizontal-relative:text;mso-position-vertical:absolute;mso-position-vertical-relative:text;mso-width-percent:0;mso-height-percent:0;mso-width-relative:page;mso-height-relative:page" from="0,4.8pt" to="10in,4.8pt" o:gfxdata="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" o:allowincell="f"/>
           </w:pict>
         </mc:Fallback>
       </mc:AlternateContent>
@@ -10193,14 +12125,12 @@
       </w:rPr>
       <w:tab/>
     </w:r>
-    <w:proofErr w:type="spellStart"/>
     <w:r>
       <w:rPr>
         <w:sz w:val="18"/>
       </w:rPr>
       <w:t>CCO_eCoacihng_Log_New_Submission_UTC</w:t>
     </w:r>
-    <w:proofErr w:type="spellEnd"/>
   </w:p>
   <w:p>
     <w:pPr>
@@ -10419,7 +12349,7 @@
         </mc:Choice>
         <mc:Fallback>
           <w:pict>
-            <v:line w14:anchorId="71D319FD" id="Line 1" o:spid="_x0000_s1026" style="position:absolute;z-index:251647488;visibility:visible;mso-wrap-style:square;mso-width-percent:0;mso-height-percent:0;mso-wrap-distance-left:9pt;mso-wrap-distance-top:0;mso-wrap-distance-right:9pt;mso-wrap-distance-bottom:0;mso-position-horizontal:absolute;mso-position-horizontal-relative:text;mso-position-vertical:absolute;mso-position-vertical-relative:text;mso-width-percent:0;mso-height-percent:0;mso-width-relative:page;mso-height-relative:page" from="0,14.4pt" to="10in,14.4pt" o:gfxdata="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" o:allowincell="f"/>
+            <v:line w14:anchorId="158C1DD9" id="Line 1" o:spid="_x0000_s1026" style="position:absolute;z-index:251647488;visibility:visible;mso-wrap-style:square;mso-width-percent:0;mso-height-percent:0;mso-wrap-distance-left:9pt;mso-wrap-distance-top:0;mso-wrap-distance-right:9pt;mso-wrap-distance-bottom:0;mso-position-horizontal:absolute;mso-position-horizontal-relative:text;mso-position-vertical:absolute;mso-position-vertical-relative:text;mso-width-percent:0;mso-height-percent:0;mso-width-relative:page;mso-height-relative:page" from="0,14.4pt" to="10in,14.4pt" o:gfxdata="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" o:allowincell="f"/>
           </w:pict>
         </mc:Fallback>
       </mc:AlternateContent>
@@ -14995,6 +16925,14 @@
     <w:abstractNumId w:val="15"/>
   </w:num>
 </w:numbering>
+</file>
+
+<file path=word/people.xml><?xml version="1.0" encoding="utf-8"?>
+<w15:people xmlns:wpc="http://schemas.microsoft.com/office/word/2010/wordprocessingCanvas" xmlns:cx="http://schemas.microsoft.com/office/drawing/2014/chartex" xmlns:cx1="http://schemas.microsoft.com/office/drawing/2015/9/8/chartex" xmlns:cx2="http://schemas.microsoft.com/office/drawing/2015/10/21/chartex" xmlns:cx3="http://schemas.microsoft.com/office/drawing/2016/5/9/chartex" xmlns:cx4="http://schemas.microsoft.com/office/drawing/2016/5/10/chartex" xmlns:cx5="http://schemas.microsoft.com/office/drawing/2016/5/11/chartex" xmlns:cx6="http://schemas.microsoft.com/office/drawing/2016/5/12/chartex" xmlns:cx7="http://schemas.microsoft.com/office/drawing/2016/5/13/chartex" xmlns:cx8="http://schemas.microsoft.com/office/drawing/2016/5/14/chartex" xmlns:mc="http://schemas.openxmlformats.org/markup-compatibility/2006" xmlns:aink="http://schemas.microsoft.com/office/drawing/2016/ink" xmlns:am3d="http://schemas.microsoft.com/office/drawing/2017/model3d" xmlns:o="urn:schemas-microsoft-com:office:office" xmlns:r="http://schemas.openxmlformats.org/officeDocument/2006/relationships" xmlns:m="http://schemas.openxmlformats.org/officeDocument/2006/math" xmlns:v="urn:schemas-microsoft-com:vml" xmlns:wp14="http://schemas.microsoft.com/office/word/2010/wordprocessingDrawing" xmlns:wp="http://schemas.openxmlformats.org/drawingml/2006/wordprocessingDrawing" xmlns:w10="urn:schemas-microsoft-com:office:word" xmlns:w="http://schemas.openxmlformats.org/wordprocessingml/2006/main" xmlns:w14="http://schemas.microsoft.com/office/word/2010/wordml" xmlns:w15="http://schemas.microsoft.com/office/word/2012/wordml" xmlns:w16cex="http://schemas.microsoft.com/office/word/2018/wordml/cex" xmlns:w16cid="http://schemas.microsoft.com/office/word/2016/wordml/cid" xmlns:w16="http://schemas.microsoft.com/office/word/2018/wordml" xmlns:w16sdtdh="http://schemas.microsoft.com/office/word/2020/wordml/sdtdatahash" xmlns:w16se="http://schemas.microsoft.com/office/word/2015/wordml/symex" xmlns:wpg="http://schemas.microsoft.com/office/word/2010/wordprocessingGroup" xmlns:wpi="http://schemas.microsoft.com/office/word/2010/wordprocessingInk" xmlns:wne="http://schemas.microsoft.com/office/word/2006/wordml" xmlns:wps="http://schemas.microsoft.com/office/word/2010/wordprocessingShape" mc:Ignorable="w14 w15 w16se w16cid w16 w16cex w16sdtdh wp14">
+  <w15:person w15:author="Huang, Lili">
+    <w15:presenceInfo w15:providerId="AD" w15:userId="S::lilihuang@maximus.com::62084b72-7463-4b72-8e66-19edcbf4e565"/>
+  </w15:person>
+</w15:people>
 </file>
 
 <file path=word/styles.xml><?xml version="1.0" encoding="utf-8"?>
@@ -15430,6 +17368,7 @@
   <w:style w:type="character" w:default="1" w:styleId="DefaultParagraphFont">
     <w:name w:val="Default Paragraph Font"/>
     <w:uiPriority w:val="1"/>
+    <w:semiHidden/>
     <w:unhideWhenUsed/>
   </w:style>
   <w:style w:type="table" w:default="1" w:styleId="TableNormal">

</xml_diff>

<commit_message>
27483 - WAH coaching reason text change, subcoaching reason update; Add WFH (Return to Site) for Quality module.
git-tfs-id: [https://tfs.omnicloud.local/tfs/cco%20program/]$/eCoaching_V2;C53341
</commit_message>
<xml_diff>
--- a/Unit Test/Web/CCO_eCoaching_Log_New_Submission_UTC.docx
+++ b/Unit Test/Web/CCO_eCoaching_Log_New_Submission_UTC.docx
@@ -1634,9 +1634,6 @@
         </w:tc>
       </w:tr>
       <w:tr>
-        <w:trPr>
-          <w:ins w:id="2" w:author="Huang, Lili" w:date="2023-04-11T10:30:00Z"/>
-        </w:trPr>
         <w:tc>
           <w:tcPr>
             <w:tcW w:w="1440" w:type="dxa"/>
@@ -1647,16 +1644,111 @@
               <w:ind w:left="0"/>
               <w:jc w:val="left"/>
               <w:rPr>
-                <w:ins w:id="3" w:author="Huang, Lili" w:date="2023-04-11T10:30:00Z"/>
-                <w:sz w:val="20"/>
-              </w:rPr>
-            </w:pPr>
-            <w:ins w:id="4" w:author="Huang, Lili" w:date="2023-04-11T10:30:00Z">
+                <w:sz w:val="20"/>
+              </w:rPr>
+            </w:pPr>
+            <w:r>
+              <w:rPr>
+                <w:sz w:val="20"/>
+              </w:rPr>
+              <w:t>04/11/2023</w:t>
+            </w:r>
+          </w:p>
+        </w:tc>
+        <w:tc>
+          <w:tcPr>
+            <w:tcW w:w="7224" w:type="dxa"/>
+          </w:tcPr>
+          <w:p>
+            <w:pPr>
+              <w:pStyle w:val="hdr1"/>
+              <w:ind w:left="0"/>
+              <w:jc w:val="left"/>
+              <w:rPr>
+                <w:color w:val="000000"/>
+                <w:sz w:val="20"/>
+              </w:rPr>
+            </w:pPr>
+            <w:r>
+              <w:rPr>
+                <w:color w:val="000000"/>
+                <w:sz w:val="20"/>
+              </w:rPr>
+              <w:t>TFS</w:t>
+            </w:r>
+            <w:r>
+              <w:rPr>
+                <w:color w:val="000000"/>
+                <w:sz w:val="20"/>
+              </w:rPr>
+              <w:t xml:space="preserve"> 26419 – New Coaching Reason: Claims View (Medicare Only)</w:t>
+            </w:r>
+          </w:p>
+          <w:p>
+            <w:pPr>
+              <w:pStyle w:val="hdr1"/>
+              <w:ind w:left="0"/>
+              <w:jc w:val="left"/>
+              <w:rPr>
+                <w:color w:val="000000"/>
+                <w:sz w:val="20"/>
+              </w:rPr>
+            </w:pPr>
+            <w:r>
+              <w:rPr>
+                <w:color w:val="000000"/>
+                <w:sz w:val="20"/>
+              </w:rPr>
+              <w:t>Added NS-2-4, NS-2-4-1, NS-2-4-2.</w:t>
+            </w:r>
+          </w:p>
+        </w:tc>
+        <w:tc>
+          <w:tcPr>
+            <w:tcW w:w="2790" w:type="dxa"/>
+          </w:tcPr>
+          <w:p>
+            <w:pPr>
+              <w:pStyle w:val="hdr1"/>
+              <w:ind w:left="0"/>
+              <w:jc w:val="left"/>
+              <w:rPr>
+                <w:sz w:val="20"/>
+              </w:rPr>
+            </w:pPr>
+            <w:r>
+              <w:rPr>
+                <w:sz w:val="20"/>
+              </w:rPr>
+              <w:t>Lili Huang</w:t>
+            </w:r>
+          </w:p>
+        </w:tc>
+      </w:tr>
+      <w:tr>
+        <w:trPr>
+          <w:ins w:id="2" w:author="Huang, Lili" w:date="2023-12-04T09:27:00Z"/>
+        </w:trPr>
+        <w:tc>
+          <w:tcPr>
+            <w:tcW w:w="1440" w:type="dxa"/>
+          </w:tcPr>
+          <w:p>
+            <w:pPr>
+              <w:pStyle w:val="hdr1"/>
+              <w:ind w:left="0"/>
+              <w:jc w:val="left"/>
+              <w:rPr>
+                <w:ins w:id="3" w:author="Huang, Lili" w:date="2023-12-04T09:27:00Z"/>
+                <w:sz w:val="20"/>
+              </w:rPr>
+            </w:pPr>
+            <w:ins w:id="4" w:author="Huang, Lili" w:date="2023-12-04T09:27:00Z">
               <w:r>
                 <w:rPr>
                   <w:sz w:val="20"/>
                 </w:rPr>
-                <w:t>04/11/2023</w:t>
+                <w:t>12/04/2023</w:t>
               </w:r>
             </w:ins>
           </w:p>
@@ -1671,34 +1763,25 @@
               <w:ind w:left="0"/>
               <w:jc w:val="left"/>
               <w:rPr>
-                <w:ins w:id="5" w:author="Huang, Lili" w:date="2023-04-11T10:31:00Z"/>
-                <w:color w:val="000000"/>
-                <w:sz w:val="20"/>
-              </w:rPr>
-            </w:pPr>
-            <w:ins w:id="6" w:author="Huang, Lili" w:date="2023-04-11T10:30:00Z">
+                <w:ins w:id="5" w:author="Huang, Lili" w:date="2023-12-04T09:27:00Z"/>
+                <w:color w:val="444444"/>
+                <w:sz w:val="20"/>
+              </w:rPr>
+            </w:pPr>
+            <w:ins w:id="6" w:author="Huang, Lili" w:date="2023-12-04T09:27:00Z">
               <w:r>
                 <w:rPr>
-                  <w:color w:val="000000"/>
+                  <w:color w:val="444444"/>
                   <w:sz w:val="20"/>
                 </w:rPr>
-                <w:t>TFS</w:t>
+                <w:t xml:space="preserve">TFS </w:t>
               </w:r>
               <w:r>
                 <w:rPr>
-                  <w:color w:val="000000"/>
+                  <w:color w:val="444444"/>
                   <w:sz w:val="20"/>
                 </w:rPr>
-                <w:t xml:space="preserve"> 26419 – New Coaching Reason: Claims View (Medi</w:t>
-              </w:r>
-            </w:ins>
-            <w:ins w:id="7" w:author="Huang, Lili" w:date="2023-04-11T10:31:00Z">
-              <w:r>
-                <w:rPr>
-                  <w:color w:val="000000"/>
-                  <w:sz w:val="20"/>
-                </w:rPr>
-                <w:t>care Only)</w:t>
+                <w:t>27483 - WAH coaching reason text change, subcoaching reason update; Add WFH (Return to Site) for Quality module.</w:t>
               </w:r>
             </w:ins>
           </w:p>
@@ -1708,18 +1791,18 @@
               <w:ind w:left="0"/>
               <w:jc w:val="left"/>
               <w:rPr>
-                <w:ins w:id="8" w:author="Huang, Lili" w:date="2023-04-11T10:30:00Z"/>
+                <w:ins w:id="7" w:author="Huang, Lili" w:date="2023-12-04T09:27:00Z"/>
                 <w:color w:val="000000"/>
                 <w:sz w:val="20"/>
               </w:rPr>
             </w:pPr>
-            <w:ins w:id="9" w:author="Huang, Lili" w:date="2023-04-11T10:31:00Z">
+            <w:ins w:id="8" w:author="Huang, Lili" w:date="2023-12-04T09:27:00Z">
               <w:r>
                 <w:rPr>
-                  <w:color w:val="000000"/>
+                  <w:color w:val="444444"/>
                   <w:sz w:val="20"/>
                 </w:rPr>
-                <w:t>Added NS-2-4, NS-2-4-1, NS-2-4-2.</w:t>
+                <w:t>Updated “Work At Home” to “Work From Home”.</w:t>
               </w:r>
             </w:ins>
           </w:p>
@@ -1734,11 +1817,11 @@
               <w:ind w:left="0"/>
               <w:jc w:val="left"/>
               <w:rPr>
-                <w:ins w:id="10" w:author="Huang, Lili" w:date="2023-04-11T10:30:00Z"/>
-                <w:sz w:val="20"/>
-              </w:rPr>
-            </w:pPr>
-            <w:ins w:id="11" w:author="Huang, Lili" w:date="2023-04-11T10:31:00Z">
+                <w:ins w:id="9" w:author="Huang, Lili" w:date="2023-12-04T09:27:00Z"/>
+                <w:sz w:val="20"/>
+              </w:rPr>
+            </w:pPr>
+            <w:ins w:id="10" w:author="Huang, Lili" w:date="2023-12-04T09:27:00Z">
               <w:r>
                 <w:rPr>
                   <w:sz w:val="20"/>
@@ -1771,7 +1854,7 @@
           <w:rFonts w:ascii="Arial" w:hAnsi="Arial"/>
         </w:rPr>
       </w:pPr>
-      <w:bookmarkStart w:id="12" w:name="_Toc492474653"/>
+      <w:bookmarkStart w:id="11" w:name="_Toc492474653"/>
     </w:p>
     <w:tbl>
       <w:tblPr>
@@ -1794,7 +1877,7 @@
               <w:right w:val="nil"/>
             </w:tcBorders>
           </w:tcPr>
-          <w:bookmarkEnd w:id="12"/>
+          <w:bookmarkEnd w:id="11"/>
           <w:p>
             <w:pPr>
               <w:tabs>
@@ -4350,7 +4433,6 @@
       <w:tr>
         <w:trPr>
           <w:trHeight w:val="344"/>
-          <w:ins w:id="13" w:author="Huang, Lili" w:date="2023-04-11T10:18:00Z"/>
         </w:trPr>
         <w:tc>
           <w:tcPr>
@@ -4370,799 +4452,23 @@
                 <w:tab w:val="left" w:pos="360"/>
               </w:tabs>
               <w:rPr>
-                <w:ins w:id="14" w:author="Huang, Lili" w:date="2023-04-11T10:18:00Z"/>
-                <w:sz w:val="20"/>
-              </w:rPr>
-            </w:pPr>
-            <w:ins w:id="15" w:author="Huang, Lili" w:date="2023-04-11T10:18:00Z">
-              <w:r>
-                <w:rPr>
-                  <w:color w:val="FF0000"/>
-                  <w:sz w:val="20"/>
-                </w:rPr>
-                <w:t>End</w:t>
-              </w:r>
-            </w:ins>
-            <w:ins w:id="16" w:author="Huang, Lili" w:date="2023-04-11T10:19:00Z">
-              <w:r>
-                <w:rPr>
-                  <w:color w:val="FF0000"/>
-                  <w:sz w:val="20"/>
-                </w:rPr>
-                <w:t xml:space="preserve">: </w:t>
-              </w:r>
-            </w:ins>
-            <w:ins w:id="17" w:author="Huang, Lili" w:date="2023-04-11T10:18:00Z">
-              <w:r>
-                <w:rPr>
-                  <w:color w:val="FF0000"/>
-                  <w:sz w:val="20"/>
-                </w:rPr>
-                <w:t>CSR module – user with job code WACS40, WACS50, and WACS60</w:t>
-              </w:r>
-            </w:ins>
-          </w:p>
-        </w:tc>
-      </w:tr>
-      <w:tr>
-        <w:trPr>
-          <w:trHeight w:val="457"/>
-          <w:ins w:id="18" w:author="Huang, Lili" w:date="2023-04-11T10:19:00Z"/>
-        </w:trPr>
-        <w:tc>
-          <w:tcPr>
-            <w:tcW w:w="1311" w:type="dxa"/>
-            <w:tcBorders>
-              <w:top w:val="single" w:sz="4" w:space="0" w:color="auto"/>
-              <w:left w:val="single" w:sz="4" w:space="0" w:color="auto"/>
-              <w:bottom w:val="single" w:sz="4" w:space="0" w:color="auto"/>
-              <w:right w:val="single" w:sz="4" w:space="0" w:color="auto"/>
-            </w:tcBorders>
-          </w:tcPr>
-          <w:p>
-            <w:pPr>
-              <w:tabs>
-                <w:tab w:val="left" w:pos="360"/>
-              </w:tabs>
-              <w:jc w:val="center"/>
-              <w:rPr>
-                <w:ins w:id="19" w:author="Huang, Lili" w:date="2023-04-11T10:19:00Z"/>
-                <w:sz w:val="20"/>
-              </w:rPr>
-            </w:pPr>
-            <w:ins w:id="20" w:author="Huang, Lili" w:date="2023-04-11T10:19:00Z">
-              <w:r>
-                <w:rPr>
-                  <w:sz w:val="20"/>
-                </w:rPr>
-                <w:t>NS</w:t>
-              </w:r>
-            </w:ins>
-            <w:ins w:id="21" w:author="Huang, Lili" w:date="2023-04-11T10:20:00Z">
-              <w:r>
-                <w:rPr>
-                  <w:sz w:val="20"/>
-                </w:rPr>
-                <w:t>-2-4</w:t>
-              </w:r>
-            </w:ins>
-          </w:p>
-        </w:tc>
-        <w:tc>
-          <w:tcPr>
-            <w:tcW w:w="4210" w:type="dxa"/>
-            <w:tcBorders>
-              <w:top w:val="single" w:sz="4" w:space="0" w:color="auto"/>
-              <w:left w:val="single" w:sz="4" w:space="0" w:color="auto"/>
-              <w:bottom w:val="single" w:sz="4" w:space="0" w:color="auto"/>
-              <w:right w:val="single" w:sz="4" w:space="0" w:color="auto"/>
-            </w:tcBorders>
-          </w:tcPr>
-          <w:p>
-            <w:pPr>
-              <w:tabs>
-                <w:tab w:val="left" w:pos="360"/>
-              </w:tabs>
-              <w:jc w:val="center"/>
-              <w:rPr>
-                <w:ins w:id="22" w:author="Huang, Lili" w:date="2023-04-11T10:19:00Z"/>
-                <w:sz w:val="20"/>
-              </w:rPr>
-            </w:pPr>
-            <w:ins w:id="23" w:author="Huang, Lili" w:date="2023-04-11T10:20:00Z">
-              <w:r>
-                <w:rPr>
-                  <w:sz w:val="20"/>
-                </w:rPr>
-                <w:t>Same as NS-2</w:t>
-              </w:r>
-            </w:ins>
-          </w:p>
-        </w:tc>
-        <w:tc>
-          <w:tcPr>
-            <w:tcW w:w="4285" w:type="dxa"/>
-            <w:tcBorders>
-              <w:top w:val="single" w:sz="4" w:space="0" w:color="auto"/>
-              <w:left w:val="single" w:sz="4" w:space="0" w:color="auto"/>
-              <w:bottom w:val="single" w:sz="4" w:space="0" w:color="auto"/>
-              <w:right w:val="single" w:sz="4" w:space="0" w:color="auto"/>
-            </w:tcBorders>
-          </w:tcPr>
-          <w:p>
-            <w:pPr>
-              <w:tabs>
-                <w:tab w:val="left" w:pos="360"/>
-              </w:tabs>
-              <w:jc w:val="center"/>
-              <w:rPr>
-                <w:ins w:id="24" w:author="Huang, Lili" w:date="2023-04-11T10:21:00Z"/>
-                <w:sz w:val="20"/>
-              </w:rPr>
-            </w:pPr>
-            <w:ins w:id="25" w:author="Huang, Lili" w:date="2023-04-11T10:20:00Z">
-              <w:r>
-                <w:rPr>
-                  <w:sz w:val="20"/>
-                </w:rPr>
-                <w:t xml:space="preserve">Select </w:t>
-              </w:r>
-              <w:r>
-                <w:rPr>
-                  <w:b/>
-                  <w:bCs/>
-                  <w:sz w:val="20"/>
-                  <w:rPrChange w:id="26" w:author="Huang, Lili" w:date="2023-04-11T10:21:00Z">
-                    <w:rPr>
-                      <w:sz w:val="20"/>
-                    </w:rPr>
-                  </w:rPrChange>
-                </w:rPr>
-                <w:t>CS</w:t>
-              </w:r>
-            </w:ins>
-            <w:ins w:id="27" w:author="Huang, Lili" w:date="2023-04-11T10:21:00Z">
-              <w:r>
-                <w:rPr>
-                  <w:b/>
-                  <w:bCs/>
-                  <w:sz w:val="20"/>
-                  <w:rPrChange w:id="28" w:author="Huang, Lili" w:date="2023-04-11T10:21:00Z">
-                    <w:rPr>
-                      <w:sz w:val="20"/>
-                    </w:rPr>
-                  </w:rPrChange>
-                </w:rPr>
-                <w:t>R</w:t>
-              </w:r>
-              <w:r>
-                <w:rPr>
-                  <w:sz w:val="20"/>
-                </w:rPr>
-                <w:t xml:space="preserve"> Employee Level</w:t>
-              </w:r>
-            </w:ins>
-          </w:p>
-          <w:p>
-            <w:pPr>
-              <w:tabs>
-                <w:tab w:val="left" w:pos="360"/>
-              </w:tabs>
-              <w:jc w:val="center"/>
-              <w:rPr>
-                <w:ins w:id="29" w:author="Huang, Lili" w:date="2023-04-11T10:21:00Z"/>
-                <w:sz w:val="20"/>
-              </w:rPr>
-            </w:pPr>
-            <w:ins w:id="30" w:author="Huang, Lili" w:date="2023-04-11T10:21:00Z">
-              <w:r>
-                <w:rPr>
-                  <w:sz w:val="20"/>
-                </w:rPr>
-                <w:t>Select a program</w:t>
-              </w:r>
-            </w:ins>
-            <w:ins w:id="31" w:author="Huang, Lili" w:date="2023-04-11T10:22:00Z">
-              <w:r>
-                <w:rPr>
-                  <w:sz w:val="20"/>
-                </w:rPr>
-                <w:t xml:space="preserve"> other than “Dual” and “Medicare”</w:t>
-              </w:r>
-            </w:ins>
-          </w:p>
-          <w:p>
-            <w:pPr>
-              <w:tabs>
-                <w:tab w:val="left" w:pos="360"/>
-              </w:tabs>
-              <w:jc w:val="center"/>
-              <w:rPr>
-                <w:ins w:id="32" w:author="Huang, Lili" w:date="2023-04-11T10:21:00Z"/>
-                <w:sz w:val="20"/>
-              </w:rPr>
-            </w:pPr>
-            <w:ins w:id="33" w:author="Huang, Lili" w:date="2023-04-11T10:21:00Z">
-              <w:r>
-                <w:rPr>
-                  <w:sz w:val="20"/>
-                </w:rPr>
-                <w:t>Select a site</w:t>
-              </w:r>
-            </w:ins>
-          </w:p>
-          <w:p>
-            <w:pPr>
-              <w:tabs>
-                <w:tab w:val="left" w:pos="360"/>
-              </w:tabs>
-              <w:jc w:val="center"/>
-              <w:rPr>
-                <w:ins w:id="34" w:author="Huang, Lili" w:date="2023-04-11T10:22:00Z"/>
-                <w:sz w:val="20"/>
-              </w:rPr>
-            </w:pPr>
-            <w:ins w:id="35" w:author="Huang, Lili" w:date="2023-04-11T10:21:00Z">
-              <w:r>
-                <w:rPr>
-                  <w:sz w:val="20"/>
-                </w:rPr>
-                <w:t>Select an e</w:t>
-              </w:r>
-            </w:ins>
-            <w:ins w:id="36" w:author="Huang, Lili" w:date="2023-04-11T10:22:00Z">
-              <w:r>
-                <w:rPr>
-                  <w:sz w:val="20"/>
-                </w:rPr>
-                <w:t>mployee</w:t>
-              </w:r>
-            </w:ins>
-          </w:p>
-          <w:p>
-            <w:pPr>
-              <w:tabs>
-                <w:tab w:val="left" w:pos="360"/>
-              </w:tabs>
-              <w:jc w:val="center"/>
-              <w:rPr>
-                <w:ins w:id="37" w:author="Huang, Lili" w:date="2023-04-11T10:23:00Z"/>
-                <w:sz w:val="20"/>
-              </w:rPr>
-            </w:pPr>
-            <w:ins w:id="38" w:author="Huang, Lili" w:date="2023-04-11T10:23:00Z">
-              <w:r>
-                <w:rPr>
-                  <w:sz w:val="20"/>
-                </w:rPr>
-                <w:t>Select whether you are going to coach the selected employee</w:t>
-              </w:r>
-            </w:ins>
-          </w:p>
-          <w:p>
-            <w:pPr>
-              <w:tabs>
-                <w:tab w:val="left" w:pos="360"/>
-              </w:tabs>
-              <w:jc w:val="center"/>
-              <w:rPr>
-                <w:ins w:id="39" w:author="Huang, Lili" w:date="2023-04-11T10:19:00Z"/>
-                <w:sz w:val="20"/>
-              </w:rPr>
-            </w:pPr>
-            <w:ins w:id="40" w:author="Huang, Lili" w:date="2023-04-11T10:23:00Z">
-              <w:r>
-                <w:rPr>
-                  <w:sz w:val="20"/>
-                </w:rPr>
-                <w:t>Select</w:t>
-              </w:r>
-            </w:ins>
-            <w:ins w:id="41" w:author="Huang, Lili" w:date="2023-04-11T10:26:00Z">
-              <w:r>
-                <w:rPr>
-                  <w:sz w:val="20"/>
-                </w:rPr>
-                <w:t xml:space="preserve"> Coaching Reason</w:t>
-              </w:r>
-            </w:ins>
-            <w:ins w:id="42" w:author="Huang, Lili" w:date="2023-04-11T10:23:00Z">
-              <w:r>
-                <w:rPr>
-                  <w:sz w:val="20"/>
-                </w:rPr>
-                <w:t xml:space="preserve"> “Claims View (Medicare Only)”</w:t>
-              </w:r>
-            </w:ins>
-          </w:p>
-        </w:tc>
-        <w:tc>
-          <w:tcPr>
-            <w:tcW w:w="3458" w:type="dxa"/>
-            <w:tcBorders>
-              <w:top w:val="single" w:sz="4" w:space="0" w:color="auto"/>
-              <w:left w:val="single" w:sz="4" w:space="0" w:color="auto"/>
-              <w:bottom w:val="single" w:sz="4" w:space="0" w:color="auto"/>
-              <w:right w:val="single" w:sz="4" w:space="0" w:color="auto"/>
-            </w:tcBorders>
-          </w:tcPr>
-          <w:p>
-            <w:pPr>
-              <w:tabs>
-                <w:tab w:val="left" w:pos="360"/>
-              </w:tabs>
-              <w:jc w:val="center"/>
-              <w:rPr>
-                <w:ins w:id="43" w:author="Huang, Lili" w:date="2023-04-11T10:24:00Z"/>
-                <w:bCs/>
-                <w:sz w:val="20"/>
-              </w:rPr>
-            </w:pPr>
-            <w:ins w:id="44" w:author="Huang, Lili" w:date="2023-04-11T10:24:00Z">
-              <w:r>
-                <w:rPr>
-                  <w:bCs/>
-                  <w:sz w:val="20"/>
-                  <w:rPrChange w:id="45" w:author="Huang, Lili" w:date="2023-04-11T10:24:00Z">
-                    <w:rPr>
-                      <w:b/>
-                      <w:sz w:val="20"/>
-                    </w:rPr>
-                  </w:rPrChange>
-                </w:rPr>
-                <w:t>Error mess</w:t>
-              </w:r>
-              <w:r>
-                <w:rPr>
-                  <w:bCs/>
-                  <w:sz w:val="20"/>
-                </w:rPr>
-                <w:t>age displays:</w:t>
-              </w:r>
-            </w:ins>
-          </w:p>
-          <w:p>
-            <w:pPr>
-              <w:tabs>
-                <w:tab w:val="left" w:pos="360"/>
-              </w:tabs>
-              <w:jc w:val="center"/>
-              <w:rPr>
-                <w:ins w:id="46" w:author="Huang, Lili" w:date="2023-04-11T10:19:00Z"/>
-                <w:bCs/>
-                <w:sz w:val="20"/>
-                <w:rPrChange w:id="47" w:author="Huang, Lili" w:date="2023-04-11T10:24:00Z">
-                  <w:rPr>
-                    <w:ins w:id="48" w:author="Huang, Lili" w:date="2023-04-11T10:19:00Z"/>
-                    <w:b/>
-                    <w:sz w:val="20"/>
-                  </w:rPr>
-                </w:rPrChange>
-              </w:rPr>
-            </w:pPr>
-            <w:ins w:id="49" w:author="Huang, Lili" w:date="2023-04-11T10:24:00Z">
-              <w:r>
-                <w:rPr>
-                  <w:rFonts w:ascii="Helvetica" w:hAnsi="Helvetica"/>
-                  <w:color w:val="FF0000"/>
-                  <w:sz w:val="18"/>
-                  <w:szCs w:val="18"/>
-                  <w:shd w:val="clear" w:color="auto" w:fill="F5F5F5"/>
-                </w:rPr>
-                <w:t>"Claims View" is for Medicare only. You selected a non-medicare program.</w:t>
-              </w:r>
-            </w:ins>
-          </w:p>
-        </w:tc>
-        <w:tc>
-          <w:tcPr>
-            <w:tcW w:w="1278" w:type="dxa"/>
-            <w:tcBorders>
-              <w:top w:val="single" w:sz="4" w:space="0" w:color="auto"/>
-              <w:left w:val="single" w:sz="4" w:space="0" w:color="auto"/>
-              <w:bottom w:val="single" w:sz="4" w:space="0" w:color="auto"/>
-              <w:right w:val="single" w:sz="4" w:space="0" w:color="auto"/>
-            </w:tcBorders>
-          </w:tcPr>
-          <w:p>
-            <w:pPr>
-              <w:tabs>
-                <w:tab w:val="left" w:pos="360"/>
-              </w:tabs>
-              <w:jc w:val="center"/>
-              <w:rPr>
-                <w:ins w:id="50" w:author="Huang, Lili" w:date="2023-04-11T10:19:00Z"/>
-                <w:sz w:val="20"/>
-              </w:rPr>
-            </w:pPr>
-            <w:ins w:id="51" w:author="Huang, Lili" w:date="2023-04-11T10:24:00Z">
-              <w:r>
-                <w:rPr>
-                  <w:sz w:val="20"/>
-                </w:rPr>
-                <w:t>P</w:t>
-              </w:r>
-            </w:ins>
-          </w:p>
-        </w:tc>
-      </w:tr>
-      <w:tr>
-        <w:trPr>
-          <w:trHeight w:val="457"/>
-          <w:ins w:id="52" w:author="Huang, Lili" w:date="2023-04-11T10:24:00Z"/>
-        </w:trPr>
-        <w:tc>
-          <w:tcPr>
-            <w:tcW w:w="1311" w:type="dxa"/>
-            <w:tcBorders>
-              <w:top w:val="single" w:sz="4" w:space="0" w:color="auto"/>
-              <w:left w:val="single" w:sz="4" w:space="0" w:color="auto"/>
-              <w:bottom w:val="single" w:sz="4" w:space="0" w:color="auto"/>
-              <w:right w:val="single" w:sz="4" w:space="0" w:color="auto"/>
-            </w:tcBorders>
-          </w:tcPr>
-          <w:p>
-            <w:pPr>
-              <w:tabs>
-                <w:tab w:val="left" w:pos="360"/>
-              </w:tabs>
-              <w:jc w:val="center"/>
-              <w:rPr>
-                <w:ins w:id="53" w:author="Huang, Lili" w:date="2023-04-11T10:24:00Z"/>
-                <w:sz w:val="20"/>
-              </w:rPr>
-            </w:pPr>
-            <w:ins w:id="54" w:author="Huang, Lili" w:date="2023-04-11T10:25:00Z">
-              <w:r>
-                <w:rPr>
-                  <w:sz w:val="20"/>
-                </w:rPr>
-                <w:t>NS-2-4-1</w:t>
-              </w:r>
-            </w:ins>
-          </w:p>
-        </w:tc>
-        <w:tc>
-          <w:tcPr>
-            <w:tcW w:w="4210" w:type="dxa"/>
-            <w:tcBorders>
-              <w:top w:val="single" w:sz="4" w:space="0" w:color="auto"/>
-              <w:left w:val="single" w:sz="4" w:space="0" w:color="auto"/>
-              <w:bottom w:val="single" w:sz="4" w:space="0" w:color="auto"/>
-              <w:right w:val="single" w:sz="4" w:space="0" w:color="auto"/>
-            </w:tcBorders>
-          </w:tcPr>
-          <w:p>
-            <w:pPr>
-              <w:tabs>
-                <w:tab w:val="left" w:pos="360"/>
-              </w:tabs>
-              <w:jc w:val="center"/>
-              <w:rPr>
-                <w:ins w:id="55" w:author="Huang, Lili" w:date="2023-04-11T10:24:00Z"/>
-                <w:sz w:val="20"/>
-              </w:rPr>
-            </w:pPr>
-            <w:ins w:id="56" w:author="Huang, Lili" w:date="2023-04-11T10:25:00Z">
-              <w:r>
-                <w:rPr>
-                  <w:sz w:val="20"/>
-                </w:rPr>
-                <w:t>Same as NS-2-4</w:t>
-              </w:r>
-            </w:ins>
-          </w:p>
-        </w:tc>
-        <w:tc>
-          <w:tcPr>
-            <w:tcW w:w="4285" w:type="dxa"/>
-            <w:tcBorders>
-              <w:top w:val="single" w:sz="4" w:space="0" w:color="auto"/>
-              <w:left w:val="single" w:sz="4" w:space="0" w:color="auto"/>
-              <w:bottom w:val="single" w:sz="4" w:space="0" w:color="auto"/>
-              <w:right w:val="single" w:sz="4" w:space="0" w:color="auto"/>
-            </w:tcBorders>
-          </w:tcPr>
-          <w:p>
-            <w:pPr>
-              <w:tabs>
-                <w:tab w:val="left" w:pos="360"/>
-              </w:tabs>
-              <w:jc w:val="center"/>
-              <w:rPr>
-                <w:ins w:id="57" w:author="Huang, Lili" w:date="2023-04-11T10:25:00Z"/>
-                <w:sz w:val="20"/>
-              </w:rPr>
-            </w:pPr>
-            <w:ins w:id="58" w:author="Huang, Lili" w:date="2023-04-11T10:25:00Z">
-              <w:r>
-                <w:rPr>
-                  <w:sz w:val="20"/>
-                </w:rPr>
-                <w:t>Continue with NS-2-4</w:t>
-              </w:r>
-            </w:ins>
-          </w:p>
-          <w:p>
-            <w:pPr>
-              <w:tabs>
-                <w:tab w:val="left" w:pos="360"/>
-              </w:tabs>
-              <w:jc w:val="center"/>
-              <w:rPr>
-                <w:ins w:id="59" w:author="Huang, Lili" w:date="2023-04-11T10:24:00Z"/>
-                <w:sz w:val="20"/>
-              </w:rPr>
-            </w:pPr>
-            <w:ins w:id="60" w:author="Huang, Lili" w:date="2023-04-11T10:26:00Z">
-              <w:r>
-                <w:rPr>
-                  <w:sz w:val="20"/>
-                </w:rPr>
-                <w:t xml:space="preserve">UnSelect </w:t>
-              </w:r>
-            </w:ins>
-            <w:ins w:id="61" w:author="Huang, Lili" w:date="2023-04-11T10:27:00Z">
-              <w:r>
-                <w:rPr>
-                  <w:sz w:val="20"/>
-                </w:rPr>
-                <w:t>Coaching Reason “Claims View (Medicare Only)”</w:t>
-              </w:r>
-            </w:ins>
-          </w:p>
-        </w:tc>
-        <w:tc>
-          <w:tcPr>
-            <w:tcW w:w="3458" w:type="dxa"/>
-            <w:tcBorders>
-              <w:top w:val="single" w:sz="4" w:space="0" w:color="auto"/>
-              <w:left w:val="single" w:sz="4" w:space="0" w:color="auto"/>
-              <w:bottom w:val="single" w:sz="4" w:space="0" w:color="auto"/>
-              <w:right w:val="single" w:sz="4" w:space="0" w:color="auto"/>
-            </w:tcBorders>
-          </w:tcPr>
-          <w:p>
-            <w:pPr>
-              <w:tabs>
-                <w:tab w:val="left" w:pos="360"/>
-              </w:tabs>
-              <w:jc w:val="center"/>
-              <w:rPr>
-                <w:ins w:id="62" w:author="Huang, Lili" w:date="2023-04-11T10:24:00Z"/>
-                <w:bCs/>
-                <w:sz w:val="20"/>
-              </w:rPr>
-            </w:pPr>
-            <w:ins w:id="63" w:author="Huang, Lili" w:date="2023-04-11T10:27:00Z">
-              <w:r>
-                <w:rPr>
-                  <w:bCs/>
-                  <w:sz w:val="20"/>
-                </w:rPr>
-                <w:t>Error message disappears.</w:t>
-              </w:r>
-            </w:ins>
-          </w:p>
-        </w:tc>
-        <w:tc>
-          <w:tcPr>
-            <w:tcW w:w="1278" w:type="dxa"/>
-            <w:tcBorders>
-              <w:top w:val="single" w:sz="4" w:space="0" w:color="auto"/>
-              <w:left w:val="single" w:sz="4" w:space="0" w:color="auto"/>
-              <w:bottom w:val="single" w:sz="4" w:space="0" w:color="auto"/>
-              <w:right w:val="single" w:sz="4" w:space="0" w:color="auto"/>
-            </w:tcBorders>
-          </w:tcPr>
-          <w:p>
-            <w:pPr>
-              <w:tabs>
-                <w:tab w:val="left" w:pos="360"/>
-              </w:tabs>
-              <w:jc w:val="center"/>
-              <w:rPr>
-                <w:ins w:id="64" w:author="Huang, Lili" w:date="2023-04-11T10:24:00Z"/>
-                <w:sz w:val="20"/>
-              </w:rPr>
-            </w:pPr>
-            <w:ins w:id="65" w:author="Huang, Lili" w:date="2023-04-11T10:27:00Z">
-              <w:r>
-                <w:rPr>
-                  <w:sz w:val="20"/>
-                </w:rPr>
-                <w:t>P</w:t>
-              </w:r>
-            </w:ins>
-          </w:p>
-        </w:tc>
-      </w:tr>
-      <w:tr>
-        <w:trPr>
-          <w:trHeight w:val="457"/>
-          <w:ins w:id="66" w:author="Huang, Lili" w:date="2023-04-11T10:28:00Z"/>
-        </w:trPr>
-        <w:tc>
-          <w:tcPr>
-            <w:tcW w:w="1311" w:type="dxa"/>
-            <w:tcBorders>
-              <w:top w:val="single" w:sz="4" w:space="0" w:color="auto"/>
-              <w:left w:val="single" w:sz="4" w:space="0" w:color="auto"/>
-              <w:bottom w:val="single" w:sz="4" w:space="0" w:color="auto"/>
-              <w:right w:val="single" w:sz="4" w:space="0" w:color="auto"/>
-            </w:tcBorders>
-          </w:tcPr>
-          <w:p>
-            <w:pPr>
-              <w:tabs>
-                <w:tab w:val="left" w:pos="360"/>
-              </w:tabs>
-              <w:jc w:val="center"/>
-              <w:rPr>
-                <w:ins w:id="67" w:author="Huang, Lili" w:date="2023-04-11T10:28:00Z"/>
-                <w:sz w:val="20"/>
-              </w:rPr>
-            </w:pPr>
-            <w:ins w:id="68" w:author="Huang, Lili" w:date="2023-04-11T10:28:00Z">
-              <w:r>
-                <w:rPr>
-                  <w:sz w:val="20"/>
-                </w:rPr>
-                <w:t>NS-2-4-</w:t>
-              </w:r>
-              <w:r>
-                <w:rPr>
-                  <w:sz w:val="20"/>
-                </w:rPr>
-                <w:t>2</w:t>
-              </w:r>
-            </w:ins>
-          </w:p>
-        </w:tc>
-        <w:tc>
-          <w:tcPr>
-            <w:tcW w:w="4210" w:type="dxa"/>
-            <w:tcBorders>
-              <w:top w:val="single" w:sz="4" w:space="0" w:color="auto"/>
-              <w:left w:val="single" w:sz="4" w:space="0" w:color="auto"/>
-              <w:bottom w:val="single" w:sz="4" w:space="0" w:color="auto"/>
-              <w:right w:val="single" w:sz="4" w:space="0" w:color="auto"/>
-            </w:tcBorders>
-          </w:tcPr>
-          <w:p>
-            <w:pPr>
-              <w:tabs>
-                <w:tab w:val="left" w:pos="360"/>
-              </w:tabs>
-              <w:jc w:val="center"/>
-              <w:rPr>
-                <w:ins w:id="69" w:author="Huang, Lili" w:date="2023-04-11T10:28:00Z"/>
-                <w:sz w:val="20"/>
-              </w:rPr>
-            </w:pPr>
-            <w:ins w:id="70" w:author="Huang, Lili" w:date="2023-04-11T10:28:00Z">
-              <w:r>
-                <w:rPr>
-                  <w:sz w:val="20"/>
-                </w:rPr>
-                <w:t>Same as NS-2-4</w:t>
-              </w:r>
-            </w:ins>
-          </w:p>
-        </w:tc>
-        <w:tc>
-          <w:tcPr>
-            <w:tcW w:w="4285" w:type="dxa"/>
-            <w:tcBorders>
-              <w:top w:val="single" w:sz="4" w:space="0" w:color="auto"/>
-              <w:left w:val="single" w:sz="4" w:space="0" w:color="auto"/>
-              <w:bottom w:val="single" w:sz="4" w:space="0" w:color="auto"/>
-              <w:right w:val="single" w:sz="4" w:space="0" w:color="auto"/>
-            </w:tcBorders>
-          </w:tcPr>
-          <w:p>
-            <w:pPr>
-              <w:tabs>
-                <w:tab w:val="left" w:pos="360"/>
-              </w:tabs>
-              <w:jc w:val="center"/>
-              <w:rPr>
-                <w:ins w:id="71" w:author="Huang, Lili" w:date="2023-04-11T10:29:00Z"/>
-                <w:sz w:val="20"/>
-              </w:rPr>
-            </w:pPr>
-            <w:ins w:id="72" w:author="Huang, Lili" w:date="2023-04-11T10:29:00Z">
-              <w:r>
-                <w:rPr>
-                  <w:sz w:val="20"/>
-                </w:rPr>
-                <w:t>Continue with NS-2-4</w:t>
-              </w:r>
-            </w:ins>
-          </w:p>
-          <w:p>
-            <w:pPr>
-              <w:tabs>
-                <w:tab w:val="left" w:pos="360"/>
-              </w:tabs>
-              <w:jc w:val="center"/>
-              <w:rPr>
-                <w:ins w:id="73" w:author="Huang, Lili" w:date="2023-04-11T10:28:00Z"/>
-                <w:sz w:val="20"/>
-              </w:rPr>
-            </w:pPr>
-            <w:ins w:id="74" w:author="Huang, Lili" w:date="2023-04-11T10:29:00Z">
-              <w:r>
-                <w:rPr>
-                  <w:sz w:val="20"/>
-                </w:rPr>
-                <w:t>Select a program “Dual” or “Medicare”</w:t>
-              </w:r>
-            </w:ins>
-          </w:p>
-        </w:tc>
-        <w:tc>
-          <w:tcPr>
-            <w:tcW w:w="3458" w:type="dxa"/>
-            <w:tcBorders>
-              <w:top w:val="single" w:sz="4" w:space="0" w:color="auto"/>
-              <w:left w:val="single" w:sz="4" w:space="0" w:color="auto"/>
-              <w:bottom w:val="single" w:sz="4" w:space="0" w:color="auto"/>
-              <w:right w:val="single" w:sz="4" w:space="0" w:color="auto"/>
-            </w:tcBorders>
-          </w:tcPr>
-          <w:p>
-            <w:pPr>
-              <w:tabs>
-                <w:tab w:val="left" w:pos="360"/>
-              </w:tabs>
-              <w:jc w:val="center"/>
-              <w:rPr>
-                <w:ins w:id="75" w:author="Huang, Lili" w:date="2023-04-11T10:28:00Z"/>
-                <w:bCs/>
-                <w:sz w:val="20"/>
-              </w:rPr>
-            </w:pPr>
-            <w:ins w:id="76" w:author="Huang, Lili" w:date="2023-04-11T10:29:00Z">
-              <w:r>
-                <w:rPr>
-                  <w:bCs/>
-                  <w:sz w:val="20"/>
-                </w:rPr>
-                <w:t>Error message disappears.</w:t>
-              </w:r>
-            </w:ins>
-          </w:p>
-        </w:tc>
-        <w:tc>
-          <w:tcPr>
-            <w:tcW w:w="1278" w:type="dxa"/>
-            <w:tcBorders>
-              <w:top w:val="single" w:sz="4" w:space="0" w:color="auto"/>
-              <w:left w:val="single" w:sz="4" w:space="0" w:color="auto"/>
-              <w:bottom w:val="single" w:sz="4" w:space="0" w:color="auto"/>
-              <w:right w:val="single" w:sz="4" w:space="0" w:color="auto"/>
-            </w:tcBorders>
-          </w:tcPr>
-          <w:p>
-            <w:pPr>
-              <w:tabs>
-                <w:tab w:val="left" w:pos="360"/>
-              </w:tabs>
-              <w:jc w:val="center"/>
-              <w:rPr>
-                <w:ins w:id="77" w:author="Huang, Lili" w:date="2023-04-11T10:28:00Z"/>
-                <w:sz w:val="20"/>
-              </w:rPr>
-            </w:pPr>
-            <w:ins w:id="78" w:author="Huang, Lili" w:date="2023-04-11T10:29:00Z">
-              <w:r>
-                <w:rPr>
-                  <w:sz w:val="20"/>
-                </w:rPr>
-                <w:t>P</w:t>
-              </w:r>
-            </w:ins>
+                <w:sz w:val="20"/>
+              </w:rPr>
+            </w:pPr>
+            <w:r>
+              <w:rPr>
+                <w:color w:val="FF0000"/>
+                <w:sz w:val="20"/>
+              </w:rPr>
+              <w:t xml:space="preserve">End: </w:t>
+            </w:r>
+            <w:r>
+              <w:rPr>
+                <w:color w:val="FF0000"/>
+                <w:sz w:val="20"/>
+              </w:rPr>
+              <w:t>CSR module – user with job code WACS40, WACS50, and WACS60</w:t>
+            </w:r>
           </w:p>
         </w:tc>
       </w:tr>
@@ -5194,6 +4500,627 @@
               <w:rPr>
                 <w:sz w:val="20"/>
               </w:rPr>
+              <w:t>NS-2-4</w:t>
+            </w:r>
+          </w:p>
+        </w:tc>
+        <w:tc>
+          <w:tcPr>
+            <w:tcW w:w="4210" w:type="dxa"/>
+            <w:tcBorders>
+              <w:top w:val="single" w:sz="4" w:space="0" w:color="auto"/>
+              <w:left w:val="single" w:sz="4" w:space="0" w:color="auto"/>
+              <w:bottom w:val="single" w:sz="4" w:space="0" w:color="auto"/>
+              <w:right w:val="single" w:sz="4" w:space="0" w:color="auto"/>
+            </w:tcBorders>
+          </w:tcPr>
+          <w:p>
+            <w:pPr>
+              <w:tabs>
+                <w:tab w:val="left" w:pos="360"/>
+              </w:tabs>
+              <w:jc w:val="center"/>
+              <w:rPr>
+                <w:sz w:val="20"/>
+              </w:rPr>
+            </w:pPr>
+            <w:r>
+              <w:rPr>
+                <w:sz w:val="20"/>
+              </w:rPr>
+              <w:t>Same as NS-2</w:t>
+            </w:r>
+          </w:p>
+        </w:tc>
+        <w:tc>
+          <w:tcPr>
+            <w:tcW w:w="4285" w:type="dxa"/>
+            <w:tcBorders>
+              <w:top w:val="single" w:sz="4" w:space="0" w:color="auto"/>
+              <w:left w:val="single" w:sz="4" w:space="0" w:color="auto"/>
+              <w:bottom w:val="single" w:sz="4" w:space="0" w:color="auto"/>
+              <w:right w:val="single" w:sz="4" w:space="0" w:color="auto"/>
+            </w:tcBorders>
+          </w:tcPr>
+          <w:p>
+            <w:pPr>
+              <w:tabs>
+                <w:tab w:val="left" w:pos="360"/>
+              </w:tabs>
+              <w:jc w:val="center"/>
+              <w:rPr>
+                <w:sz w:val="20"/>
+              </w:rPr>
+            </w:pPr>
+            <w:r>
+              <w:rPr>
+                <w:sz w:val="20"/>
+              </w:rPr>
+              <w:t xml:space="preserve">Select </w:t>
+            </w:r>
+            <w:r>
+              <w:rPr>
+                <w:b/>
+                <w:bCs/>
+                <w:sz w:val="20"/>
+              </w:rPr>
+              <w:t>CSR</w:t>
+            </w:r>
+            <w:r>
+              <w:rPr>
+                <w:sz w:val="20"/>
+              </w:rPr>
+              <w:t xml:space="preserve"> Employee Level</w:t>
+            </w:r>
+          </w:p>
+          <w:p>
+            <w:pPr>
+              <w:tabs>
+                <w:tab w:val="left" w:pos="360"/>
+              </w:tabs>
+              <w:jc w:val="center"/>
+              <w:rPr>
+                <w:sz w:val="20"/>
+              </w:rPr>
+            </w:pPr>
+            <w:r>
+              <w:rPr>
+                <w:sz w:val="20"/>
+              </w:rPr>
+              <w:t>Select a program other than “Dual” and “Medicare”</w:t>
+            </w:r>
+          </w:p>
+          <w:p>
+            <w:pPr>
+              <w:tabs>
+                <w:tab w:val="left" w:pos="360"/>
+              </w:tabs>
+              <w:jc w:val="center"/>
+              <w:rPr>
+                <w:sz w:val="20"/>
+              </w:rPr>
+            </w:pPr>
+            <w:r>
+              <w:rPr>
+                <w:sz w:val="20"/>
+              </w:rPr>
+              <w:t>Select a site</w:t>
+            </w:r>
+          </w:p>
+          <w:p>
+            <w:pPr>
+              <w:tabs>
+                <w:tab w:val="left" w:pos="360"/>
+              </w:tabs>
+              <w:jc w:val="center"/>
+              <w:rPr>
+                <w:sz w:val="20"/>
+              </w:rPr>
+            </w:pPr>
+            <w:r>
+              <w:rPr>
+                <w:sz w:val="20"/>
+              </w:rPr>
+              <w:t>Select an employee</w:t>
+            </w:r>
+          </w:p>
+          <w:p>
+            <w:pPr>
+              <w:tabs>
+                <w:tab w:val="left" w:pos="360"/>
+              </w:tabs>
+              <w:jc w:val="center"/>
+              <w:rPr>
+                <w:sz w:val="20"/>
+              </w:rPr>
+            </w:pPr>
+            <w:r>
+              <w:rPr>
+                <w:sz w:val="20"/>
+              </w:rPr>
+              <w:t>Select whether you are going to coach the selected employee</w:t>
+            </w:r>
+          </w:p>
+          <w:p>
+            <w:pPr>
+              <w:tabs>
+                <w:tab w:val="left" w:pos="360"/>
+              </w:tabs>
+              <w:jc w:val="center"/>
+              <w:rPr>
+                <w:sz w:val="20"/>
+              </w:rPr>
+            </w:pPr>
+            <w:r>
+              <w:rPr>
+                <w:sz w:val="20"/>
+              </w:rPr>
+              <w:t>Select</w:t>
+            </w:r>
+            <w:r>
+              <w:rPr>
+                <w:sz w:val="20"/>
+              </w:rPr>
+              <w:t xml:space="preserve"> Coaching Reason</w:t>
+            </w:r>
+            <w:r>
+              <w:rPr>
+                <w:sz w:val="20"/>
+              </w:rPr>
+              <w:t xml:space="preserve"> “Claims View (Medicare Only)”</w:t>
+            </w:r>
+          </w:p>
+        </w:tc>
+        <w:tc>
+          <w:tcPr>
+            <w:tcW w:w="3458" w:type="dxa"/>
+            <w:tcBorders>
+              <w:top w:val="single" w:sz="4" w:space="0" w:color="auto"/>
+              <w:left w:val="single" w:sz="4" w:space="0" w:color="auto"/>
+              <w:bottom w:val="single" w:sz="4" w:space="0" w:color="auto"/>
+              <w:right w:val="single" w:sz="4" w:space="0" w:color="auto"/>
+            </w:tcBorders>
+          </w:tcPr>
+          <w:p>
+            <w:pPr>
+              <w:tabs>
+                <w:tab w:val="left" w:pos="360"/>
+              </w:tabs>
+              <w:jc w:val="center"/>
+              <w:rPr>
+                <w:bCs/>
+                <w:sz w:val="20"/>
+              </w:rPr>
+            </w:pPr>
+            <w:r>
+              <w:rPr>
+                <w:bCs/>
+                <w:sz w:val="20"/>
+              </w:rPr>
+              <w:t>Error mess</w:t>
+            </w:r>
+            <w:r>
+              <w:rPr>
+                <w:bCs/>
+                <w:sz w:val="20"/>
+              </w:rPr>
+              <w:t>age displays:</w:t>
+            </w:r>
+          </w:p>
+          <w:p>
+            <w:pPr>
+              <w:tabs>
+                <w:tab w:val="left" w:pos="360"/>
+              </w:tabs>
+              <w:jc w:val="center"/>
+              <w:rPr>
+                <w:bCs/>
+                <w:sz w:val="20"/>
+              </w:rPr>
+            </w:pPr>
+            <w:r>
+              <w:rPr>
+                <w:rFonts w:ascii="Helvetica" w:hAnsi="Helvetica"/>
+                <w:color w:val="FF0000"/>
+                <w:sz w:val="18"/>
+                <w:szCs w:val="18"/>
+                <w:shd w:val="clear" w:color="auto" w:fill="F5F5F5"/>
+              </w:rPr>
+              <w:t>"Claims View" is for Medicare only. You selected a non-medicare program.</w:t>
+            </w:r>
+          </w:p>
+        </w:tc>
+        <w:tc>
+          <w:tcPr>
+            <w:tcW w:w="1278" w:type="dxa"/>
+            <w:tcBorders>
+              <w:top w:val="single" w:sz="4" w:space="0" w:color="auto"/>
+              <w:left w:val="single" w:sz="4" w:space="0" w:color="auto"/>
+              <w:bottom w:val="single" w:sz="4" w:space="0" w:color="auto"/>
+              <w:right w:val="single" w:sz="4" w:space="0" w:color="auto"/>
+            </w:tcBorders>
+          </w:tcPr>
+          <w:p>
+            <w:pPr>
+              <w:tabs>
+                <w:tab w:val="left" w:pos="360"/>
+              </w:tabs>
+              <w:jc w:val="center"/>
+              <w:rPr>
+                <w:sz w:val="20"/>
+              </w:rPr>
+            </w:pPr>
+            <w:r>
+              <w:rPr>
+                <w:sz w:val="20"/>
+              </w:rPr>
+              <w:t>P</w:t>
+            </w:r>
+          </w:p>
+        </w:tc>
+      </w:tr>
+      <w:tr>
+        <w:trPr>
+          <w:trHeight w:val="457"/>
+        </w:trPr>
+        <w:tc>
+          <w:tcPr>
+            <w:tcW w:w="1311" w:type="dxa"/>
+            <w:tcBorders>
+              <w:top w:val="single" w:sz="4" w:space="0" w:color="auto"/>
+              <w:left w:val="single" w:sz="4" w:space="0" w:color="auto"/>
+              <w:bottom w:val="single" w:sz="4" w:space="0" w:color="auto"/>
+              <w:right w:val="single" w:sz="4" w:space="0" w:color="auto"/>
+            </w:tcBorders>
+          </w:tcPr>
+          <w:p>
+            <w:pPr>
+              <w:tabs>
+                <w:tab w:val="left" w:pos="360"/>
+              </w:tabs>
+              <w:jc w:val="center"/>
+              <w:rPr>
+                <w:sz w:val="20"/>
+              </w:rPr>
+            </w:pPr>
+            <w:r>
+              <w:rPr>
+                <w:sz w:val="20"/>
+              </w:rPr>
+              <w:t>NS-2-4-1</w:t>
+            </w:r>
+          </w:p>
+        </w:tc>
+        <w:tc>
+          <w:tcPr>
+            <w:tcW w:w="4210" w:type="dxa"/>
+            <w:tcBorders>
+              <w:top w:val="single" w:sz="4" w:space="0" w:color="auto"/>
+              <w:left w:val="single" w:sz="4" w:space="0" w:color="auto"/>
+              <w:bottom w:val="single" w:sz="4" w:space="0" w:color="auto"/>
+              <w:right w:val="single" w:sz="4" w:space="0" w:color="auto"/>
+            </w:tcBorders>
+          </w:tcPr>
+          <w:p>
+            <w:pPr>
+              <w:tabs>
+                <w:tab w:val="left" w:pos="360"/>
+              </w:tabs>
+              <w:jc w:val="center"/>
+              <w:rPr>
+                <w:sz w:val="20"/>
+              </w:rPr>
+            </w:pPr>
+            <w:r>
+              <w:rPr>
+                <w:sz w:val="20"/>
+              </w:rPr>
+              <w:t>Same as NS-2-4</w:t>
+            </w:r>
+          </w:p>
+        </w:tc>
+        <w:tc>
+          <w:tcPr>
+            <w:tcW w:w="4285" w:type="dxa"/>
+            <w:tcBorders>
+              <w:top w:val="single" w:sz="4" w:space="0" w:color="auto"/>
+              <w:left w:val="single" w:sz="4" w:space="0" w:color="auto"/>
+              <w:bottom w:val="single" w:sz="4" w:space="0" w:color="auto"/>
+              <w:right w:val="single" w:sz="4" w:space="0" w:color="auto"/>
+            </w:tcBorders>
+          </w:tcPr>
+          <w:p>
+            <w:pPr>
+              <w:tabs>
+                <w:tab w:val="left" w:pos="360"/>
+              </w:tabs>
+              <w:jc w:val="center"/>
+              <w:rPr>
+                <w:sz w:val="20"/>
+              </w:rPr>
+            </w:pPr>
+            <w:r>
+              <w:rPr>
+                <w:sz w:val="20"/>
+              </w:rPr>
+              <w:t>Continue with NS-2-4</w:t>
+            </w:r>
+          </w:p>
+          <w:p>
+            <w:pPr>
+              <w:tabs>
+                <w:tab w:val="left" w:pos="360"/>
+              </w:tabs>
+              <w:jc w:val="center"/>
+              <w:rPr>
+                <w:sz w:val="20"/>
+              </w:rPr>
+            </w:pPr>
+            <w:r>
+              <w:rPr>
+                <w:sz w:val="20"/>
+              </w:rPr>
+              <w:t xml:space="preserve">UnSelect </w:t>
+            </w:r>
+            <w:r>
+              <w:rPr>
+                <w:sz w:val="20"/>
+              </w:rPr>
+              <w:t>Coaching Reason “Claims View (Medicare Only)”</w:t>
+            </w:r>
+          </w:p>
+        </w:tc>
+        <w:tc>
+          <w:tcPr>
+            <w:tcW w:w="3458" w:type="dxa"/>
+            <w:tcBorders>
+              <w:top w:val="single" w:sz="4" w:space="0" w:color="auto"/>
+              <w:left w:val="single" w:sz="4" w:space="0" w:color="auto"/>
+              <w:bottom w:val="single" w:sz="4" w:space="0" w:color="auto"/>
+              <w:right w:val="single" w:sz="4" w:space="0" w:color="auto"/>
+            </w:tcBorders>
+          </w:tcPr>
+          <w:p>
+            <w:pPr>
+              <w:tabs>
+                <w:tab w:val="left" w:pos="360"/>
+              </w:tabs>
+              <w:jc w:val="center"/>
+              <w:rPr>
+                <w:bCs/>
+                <w:sz w:val="20"/>
+              </w:rPr>
+            </w:pPr>
+            <w:r>
+              <w:rPr>
+                <w:bCs/>
+                <w:sz w:val="20"/>
+              </w:rPr>
+              <w:t>Error message disappears.</w:t>
+            </w:r>
+          </w:p>
+        </w:tc>
+        <w:tc>
+          <w:tcPr>
+            <w:tcW w:w="1278" w:type="dxa"/>
+            <w:tcBorders>
+              <w:top w:val="single" w:sz="4" w:space="0" w:color="auto"/>
+              <w:left w:val="single" w:sz="4" w:space="0" w:color="auto"/>
+              <w:bottom w:val="single" w:sz="4" w:space="0" w:color="auto"/>
+              <w:right w:val="single" w:sz="4" w:space="0" w:color="auto"/>
+            </w:tcBorders>
+          </w:tcPr>
+          <w:p>
+            <w:pPr>
+              <w:tabs>
+                <w:tab w:val="left" w:pos="360"/>
+              </w:tabs>
+              <w:jc w:val="center"/>
+              <w:rPr>
+                <w:sz w:val="20"/>
+              </w:rPr>
+            </w:pPr>
+            <w:r>
+              <w:rPr>
+                <w:sz w:val="20"/>
+              </w:rPr>
+              <w:t>P</w:t>
+            </w:r>
+          </w:p>
+        </w:tc>
+      </w:tr>
+      <w:tr>
+        <w:trPr>
+          <w:trHeight w:val="457"/>
+        </w:trPr>
+        <w:tc>
+          <w:tcPr>
+            <w:tcW w:w="1311" w:type="dxa"/>
+            <w:tcBorders>
+              <w:top w:val="single" w:sz="4" w:space="0" w:color="auto"/>
+              <w:left w:val="single" w:sz="4" w:space="0" w:color="auto"/>
+              <w:bottom w:val="single" w:sz="4" w:space="0" w:color="auto"/>
+              <w:right w:val="single" w:sz="4" w:space="0" w:color="auto"/>
+            </w:tcBorders>
+          </w:tcPr>
+          <w:p>
+            <w:pPr>
+              <w:tabs>
+                <w:tab w:val="left" w:pos="360"/>
+              </w:tabs>
+              <w:jc w:val="center"/>
+              <w:rPr>
+                <w:sz w:val="20"/>
+              </w:rPr>
+            </w:pPr>
+            <w:r>
+              <w:rPr>
+                <w:sz w:val="20"/>
+              </w:rPr>
+              <w:t>NS-2-4-2</w:t>
+            </w:r>
+          </w:p>
+        </w:tc>
+        <w:tc>
+          <w:tcPr>
+            <w:tcW w:w="4210" w:type="dxa"/>
+            <w:tcBorders>
+              <w:top w:val="single" w:sz="4" w:space="0" w:color="auto"/>
+              <w:left w:val="single" w:sz="4" w:space="0" w:color="auto"/>
+              <w:bottom w:val="single" w:sz="4" w:space="0" w:color="auto"/>
+              <w:right w:val="single" w:sz="4" w:space="0" w:color="auto"/>
+            </w:tcBorders>
+          </w:tcPr>
+          <w:p>
+            <w:pPr>
+              <w:tabs>
+                <w:tab w:val="left" w:pos="360"/>
+              </w:tabs>
+              <w:jc w:val="center"/>
+              <w:rPr>
+                <w:sz w:val="20"/>
+              </w:rPr>
+            </w:pPr>
+            <w:r>
+              <w:rPr>
+                <w:sz w:val="20"/>
+              </w:rPr>
+              <w:t>Same as NS-2-4</w:t>
+            </w:r>
+          </w:p>
+        </w:tc>
+        <w:tc>
+          <w:tcPr>
+            <w:tcW w:w="4285" w:type="dxa"/>
+            <w:tcBorders>
+              <w:top w:val="single" w:sz="4" w:space="0" w:color="auto"/>
+              <w:left w:val="single" w:sz="4" w:space="0" w:color="auto"/>
+              <w:bottom w:val="single" w:sz="4" w:space="0" w:color="auto"/>
+              <w:right w:val="single" w:sz="4" w:space="0" w:color="auto"/>
+            </w:tcBorders>
+          </w:tcPr>
+          <w:p>
+            <w:pPr>
+              <w:tabs>
+                <w:tab w:val="left" w:pos="360"/>
+              </w:tabs>
+              <w:jc w:val="center"/>
+              <w:rPr>
+                <w:sz w:val="20"/>
+              </w:rPr>
+            </w:pPr>
+            <w:r>
+              <w:rPr>
+                <w:sz w:val="20"/>
+              </w:rPr>
+              <w:t>Continue with NS-2-4</w:t>
+            </w:r>
+          </w:p>
+          <w:p>
+            <w:pPr>
+              <w:tabs>
+                <w:tab w:val="left" w:pos="360"/>
+              </w:tabs>
+              <w:jc w:val="center"/>
+              <w:rPr>
+                <w:sz w:val="20"/>
+              </w:rPr>
+            </w:pPr>
+            <w:r>
+              <w:rPr>
+                <w:sz w:val="20"/>
+              </w:rPr>
+              <w:t>Select a program “Dual” or “Medicare”</w:t>
+            </w:r>
+          </w:p>
+        </w:tc>
+        <w:tc>
+          <w:tcPr>
+            <w:tcW w:w="3458" w:type="dxa"/>
+            <w:tcBorders>
+              <w:top w:val="single" w:sz="4" w:space="0" w:color="auto"/>
+              <w:left w:val="single" w:sz="4" w:space="0" w:color="auto"/>
+              <w:bottom w:val="single" w:sz="4" w:space="0" w:color="auto"/>
+              <w:right w:val="single" w:sz="4" w:space="0" w:color="auto"/>
+            </w:tcBorders>
+          </w:tcPr>
+          <w:p>
+            <w:pPr>
+              <w:tabs>
+                <w:tab w:val="left" w:pos="360"/>
+              </w:tabs>
+              <w:jc w:val="center"/>
+              <w:rPr>
+                <w:bCs/>
+                <w:sz w:val="20"/>
+              </w:rPr>
+            </w:pPr>
+            <w:r>
+              <w:rPr>
+                <w:bCs/>
+                <w:sz w:val="20"/>
+              </w:rPr>
+              <w:t>Error message disappears.</w:t>
+            </w:r>
+          </w:p>
+        </w:tc>
+        <w:tc>
+          <w:tcPr>
+            <w:tcW w:w="1278" w:type="dxa"/>
+            <w:tcBorders>
+              <w:top w:val="single" w:sz="4" w:space="0" w:color="auto"/>
+              <w:left w:val="single" w:sz="4" w:space="0" w:color="auto"/>
+              <w:bottom w:val="single" w:sz="4" w:space="0" w:color="auto"/>
+              <w:right w:val="single" w:sz="4" w:space="0" w:color="auto"/>
+            </w:tcBorders>
+          </w:tcPr>
+          <w:p>
+            <w:pPr>
+              <w:tabs>
+                <w:tab w:val="left" w:pos="360"/>
+              </w:tabs>
+              <w:jc w:val="center"/>
+              <w:rPr>
+                <w:sz w:val="20"/>
+              </w:rPr>
+            </w:pPr>
+            <w:r>
+              <w:rPr>
+                <w:sz w:val="20"/>
+              </w:rPr>
+              <w:t>P</w:t>
+            </w:r>
+          </w:p>
+        </w:tc>
+      </w:tr>
+      <w:tr>
+        <w:trPr>
+          <w:trHeight w:val="457"/>
+        </w:trPr>
+        <w:tc>
+          <w:tcPr>
+            <w:tcW w:w="1311" w:type="dxa"/>
+            <w:tcBorders>
+              <w:top w:val="single" w:sz="4" w:space="0" w:color="auto"/>
+              <w:left w:val="single" w:sz="4" w:space="0" w:color="auto"/>
+              <w:bottom w:val="single" w:sz="4" w:space="0" w:color="auto"/>
+              <w:right w:val="single" w:sz="4" w:space="0" w:color="auto"/>
+            </w:tcBorders>
+          </w:tcPr>
+          <w:p>
+            <w:pPr>
+              <w:tabs>
+                <w:tab w:val="left" w:pos="360"/>
+              </w:tabs>
+              <w:jc w:val="center"/>
+              <w:rPr>
+                <w:sz w:val="20"/>
+              </w:rPr>
+            </w:pPr>
+            <w:r>
+              <w:rPr>
+                <w:sz w:val="20"/>
+              </w:rPr>
               <w:t>NS-3</w:t>
             </w:r>
           </w:p>
@@ -10794,7 +10721,29 @@
               <w:rPr>
                 <w:sz w:val="20"/>
               </w:rPr>
-              <w:t>Select “Work At Home (Return to Site Only)” as Coaching Reason</w:t>
+              <w:t xml:space="preserve">Select “Work </w:t>
+            </w:r>
+            <w:ins w:id="12" w:author="Huang, Lili" w:date="2023-12-04T09:28:00Z">
+              <w:r>
+                <w:rPr>
+                  <w:sz w:val="20"/>
+                </w:rPr>
+                <w:t>From</w:t>
+              </w:r>
+            </w:ins>
+            <w:del w:id="13" w:author="Huang, Lili" w:date="2023-12-04T09:28:00Z">
+              <w:r>
+                <w:rPr>
+                  <w:sz w:val="20"/>
+                </w:rPr>
+                <w:delText>At</w:delText>
+              </w:r>
+            </w:del>
+            <w:r>
+              <w:rPr>
+                <w:sz w:val="20"/>
+              </w:rPr>
+              <w:t xml:space="preserve"> Home (Return to Site Only)” as Coaching Reason</w:t>
             </w:r>
           </w:p>
         </w:tc>
@@ -10858,15 +10807,40 @@
                 <w:sz w:val="20"/>
                 <w:szCs w:val="20"/>
               </w:rPr>
-              <w:t xml:space="preserve">CCO employees who participate in the CCO Work at Home are obligated to comply with all Maximus policies and procedures. The purpose of this eCL is to notify you that your CCO Remote </w:t>
-            </w:r>
+              <w:t xml:space="preserve">CCO employees who participate in the CCO Work </w:t>
+            </w:r>
+            <w:ins w:id="14" w:author="Huang, Lili" w:date="2023-12-04T09:28:00Z">
+              <w:r>
+                <w:rPr>
+                  <w:sz w:val="20"/>
+                  <w:szCs w:val="20"/>
+                </w:rPr>
+                <w:t>From</w:t>
+              </w:r>
+            </w:ins>
+            <w:del w:id="15" w:author="Huang, Lili" w:date="2023-12-04T09:28:00Z">
+              <w:r>
+                <w:rPr>
+                  <w:sz w:val="20"/>
+                  <w:szCs w:val="20"/>
+                </w:rPr>
+                <w:delText>at</w:delText>
+              </w:r>
+            </w:del>
             <w:r>
               <w:rPr>
                 <w:sz w:val="20"/>
                 <w:szCs w:val="20"/>
               </w:rPr>
+              <w:t xml:space="preserve"> Home are obligated to comply with all Maximus policies and procedures. The purpose of this eCL is to notify you that your CCO </w:t>
+            </w:r>
+            <w:r>
+              <w:rPr>
+                <w:sz w:val="20"/>
+                <w:szCs w:val="20"/>
+              </w:rPr>
               <w:lastRenderedPageBreak/>
-              <w:t>Work Agreement is being rescinded.</w:t>
+              <w:t>Remote Work Agreement is being rescinded.</w:t>
             </w:r>
           </w:p>
           <w:p>
@@ -10974,7 +10948,32 @@
                 <w:sz w:val="20"/>
                 <w:szCs w:val="20"/>
               </w:rPr>
-              <w:t>Any equipment you have received for the Work at Home assignment should be returned to your supervisor on your first day of reporting to the site.</w:t>
+              <w:t xml:space="preserve">Any equipment you have received for the Work </w:t>
+            </w:r>
+            <w:ins w:id="16" w:author="Huang, Lili" w:date="2023-12-04T09:28:00Z">
+              <w:r>
+                <w:rPr>
+                  <w:sz w:val="20"/>
+                  <w:szCs w:val="20"/>
+                </w:rPr>
+                <w:t>From</w:t>
+              </w:r>
+            </w:ins>
+            <w:del w:id="17" w:author="Huang, Lili" w:date="2023-12-04T09:28:00Z">
+              <w:r>
+                <w:rPr>
+                  <w:sz w:val="20"/>
+                  <w:szCs w:val="20"/>
+                </w:rPr>
+                <w:delText>at</w:delText>
+              </w:r>
+            </w:del>
+            <w:r>
+              <w:rPr>
+                <w:sz w:val="20"/>
+                <w:szCs w:val="20"/>
+              </w:rPr>
+              <w:t xml:space="preserve"> Home assignment should be returned to your supervisor on your first day of reporting to the site.</w:t>
             </w:r>
           </w:p>
           <w:p>
@@ -11947,72 +11946,36 @@
               </w:rPr>
               <w:t xml:space="preserve">Date Completed: </w:t>
             </w:r>
-            <w:ins w:id="79" w:author="Huang, Lili" w:date="2023-04-11T10:29:00Z">
-              <w:r>
-                <w:rPr>
-                  <w:sz w:val="20"/>
-                </w:rPr>
-                <w:t>04</w:t>
-              </w:r>
-            </w:ins>
-            <w:del w:id="80" w:author="Huang, Lili" w:date="2023-04-11T10:29:00Z">
-              <w:r>
-                <w:rPr>
-                  <w:sz w:val="20"/>
-                </w:rPr>
-                <w:delText>6</w:delText>
-              </w:r>
-            </w:del>
+            <w:r>
+              <w:rPr>
+                <w:sz w:val="20"/>
+              </w:rPr>
+              <w:t>04</w:t>
+            </w:r>
             <w:r>
               <w:rPr>
                 <w:sz w:val="20"/>
               </w:rPr>
               <w:t>/</w:t>
             </w:r>
-            <w:ins w:id="81" w:author="Huang, Lili" w:date="2023-04-11T10:30:00Z">
-              <w:r>
-                <w:rPr>
-                  <w:sz w:val="20"/>
-                </w:rPr>
-                <w:t>11</w:t>
-              </w:r>
-            </w:ins>
-            <w:del w:id="82" w:author="Huang, Lili" w:date="2023-04-11T10:30:00Z">
-              <w:r>
-                <w:rPr>
-                  <w:sz w:val="20"/>
-                </w:rPr>
-                <w:delText>08</w:delText>
-              </w:r>
-            </w:del>
+            <w:r>
+              <w:rPr>
+                <w:sz w:val="20"/>
+              </w:rPr>
+              <w:t>11</w:t>
+            </w:r>
             <w:r>
               <w:rPr>
                 <w:sz w:val="20"/>
               </w:rPr>
               <w:t>/202</w:t>
             </w:r>
-            <w:ins w:id="83" w:author="Huang, Lili" w:date="2023-04-11T10:30:00Z">
-              <w:r>
-                <w:rPr>
-                  <w:sz w:val="20"/>
-                </w:rPr>
-                <w:t>3</w:t>
-              </w:r>
-            </w:ins>
-            <w:del w:id="84" w:author="Huang, Lili" w:date="2023-04-11T10:30:00Z">
-              <w:r>
-                <w:rPr>
-                  <w:sz w:val="20"/>
-                </w:rPr>
-                <w:delText>2</w:delText>
-              </w:r>
-              <w:r>
-                <w:rPr>
-                  <w:sz w:val="20"/>
-                </w:rPr>
-                <w:delText>0</w:delText>
-              </w:r>
-            </w:del>
+            <w:r>
+              <w:rPr>
+                <w:sz w:val="20"/>
+              </w:rPr>
+              <w:t>3</w:t>
+            </w:r>
           </w:p>
         </w:tc>
       </w:tr>
@@ -12393,7 +12356,7 @@
         </mc:Choice>
         <mc:Fallback>
           <w:pict>
-            <v:line w14:anchorId="31C5F86D" id="Line 4" o:spid="_x0000_s1026" style="position:absolute;z-index:251658240;visibility:visible;mso-wrap-style:square;mso-width-percent:0;mso-height-percent:0;mso-wrap-distance-left:9pt;mso-wrap-distance-top:0;mso-wrap-distance-right:9pt;mso-wrap-distance-bottom:0;mso-position-horizontal:absolute;mso-position-horizontal-relative:text;mso-position-vertical:absolute;mso-position-vertical-relative:text;mso-width-percent:0;mso-height-percent:0;mso-width-relative:page;mso-height-relative:page" from="0,4.8pt" to="10in,4.8pt" o:gfxdata="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" o:allowincell="f"/>
+            <v:line w14:anchorId="16821F04" id="Line 4" o:spid="_x0000_s1026" style="position:absolute;z-index:251658240;visibility:visible;mso-wrap-style:square;mso-width-percent:0;mso-height-percent:0;mso-wrap-distance-left:9pt;mso-wrap-distance-top:0;mso-wrap-distance-right:9pt;mso-wrap-distance-bottom:0;mso-position-horizontal:absolute;mso-position-horizontal-relative:text;mso-position-vertical:absolute;mso-position-vertical-relative:text;mso-width-percent:0;mso-height-percent:0;mso-width-relative:page;mso-height-relative:page" from="0,4.8pt" to="10in,4.8pt" o:gfxdata="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" o:allowincell="f"/>
           </w:pict>
         </mc:Fallback>
       </mc:AlternateContent>
@@ -12660,7 +12623,7 @@
         </mc:Choice>
         <mc:Fallback>
           <w:pict>
-            <v:line w14:anchorId="5A72E91B" id="Line 1" o:spid="_x0000_s1026" style="position:absolute;z-index:251647488;visibility:visible;mso-wrap-style:square;mso-width-percent:0;mso-height-percent:0;mso-wrap-distance-left:9pt;mso-wrap-distance-top:0;mso-wrap-distance-right:9pt;mso-wrap-distance-bottom:0;mso-position-horizontal:absolute;mso-position-horizontal-relative:text;mso-position-vertical:absolute;mso-position-vertical-relative:text;mso-width-percent:0;mso-height-percent:0;mso-width-relative:page;mso-height-relative:page" from="0,14.4pt" to="10in,14.4pt" o:gfxdata="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" o:allowincell="f"/>
+            <v:line w14:anchorId="004CF3DD" id="Line 1" o:spid="_x0000_s1026" style="position:absolute;z-index:251647488;visibility:visible;mso-wrap-style:square;mso-width-percent:0;mso-height-percent:0;mso-wrap-distance-left:9pt;mso-wrap-distance-top:0;mso-wrap-distance-right:9pt;mso-wrap-distance-bottom:0;mso-position-horizontal:absolute;mso-position-horizontal-relative:text;mso-position-vertical:absolute;mso-position-vertical-relative:text;mso-width-percent:0;mso-height-percent:0;mso-width-relative:page;mso-height-relative:page" from="0,14.4pt" to="10in,14.4pt" o:gfxdata="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" o:allowincell="f"/>
           </w:pict>
         </mc:Fallback>
       </mc:AlternateContent>
@@ -17924,6 +17887,19 @@
       <w:spacing w:before="100" w:beforeAutospacing="1" w:after="100" w:afterAutospacing="1"/>
     </w:pPr>
   </w:style>
+  <w:style w:type="paragraph" w:styleId="TOC6">
+    <w:name w:val="toc 6"/>
+    <w:basedOn w:val="Normal"/>
+    <w:next w:val="Normal"/>
+    <w:autoRedefine/>
+    <w:semiHidden/>
+    <w:unhideWhenUsed/>
+    <w:rsid w:val="0080489B"/>
+    <w:pPr>
+      <w:spacing w:after="100"/>
+      <w:ind w:left="1200"/>
+    </w:pPr>
+  </w:style>
 </w:styles>
 </file>
 

</xml_diff>